<commit_message>
using cloud database instead of local
</commit_message>
<xml_diff>
--- a/WCIT Project.docx
+++ b/WCIT Project.docx
@@ -305,27 +305,23 @@
           <w:sz w:val="20"/>
           <w:szCs w:val="20"/>
         </w:rPr>
-        <w:t>Use Postegre SQL database (store history)</w:t>
-      </w:r>
-    </w:p>
-    <w:p>
-      <w:pPr>
-        <w:pStyle w:val="ListParagraph"/>
-        <w:numPr>
-          <w:ilvl w:val="0"/>
-          <w:numId w:val="2"/>
-        </w:numPr>
+        <w:t xml:space="preserve">Use </w:t>
+      </w:r>
+      <w:proofErr w:type="spellStart"/>
+      <w:r>
         <w:rPr>
           <w:sz w:val="20"/>
           <w:szCs w:val="20"/>
         </w:rPr>
-      </w:pPr>
+        <w:t>Postegre</w:t>
+      </w:r>
+      <w:proofErr w:type="spellEnd"/>
       <w:r>
         <w:rPr>
           <w:sz w:val="20"/>
           <w:szCs w:val="20"/>
         </w:rPr>
-        <w:t>Molter Middleware (image upload from phones, device based session management, doesn’t require accounts).</w:t>
+        <w:t xml:space="preserve"> SQL database (store history)</w:t>
       </w:r>
     </w:p>
     <w:p>
@@ -345,54 +341,138 @@
           <w:sz w:val="20"/>
           <w:szCs w:val="20"/>
         </w:rPr>
-        <w:t xml:space="preserve">OpenAI’s vision API for </w:t>
-      </w:r>
+        <w:t xml:space="preserve">Molter Middleware (image upload from phones, </w:t>
+      </w:r>
+      <w:proofErr w:type="gramStart"/>
       <w:r>
         <w:rPr>
           <w:sz w:val="20"/>
           <w:szCs w:val="20"/>
         </w:rPr>
-        <w:t>identifying cat breed (help me choose a cheap API)</w:t>
-      </w:r>
-    </w:p>
-    <w:p>
-      <w:pPr>
-        <w:pStyle w:val="ListParagraph"/>
-        <w:numPr>
-          <w:ilvl w:val="0"/>
-          <w:numId w:val="2"/>
-        </w:numPr>
+        <w:t>device based</w:t>
+      </w:r>
+      <w:proofErr w:type="gramEnd"/>
+      <w:r>
         <w:rPr>
           <w:sz w:val="20"/>
           <w:szCs w:val="20"/>
         </w:rPr>
-      </w:pPr>
-      <w:r>
+        <w:t xml:space="preserve"> session management, doesn’t require accounts).</w:t>
+      </w:r>
+    </w:p>
+    <w:p>
+      <w:pPr>
+        <w:pStyle w:val="ListParagraph"/>
+        <w:numPr>
+          <w:ilvl w:val="0"/>
+          <w:numId w:val="2"/>
+        </w:numPr>
         <w:rPr>
           <w:sz w:val="20"/>
           <w:szCs w:val="20"/>
         </w:rPr>
-        <w:t>Add limits to the api add a fallback to free gpt model.</w:t>
-      </w:r>
-    </w:p>
-    <w:p>
-      <w:pPr>
-        <w:pStyle w:val="ListParagraph"/>
-        <w:numPr>
-          <w:ilvl w:val="0"/>
-          <w:numId w:val="2"/>
-        </w:numPr>
+      </w:pPr>
+      <w:r>
         <w:rPr>
           <w:sz w:val="20"/>
           <w:szCs w:val="20"/>
         </w:rPr>
-      </w:pPr>
+        <w:t xml:space="preserve">OpenAI’s vision API for </w:t>
+      </w:r>
       <w:r>
         <w:rPr>
           <w:sz w:val="20"/>
           <w:szCs w:val="20"/>
         </w:rPr>
-        <w:t>Want to use github!</w:t>
+        <w:t>identifying cat breed (help me choose a cheap API)</w:t>
+      </w:r>
+    </w:p>
+    <w:p>
+      <w:pPr>
+        <w:pStyle w:val="ListParagraph"/>
+        <w:numPr>
+          <w:ilvl w:val="0"/>
+          <w:numId w:val="2"/>
+        </w:numPr>
+        <w:rPr>
+          <w:sz w:val="20"/>
+          <w:szCs w:val="20"/>
+        </w:rPr>
+      </w:pPr>
+      <w:r>
+        <w:rPr>
+          <w:sz w:val="20"/>
+          <w:szCs w:val="20"/>
+        </w:rPr>
+        <w:t xml:space="preserve">Add limits to the </w:t>
+      </w:r>
+      <w:proofErr w:type="spellStart"/>
+      <w:r>
+        <w:rPr>
+          <w:sz w:val="20"/>
+          <w:szCs w:val="20"/>
+        </w:rPr>
+        <w:t>api</w:t>
+      </w:r>
+      <w:proofErr w:type="spellEnd"/>
+      <w:r>
+        <w:rPr>
+          <w:sz w:val="20"/>
+          <w:szCs w:val="20"/>
+        </w:rPr>
+        <w:t xml:space="preserve"> add a fallback to free </w:t>
+      </w:r>
+      <w:proofErr w:type="spellStart"/>
+      <w:r>
+        <w:rPr>
+          <w:sz w:val="20"/>
+          <w:szCs w:val="20"/>
+        </w:rPr>
+        <w:t>gpt</w:t>
+      </w:r>
+      <w:proofErr w:type="spellEnd"/>
+      <w:r>
+        <w:rPr>
+          <w:sz w:val="20"/>
+          <w:szCs w:val="20"/>
+        </w:rPr>
+        <w:t xml:space="preserve"> model.</w:t>
+      </w:r>
+    </w:p>
+    <w:p>
+      <w:pPr>
+        <w:pStyle w:val="ListParagraph"/>
+        <w:numPr>
+          <w:ilvl w:val="0"/>
+          <w:numId w:val="2"/>
+        </w:numPr>
+        <w:rPr>
+          <w:sz w:val="20"/>
+          <w:szCs w:val="20"/>
+        </w:rPr>
+      </w:pPr>
+      <w:r>
+        <w:rPr>
+          <w:sz w:val="20"/>
+          <w:szCs w:val="20"/>
+        </w:rPr>
+        <w:t xml:space="preserve">Want to use </w:t>
+      </w:r>
+      <w:proofErr w:type="spellStart"/>
+      <w:r>
+        <w:rPr>
+          <w:sz w:val="20"/>
+          <w:szCs w:val="20"/>
+        </w:rPr>
+        <w:t>github</w:t>
+      </w:r>
+      <w:proofErr w:type="spellEnd"/>
+      <w:r>
+        <w:rPr>
+          <w:sz w:val="20"/>
+          <w:szCs w:val="20"/>
+        </w:rPr>
+        <w:t>!</w:t>
       </w:r>
     </w:p>
     <w:p>
@@ -444,122 +524,120 @@
           <w:sz w:val="20"/>
           <w:szCs w:val="20"/>
         </w:rPr>
-        <w:t>Vibe code web development using ExpressJS backend and React front end.</w:t>
-      </w:r>
-    </w:p>
-    <w:p>
-      <w:pPr>
-        <w:pStyle w:val="ListParagraph"/>
-        <w:numPr>
-          <w:ilvl w:val="0"/>
-          <w:numId w:val="2"/>
-        </w:numPr>
+        <w:t xml:space="preserve">Vibe code web development using </w:t>
+      </w:r>
+      <w:proofErr w:type="spellStart"/>
+      <w:r>
         <w:rPr>
           <w:sz w:val="20"/>
           <w:szCs w:val="20"/>
         </w:rPr>
-      </w:pPr>
+        <w:t>ExpressJS</w:t>
+      </w:r>
+      <w:proofErr w:type="spellEnd"/>
       <w:r>
         <w:rPr>
           <w:sz w:val="20"/>
           <w:szCs w:val="20"/>
         </w:rPr>
-        <w:t>UI simple mobile friendly web application.</w:t>
-      </w:r>
-    </w:p>
-    <w:p>
-      <w:pPr>
-        <w:pStyle w:val="ListParagraph"/>
-        <w:numPr>
-          <w:ilvl w:val="0"/>
-          <w:numId w:val="2"/>
-        </w:numPr>
+        <w:t xml:space="preserve"> backend and </w:t>
+      </w:r>
+      <w:proofErr w:type="gramStart"/>
+      <w:r>
         <w:rPr>
           <w:sz w:val="20"/>
           <w:szCs w:val="20"/>
         </w:rPr>
-      </w:pPr>
+        <w:t>React</w:t>
+      </w:r>
+      <w:proofErr w:type="gramEnd"/>
       <w:r>
         <w:rPr>
           <w:sz w:val="20"/>
           <w:szCs w:val="20"/>
         </w:rPr>
-        <w:t>Deploy via Microsoft Azure</w:t>
-      </w:r>
-    </w:p>
-    <w:p>
-      <w:pPr>
+        <w:t xml:space="preserve"> front end.</w:t>
+      </w:r>
+    </w:p>
+    <w:p>
+      <w:pPr>
+        <w:pStyle w:val="ListParagraph"/>
+        <w:numPr>
+          <w:ilvl w:val="0"/>
+          <w:numId w:val="2"/>
+        </w:numPr>
         <w:rPr>
           <w:sz w:val="20"/>
           <w:szCs w:val="20"/>
         </w:rPr>
       </w:pPr>
-    </w:p>
-    <w:p>
-      <w:pPr>
-        <w:rPr>
-          <w:u w:val="thick"/>
-        </w:rPr>
-      </w:pPr>
-      <w:r>
-        <w:rPr>
-          <w:u w:val="thick"/>
-        </w:rPr>
-        <w:t>What I hope to learn</w:t>
-      </w:r>
-    </w:p>
-    <w:p>
-      <w:pPr>
-        <w:pStyle w:val="ListParagraph"/>
-        <w:numPr>
-          <w:ilvl w:val="0"/>
-          <w:numId w:val="11"/>
-        </w:numPr>
+      <w:r>
         <w:rPr>
           <w:sz w:val="20"/>
           <w:szCs w:val="20"/>
         </w:rPr>
-      </w:pPr>
-      <w:r>
+        <w:t>UI simple mobile friendly web application.</w:t>
+      </w:r>
+    </w:p>
+    <w:p>
+      <w:pPr>
+        <w:pStyle w:val="ListParagraph"/>
+        <w:numPr>
+          <w:ilvl w:val="0"/>
+          <w:numId w:val="2"/>
+        </w:numPr>
         <w:rPr>
           <w:sz w:val="20"/>
           <w:szCs w:val="20"/>
         </w:rPr>
-        <w:t>How to deploy a functional AI project application.</w:t>
-      </w:r>
-    </w:p>
-    <w:p>
-      <w:pPr>
-        <w:pStyle w:val="ListParagraph"/>
-        <w:numPr>
-          <w:ilvl w:val="0"/>
-          <w:numId w:val="11"/>
-        </w:numPr>
+      </w:pPr>
+      <w:r>
         <w:rPr>
           <w:sz w:val="20"/>
           <w:szCs w:val="20"/>
         </w:rPr>
-      </w:pPr>
-      <w:r>
+        <w:t>Deploy via Microsoft Azure</w:t>
+      </w:r>
+    </w:p>
+    <w:p>
+      <w:pPr>
         <w:rPr>
           <w:sz w:val="20"/>
           <w:szCs w:val="20"/>
         </w:rPr>
-        <w:t xml:space="preserve">Use </w:t>
-      </w:r>
-      <w:r>
+      </w:pPr>
+    </w:p>
+    <w:p>
+      <w:pPr>
+        <w:rPr>
+          <w:u w:val="thick"/>
+        </w:rPr>
+      </w:pPr>
+      <w:r>
+        <w:rPr>
+          <w:u w:val="thick"/>
+        </w:rPr>
+        <w:t>What I hope to learn</w:t>
+      </w:r>
+    </w:p>
+    <w:p>
+      <w:pPr>
+        <w:pStyle w:val="ListParagraph"/>
+        <w:numPr>
+          <w:ilvl w:val="0"/>
+          <w:numId w:val="11"/>
+        </w:numPr>
         <w:rPr>
           <w:sz w:val="20"/>
           <w:szCs w:val="20"/>
         </w:rPr>
-        <w:t>GitHub</w:t>
-      </w:r>
+      </w:pPr>
       <w:r>
         <w:rPr>
           <w:sz w:val="20"/>
           <w:szCs w:val="20"/>
         </w:rPr>
-        <w:t xml:space="preserve"> efficiently.</w:t>
+        <w:t>How to deploy a functional AI project application.</w:t>
       </w:r>
     </w:p>
     <w:p>
@@ -579,27 +657,77 @@
           <w:sz w:val="20"/>
           <w:szCs w:val="20"/>
         </w:rPr>
-        <w:t>Utilise OpenAI to make predictions for me. (Reuse rather than build my own model)</w:t>
-      </w:r>
-    </w:p>
-    <w:p>
-      <w:pPr>
-        <w:pStyle w:val="ListParagraph"/>
-        <w:numPr>
-          <w:ilvl w:val="0"/>
-          <w:numId w:val="11"/>
-        </w:numPr>
+        <w:t xml:space="preserve">Use </w:t>
+      </w:r>
+      <w:r>
         <w:rPr>
           <w:sz w:val="20"/>
           <w:szCs w:val="20"/>
         </w:rPr>
-      </w:pPr>
+        <w:t>GitHub</w:t>
+      </w:r>
       <w:r>
         <w:rPr>
           <w:sz w:val="20"/>
           <w:szCs w:val="20"/>
         </w:rPr>
-        <w:t>Learn how to use Postegre SQL database</w:t>
+        <w:t xml:space="preserve"> efficiently.</w:t>
+      </w:r>
+    </w:p>
+    <w:p>
+      <w:pPr>
+        <w:pStyle w:val="ListParagraph"/>
+        <w:numPr>
+          <w:ilvl w:val="0"/>
+          <w:numId w:val="11"/>
+        </w:numPr>
+        <w:rPr>
+          <w:sz w:val="20"/>
+          <w:szCs w:val="20"/>
+        </w:rPr>
+      </w:pPr>
+      <w:r>
+        <w:rPr>
+          <w:sz w:val="20"/>
+          <w:szCs w:val="20"/>
+        </w:rPr>
+        <w:t>Utilise OpenAI to make predictions for me. (Reuse rather than build my own model)</w:t>
+      </w:r>
+    </w:p>
+    <w:p>
+      <w:pPr>
+        <w:pStyle w:val="ListParagraph"/>
+        <w:numPr>
+          <w:ilvl w:val="0"/>
+          <w:numId w:val="11"/>
+        </w:numPr>
+        <w:rPr>
+          <w:sz w:val="20"/>
+          <w:szCs w:val="20"/>
+        </w:rPr>
+      </w:pPr>
+      <w:r>
+        <w:rPr>
+          <w:sz w:val="20"/>
+          <w:szCs w:val="20"/>
+        </w:rPr>
+        <w:t xml:space="preserve">Learn how to use </w:t>
+      </w:r>
+      <w:proofErr w:type="spellStart"/>
+      <w:r>
+        <w:rPr>
+          <w:sz w:val="20"/>
+          <w:szCs w:val="20"/>
+        </w:rPr>
+        <w:t>Postegre</w:t>
+      </w:r>
+      <w:proofErr w:type="spellEnd"/>
+      <w:r>
+        <w:rPr>
+          <w:sz w:val="20"/>
+          <w:szCs w:val="20"/>
+        </w:rPr>
+        <w:t xml:space="preserve"> SQL database</w:t>
       </w:r>
     </w:p>
     <w:p>
@@ -816,7 +944,23 @@
           <w:sz w:val="20"/>
           <w:szCs w:val="20"/>
         </w:rPr>
-        <w:t>Once a picture has been taken a partial view pops up, showing congratulations you have found a “American short hair” for example.</w:t>
+        <w:t xml:space="preserve">Once a picture has been taken a partial view pops up, </w:t>
+      </w:r>
+      <w:proofErr w:type="gramStart"/>
+      <w:r>
+        <w:rPr>
+          <w:sz w:val="20"/>
+          <w:szCs w:val="20"/>
+        </w:rPr>
+        <w:t>showing congratulations</w:t>
+      </w:r>
+      <w:proofErr w:type="gramEnd"/>
+      <w:r>
+        <w:rPr>
+          <w:sz w:val="20"/>
+          <w:szCs w:val="20"/>
+        </w:rPr>
+        <w:t xml:space="preserve"> you have found a “American short hair” for example.</w:t>
       </w:r>
     </w:p>
     <w:p>
@@ -948,7 +1092,23 @@
           <w:sz w:val="20"/>
           <w:szCs w:val="20"/>
         </w:rPr>
-        <w:t>There will be a dropdown under the name, showing all the fun facts as well as the likelihood it is another breed.</w:t>
+        <w:t xml:space="preserve">There will be a dropdown under the name, showing all the fun facts as well as </w:t>
+      </w:r>
+      <w:proofErr w:type="gramStart"/>
+      <w:r>
+        <w:rPr>
+          <w:sz w:val="20"/>
+          <w:szCs w:val="20"/>
+        </w:rPr>
+        <w:t>the likelihood</w:t>
+      </w:r>
+      <w:proofErr w:type="gramEnd"/>
+      <w:r>
+        <w:rPr>
+          <w:sz w:val="20"/>
+          <w:szCs w:val="20"/>
+        </w:rPr>
+        <w:t xml:space="preserve"> it is another breed.</w:t>
       </w:r>
     </w:p>
     <w:p>
@@ -1179,7 +1339,32 @@
           <w:sz w:val="22"/>
           <w:szCs w:val="22"/>
         </w:rPr>
-        <w:t>Page 1 – HomePage(/):</w:t>
+        <w:t xml:space="preserve">Page 1 – </w:t>
+      </w:r>
+      <w:proofErr w:type="spellStart"/>
+      <w:proofErr w:type="gramStart"/>
+      <w:r>
+        <w:rPr>
+          <w:sz w:val="22"/>
+          <w:szCs w:val="22"/>
+        </w:rPr>
+        <w:t>HomePage</w:t>
+      </w:r>
+      <w:proofErr w:type="spellEnd"/>
+      <w:r>
+        <w:rPr>
+          <w:sz w:val="22"/>
+          <w:szCs w:val="22"/>
+        </w:rPr>
+        <w:t>(</w:t>
+      </w:r>
+      <w:proofErr w:type="gramEnd"/>
+      <w:r>
+        <w:rPr>
+          <w:sz w:val="22"/>
+          <w:szCs w:val="22"/>
+        </w:rPr>
+        <w:t>/):</w:t>
       </w:r>
     </w:p>
     <w:p>
@@ -1382,7 +1567,23 @@
           <w:sz w:val="22"/>
           <w:szCs w:val="22"/>
         </w:rPr>
-        <w:t>Page 2 – GalleryPage(/gallery):</w:t>
+        <w:t xml:space="preserve">Page 2 – </w:t>
+      </w:r>
+      <w:proofErr w:type="spellStart"/>
+      <w:r>
+        <w:rPr>
+          <w:sz w:val="22"/>
+          <w:szCs w:val="22"/>
+        </w:rPr>
+        <w:t>GalleryPage</w:t>
+      </w:r>
+      <w:proofErr w:type="spellEnd"/>
+      <w:r>
+        <w:rPr>
+          <w:sz w:val="22"/>
+          <w:szCs w:val="22"/>
+        </w:rPr>
+        <w:t>(/gallery):</w:t>
       </w:r>
     </w:p>
     <w:p>
@@ -1853,12 +2054,21 @@
           <w:szCs w:val="22"/>
         </w:rPr>
       </w:pPr>
-      <w:r>
-        <w:rPr>
-          <w:sz w:val="22"/>
-          <w:szCs w:val="22"/>
-        </w:rPr>
-        <w:t xml:space="preserve">Dotenv </w:t>
+      <w:proofErr w:type="spellStart"/>
+      <w:r>
+        <w:rPr>
+          <w:sz w:val="22"/>
+          <w:szCs w:val="22"/>
+        </w:rPr>
+        <w:t>Dotenv</w:t>
+      </w:r>
+      <w:proofErr w:type="spellEnd"/>
+      <w:r>
+        <w:rPr>
+          <w:sz w:val="22"/>
+          <w:szCs w:val="22"/>
+        </w:rPr>
+        <w:t xml:space="preserve"> </w:t>
       </w:r>
       <w:r>
         <w:rPr>
@@ -1922,7 +2132,23 @@
           <w:sz w:val="22"/>
           <w:szCs w:val="22"/>
         </w:rPr>
-        <w:t>Go to Github Marketplace</w:t>
+        <w:t xml:space="preserve">Go to </w:t>
+      </w:r>
+      <w:proofErr w:type="spellStart"/>
+      <w:r>
+        <w:rPr>
+          <w:sz w:val="22"/>
+          <w:szCs w:val="22"/>
+        </w:rPr>
+        <w:t>Github</w:t>
+      </w:r>
+      <w:proofErr w:type="spellEnd"/>
+      <w:r>
+        <w:rPr>
+          <w:sz w:val="22"/>
+          <w:szCs w:val="22"/>
+        </w:rPr>
+        <w:t xml:space="preserve"> Marketplace</w:t>
       </w:r>
     </w:p>
     <w:p>
@@ -2368,12 +2594,21 @@
           <w:szCs w:val="22"/>
         </w:rPr>
       </w:pPr>
-      <w:r>
-        <w:rPr>
-          <w:sz w:val="22"/>
-          <w:szCs w:val="22"/>
-        </w:rPr>
-        <w:t>Dotenv.config in (Fig</w:t>
+      <w:proofErr w:type="spellStart"/>
+      <w:r>
+        <w:rPr>
+          <w:sz w:val="22"/>
+          <w:szCs w:val="22"/>
+        </w:rPr>
+        <w:t>Dotenv.config</w:t>
+      </w:r>
+      <w:proofErr w:type="spellEnd"/>
+      <w:r>
+        <w:rPr>
+          <w:sz w:val="22"/>
+          <w:szCs w:val="22"/>
+        </w:rPr>
+        <w:t xml:space="preserve"> in (Fig</w:t>
       </w:r>
       <w:r>
         <w:rPr>
@@ -2389,6 +2624,8 @@
         </w:rPr>
         <w:t xml:space="preserve">in </w:t>
       </w:r>
+      <w:proofErr w:type="spellStart"/>
+      <w:proofErr w:type="gramStart"/>
       <w:r>
         <w:rPr>
           <w:sz w:val="22"/>
@@ -2401,7 +2638,23 @@
           <w:sz w:val="22"/>
           <w:szCs w:val="22"/>
         </w:rPr>
-        <w:t>v.GITHUB_TOKEN.</w:t>
+        <w:t>v.GITHUB</w:t>
+      </w:r>
+      <w:proofErr w:type="gramEnd"/>
+      <w:r>
+        <w:rPr>
+          <w:sz w:val="22"/>
+          <w:szCs w:val="22"/>
+        </w:rPr>
+        <w:t>_TOKEN</w:t>
+      </w:r>
+      <w:proofErr w:type="spellEnd"/>
+      <w:r>
+        <w:rPr>
+          <w:sz w:val="22"/>
+          <w:szCs w:val="22"/>
+        </w:rPr>
+        <w:t>.</w:t>
       </w:r>
     </w:p>
     <w:p>
@@ -2421,8 +2674,33 @@
           <w:sz w:val="22"/>
           <w:szCs w:val="22"/>
         </w:rPr>
-        <w:t>In githubModelsServices it loads the Github</w:t>
-      </w:r>
+        <w:t xml:space="preserve">In </w:t>
+      </w:r>
+      <w:proofErr w:type="spellStart"/>
+      <w:r>
+        <w:rPr>
+          <w:sz w:val="22"/>
+          <w:szCs w:val="22"/>
+        </w:rPr>
+        <w:t>githubModelsServices</w:t>
+      </w:r>
+      <w:proofErr w:type="spellEnd"/>
+      <w:r>
+        <w:rPr>
+          <w:sz w:val="22"/>
+          <w:szCs w:val="22"/>
+        </w:rPr>
+        <w:t xml:space="preserve"> it loads the </w:t>
+      </w:r>
+      <w:proofErr w:type="spellStart"/>
+      <w:r>
+        <w:rPr>
+          <w:sz w:val="22"/>
+          <w:szCs w:val="22"/>
+        </w:rPr>
+        <w:t>Github</w:t>
+      </w:r>
+      <w:proofErr w:type="spellEnd"/>
       <w:r>
         <w:rPr>
           <w:sz w:val="22"/>
@@ -2465,7 +2743,23 @@
           <w:sz w:val="22"/>
           <w:szCs w:val="22"/>
         </w:rPr>
-        <w:t>Create services within backend/src.</w:t>
+        <w:t>Create services within backend/</w:t>
+      </w:r>
+      <w:proofErr w:type="spellStart"/>
+      <w:r>
+        <w:rPr>
+          <w:sz w:val="22"/>
+          <w:szCs w:val="22"/>
+        </w:rPr>
+        <w:t>src</w:t>
+      </w:r>
+      <w:proofErr w:type="spellEnd"/>
+      <w:r>
+        <w:rPr>
+          <w:sz w:val="22"/>
+          <w:szCs w:val="22"/>
+        </w:rPr>
+        <w:t>.</w:t>
       </w:r>
     </w:p>
     <w:p>
@@ -2485,14 +2779,46 @@
           <w:sz w:val="22"/>
           <w:szCs w:val="22"/>
         </w:rPr>
-        <w:t xml:space="preserve">Create api.ts </w:t>
-      </w:r>
-      <w:r>
-        <w:rPr>
-          <w:sz w:val="22"/>
-          <w:szCs w:val="22"/>
-        </w:rPr>
-        <w:t>to set API base url.</w:t>
+        <w:t xml:space="preserve">Create </w:t>
+      </w:r>
+      <w:proofErr w:type="spellStart"/>
+      <w:r>
+        <w:rPr>
+          <w:sz w:val="22"/>
+          <w:szCs w:val="22"/>
+        </w:rPr>
+        <w:t>api.ts</w:t>
+      </w:r>
+      <w:proofErr w:type="spellEnd"/>
+      <w:r>
+        <w:rPr>
+          <w:sz w:val="22"/>
+          <w:szCs w:val="22"/>
+        </w:rPr>
+        <w:t xml:space="preserve"> </w:t>
+      </w:r>
+      <w:r>
+        <w:rPr>
+          <w:sz w:val="22"/>
+          <w:szCs w:val="22"/>
+        </w:rPr>
+        <w:t xml:space="preserve">to set API base </w:t>
+      </w:r>
+      <w:proofErr w:type="spellStart"/>
+      <w:r>
+        <w:rPr>
+          <w:sz w:val="22"/>
+          <w:szCs w:val="22"/>
+        </w:rPr>
+        <w:t>url</w:t>
+      </w:r>
+      <w:proofErr w:type="spellEnd"/>
+      <w:r>
+        <w:rPr>
+          <w:sz w:val="22"/>
+          <w:szCs w:val="22"/>
+        </w:rPr>
+        <w:t>.</w:t>
       </w:r>
     </w:p>
     <w:p>
@@ -2512,7 +2838,23 @@
           <w:sz w:val="22"/>
           <w:szCs w:val="22"/>
         </w:rPr>
-        <w:t xml:space="preserve">Create services that we will be able to use in our website within githubModelsServices in </w:t>
+        <w:t xml:space="preserve">Create services that we will be able to use in our website within </w:t>
+      </w:r>
+      <w:proofErr w:type="spellStart"/>
+      <w:r>
+        <w:rPr>
+          <w:sz w:val="22"/>
+          <w:szCs w:val="22"/>
+        </w:rPr>
+        <w:t>githubModelsServices</w:t>
+      </w:r>
+      <w:proofErr w:type="spellEnd"/>
+      <w:r>
+        <w:rPr>
+          <w:sz w:val="22"/>
+          <w:szCs w:val="22"/>
+        </w:rPr>
+        <w:t xml:space="preserve"> in </w:t>
       </w:r>
       <w:r>
         <w:rPr>
@@ -2583,7 +2925,23 @@
           <w:sz w:val="22"/>
           <w:szCs w:val="22"/>
         </w:rPr>
-        <w:t>Vision API – AI used to analyze images.</w:t>
+        <w:t xml:space="preserve">Vision API – AI used to </w:t>
+      </w:r>
+      <w:proofErr w:type="spellStart"/>
+      <w:r>
+        <w:rPr>
+          <w:sz w:val="22"/>
+          <w:szCs w:val="22"/>
+        </w:rPr>
+        <w:t>analyze</w:t>
+      </w:r>
+      <w:proofErr w:type="spellEnd"/>
+      <w:r>
+        <w:rPr>
+          <w:sz w:val="22"/>
+          <w:szCs w:val="22"/>
+        </w:rPr>
+        <w:t xml:space="preserve"> images.</w:t>
       </w:r>
     </w:p>
     <w:p>
@@ -2645,13 +3003,46 @@
           <w:szCs w:val="22"/>
         </w:rPr>
       </w:pPr>
-      <w:r>
-        <w:rPr>
-          <w:sz w:val="22"/>
-          <w:szCs w:val="22"/>
-        </w:rPr>
-        <w:t>Github Models – Free inference endpoint using Github PAT.</w:t>
-      </w:r>
+      <w:proofErr w:type="spellStart"/>
+      <w:r>
+        <w:rPr>
+          <w:sz w:val="22"/>
+          <w:szCs w:val="22"/>
+        </w:rPr>
+        <w:t>Github</w:t>
+      </w:r>
+      <w:proofErr w:type="spellEnd"/>
+      <w:r>
+        <w:rPr>
+          <w:sz w:val="22"/>
+          <w:szCs w:val="22"/>
+        </w:rPr>
+        <w:t xml:space="preserve"> Models – Free inference endpoint using </w:t>
+      </w:r>
+      <w:proofErr w:type="spellStart"/>
+      <w:r>
+        <w:rPr>
+          <w:sz w:val="22"/>
+          <w:szCs w:val="22"/>
+        </w:rPr>
+        <w:t>Github</w:t>
+      </w:r>
+      <w:proofErr w:type="spellEnd"/>
+      <w:r>
+        <w:rPr>
+          <w:sz w:val="22"/>
+          <w:szCs w:val="22"/>
+        </w:rPr>
+        <w:t xml:space="preserve"> PAT.</w:t>
+      </w:r>
+    </w:p>
+    <w:p>
+      <w:pPr>
+        <w:rPr>
+          <w:sz w:val="22"/>
+          <w:szCs w:val="22"/>
+        </w:rPr>
+      </w:pPr>
     </w:p>
     <w:p>
       <w:pPr>
@@ -2673,6 +3064,7 @@
           <w:b/>
           <w:bCs/>
         </w:rPr>
+        <w:lastRenderedPageBreak/>
         <w:t>(</w:t>
       </w:r>
       <w:r>
@@ -2680,7 +3072,7 @@
           <w:b/>
           <w:bCs/>
         </w:rPr>
-        <w:t>Things I’ve learnt</w:t>
+        <w:t>Database</w:t>
       </w:r>
       <w:r>
         <w:rPr>
@@ -2692,6 +3084,1400 @@
     </w:p>
     <w:p>
       <w:pPr>
+        <w:rPr>
+          <w:sz w:val="22"/>
+          <w:szCs w:val="22"/>
+        </w:rPr>
+      </w:pPr>
+      <w:proofErr w:type="gramStart"/>
+      <w:r>
+        <w:rPr>
+          <w:sz w:val="22"/>
+          <w:szCs w:val="22"/>
+        </w:rPr>
+        <w:t>In order to</w:t>
+      </w:r>
+      <w:proofErr w:type="gramEnd"/>
+      <w:r>
+        <w:rPr>
+          <w:sz w:val="22"/>
+          <w:szCs w:val="22"/>
+        </w:rPr>
+        <w:t xml:space="preserve"> store </w:t>
+      </w:r>
+      <w:r>
+        <w:rPr>
+          <w:sz w:val="22"/>
+          <w:szCs w:val="22"/>
+        </w:rPr>
+        <w:t xml:space="preserve">the information of the cats a user scanned we need a database. For this project we will be making use of </w:t>
+      </w:r>
+      <w:r>
+        <w:rPr>
+          <w:sz w:val="22"/>
+          <w:szCs w:val="22"/>
+        </w:rPr>
+        <w:t>PostgreSQL</w:t>
+      </w:r>
+      <w:r>
+        <w:rPr>
+          <w:sz w:val="22"/>
+          <w:szCs w:val="22"/>
+        </w:rPr>
+        <w:t xml:space="preserve"> </w:t>
+      </w:r>
+      <w:r>
+        <w:rPr>
+          <w:sz w:val="22"/>
+          <w:szCs w:val="22"/>
+        </w:rPr>
+        <w:t>Database. We will first set it up locally</w:t>
+      </w:r>
+      <w:r>
+        <w:rPr>
+          <w:sz w:val="22"/>
+          <w:szCs w:val="22"/>
+        </w:rPr>
+        <w:t xml:space="preserve"> to simulate a </w:t>
+      </w:r>
+      <w:r>
+        <w:rPr>
+          <w:sz w:val="22"/>
+          <w:szCs w:val="22"/>
+        </w:rPr>
+        <w:t>development and we will then set it up on the cloud to simulate production.</w:t>
+      </w:r>
+    </w:p>
+    <w:p>
+      <w:pPr>
+        <w:rPr>
+          <w:sz w:val="22"/>
+          <w:szCs w:val="22"/>
+        </w:rPr>
+      </w:pPr>
+    </w:p>
+    <w:p>
+      <w:pPr>
+        <w:rPr>
+          <w:sz w:val="22"/>
+          <w:szCs w:val="22"/>
+          <w:u w:val="thick"/>
+        </w:rPr>
+      </w:pPr>
+      <w:r>
+        <w:rPr>
+          <w:sz w:val="22"/>
+          <w:szCs w:val="22"/>
+          <w:u w:val="thick"/>
+        </w:rPr>
+        <w:t xml:space="preserve">Local </w:t>
+      </w:r>
+    </w:p>
+    <w:p>
+      <w:pPr>
+        <w:pStyle w:val="ListParagraph"/>
+        <w:numPr>
+          <w:ilvl w:val="0"/>
+          <w:numId w:val="29"/>
+        </w:numPr>
+        <w:rPr>
+          <w:sz w:val="22"/>
+          <w:szCs w:val="22"/>
+          <w:u w:val="thick"/>
+        </w:rPr>
+      </w:pPr>
+      <w:r>
+        <w:rPr>
+          <w:sz w:val="22"/>
+          <w:szCs w:val="22"/>
+        </w:rPr>
+        <w:t>Install PostgreSQL locally.</w:t>
+      </w:r>
+    </w:p>
+    <w:p>
+      <w:pPr>
+        <w:pStyle w:val="ListParagraph"/>
+        <w:numPr>
+          <w:ilvl w:val="0"/>
+          <w:numId w:val="29"/>
+        </w:numPr>
+        <w:rPr>
+          <w:sz w:val="22"/>
+          <w:szCs w:val="22"/>
+          <w:u w:val="thick"/>
+        </w:rPr>
+      </w:pPr>
+      <w:r>
+        <w:rPr>
+          <w:sz w:val="22"/>
+          <w:szCs w:val="22"/>
+        </w:rPr>
+        <w:t xml:space="preserve">Set up a password which will be used </w:t>
+      </w:r>
+      <w:proofErr w:type="gramStart"/>
+      <w:r>
+        <w:rPr>
+          <w:sz w:val="22"/>
+          <w:szCs w:val="22"/>
+        </w:rPr>
+        <w:t xml:space="preserve">in </w:t>
+      </w:r>
+      <w:r>
+        <w:rPr>
+          <w:sz w:val="22"/>
+          <w:szCs w:val="22"/>
+        </w:rPr>
+        <w:t>.env</w:t>
+      </w:r>
+      <w:proofErr w:type="gramEnd"/>
+      <w:r>
+        <w:rPr>
+          <w:sz w:val="22"/>
+          <w:szCs w:val="22"/>
+        </w:rPr>
+        <w:t>.</w:t>
+      </w:r>
+    </w:p>
+    <w:p>
+      <w:pPr>
+        <w:pStyle w:val="ListParagraph"/>
+        <w:numPr>
+          <w:ilvl w:val="0"/>
+          <w:numId w:val="29"/>
+        </w:numPr>
+        <w:rPr>
+          <w:sz w:val="22"/>
+          <w:szCs w:val="22"/>
+          <w:u w:val="thick"/>
+        </w:rPr>
+      </w:pPr>
+      <w:proofErr w:type="spellStart"/>
+      <w:r>
+        <w:rPr>
+          <w:sz w:val="22"/>
+          <w:szCs w:val="22"/>
+        </w:rPr>
+        <w:t>Npm</w:t>
+      </w:r>
+      <w:proofErr w:type="spellEnd"/>
+      <w:r>
+        <w:rPr>
+          <w:sz w:val="22"/>
+          <w:szCs w:val="22"/>
+        </w:rPr>
+        <w:t xml:space="preserve"> install used in the backend to install PostgreSQL client.</w:t>
+      </w:r>
+    </w:p>
+    <w:p>
+      <w:pPr>
+        <w:pStyle w:val="ListParagraph"/>
+        <w:numPr>
+          <w:ilvl w:val="0"/>
+          <w:numId w:val="29"/>
+        </w:numPr>
+        <w:rPr>
+          <w:sz w:val="22"/>
+          <w:szCs w:val="22"/>
+          <w:u w:val="thick"/>
+        </w:rPr>
+      </w:pPr>
+      <w:r>
+        <w:rPr>
+          <w:sz w:val="22"/>
+          <w:szCs w:val="22"/>
+        </w:rPr>
+        <w:t>Created a database connection file in backend/</w:t>
+      </w:r>
+      <w:proofErr w:type="spellStart"/>
+      <w:r>
+        <w:rPr>
+          <w:sz w:val="22"/>
+          <w:szCs w:val="22"/>
+        </w:rPr>
+        <w:t>src</w:t>
+      </w:r>
+      <w:proofErr w:type="spellEnd"/>
+      <w:r>
+        <w:rPr>
+          <w:sz w:val="22"/>
+          <w:szCs w:val="22"/>
+        </w:rPr>
+        <w:t>/</w:t>
+      </w:r>
+      <w:proofErr w:type="spellStart"/>
+      <w:r>
+        <w:rPr>
+          <w:sz w:val="22"/>
+          <w:szCs w:val="22"/>
+        </w:rPr>
+        <w:t>db</w:t>
+      </w:r>
+      <w:proofErr w:type="spellEnd"/>
+      <w:r>
+        <w:rPr>
+          <w:sz w:val="22"/>
+          <w:szCs w:val="22"/>
+        </w:rPr>
+        <w:t>/connection.js.</w:t>
+      </w:r>
+    </w:p>
+    <w:p>
+      <w:pPr>
+        <w:pStyle w:val="ListParagraph"/>
+        <w:numPr>
+          <w:ilvl w:val="0"/>
+          <w:numId w:val="29"/>
+        </w:numPr>
+        <w:rPr>
+          <w:sz w:val="22"/>
+          <w:szCs w:val="22"/>
+          <w:u w:val="thick"/>
+        </w:rPr>
+      </w:pPr>
+      <w:r>
+        <w:rPr>
+          <w:sz w:val="22"/>
+          <w:szCs w:val="22"/>
+        </w:rPr>
+        <w:t xml:space="preserve">Connection.js </w:t>
+      </w:r>
+    </w:p>
+    <w:p>
+      <w:pPr>
+        <w:pStyle w:val="ListParagraph"/>
+        <w:numPr>
+          <w:ilvl w:val="0"/>
+          <w:numId w:val="30"/>
+        </w:numPr>
+        <w:rPr>
+          <w:sz w:val="22"/>
+          <w:szCs w:val="22"/>
+          <w:u w:val="thick"/>
+        </w:rPr>
+      </w:pPr>
+      <w:r>
+        <w:rPr>
+          <w:sz w:val="22"/>
+          <w:szCs w:val="22"/>
+        </w:rPr>
+        <w:t xml:space="preserve">Imports </w:t>
+      </w:r>
+      <w:proofErr w:type="spellStart"/>
+      <w:r>
+        <w:rPr>
+          <w:sz w:val="22"/>
+          <w:szCs w:val="22"/>
+        </w:rPr>
+        <w:t>pg</w:t>
+      </w:r>
+      <w:proofErr w:type="spellEnd"/>
+      <w:r>
+        <w:rPr>
+          <w:sz w:val="22"/>
+          <w:szCs w:val="22"/>
+        </w:rPr>
+        <w:t xml:space="preserve"> and </w:t>
+      </w:r>
+      <w:proofErr w:type="spellStart"/>
+      <w:r>
+        <w:rPr>
+          <w:sz w:val="22"/>
+          <w:szCs w:val="22"/>
+        </w:rPr>
+        <w:t>dotenv</w:t>
+      </w:r>
+      <w:proofErr w:type="spellEnd"/>
+    </w:p>
+    <w:p>
+      <w:pPr>
+        <w:pStyle w:val="ListParagraph"/>
+        <w:numPr>
+          <w:ilvl w:val="0"/>
+          <w:numId w:val="30"/>
+        </w:numPr>
+        <w:rPr>
+          <w:sz w:val="22"/>
+          <w:szCs w:val="22"/>
+          <w:u w:val="thick"/>
+        </w:rPr>
+      </w:pPr>
+      <w:r>
+        <w:rPr>
+          <w:sz w:val="22"/>
+          <w:szCs w:val="22"/>
+        </w:rPr>
+        <w:t>Creates a connection pool</w:t>
+      </w:r>
+    </w:p>
+    <w:p>
+      <w:pPr>
+        <w:pStyle w:val="ListParagraph"/>
+        <w:numPr>
+          <w:ilvl w:val="0"/>
+          <w:numId w:val="29"/>
+        </w:numPr>
+        <w:rPr>
+          <w:sz w:val="22"/>
+          <w:szCs w:val="22"/>
+          <w:u w:val="thick"/>
+        </w:rPr>
+      </w:pPr>
+      <w:proofErr w:type="spellStart"/>
+      <w:r>
+        <w:rPr>
+          <w:sz w:val="22"/>
+          <w:szCs w:val="22"/>
+        </w:rPr>
+        <w:t>Schema.sql</w:t>
+      </w:r>
+      <w:proofErr w:type="spellEnd"/>
+      <w:r>
+        <w:rPr>
+          <w:sz w:val="22"/>
+          <w:szCs w:val="22"/>
+        </w:rPr>
+        <w:t xml:space="preserve"> (creates the </w:t>
+      </w:r>
+      <w:proofErr w:type="spellStart"/>
+      <w:r>
+        <w:rPr>
+          <w:sz w:val="22"/>
+          <w:szCs w:val="22"/>
+        </w:rPr>
+        <w:t>cat_identifications</w:t>
+      </w:r>
+      <w:proofErr w:type="spellEnd"/>
+      <w:r>
+        <w:rPr>
+          <w:sz w:val="22"/>
+          <w:szCs w:val="22"/>
+        </w:rPr>
+        <w:t xml:space="preserve"> table with columns)</w:t>
+      </w:r>
+    </w:p>
+    <w:p>
+      <w:pPr>
+        <w:pStyle w:val="ListParagraph"/>
+        <w:numPr>
+          <w:ilvl w:val="0"/>
+          <w:numId w:val="31"/>
+        </w:numPr>
+        <w:rPr>
+          <w:sz w:val="22"/>
+          <w:szCs w:val="22"/>
+          <w:u w:val="thick"/>
+        </w:rPr>
+      </w:pPr>
+      <w:r>
+        <w:rPr>
+          <w:sz w:val="22"/>
+          <w:szCs w:val="22"/>
+        </w:rPr>
+        <w:t>Id: auto increments primary key</w:t>
+      </w:r>
+    </w:p>
+    <w:p>
+      <w:pPr>
+        <w:pStyle w:val="ListParagraph"/>
+        <w:numPr>
+          <w:ilvl w:val="0"/>
+          <w:numId w:val="31"/>
+        </w:numPr>
+        <w:rPr>
+          <w:sz w:val="22"/>
+          <w:szCs w:val="22"/>
+          <w:u w:val="thick"/>
+        </w:rPr>
+      </w:pPr>
+      <w:proofErr w:type="spellStart"/>
+      <w:r>
+        <w:rPr>
+          <w:sz w:val="22"/>
+          <w:szCs w:val="22"/>
+        </w:rPr>
+        <w:t>Device_</w:t>
+      </w:r>
+      <w:proofErr w:type="gramStart"/>
+      <w:r>
+        <w:rPr>
+          <w:sz w:val="22"/>
+          <w:szCs w:val="22"/>
+        </w:rPr>
+        <w:t>id</w:t>
+      </w:r>
+      <w:proofErr w:type="spellEnd"/>
+      <w:r>
+        <w:rPr>
+          <w:sz w:val="22"/>
+          <w:szCs w:val="22"/>
+        </w:rPr>
+        <w:t>:</w:t>
+      </w:r>
+      <w:proofErr w:type="gramEnd"/>
+      <w:r>
+        <w:rPr>
+          <w:sz w:val="22"/>
+          <w:szCs w:val="22"/>
+        </w:rPr>
+        <w:t xml:space="preserve"> identifies user/ device</w:t>
+      </w:r>
+    </w:p>
+    <w:p>
+      <w:pPr>
+        <w:pStyle w:val="ListParagraph"/>
+        <w:numPr>
+          <w:ilvl w:val="0"/>
+          <w:numId w:val="31"/>
+        </w:numPr>
+        <w:rPr>
+          <w:sz w:val="22"/>
+          <w:szCs w:val="22"/>
+          <w:u w:val="thick"/>
+        </w:rPr>
+      </w:pPr>
+      <w:proofErr w:type="spellStart"/>
+      <w:r>
+        <w:rPr>
+          <w:sz w:val="22"/>
+          <w:szCs w:val="22"/>
+        </w:rPr>
+        <w:t>Image_url</w:t>
+      </w:r>
+      <w:proofErr w:type="spellEnd"/>
+      <w:r>
+        <w:rPr>
+          <w:sz w:val="22"/>
+          <w:szCs w:val="22"/>
+        </w:rPr>
+        <w:t>: base 64 encoded image</w:t>
+      </w:r>
+    </w:p>
+    <w:p>
+      <w:pPr>
+        <w:pStyle w:val="ListParagraph"/>
+        <w:numPr>
+          <w:ilvl w:val="0"/>
+          <w:numId w:val="31"/>
+        </w:numPr>
+        <w:rPr>
+          <w:sz w:val="22"/>
+          <w:szCs w:val="22"/>
+          <w:u w:val="thick"/>
+        </w:rPr>
+      </w:pPr>
+      <w:proofErr w:type="spellStart"/>
+      <w:r>
+        <w:rPr>
+          <w:sz w:val="22"/>
+          <w:szCs w:val="22"/>
+        </w:rPr>
+        <w:t>Breed_name</w:t>
+      </w:r>
+      <w:proofErr w:type="spellEnd"/>
+      <w:r>
+        <w:rPr>
+          <w:sz w:val="22"/>
+          <w:szCs w:val="22"/>
+        </w:rPr>
+        <w:t>: primary breed</w:t>
+      </w:r>
+    </w:p>
+    <w:p>
+      <w:pPr>
+        <w:pStyle w:val="ListParagraph"/>
+        <w:numPr>
+          <w:ilvl w:val="0"/>
+          <w:numId w:val="31"/>
+        </w:numPr>
+        <w:rPr>
+          <w:sz w:val="22"/>
+          <w:szCs w:val="22"/>
+          <w:u w:val="thick"/>
+        </w:rPr>
+      </w:pPr>
+      <w:r>
+        <w:rPr>
+          <w:sz w:val="22"/>
+          <w:szCs w:val="22"/>
+        </w:rPr>
+        <w:t>Confidence: confidence score (0-100)</w:t>
+      </w:r>
+    </w:p>
+    <w:p>
+      <w:pPr>
+        <w:pStyle w:val="ListParagraph"/>
+        <w:numPr>
+          <w:ilvl w:val="0"/>
+          <w:numId w:val="31"/>
+        </w:numPr>
+        <w:rPr>
+          <w:sz w:val="22"/>
+          <w:szCs w:val="22"/>
+          <w:u w:val="thick"/>
+        </w:rPr>
+      </w:pPr>
+      <w:proofErr w:type="spellStart"/>
+      <w:r>
+        <w:rPr>
+          <w:sz w:val="22"/>
+          <w:szCs w:val="22"/>
+        </w:rPr>
+        <w:t>Alternative_breed</w:t>
+      </w:r>
+      <w:proofErr w:type="spellEnd"/>
+      <w:r>
+        <w:rPr>
+          <w:sz w:val="22"/>
+          <w:szCs w:val="22"/>
+        </w:rPr>
+        <w:t>: JSON array of other possible breeds</w:t>
+      </w:r>
+    </w:p>
+    <w:p>
+      <w:pPr>
+        <w:pStyle w:val="ListParagraph"/>
+        <w:numPr>
+          <w:ilvl w:val="0"/>
+          <w:numId w:val="31"/>
+        </w:numPr>
+        <w:rPr>
+          <w:sz w:val="22"/>
+          <w:szCs w:val="22"/>
+          <w:u w:val="thick"/>
+        </w:rPr>
+      </w:pPr>
+      <w:proofErr w:type="spellStart"/>
+      <w:r>
+        <w:rPr>
+          <w:sz w:val="22"/>
+          <w:szCs w:val="22"/>
+        </w:rPr>
+        <w:t>Fun_facts</w:t>
+      </w:r>
+      <w:proofErr w:type="spellEnd"/>
+      <w:r>
+        <w:rPr>
+          <w:sz w:val="22"/>
+          <w:szCs w:val="22"/>
+        </w:rPr>
+        <w:t>: array of fun facts</w:t>
+      </w:r>
+    </w:p>
+    <w:p>
+      <w:pPr>
+        <w:pStyle w:val="ListParagraph"/>
+        <w:numPr>
+          <w:ilvl w:val="0"/>
+          <w:numId w:val="31"/>
+        </w:numPr>
+        <w:rPr>
+          <w:sz w:val="22"/>
+          <w:szCs w:val="22"/>
+          <w:u w:val="thick"/>
+        </w:rPr>
+      </w:pPr>
+      <w:proofErr w:type="spellStart"/>
+      <w:r>
+        <w:rPr>
+          <w:sz w:val="22"/>
+          <w:szCs w:val="22"/>
+        </w:rPr>
+        <w:t>Created_at</w:t>
+      </w:r>
+      <w:proofErr w:type="spellEnd"/>
+      <w:r>
+        <w:rPr>
+          <w:sz w:val="22"/>
+          <w:szCs w:val="22"/>
+        </w:rPr>
+        <w:t>: timestamp</w:t>
+      </w:r>
+    </w:p>
+    <w:p>
+      <w:pPr>
+        <w:pStyle w:val="ListParagraph"/>
+        <w:numPr>
+          <w:ilvl w:val="0"/>
+          <w:numId w:val="29"/>
+        </w:numPr>
+        <w:rPr>
+          <w:sz w:val="22"/>
+          <w:szCs w:val="22"/>
+          <w:u w:val="thick"/>
+        </w:rPr>
+      </w:pPr>
+      <w:r>
+        <w:rPr>
+          <w:sz w:val="22"/>
+          <w:szCs w:val="22"/>
+        </w:rPr>
+        <w:t>Init.js</w:t>
+      </w:r>
+    </w:p>
+    <w:p>
+      <w:pPr>
+        <w:pStyle w:val="ListParagraph"/>
+        <w:numPr>
+          <w:ilvl w:val="0"/>
+          <w:numId w:val="32"/>
+        </w:numPr>
+        <w:rPr>
+          <w:sz w:val="22"/>
+          <w:szCs w:val="22"/>
+          <w:u w:val="thick"/>
+        </w:rPr>
+      </w:pPr>
+      <w:r>
+        <w:rPr>
+          <w:sz w:val="22"/>
+          <w:szCs w:val="22"/>
+        </w:rPr>
+        <w:t xml:space="preserve">Reads </w:t>
+      </w:r>
+      <w:proofErr w:type="spellStart"/>
+      <w:r>
+        <w:rPr>
+          <w:sz w:val="22"/>
+          <w:szCs w:val="22"/>
+        </w:rPr>
+        <w:t>schema.sql</w:t>
+      </w:r>
+      <w:proofErr w:type="spellEnd"/>
+    </w:p>
+    <w:p>
+      <w:pPr>
+        <w:pStyle w:val="ListParagraph"/>
+        <w:numPr>
+          <w:ilvl w:val="0"/>
+          <w:numId w:val="32"/>
+        </w:numPr>
+        <w:rPr>
+          <w:sz w:val="22"/>
+          <w:szCs w:val="22"/>
+          <w:u w:val="thick"/>
+        </w:rPr>
+      </w:pPr>
+      <w:r>
+        <w:rPr>
+          <w:sz w:val="22"/>
+          <w:szCs w:val="22"/>
+        </w:rPr>
+        <w:t>Executes it using the connection pool</w:t>
+      </w:r>
+    </w:p>
+    <w:p>
+      <w:pPr>
+        <w:pStyle w:val="ListParagraph"/>
+        <w:numPr>
+          <w:ilvl w:val="0"/>
+          <w:numId w:val="32"/>
+        </w:numPr>
+        <w:rPr>
+          <w:sz w:val="22"/>
+          <w:szCs w:val="22"/>
+          <w:u w:val="thick"/>
+        </w:rPr>
+      </w:pPr>
+      <w:r>
+        <w:rPr>
+          <w:sz w:val="22"/>
+          <w:szCs w:val="22"/>
+        </w:rPr>
+        <w:t>Creates the table and indexes if they don’t exist</w:t>
+      </w:r>
+    </w:p>
+    <w:p>
+      <w:pPr>
+        <w:pStyle w:val="ListParagraph"/>
+        <w:numPr>
+          <w:ilvl w:val="0"/>
+          <w:numId w:val="32"/>
+        </w:numPr>
+        <w:rPr>
+          <w:sz w:val="22"/>
+          <w:szCs w:val="22"/>
+          <w:u w:val="thick"/>
+        </w:rPr>
+      </w:pPr>
+      <w:r>
+        <w:rPr>
+          <w:sz w:val="22"/>
+          <w:szCs w:val="22"/>
+        </w:rPr>
+        <w:t>Runs automatically when the server starts</w:t>
+      </w:r>
+    </w:p>
+    <w:p>
+      <w:pPr>
+        <w:pStyle w:val="ListParagraph"/>
+        <w:numPr>
+          <w:ilvl w:val="0"/>
+          <w:numId w:val="29"/>
+        </w:numPr>
+        <w:rPr>
+          <w:sz w:val="22"/>
+          <w:szCs w:val="22"/>
+          <w:u w:val="thick"/>
+        </w:rPr>
+      </w:pPr>
+      <w:r>
+        <w:rPr>
+          <w:sz w:val="22"/>
+          <w:szCs w:val="22"/>
+        </w:rPr>
+        <w:t>Index.js</w:t>
+      </w:r>
+    </w:p>
+    <w:p>
+      <w:pPr>
+        <w:pStyle w:val="ListParagraph"/>
+        <w:numPr>
+          <w:ilvl w:val="0"/>
+          <w:numId w:val="33"/>
+        </w:numPr>
+        <w:rPr>
+          <w:sz w:val="22"/>
+          <w:szCs w:val="22"/>
+          <w:u w:val="thick"/>
+        </w:rPr>
+      </w:pPr>
+      <w:r>
+        <w:rPr>
+          <w:sz w:val="22"/>
+          <w:szCs w:val="22"/>
+        </w:rPr>
+        <w:t>Used to integrate the database with the backend.</w:t>
+      </w:r>
+    </w:p>
+    <w:p>
+      <w:pPr>
+        <w:pStyle w:val="ListParagraph"/>
+        <w:numPr>
+          <w:ilvl w:val="0"/>
+          <w:numId w:val="33"/>
+        </w:numPr>
+        <w:rPr>
+          <w:sz w:val="22"/>
+          <w:szCs w:val="22"/>
+          <w:u w:val="thick"/>
+        </w:rPr>
+      </w:pPr>
+      <w:r>
+        <w:rPr>
+          <w:sz w:val="22"/>
+          <w:szCs w:val="22"/>
+        </w:rPr>
+        <w:t xml:space="preserve">Imports </w:t>
+      </w:r>
+      <w:proofErr w:type="spellStart"/>
+      <w:r>
+        <w:rPr>
+          <w:sz w:val="22"/>
+          <w:szCs w:val="22"/>
+        </w:rPr>
+        <w:t>initalizeDatabase</w:t>
+      </w:r>
+      <w:proofErr w:type="spellEnd"/>
+    </w:p>
+    <w:p>
+      <w:pPr>
+        <w:pStyle w:val="ListParagraph"/>
+        <w:numPr>
+          <w:ilvl w:val="0"/>
+          <w:numId w:val="33"/>
+        </w:numPr>
+        <w:rPr>
+          <w:sz w:val="22"/>
+          <w:szCs w:val="22"/>
+          <w:u w:val="thick"/>
+        </w:rPr>
+      </w:pPr>
+      <w:r>
+        <w:rPr>
+          <w:sz w:val="22"/>
+          <w:szCs w:val="22"/>
+        </w:rPr>
+        <w:t xml:space="preserve">Calls it on server </w:t>
+      </w:r>
+      <w:r>
+        <w:rPr>
+          <w:sz w:val="22"/>
+          <w:szCs w:val="22"/>
+        </w:rPr>
+        <w:t>startup</w:t>
+      </w:r>
+    </w:p>
+    <w:p>
+      <w:pPr>
+        <w:pStyle w:val="ListParagraph"/>
+        <w:numPr>
+          <w:ilvl w:val="0"/>
+          <w:numId w:val="33"/>
+        </w:numPr>
+        <w:rPr>
+          <w:sz w:val="22"/>
+          <w:szCs w:val="22"/>
+          <w:u w:val="thick"/>
+        </w:rPr>
+      </w:pPr>
+      <w:r>
+        <w:rPr>
+          <w:sz w:val="22"/>
+          <w:szCs w:val="22"/>
+        </w:rPr>
+        <w:t>Creates the table automatically if it doesn’t exist.</w:t>
+      </w:r>
+    </w:p>
+    <w:p>
+      <w:pPr>
+        <w:pStyle w:val="ListParagraph"/>
+        <w:numPr>
+          <w:ilvl w:val="0"/>
+          <w:numId w:val="29"/>
+        </w:numPr>
+        <w:rPr>
+          <w:sz w:val="22"/>
+          <w:szCs w:val="22"/>
+          <w:u w:val="thick"/>
+        </w:rPr>
+      </w:pPr>
+      <w:r>
+        <w:rPr>
+          <w:sz w:val="22"/>
+          <w:szCs w:val="22"/>
+        </w:rPr>
+        <w:t>Upload.js</w:t>
+      </w:r>
+    </w:p>
+    <w:p>
+      <w:pPr>
+        <w:pStyle w:val="ListParagraph"/>
+        <w:numPr>
+          <w:ilvl w:val="0"/>
+          <w:numId w:val="34"/>
+        </w:numPr>
+        <w:rPr>
+          <w:sz w:val="22"/>
+          <w:szCs w:val="22"/>
+          <w:u w:val="thick"/>
+        </w:rPr>
+      </w:pPr>
+      <w:r>
+        <w:rPr>
+          <w:sz w:val="22"/>
+          <w:szCs w:val="22"/>
+        </w:rPr>
+        <w:t>Uploads API routes to use the database.</w:t>
+      </w:r>
+    </w:p>
+    <w:p>
+      <w:pPr>
+        <w:pStyle w:val="ListParagraph"/>
+        <w:numPr>
+          <w:ilvl w:val="0"/>
+          <w:numId w:val="34"/>
+        </w:numPr>
+        <w:rPr>
+          <w:sz w:val="22"/>
+          <w:szCs w:val="22"/>
+          <w:u w:val="thick"/>
+        </w:rPr>
+      </w:pPr>
+      <w:r>
+        <w:rPr>
+          <w:sz w:val="22"/>
+          <w:szCs w:val="22"/>
+        </w:rPr>
+        <w:t xml:space="preserve">Save the identifications to the database </w:t>
+      </w:r>
+      <w:r>
+        <w:rPr>
+          <w:sz w:val="22"/>
+          <w:szCs w:val="22"/>
+        </w:rPr>
+        <w:t xml:space="preserve">in Fig 12. </w:t>
+      </w:r>
+      <w:proofErr w:type="gramStart"/>
+      <w:r>
+        <w:rPr>
+          <w:sz w:val="22"/>
+          <w:szCs w:val="22"/>
+        </w:rPr>
+        <w:t>(</w:t>
+      </w:r>
+      <w:proofErr w:type="gramEnd"/>
+      <w:r>
+        <w:rPr>
+          <w:sz w:val="22"/>
+          <w:szCs w:val="22"/>
+        </w:rPr>
+        <w:t>POST/upload)</w:t>
+      </w:r>
+    </w:p>
+    <w:p>
+      <w:pPr>
+        <w:pStyle w:val="ListParagraph"/>
+        <w:numPr>
+          <w:ilvl w:val="0"/>
+          <w:numId w:val="34"/>
+        </w:numPr>
+        <w:rPr>
+          <w:sz w:val="22"/>
+          <w:szCs w:val="22"/>
+          <w:u w:val="thick"/>
+        </w:rPr>
+      </w:pPr>
+      <w:r>
+        <w:rPr>
+          <w:sz w:val="22"/>
+          <w:szCs w:val="22"/>
+        </w:rPr>
+        <w:t xml:space="preserve">Fetch identifications from the database </w:t>
+      </w:r>
+      <w:r>
+        <w:rPr>
+          <w:sz w:val="22"/>
+          <w:szCs w:val="22"/>
+        </w:rPr>
+        <w:t xml:space="preserve">in Fig 13. </w:t>
+      </w:r>
+      <w:r>
+        <w:rPr>
+          <w:sz w:val="22"/>
+          <w:szCs w:val="22"/>
+        </w:rPr>
+        <w:t>(GET/cats)</w:t>
+      </w:r>
+    </w:p>
+    <w:p>
+      <w:pPr>
+        <w:rPr>
+          <w:sz w:val="22"/>
+          <w:szCs w:val="22"/>
+          <w:u w:val="thick"/>
+        </w:rPr>
+      </w:pPr>
+    </w:p>
+    <w:p>
+      <w:pPr>
+        <w:ind w:left="720"/>
+        <w:rPr>
+          <w:sz w:val="22"/>
+          <w:szCs w:val="22"/>
+        </w:rPr>
+      </w:pPr>
+      <w:r>
+        <w:rPr>
+          <w:sz w:val="22"/>
+          <w:szCs w:val="22"/>
+        </w:rPr>
+        <w:t xml:space="preserve">Fig 12. </w:t>
+      </w:r>
+      <w:r>
+        <w:rPr>
+          <w:sz w:val="22"/>
+          <w:szCs w:val="22"/>
+        </w:rPr>
+        <w:t>Upload.</w:t>
+      </w:r>
+      <w:r>
+        <w:rPr>
+          <w:sz w:val="22"/>
+          <w:szCs w:val="22"/>
+        </w:rPr>
+        <w:t>js</w:t>
+      </w:r>
+      <w:r>
+        <w:rPr>
+          <w:sz w:val="22"/>
+          <w:szCs w:val="22"/>
+        </w:rPr>
+        <w:t xml:space="preserve"> P</w:t>
+      </w:r>
+      <w:r>
+        <w:rPr>
+          <w:sz w:val="22"/>
+          <w:szCs w:val="22"/>
+        </w:rPr>
+        <w:t>OST</w:t>
+      </w:r>
+      <w:r>
+        <w:rPr>
+          <w:sz w:val="22"/>
+          <w:szCs w:val="22"/>
+        </w:rPr>
+        <w:t xml:space="preserve"> upload.</w:t>
+      </w:r>
+      <w:r>
+        <w:rPr>
+          <w:sz w:val="22"/>
+          <w:szCs w:val="22"/>
+        </w:rPr>
+        <w:t xml:space="preserve">                              Fig 13. </w:t>
+      </w:r>
+      <w:r>
+        <w:rPr>
+          <w:sz w:val="22"/>
+          <w:szCs w:val="22"/>
+        </w:rPr>
+        <w:t xml:space="preserve">Upload.js </w:t>
+      </w:r>
+      <w:r>
+        <w:rPr>
+          <w:sz w:val="22"/>
+          <w:szCs w:val="22"/>
+        </w:rPr>
+        <w:t>GET</w:t>
+      </w:r>
+      <w:r>
+        <w:rPr>
+          <w:sz w:val="22"/>
+          <w:szCs w:val="22"/>
+        </w:rPr>
+        <w:t xml:space="preserve"> cats.</w:t>
+      </w:r>
+    </w:p>
+    <w:p>
+      <w:pPr>
+        <w:ind w:left="720"/>
+        <w:rPr>
+          <w:sz w:val="22"/>
+          <w:szCs w:val="22"/>
+        </w:rPr>
+      </w:pPr>
+      <w:r>
+        <w:rPr>
+          <w:sz w:val="22"/>
+          <w:szCs w:val="22"/>
+        </w:rPr>
+        <w:lastRenderedPageBreak/>
+        <w:drawing>
+          <wp:inline distT="0" distB="0" distL="0" distR="0" wp14:anchorId="0626A6E4" wp14:editId="660097C4">
+            <wp:extent cx="2604556" cy="2835275"/>
+            <wp:effectExtent l="0" t="0" r="5715" b="3175"/>
+            <wp:docPr id="1092890350" name="Picture 1" descr="A screenshot of a computer program&#10;&#10;AI-generated content may be incorrect."/>
+            <wp:cNvGraphicFramePr>
+              <a:graphicFrameLocks xmlns:a="http://schemas.openxmlformats.org/drawingml/2006/main" noChangeAspect="1"/>
+            </wp:cNvGraphicFramePr>
+            <a:graphic xmlns:a="http://schemas.openxmlformats.org/drawingml/2006/main">
+              <a:graphicData uri="http://schemas.openxmlformats.org/drawingml/2006/picture">
+                <pic:pic xmlns:pic="http://schemas.openxmlformats.org/drawingml/2006/picture">
+                  <pic:nvPicPr>
+                    <pic:cNvPr id="1092890350" name="Picture 1" descr="A screenshot of a computer program&#10;&#10;AI-generated content may be incorrect."/>
+                    <pic:cNvPicPr/>
+                  </pic:nvPicPr>
+                  <pic:blipFill>
+                    <a:blip r:embed="rId10"/>
+                    <a:stretch>
+                      <a:fillRect/>
+                    </a:stretch>
+                  </pic:blipFill>
+                  <pic:spPr>
+                    <a:xfrm>
+                      <a:off x="0" y="0"/>
+                      <a:ext cx="2613049" cy="2844521"/>
+                    </a:xfrm>
+                    <a:prstGeom prst="rect">
+                      <a:avLst/>
+                    </a:prstGeom>
+                  </pic:spPr>
+                </pic:pic>
+              </a:graphicData>
+            </a:graphic>
+          </wp:inline>
+        </w:drawing>
+      </w:r>
+      <w:r>
+        <w:rPr>
+          <w:sz w:val="22"/>
+          <w:szCs w:val="22"/>
+        </w:rPr>
+        <w:drawing>
+          <wp:inline distT="0" distB="0" distL="0" distR="0" wp14:anchorId="6C573E06" wp14:editId="49D0F01A">
+            <wp:extent cx="2622678" cy="2159000"/>
+            <wp:effectExtent l="0" t="0" r="6350" b="0"/>
+            <wp:docPr id="2105116824" name="Picture 1" descr="A computer screen shot of text&#10;&#10;AI-generated content may be incorrect."/>
+            <wp:cNvGraphicFramePr>
+              <a:graphicFrameLocks xmlns:a="http://schemas.openxmlformats.org/drawingml/2006/main" noChangeAspect="1"/>
+            </wp:cNvGraphicFramePr>
+            <a:graphic xmlns:a="http://schemas.openxmlformats.org/drawingml/2006/main">
+              <a:graphicData uri="http://schemas.openxmlformats.org/drawingml/2006/picture">
+                <pic:pic xmlns:pic="http://schemas.openxmlformats.org/drawingml/2006/picture">
+                  <pic:nvPicPr>
+                    <pic:cNvPr id="2105116824" name="Picture 1" descr="A computer screen shot of text&#10;&#10;AI-generated content may be incorrect."/>
+                    <pic:cNvPicPr/>
+                  </pic:nvPicPr>
+                  <pic:blipFill>
+                    <a:blip r:embed="rId11"/>
+                    <a:stretch>
+                      <a:fillRect/>
+                    </a:stretch>
+                  </pic:blipFill>
+                  <pic:spPr>
+                    <a:xfrm>
+                      <a:off x="0" y="0"/>
+                      <a:ext cx="2630884" cy="2165756"/>
+                    </a:xfrm>
+                    <a:prstGeom prst="rect">
+                      <a:avLst/>
+                    </a:prstGeom>
+                  </pic:spPr>
+                </pic:pic>
+              </a:graphicData>
+            </a:graphic>
+          </wp:inline>
+        </w:drawing>
+      </w:r>
+    </w:p>
+    <w:p>
+      <w:pPr>
+        <w:ind w:left="720"/>
+        <w:rPr>
+          <w:sz w:val="22"/>
+          <w:szCs w:val="22"/>
+        </w:rPr>
+      </w:pPr>
+    </w:p>
+    <w:p>
+      <w:pPr>
+        <w:ind w:left="720"/>
+        <w:rPr>
+          <w:sz w:val="22"/>
+          <w:szCs w:val="22"/>
+        </w:rPr>
+      </w:pPr>
+      <w:r>
+        <w:rPr>
+          <w:sz w:val="22"/>
+          <w:szCs w:val="22"/>
+        </w:rPr>
+        <w:t xml:space="preserve">Things to note in </w:t>
+      </w:r>
+      <w:r>
+        <w:rPr>
+          <w:sz w:val="22"/>
+          <w:szCs w:val="22"/>
+        </w:rPr>
+        <w:t>upload.js</w:t>
+      </w:r>
+    </w:p>
+    <w:p>
+      <w:pPr>
+        <w:pStyle w:val="ListParagraph"/>
+        <w:numPr>
+          <w:ilvl w:val="0"/>
+          <w:numId w:val="16"/>
+        </w:numPr>
+        <w:rPr>
+          <w:sz w:val="22"/>
+          <w:szCs w:val="22"/>
+        </w:rPr>
+      </w:pPr>
+      <w:r>
+        <w:rPr>
+          <w:sz w:val="22"/>
+          <w:szCs w:val="22"/>
+        </w:rPr>
+        <w:t>The POST route uses parameterized queries ($1, $2, …) to prevent SQL injection.</w:t>
+      </w:r>
+    </w:p>
+    <w:p>
+      <w:pPr>
+        <w:pStyle w:val="ListParagraph"/>
+        <w:numPr>
+          <w:ilvl w:val="0"/>
+          <w:numId w:val="16"/>
+        </w:numPr>
+        <w:rPr>
+          <w:sz w:val="22"/>
+          <w:szCs w:val="22"/>
+        </w:rPr>
+      </w:pPr>
+      <w:r>
+        <w:rPr>
+          <w:sz w:val="22"/>
+          <w:szCs w:val="22"/>
+        </w:rPr>
+        <w:t>Returns the new id and created at from the database.</w:t>
+      </w:r>
+    </w:p>
+    <w:p>
+      <w:pPr>
+        <w:pStyle w:val="ListParagraph"/>
+        <w:numPr>
+          <w:ilvl w:val="0"/>
+          <w:numId w:val="16"/>
+        </w:numPr>
+        <w:rPr>
+          <w:sz w:val="22"/>
+          <w:szCs w:val="22"/>
+        </w:rPr>
+      </w:pPr>
+      <w:r>
+        <w:rPr>
+          <w:sz w:val="22"/>
+          <w:szCs w:val="22"/>
+        </w:rPr>
+        <w:t xml:space="preserve">The GET route retrieves all cats for a specific </w:t>
+      </w:r>
+      <w:proofErr w:type="spellStart"/>
+      <w:r>
+        <w:rPr>
+          <w:sz w:val="22"/>
+          <w:szCs w:val="22"/>
+        </w:rPr>
+        <w:t>device_id</w:t>
+      </w:r>
+      <w:proofErr w:type="spellEnd"/>
+      <w:r>
+        <w:rPr>
+          <w:sz w:val="22"/>
+          <w:szCs w:val="22"/>
+        </w:rPr>
+        <w:t>.</w:t>
+      </w:r>
+    </w:p>
+    <w:p>
+      <w:pPr>
+        <w:pStyle w:val="ListParagraph"/>
+        <w:numPr>
+          <w:ilvl w:val="0"/>
+          <w:numId w:val="16"/>
+        </w:numPr>
+        <w:rPr>
+          <w:sz w:val="22"/>
+          <w:szCs w:val="22"/>
+        </w:rPr>
+      </w:pPr>
+      <w:r>
+        <w:rPr>
+          <w:sz w:val="22"/>
+          <w:szCs w:val="22"/>
+        </w:rPr>
+        <w:t xml:space="preserve">It then maps database column names to </w:t>
+      </w:r>
+      <w:proofErr w:type="spellStart"/>
+      <w:r>
+        <w:rPr>
+          <w:sz w:val="22"/>
+          <w:szCs w:val="22"/>
+        </w:rPr>
+        <w:t>Javascript</w:t>
+      </w:r>
+      <w:proofErr w:type="spellEnd"/>
+      <w:r>
+        <w:rPr>
+          <w:sz w:val="22"/>
+          <w:szCs w:val="22"/>
+        </w:rPr>
+        <w:t>.</w:t>
+      </w:r>
+    </w:p>
+    <w:p>
+      <w:pPr>
+        <w:rPr>
+          <w:sz w:val="22"/>
+          <w:szCs w:val="22"/>
+        </w:rPr>
+      </w:pPr>
+    </w:p>
+    <w:p>
+      <w:pPr>
+        <w:ind w:firstLine="720"/>
+        <w:rPr>
+          <w:sz w:val="22"/>
+          <w:szCs w:val="22"/>
+        </w:rPr>
+      </w:pPr>
+      <w:r>
+        <w:rPr>
+          <w:sz w:val="22"/>
+          <w:szCs w:val="22"/>
+        </w:rPr>
+        <w:drawing>
+          <wp:inline distT="0" distB="0" distL="0" distR="0" wp14:anchorId="18137926" wp14:editId="3BDBDCE3">
+            <wp:extent cx="4163006" cy="1800476"/>
+            <wp:effectExtent l="0" t="0" r="9525" b="9525"/>
+            <wp:docPr id="204210830" name="Picture 1" descr="A screenshot of a computer program&#10;&#10;AI-generated content may be incorrect."/>
+            <wp:cNvGraphicFramePr>
+              <a:graphicFrameLocks xmlns:a="http://schemas.openxmlformats.org/drawingml/2006/main" noChangeAspect="1"/>
+            </wp:cNvGraphicFramePr>
+            <a:graphic xmlns:a="http://schemas.openxmlformats.org/drawingml/2006/main">
+              <a:graphicData uri="http://schemas.openxmlformats.org/drawingml/2006/picture">
+                <pic:pic xmlns:pic="http://schemas.openxmlformats.org/drawingml/2006/picture">
+                  <pic:nvPicPr>
+                    <pic:cNvPr id="204210830" name="Picture 1" descr="A screenshot of a computer program&#10;&#10;AI-generated content may be incorrect."/>
+                    <pic:cNvPicPr/>
+                  </pic:nvPicPr>
+                  <pic:blipFill>
+                    <a:blip r:embed="rId12"/>
+                    <a:stretch>
+                      <a:fillRect/>
+                    </a:stretch>
+                  </pic:blipFill>
+                  <pic:spPr>
+                    <a:xfrm>
+                      <a:off x="0" y="0"/>
+                      <a:ext cx="4163006" cy="1800476"/>
+                    </a:xfrm>
+                    <a:prstGeom prst="rect">
+                      <a:avLst/>
+                    </a:prstGeom>
+                  </pic:spPr>
+                </pic:pic>
+              </a:graphicData>
+            </a:graphic>
+          </wp:inline>
+        </w:drawing>
+      </w:r>
+    </w:p>
+    <w:p>
+      <w:pPr>
+        <w:rPr>
+          <w:sz w:val="22"/>
+          <w:szCs w:val="22"/>
+        </w:rPr>
+      </w:pPr>
+    </w:p>
+    <w:p>
+      <w:pPr>
+        <w:rPr>
+          <w:sz w:val="22"/>
+          <w:szCs w:val="22"/>
+        </w:rPr>
+      </w:pPr>
+    </w:p>
+    <w:p>
+      <w:pPr>
+        <w:rPr>
+          <w:b/>
+          <w:bCs/>
+        </w:rPr>
+      </w:pPr>
+      <w:r>
+        <w:rPr>
+          <w:b/>
+          <w:bCs/>
+        </w:rPr>
+        <w:t>(</w:t>
+      </w:r>
+      <w:r>
+        <w:rPr>
+          <w:b/>
+          <w:bCs/>
+        </w:rPr>
+        <w:t>Things I’ve learnt</w:t>
+      </w:r>
+      <w:r>
+        <w:rPr>
+          <w:b/>
+          <w:bCs/>
+        </w:rPr>
+        <w:t>)</w:t>
+      </w:r>
+    </w:p>
+    <w:p>
+      <w:pPr>
         <w:pStyle w:val="ListParagraph"/>
         <w:numPr>
           <w:ilvl w:val="0"/>
@@ -2707,100 +4493,159 @@
           <w:sz w:val="22"/>
           <w:szCs w:val="22"/>
         </w:rPr>
+        <w:t xml:space="preserve">Having multiple </w:t>
+      </w:r>
+      <w:proofErr w:type="spellStart"/>
+      <w:proofErr w:type="gramStart"/>
+      <w:r>
+        <w:rPr>
+          <w:sz w:val="22"/>
+          <w:szCs w:val="22"/>
+        </w:rPr>
+        <w:t>package</w:t>
+      </w:r>
+      <w:proofErr w:type="gramEnd"/>
+      <w:r>
+        <w:rPr>
+          <w:sz w:val="22"/>
+          <w:szCs w:val="22"/>
+        </w:rPr>
+        <w:t>.json</w:t>
+      </w:r>
+      <w:proofErr w:type="spellEnd"/>
+      <w:r>
+        <w:rPr>
+          <w:sz w:val="22"/>
+          <w:szCs w:val="22"/>
+        </w:rPr>
+        <w:t xml:space="preserve"> files.</w:t>
+      </w:r>
+    </w:p>
+    <w:p>
+      <w:pPr>
+        <w:pStyle w:val="ListParagraph"/>
+        <w:numPr>
+          <w:ilvl w:val="0"/>
+          <w:numId w:val="16"/>
+        </w:numPr>
+        <w:rPr>
+          <w:sz w:val="22"/>
+          <w:szCs w:val="22"/>
+        </w:rPr>
+      </w:pPr>
+      <w:r>
+        <w:rPr>
+          <w:sz w:val="22"/>
+          <w:szCs w:val="22"/>
+        </w:rPr>
+        <w:t xml:space="preserve">We have 3 different </w:t>
+      </w:r>
+      <w:proofErr w:type="spellStart"/>
+      <w:proofErr w:type="gramStart"/>
+      <w:r>
+        <w:rPr>
+          <w:sz w:val="22"/>
+          <w:szCs w:val="22"/>
+        </w:rPr>
+        <w:t>package</w:t>
+      </w:r>
+      <w:proofErr w:type="gramEnd"/>
+      <w:r>
+        <w:rPr>
+          <w:sz w:val="22"/>
+          <w:szCs w:val="22"/>
+        </w:rPr>
+        <w:t>.json</w:t>
+      </w:r>
+      <w:proofErr w:type="spellEnd"/>
+      <w:r>
+        <w:rPr>
+          <w:sz w:val="22"/>
+          <w:szCs w:val="22"/>
+        </w:rPr>
+        <w:t xml:space="preserve"> files, one for the </w:t>
+      </w:r>
+      <w:r>
+        <w:rPr>
+          <w:sz w:val="22"/>
+          <w:szCs w:val="22"/>
+        </w:rPr>
+        <w:t>Azure, one for the frontend and one for the backend.</w:t>
+      </w:r>
+    </w:p>
+    <w:p>
+      <w:pPr>
+        <w:pStyle w:val="ListParagraph"/>
+        <w:ind w:left="1800"/>
+        <w:rPr>
+          <w:sz w:val="22"/>
+          <w:szCs w:val="22"/>
+        </w:rPr>
+      </w:pPr>
+    </w:p>
+    <w:p>
+      <w:pPr>
+        <w:pStyle w:val="ListParagraph"/>
+        <w:ind w:left="1800"/>
+        <w:rPr>
+          <w:sz w:val="22"/>
+          <w:szCs w:val="22"/>
+        </w:rPr>
+      </w:pPr>
+      <w:r>
+        <w:rPr>
+          <w:sz w:val="22"/>
+          <w:szCs w:val="22"/>
+        </w:rPr>
+        <w:t xml:space="preserve">Fig </w:t>
+      </w:r>
+      <w:r>
+        <w:rPr>
+          <w:sz w:val="22"/>
+          <w:szCs w:val="22"/>
+        </w:rPr>
+        <w:t>7</w:t>
+      </w:r>
+      <w:r>
+        <w:rPr>
+          <w:sz w:val="22"/>
+          <w:szCs w:val="22"/>
+        </w:rPr>
+        <w:t xml:space="preserve">. </w:t>
+      </w:r>
+      <w:proofErr w:type="spellStart"/>
+      <w:r>
+        <w:rPr>
+          <w:sz w:val="22"/>
+          <w:szCs w:val="22"/>
+        </w:rPr>
+        <w:t>Vercel</w:t>
+      </w:r>
+      <w:proofErr w:type="spellEnd"/>
+      <w:r>
+        <w:rPr>
+          <w:sz w:val="22"/>
+          <w:szCs w:val="22"/>
+        </w:rPr>
+        <w:t xml:space="preserve"> Root Directory.</w:t>
+      </w:r>
+    </w:p>
+    <w:p>
+      <w:pPr>
+        <w:pStyle w:val="ListParagraph"/>
+        <w:ind w:left="1800"/>
+        <w:rPr>
+          <w:sz w:val="22"/>
+          <w:szCs w:val="22"/>
+        </w:rPr>
+      </w:pPr>
+      <w:r>
+        <w:rPr>
+          <w:noProof/>
+          <w:sz w:val="22"/>
+          <w:szCs w:val="22"/>
+        </w:rPr>
         <w:lastRenderedPageBreak/>
-        <w:t xml:space="preserve">Having multiple </w:t>
-      </w:r>
-      <w:r>
-        <w:rPr>
-          <w:sz w:val="22"/>
-          <w:szCs w:val="22"/>
-        </w:rPr>
-        <w:t>package.json files.</w:t>
-      </w:r>
-    </w:p>
-    <w:p>
-      <w:pPr>
-        <w:pStyle w:val="ListParagraph"/>
-        <w:numPr>
-          <w:ilvl w:val="0"/>
-          <w:numId w:val="16"/>
-        </w:numPr>
-        <w:rPr>
-          <w:sz w:val="22"/>
-          <w:szCs w:val="22"/>
-        </w:rPr>
-      </w:pPr>
-      <w:r>
-        <w:rPr>
-          <w:sz w:val="22"/>
-          <w:szCs w:val="22"/>
-        </w:rPr>
-        <w:t xml:space="preserve">We have 3 different package.json files, one for the </w:t>
-      </w:r>
-      <w:r>
-        <w:rPr>
-          <w:sz w:val="22"/>
-          <w:szCs w:val="22"/>
-        </w:rPr>
-        <w:t>Azure, one for the frontend and one for the backend.</w:t>
-      </w:r>
-    </w:p>
-    <w:p>
-      <w:pPr>
-        <w:pStyle w:val="ListParagraph"/>
-        <w:ind w:left="1800"/>
-        <w:rPr>
-          <w:sz w:val="22"/>
-          <w:szCs w:val="22"/>
-        </w:rPr>
-      </w:pPr>
-    </w:p>
-    <w:p>
-      <w:pPr>
-        <w:pStyle w:val="ListParagraph"/>
-        <w:ind w:left="1800"/>
-        <w:rPr>
-          <w:sz w:val="22"/>
-          <w:szCs w:val="22"/>
-        </w:rPr>
-      </w:pPr>
-      <w:r>
-        <w:rPr>
-          <w:sz w:val="22"/>
-          <w:szCs w:val="22"/>
-        </w:rPr>
-        <w:t xml:space="preserve">Fig </w:t>
-      </w:r>
-      <w:r>
-        <w:rPr>
-          <w:sz w:val="22"/>
-          <w:szCs w:val="22"/>
-        </w:rPr>
-        <w:t>7</w:t>
-      </w:r>
-      <w:r>
-        <w:rPr>
-          <w:sz w:val="22"/>
-          <w:szCs w:val="22"/>
-        </w:rPr>
-        <w:t>. Vercel Root Directory.</w:t>
-      </w:r>
-    </w:p>
-    <w:p>
-      <w:pPr>
-        <w:pStyle w:val="ListParagraph"/>
-        <w:ind w:left="1800"/>
-        <w:rPr>
-          <w:sz w:val="22"/>
-          <w:szCs w:val="22"/>
-        </w:rPr>
-      </w:pPr>
-      <w:r>
-        <w:rPr>
-          <w:noProof/>
-          <w:sz w:val="22"/>
-          <w:szCs w:val="22"/>
-        </w:rPr>
         <w:drawing>
           <wp:inline distT="0" distB="0" distL="0" distR="0" wp14:anchorId="1F21DF0D" wp14:editId="28430C85">
             <wp:extent cx="4404360" cy="1580514"/>
@@ -2817,7 +4662,7 @@
                     <pic:cNvPicPr/>
                   </pic:nvPicPr>
                   <pic:blipFill>
-                    <a:blip r:embed="rId10"/>
+                    <a:blip r:embed="rId13"/>
                     <a:stretch>
                       <a:fillRect/>
                     </a:stretch>
@@ -2883,8 +4728,19 @@
           <w:sz w:val="22"/>
           <w:szCs w:val="22"/>
         </w:rPr>
-        <w:t>Frontend package.json</w:t>
-      </w:r>
+        <w:t xml:space="preserve">Frontend </w:t>
+      </w:r>
+      <w:proofErr w:type="spellStart"/>
+      <w:proofErr w:type="gramStart"/>
+      <w:r>
+        <w:rPr>
+          <w:sz w:val="22"/>
+          <w:szCs w:val="22"/>
+        </w:rPr>
+        <w:t>package.json</w:t>
+      </w:r>
+      <w:proofErr w:type="spellEnd"/>
+      <w:proofErr w:type="gramEnd"/>
     </w:p>
     <w:p>
       <w:pPr>
@@ -2917,7 +4773,7 @@
                     <pic:cNvPicPr/>
                   </pic:nvPicPr>
                   <pic:blipFill>
-                    <a:blip r:embed="rId11"/>
+                    <a:blip r:embed="rId14"/>
                     <a:stretch>
                       <a:fillRect/>
                     </a:stretch>
@@ -2959,7 +4815,7 @@
                     <pic:cNvPicPr/>
                   </pic:nvPicPr>
                   <pic:blipFill>
-                    <a:blip r:embed="rId12"/>
+                    <a:blip r:embed="rId15"/>
                     <a:stretch>
                       <a:fillRect/>
                     </a:stretch>
@@ -3014,14 +4870,46 @@
           <w:sz w:val="22"/>
           <w:szCs w:val="22"/>
         </w:rPr>
-        <w:t xml:space="preserve"> Vercel issue</w:t>
-      </w:r>
-      <w:r>
-        <w:rPr>
-          <w:sz w:val="22"/>
-          <w:szCs w:val="22"/>
-        </w:rPr>
-        <w:t>: Tried to build from root, but couldn’t find React.</w:t>
+        <w:t xml:space="preserve"> </w:t>
+      </w:r>
+      <w:proofErr w:type="spellStart"/>
+      <w:r>
+        <w:rPr>
+          <w:sz w:val="22"/>
+          <w:szCs w:val="22"/>
+        </w:rPr>
+        <w:t>Vercel</w:t>
+      </w:r>
+      <w:proofErr w:type="spellEnd"/>
+      <w:r>
+        <w:rPr>
+          <w:sz w:val="22"/>
+          <w:szCs w:val="22"/>
+        </w:rPr>
+        <w:t xml:space="preserve"> issue</w:t>
+      </w:r>
+      <w:r>
+        <w:rPr>
+          <w:sz w:val="22"/>
+          <w:szCs w:val="22"/>
+        </w:rPr>
+        <w:t xml:space="preserve">: Tried to build from </w:t>
+      </w:r>
+      <w:proofErr w:type="gramStart"/>
+      <w:r>
+        <w:rPr>
+          <w:sz w:val="22"/>
+          <w:szCs w:val="22"/>
+        </w:rPr>
+        <w:t>root, but</w:t>
+      </w:r>
+      <w:proofErr w:type="gramEnd"/>
+      <w:r>
+        <w:rPr>
+          <w:sz w:val="22"/>
+          <w:szCs w:val="22"/>
+        </w:rPr>
+        <w:t xml:space="preserve"> couldn’t find React.</w:t>
       </w:r>
     </w:p>
     <w:p>
@@ -3041,7 +4929,23 @@
           <w:sz w:val="22"/>
           <w:szCs w:val="22"/>
         </w:rPr>
-        <w:t>Fix: Set “Root Directory” to frontend in Vercel Dashboard.</w:t>
+        <w:t xml:space="preserve">Fix: Set “Root Directory” to frontend in </w:t>
+      </w:r>
+      <w:proofErr w:type="spellStart"/>
+      <w:r>
+        <w:rPr>
+          <w:sz w:val="22"/>
+          <w:szCs w:val="22"/>
+        </w:rPr>
+        <w:t>Vercel</w:t>
+      </w:r>
+      <w:proofErr w:type="spellEnd"/>
+      <w:r>
+        <w:rPr>
+          <w:sz w:val="22"/>
+          <w:szCs w:val="22"/>
+        </w:rPr>
+        <w:t xml:space="preserve"> Dashboard.</w:t>
       </w:r>
     </w:p>
     <w:p>
@@ -3061,7 +4965,25 @@
           <w:sz w:val="22"/>
           <w:szCs w:val="22"/>
         </w:rPr>
-        <w:t>React script within package.json in frontend.</w:t>
+        <w:t xml:space="preserve">React script within </w:t>
+      </w:r>
+      <w:proofErr w:type="spellStart"/>
+      <w:proofErr w:type="gramStart"/>
+      <w:r>
+        <w:rPr>
+          <w:sz w:val="22"/>
+          <w:szCs w:val="22"/>
+        </w:rPr>
+        <w:t>package.json</w:t>
+      </w:r>
+      <w:proofErr w:type="spellEnd"/>
+      <w:proofErr w:type="gramEnd"/>
+      <w:r>
+        <w:rPr>
+          <w:sz w:val="22"/>
+          <w:szCs w:val="22"/>
+        </w:rPr>
+        <w:t xml:space="preserve"> in frontend.</w:t>
       </w:r>
     </w:p>
     <w:p>
@@ -3096,7 +5018,39 @@
           <w:sz w:val="22"/>
           <w:szCs w:val="22"/>
         </w:rPr>
-        <w:t xml:space="preserve"> and couldn’t find express, dotenv or openai in the backend.</w:t>
+        <w:t xml:space="preserve"> and couldn’t find express, </w:t>
+      </w:r>
+      <w:proofErr w:type="spellStart"/>
+      <w:r>
+        <w:rPr>
+          <w:sz w:val="22"/>
+          <w:szCs w:val="22"/>
+        </w:rPr>
+        <w:t>dotenv</w:t>
+      </w:r>
+      <w:proofErr w:type="spellEnd"/>
+      <w:r>
+        <w:rPr>
+          <w:sz w:val="22"/>
+          <w:szCs w:val="22"/>
+        </w:rPr>
+        <w:t xml:space="preserve"> or </w:t>
+      </w:r>
+      <w:proofErr w:type="spellStart"/>
+      <w:r>
+        <w:rPr>
+          <w:sz w:val="22"/>
+          <w:szCs w:val="22"/>
+        </w:rPr>
+        <w:t>openai</w:t>
+      </w:r>
+      <w:proofErr w:type="spellEnd"/>
+      <w:r>
+        <w:rPr>
+          <w:sz w:val="22"/>
+          <w:szCs w:val="22"/>
+        </w:rPr>
+        <w:t xml:space="preserve"> in the backend.</w:t>
       </w:r>
     </w:p>
     <w:p>
@@ -3127,8 +5081,19 @@
           <w:sz w:val="22"/>
           <w:szCs w:val="22"/>
         </w:rPr>
-        <w:t>. Root package.json</w:t>
-      </w:r>
+        <w:t xml:space="preserve">. Root </w:t>
+      </w:r>
+      <w:proofErr w:type="spellStart"/>
+      <w:proofErr w:type="gramStart"/>
+      <w:r>
+        <w:rPr>
+          <w:sz w:val="22"/>
+          <w:szCs w:val="22"/>
+        </w:rPr>
+        <w:t>package.json</w:t>
+      </w:r>
+      <w:proofErr w:type="spellEnd"/>
+      <w:proofErr w:type="gramEnd"/>
     </w:p>
     <w:p>
       <w:pPr>
@@ -3143,7 +5108,6 @@
         <w:rPr>
           <w:noProof/>
         </w:rPr>
-        <w:lastRenderedPageBreak/>
         <w:drawing>
           <wp:inline distT="0" distB="0" distL="0" distR="0" wp14:anchorId="70ADFD8E" wp14:editId="5DE518A9">
             <wp:extent cx="4111624" cy="1581930"/>
@@ -3160,7 +5124,7 @@
                     <pic:cNvPicPr/>
                   </pic:nvPicPr>
                   <pic:blipFill>
-                    <a:blip r:embed="rId13"/>
+                    <a:blip r:embed="rId16"/>
                     <a:stretch>
                       <a:fillRect/>
                     </a:stretch>
@@ -3226,8 +5190,19 @@
           <w:sz w:val="22"/>
           <w:szCs w:val="22"/>
         </w:rPr>
-        <w:t>Backend package.json</w:t>
-      </w:r>
+        <w:t xml:space="preserve">Backend </w:t>
+      </w:r>
+      <w:proofErr w:type="spellStart"/>
+      <w:proofErr w:type="gramStart"/>
+      <w:r>
+        <w:rPr>
+          <w:sz w:val="22"/>
+          <w:szCs w:val="22"/>
+        </w:rPr>
+        <w:t>package.json</w:t>
+      </w:r>
+      <w:proofErr w:type="spellEnd"/>
+      <w:proofErr w:type="gramEnd"/>
     </w:p>
     <w:p>
       <w:pPr>
@@ -3244,6 +5219,7 @@
           <w:sz w:val="22"/>
           <w:szCs w:val="22"/>
         </w:rPr>
+        <w:lastRenderedPageBreak/>
         <w:drawing>
           <wp:inline distT="0" distB="0" distL="0" distR="0" wp14:anchorId="3D5B0D41" wp14:editId="65A51A5F">
             <wp:extent cx="1981477" cy="819264"/>
@@ -3260,7 +5236,7 @@
                     <pic:cNvPicPr/>
                   </pic:nvPicPr>
                   <pic:blipFill>
-                    <a:blip r:embed="rId14"/>
+                    <a:blip r:embed="rId17"/>
                     <a:stretch>
                       <a:fillRect/>
                     </a:stretch>
@@ -3308,8 +5284,19 @@
           <w:sz w:val="22"/>
           <w:szCs w:val="22"/>
         </w:rPr>
-        <w:t>Fix: Added scripts to root package.json</w:t>
-      </w:r>
+        <w:t xml:space="preserve">Fix: Added scripts to root </w:t>
+      </w:r>
+      <w:proofErr w:type="spellStart"/>
+      <w:proofErr w:type="gramStart"/>
+      <w:r>
+        <w:rPr>
+          <w:sz w:val="22"/>
+          <w:szCs w:val="22"/>
+        </w:rPr>
+        <w:t>package.json</w:t>
+      </w:r>
+      <w:proofErr w:type="spellEnd"/>
+      <w:proofErr w:type="gramEnd"/>
       <w:r>
         <w:rPr>
           <w:sz w:val="22"/>
@@ -3356,7 +5343,57 @@
           <w:sz w:val="22"/>
           <w:szCs w:val="22"/>
         </w:rPr>
-        <w:t xml:space="preserve">express, openai and dotenv in the backend package.json (Fig </w:t>
+        <w:t xml:space="preserve">express, </w:t>
+      </w:r>
+      <w:proofErr w:type="spellStart"/>
+      <w:r>
+        <w:rPr>
+          <w:sz w:val="22"/>
+          <w:szCs w:val="22"/>
+        </w:rPr>
+        <w:t>openai</w:t>
+      </w:r>
+      <w:proofErr w:type="spellEnd"/>
+      <w:r>
+        <w:rPr>
+          <w:sz w:val="22"/>
+          <w:szCs w:val="22"/>
+        </w:rPr>
+        <w:t xml:space="preserve"> and </w:t>
+      </w:r>
+      <w:proofErr w:type="spellStart"/>
+      <w:r>
+        <w:rPr>
+          <w:sz w:val="22"/>
+          <w:szCs w:val="22"/>
+        </w:rPr>
+        <w:t>dotenv</w:t>
+      </w:r>
+      <w:proofErr w:type="spellEnd"/>
+      <w:r>
+        <w:rPr>
+          <w:sz w:val="22"/>
+          <w:szCs w:val="22"/>
+        </w:rPr>
+        <w:t xml:space="preserve"> in the backend </w:t>
+      </w:r>
+      <w:proofErr w:type="spellStart"/>
+      <w:proofErr w:type="gramStart"/>
+      <w:r>
+        <w:rPr>
+          <w:sz w:val="22"/>
+          <w:szCs w:val="22"/>
+        </w:rPr>
+        <w:t>package.json</w:t>
+      </w:r>
+      <w:proofErr w:type="spellEnd"/>
+      <w:proofErr w:type="gramEnd"/>
+      <w:r>
+        <w:rPr>
+          <w:sz w:val="22"/>
+          <w:szCs w:val="22"/>
+        </w:rPr>
+        <w:t xml:space="preserve"> (Fig </w:t>
       </w:r>
       <w:r>
         <w:rPr>
@@ -3424,7 +5461,7 @@
                     <pic:cNvPicPr/>
                   </pic:nvPicPr>
                   <pic:blipFill>
-                    <a:blip r:embed="rId15"/>
+                    <a:blip r:embed="rId18"/>
                     <a:stretch>
                       <a:fillRect/>
                     </a:stretch>
@@ -3505,12 +5542,37 @@
           <w:szCs w:val="22"/>
         </w:rPr>
       </w:pPr>
-      <w:r>
-        <w:rPr>
-          <w:sz w:val="22"/>
-          <w:szCs w:val="22"/>
-        </w:rPr>
-        <w:t>Github doesn’t actually allow any files to contain the PAT token as it’s a breach of confidentiality.</w:t>
+      <w:proofErr w:type="spellStart"/>
+      <w:r>
+        <w:rPr>
+          <w:sz w:val="22"/>
+          <w:szCs w:val="22"/>
+        </w:rPr>
+        <w:t>Github</w:t>
+      </w:r>
+      <w:proofErr w:type="spellEnd"/>
+      <w:r>
+        <w:rPr>
+          <w:sz w:val="22"/>
+          <w:szCs w:val="22"/>
+        </w:rPr>
+        <w:t xml:space="preserve"> doesn’t </w:t>
+      </w:r>
+      <w:proofErr w:type="gramStart"/>
+      <w:r>
+        <w:rPr>
+          <w:sz w:val="22"/>
+          <w:szCs w:val="22"/>
+        </w:rPr>
+        <w:t>actually allow</w:t>
+      </w:r>
+      <w:proofErr w:type="gramEnd"/>
+      <w:r>
+        <w:rPr>
+          <w:sz w:val="22"/>
+          <w:szCs w:val="22"/>
+        </w:rPr>
+        <w:t xml:space="preserve"> any files to contain the PAT token as it’s a breach of confidentiality.</w:t>
       </w:r>
     </w:p>
     <w:p>
@@ -3525,19 +5587,46 @@
           <w:szCs w:val="22"/>
         </w:rPr>
       </w:pPr>
-      <w:r>
-        <w:rPr>
-          <w:sz w:val="22"/>
-          <w:szCs w:val="22"/>
-        </w:rPr>
-        <w:t xml:space="preserve">Instead its stored within </w:t>
-      </w:r>
-      <w:r>
-        <w:rPr>
-          <w:sz w:val="22"/>
-          <w:szCs w:val="22"/>
-        </w:rPr>
-        <w:t>Azure as a Environment variable (Fig 11.)</w:t>
+      <w:proofErr w:type="gramStart"/>
+      <w:r>
+        <w:rPr>
+          <w:sz w:val="22"/>
+          <w:szCs w:val="22"/>
+        </w:rPr>
+        <w:t>Instead</w:t>
+      </w:r>
+      <w:proofErr w:type="gramEnd"/>
+      <w:r>
+        <w:rPr>
+          <w:sz w:val="22"/>
+          <w:szCs w:val="22"/>
+        </w:rPr>
+        <w:t xml:space="preserve"> its stored within </w:t>
+      </w:r>
+      <w:r>
+        <w:rPr>
+          <w:sz w:val="22"/>
+          <w:szCs w:val="22"/>
+        </w:rPr>
+        <w:t xml:space="preserve">Azure as </w:t>
+      </w:r>
+      <w:proofErr w:type="spellStart"/>
+      <w:proofErr w:type="gramStart"/>
+      <w:r>
+        <w:rPr>
+          <w:sz w:val="22"/>
+          <w:szCs w:val="22"/>
+        </w:rPr>
+        <w:t>a</w:t>
+      </w:r>
+      <w:proofErr w:type="spellEnd"/>
+      <w:proofErr w:type="gramEnd"/>
+      <w:r>
+        <w:rPr>
+          <w:sz w:val="22"/>
+          <w:szCs w:val="22"/>
+        </w:rPr>
+        <w:t xml:space="preserve"> Environment variable (Fig 11.)</w:t>
       </w:r>
     </w:p>
     <w:p>
@@ -3574,10 +5663,10 @@
       </w:pPr>
       <w:r>
         <w:rPr>
-          <w:sz w:val="22"/>
-          <w:szCs w:val="22"/>
-        </w:rPr>
-        <w:lastRenderedPageBreak/>
+          <w:noProof/>
+          <w:sz w:val="22"/>
+          <w:szCs w:val="22"/>
+        </w:rPr>
         <w:drawing>
           <wp:inline distT="0" distB="0" distL="0" distR="0" wp14:anchorId="68478709" wp14:editId="27516DCC">
             <wp:extent cx="4959761" cy="2799688"/>
@@ -3594,7 +5683,7 @@
                     <pic:cNvPicPr/>
                   </pic:nvPicPr>
                   <pic:blipFill>
-                    <a:blip r:embed="rId16"/>
+                    <a:blip r:embed="rId19"/>
                     <a:stretch>
                       <a:fillRect/>
                     </a:stretch>
@@ -3632,21 +5721,102 @@
           <w:sz w:val="22"/>
           <w:szCs w:val="22"/>
         </w:rPr>
-        <w:t xml:space="preserve">On top of that there is a file called </w:t>
-      </w:r>
-      <w:r>
-        <w:rPr>
-          <w:sz w:val="22"/>
-          <w:szCs w:val="22"/>
-        </w:rPr>
-        <w:t>.env within the frontend and backend, the backend’s .env file also contains the Github_token but its in a git</w:t>
-      </w:r>
-      <w:r>
-        <w:rPr>
-          <w:sz w:val="22"/>
-          <w:szCs w:val="22"/>
-        </w:rPr>
-        <w:t xml:space="preserve">ignored file. </w:t>
+        <w:lastRenderedPageBreak/>
+        <w:t xml:space="preserve">On top of that there is a file </w:t>
+      </w:r>
+      <w:proofErr w:type="gramStart"/>
+      <w:r>
+        <w:rPr>
+          <w:sz w:val="22"/>
+          <w:szCs w:val="22"/>
+        </w:rPr>
+        <w:t xml:space="preserve">called </w:t>
+      </w:r>
+      <w:r>
+        <w:rPr>
+          <w:sz w:val="22"/>
+          <w:szCs w:val="22"/>
+        </w:rPr>
+        <w:t>.env</w:t>
+      </w:r>
+      <w:proofErr w:type="gramEnd"/>
+      <w:r>
+        <w:rPr>
+          <w:sz w:val="22"/>
+          <w:szCs w:val="22"/>
+        </w:rPr>
+        <w:t xml:space="preserve"> within the frontend and backend, the </w:t>
+      </w:r>
+      <w:proofErr w:type="spellStart"/>
+      <w:r>
+        <w:rPr>
+          <w:sz w:val="22"/>
+          <w:szCs w:val="22"/>
+        </w:rPr>
+        <w:t>backend’s</w:t>
+      </w:r>
+      <w:proofErr w:type="spellEnd"/>
+      <w:r>
+        <w:rPr>
+          <w:sz w:val="22"/>
+          <w:szCs w:val="22"/>
+        </w:rPr>
+        <w:t xml:space="preserve"> .env file also contains the </w:t>
+      </w:r>
+      <w:proofErr w:type="spellStart"/>
+      <w:r>
+        <w:rPr>
+          <w:sz w:val="22"/>
+          <w:szCs w:val="22"/>
+        </w:rPr>
+        <w:t>Github_token</w:t>
+      </w:r>
+      <w:proofErr w:type="spellEnd"/>
+      <w:r>
+        <w:rPr>
+          <w:sz w:val="22"/>
+          <w:szCs w:val="22"/>
+        </w:rPr>
+        <w:t xml:space="preserve"> but </w:t>
+      </w:r>
+      <w:proofErr w:type="spellStart"/>
+      <w:r>
+        <w:rPr>
+          <w:sz w:val="22"/>
+          <w:szCs w:val="22"/>
+        </w:rPr>
+        <w:t>its</w:t>
+      </w:r>
+      <w:proofErr w:type="spellEnd"/>
+      <w:r>
+        <w:rPr>
+          <w:sz w:val="22"/>
+          <w:szCs w:val="22"/>
+        </w:rPr>
+        <w:t xml:space="preserve"> in a </w:t>
+      </w:r>
+      <w:proofErr w:type="spellStart"/>
+      <w:r>
+        <w:rPr>
+          <w:sz w:val="22"/>
+          <w:szCs w:val="22"/>
+        </w:rPr>
+        <w:t>git</w:t>
+      </w:r>
+      <w:r>
+        <w:rPr>
+          <w:sz w:val="22"/>
+          <w:szCs w:val="22"/>
+        </w:rPr>
+        <w:t>ignored</w:t>
+      </w:r>
+      <w:proofErr w:type="spellEnd"/>
+      <w:r>
+        <w:rPr>
+          <w:sz w:val="22"/>
+          <w:szCs w:val="22"/>
+        </w:rPr>
+        <w:t xml:space="preserve"> file. </w:t>
       </w:r>
     </w:p>
     <w:p>
@@ -3693,8 +5863,315 @@
           <w:sz w:val="22"/>
           <w:szCs w:val="22"/>
         </w:rPr>
-        <w:t>njects the environment variables into process.env for use.</w:t>
-      </w:r>
+        <w:t xml:space="preserve">njects the environment variables into </w:t>
+      </w:r>
+      <w:proofErr w:type="spellStart"/>
+      <w:r>
+        <w:rPr>
+          <w:sz w:val="22"/>
+          <w:szCs w:val="22"/>
+        </w:rPr>
+        <w:t>process.env</w:t>
+      </w:r>
+      <w:proofErr w:type="spellEnd"/>
+      <w:r>
+        <w:rPr>
+          <w:sz w:val="22"/>
+          <w:szCs w:val="22"/>
+        </w:rPr>
+        <w:t xml:space="preserve"> for use.</w:t>
+      </w:r>
+    </w:p>
+    <w:p>
+      <w:pPr>
+        <w:pStyle w:val="ListParagraph"/>
+        <w:ind w:left="1800"/>
+        <w:rPr>
+          <w:sz w:val="22"/>
+          <w:szCs w:val="22"/>
+        </w:rPr>
+      </w:pPr>
+    </w:p>
+    <w:p>
+      <w:pPr>
+        <w:pStyle w:val="ListParagraph"/>
+        <w:numPr>
+          <w:ilvl w:val="0"/>
+          <w:numId w:val="21"/>
+        </w:numPr>
+        <w:rPr>
+          <w:sz w:val="22"/>
+          <w:szCs w:val="22"/>
+        </w:rPr>
+      </w:pPr>
+      <w:r>
+        <w:rPr>
+          <w:sz w:val="22"/>
+          <w:szCs w:val="22"/>
+        </w:rPr>
+        <w:t>Preventing SQL injection</w:t>
+      </w:r>
+    </w:p>
+    <w:p>
+      <w:pPr>
+        <w:pStyle w:val="ListParagraph"/>
+        <w:numPr>
+          <w:ilvl w:val="0"/>
+          <w:numId w:val="16"/>
+        </w:numPr>
+        <w:rPr>
+          <w:sz w:val="22"/>
+          <w:szCs w:val="22"/>
+        </w:rPr>
+      </w:pPr>
+      <w:r>
+        <w:rPr>
+          <w:sz w:val="22"/>
+          <w:szCs w:val="22"/>
+        </w:rPr>
+        <w:t>Instead doing a query like</w:t>
+      </w:r>
+      <w:r>
+        <w:rPr>
+          <w:sz w:val="22"/>
+          <w:szCs w:val="22"/>
+        </w:rPr>
+        <w:t xml:space="preserve"> below.</w:t>
+      </w:r>
+    </w:p>
+    <w:p>
+      <w:pPr>
+        <w:pStyle w:val="ListParagraph"/>
+        <w:ind w:firstLine="720"/>
+        <w:rPr>
+          <w:sz w:val="22"/>
+          <w:szCs w:val="22"/>
+        </w:rPr>
+      </w:pPr>
+      <w:r>
+        <w:rPr>
+          <w:sz w:val="22"/>
+          <w:szCs w:val="22"/>
+        </w:rPr>
+        <w:drawing>
+          <wp:inline distT="0" distB="0" distL="0" distR="0" wp14:anchorId="33D133FF" wp14:editId="1F4BA884">
+            <wp:extent cx="4823558" cy="765116"/>
+            <wp:effectExtent l="0" t="0" r="0" b="0"/>
+            <wp:docPr id="1484229953" name="Picture 1" descr="A black screen with white text&#10;&#10;AI-generated content may be incorrect."/>
+            <wp:cNvGraphicFramePr>
+              <a:graphicFrameLocks xmlns:a="http://schemas.openxmlformats.org/drawingml/2006/main" noChangeAspect="1"/>
+            </wp:cNvGraphicFramePr>
+            <a:graphic xmlns:a="http://schemas.openxmlformats.org/drawingml/2006/main">
+              <a:graphicData uri="http://schemas.openxmlformats.org/drawingml/2006/picture">
+                <pic:pic xmlns:pic="http://schemas.openxmlformats.org/drawingml/2006/picture">
+                  <pic:nvPicPr>
+                    <pic:cNvPr id="1484229953" name="Picture 1" descr="A black screen with white text&#10;&#10;AI-generated content may be incorrect."/>
+                    <pic:cNvPicPr/>
+                  </pic:nvPicPr>
+                  <pic:blipFill>
+                    <a:blip r:embed="rId20"/>
+                    <a:stretch>
+                      <a:fillRect/>
+                    </a:stretch>
+                  </pic:blipFill>
+                  <pic:spPr>
+                    <a:xfrm>
+                      <a:off x="0" y="0"/>
+                      <a:ext cx="4852189" cy="769657"/>
+                    </a:xfrm>
+                    <a:prstGeom prst="rect">
+                      <a:avLst/>
+                    </a:prstGeom>
+                  </pic:spPr>
+                </pic:pic>
+              </a:graphicData>
+            </a:graphic>
+          </wp:inline>
+        </w:drawing>
+      </w:r>
+    </w:p>
+    <w:p>
+      <w:pPr>
+        <w:pStyle w:val="ListParagraph"/>
+        <w:numPr>
+          <w:ilvl w:val="0"/>
+          <w:numId w:val="16"/>
+        </w:numPr>
+        <w:rPr>
+          <w:sz w:val="22"/>
+          <w:szCs w:val="22"/>
+        </w:rPr>
+      </w:pPr>
+      <w:r>
+        <w:rPr>
+          <w:sz w:val="22"/>
+          <w:szCs w:val="22"/>
+        </w:rPr>
+        <w:t>This is susceptible to inputs like these.</w:t>
+      </w:r>
+    </w:p>
+    <w:p>
+      <w:pPr>
+        <w:pStyle w:val="ListParagraph"/>
+        <w:numPr>
+          <w:ilvl w:val="0"/>
+          <w:numId w:val="16"/>
+        </w:numPr>
+        <w:rPr>
+          <w:sz w:val="22"/>
+          <w:szCs w:val="22"/>
+        </w:rPr>
+      </w:pPr>
+      <w:r>
+        <w:rPr>
+          <w:sz w:val="22"/>
+          <w:szCs w:val="22"/>
+        </w:rPr>
+        <w:t xml:space="preserve">Persian’; </w:t>
+      </w:r>
+      <w:r>
+        <w:rPr>
+          <w:sz w:val="22"/>
+          <w:szCs w:val="22"/>
+        </w:rPr>
+        <w:t xml:space="preserve">DROP TABLE </w:t>
+      </w:r>
+      <w:proofErr w:type="spellStart"/>
+      <w:r>
+        <w:rPr>
+          <w:sz w:val="22"/>
+          <w:szCs w:val="22"/>
+        </w:rPr>
+        <w:t>cat_identifications</w:t>
+      </w:r>
+      <w:proofErr w:type="spellEnd"/>
+      <w:r>
+        <w:rPr>
+          <w:sz w:val="22"/>
+          <w:szCs w:val="22"/>
+        </w:rPr>
+        <w:t>; --</w:t>
+      </w:r>
+    </w:p>
+    <w:p>
+      <w:pPr>
+        <w:pStyle w:val="ListParagraph"/>
+        <w:numPr>
+          <w:ilvl w:val="0"/>
+          <w:numId w:val="16"/>
+        </w:numPr>
+        <w:rPr>
+          <w:sz w:val="22"/>
+          <w:szCs w:val="22"/>
+        </w:rPr>
+      </w:pPr>
+      <w:r>
+        <w:rPr>
+          <w:sz w:val="22"/>
+          <w:szCs w:val="22"/>
+        </w:rPr>
+        <w:t xml:space="preserve">Now there </w:t>
+      </w:r>
+      <w:proofErr w:type="gramStart"/>
+      <w:r>
+        <w:rPr>
+          <w:sz w:val="22"/>
+          <w:szCs w:val="22"/>
+        </w:rPr>
+        <w:t>isn’t  a</w:t>
+      </w:r>
+      <w:proofErr w:type="gramEnd"/>
+      <w:r>
+        <w:rPr>
+          <w:sz w:val="22"/>
+          <w:szCs w:val="22"/>
+        </w:rPr>
+        <w:t xml:space="preserve"> direct way a user can currently input the above because the only current input is the photo of the cat.</w:t>
+      </w:r>
+    </w:p>
+    <w:p>
+      <w:pPr>
+        <w:pStyle w:val="ListParagraph"/>
+        <w:numPr>
+          <w:ilvl w:val="0"/>
+          <w:numId w:val="16"/>
+        </w:numPr>
+        <w:rPr>
+          <w:sz w:val="22"/>
+          <w:szCs w:val="22"/>
+        </w:rPr>
+      </w:pPr>
+      <w:r>
+        <w:rPr>
+          <w:sz w:val="22"/>
+          <w:szCs w:val="22"/>
+        </w:rPr>
+        <w:t xml:space="preserve">But we are still vulnerable to </w:t>
+      </w:r>
+      <w:r>
+        <w:rPr>
+          <w:sz w:val="22"/>
+          <w:szCs w:val="22"/>
+        </w:rPr>
+        <w:t>calling our API directly with Postman/curl</w:t>
+      </w:r>
+      <w:r>
+        <w:rPr>
+          <w:sz w:val="22"/>
+          <w:szCs w:val="22"/>
+        </w:rPr>
+        <w:t xml:space="preserve"> and </w:t>
+      </w:r>
+      <w:r>
+        <w:rPr>
+          <w:sz w:val="22"/>
+          <w:szCs w:val="22"/>
+        </w:rPr>
+        <w:t>sending a malicious X-Device-Id header</w:t>
+      </w:r>
+      <w:r>
+        <w:rPr>
+          <w:sz w:val="22"/>
+          <w:szCs w:val="22"/>
+        </w:rPr>
+        <w:t>.</w:t>
+      </w:r>
+    </w:p>
+    <w:p>
+      <w:pPr>
+        <w:pStyle w:val="ListParagraph"/>
+        <w:numPr>
+          <w:ilvl w:val="0"/>
+          <w:numId w:val="16"/>
+        </w:numPr>
+        <w:rPr>
+          <w:sz w:val="22"/>
+          <w:szCs w:val="22"/>
+        </w:rPr>
+      </w:pPr>
+      <w:r>
+        <w:rPr>
+          <w:sz w:val="22"/>
+          <w:szCs w:val="22"/>
+        </w:rPr>
+        <w:t xml:space="preserve">Parameterization treats the </w:t>
+      </w:r>
+      <w:r>
+        <w:rPr>
+          <w:sz w:val="22"/>
+          <w:szCs w:val="22"/>
+        </w:rPr>
+        <w:t>values as data rather than SQL.</w:t>
+      </w:r>
+    </w:p>
+    <w:p>
+      <w:pPr>
+        <w:pStyle w:val="ListParagraph"/>
+        <w:rPr>
+          <w:sz w:val="22"/>
+          <w:szCs w:val="22"/>
+        </w:rPr>
+      </w:pPr>
     </w:p>
     <w:p>
       <w:pPr>
@@ -3912,6 +6389,208 @@
     </w:lvl>
   </w:abstractNum>
   <w:abstractNum w:abstractNumId="1" w15:restartNumberingAfterBreak="0">
+    <w:nsid w:val="09292739"/>
+    <w:multiLevelType w:val="hybridMultilevel"/>
+    <w:tmpl w:val="65D2A5EA"/>
+    <w:lvl w:ilvl="0" w:tplc="0C09000F">
+      <w:start w:val="1"/>
+      <w:numFmt w:val="decimal"/>
+      <w:lvlText w:val="%1."/>
+      <w:lvlJc w:val="left"/>
+      <w:pPr>
+        <w:ind w:left="720" w:hanging="360"/>
+      </w:pPr>
+      <w:rPr>
+        <w:rFonts w:hint="default"/>
+      </w:rPr>
+    </w:lvl>
+    <w:lvl w:ilvl="1" w:tplc="0C090019" w:tentative="1">
+      <w:start w:val="1"/>
+      <w:numFmt w:val="lowerLetter"/>
+      <w:lvlText w:val="%2."/>
+      <w:lvlJc w:val="left"/>
+      <w:pPr>
+        <w:ind w:left="1440" w:hanging="360"/>
+      </w:pPr>
+    </w:lvl>
+    <w:lvl w:ilvl="2" w:tplc="0C09001B" w:tentative="1">
+      <w:start w:val="1"/>
+      <w:numFmt w:val="lowerRoman"/>
+      <w:lvlText w:val="%3."/>
+      <w:lvlJc w:val="right"/>
+      <w:pPr>
+        <w:ind w:left="2160" w:hanging="180"/>
+      </w:pPr>
+    </w:lvl>
+    <w:lvl w:ilvl="3" w:tplc="0C09000F" w:tentative="1">
+      <w:start w:val="1"/>
+      <w:numFmt w:val="decimal"/>
+      <w:lvlText w:val="%4."/>
+      <w:lvlJc w:val="left"/>
+      <w:pPr>
+        <w:ind w:left="2880" w:hanging="360"/>
+      </w:pPr>
+    </w:lvl>
+    <w:lvl w:ilvl="4" w:tplc="0C090019" w:tentative="1">
+      <w:start w:val="1"/>
+      <w:numFmt w:val="lowerLetter"/>
+      <w:lvlText w:val="%5."/>
+      <w:lvlJc w:val="left"/>
+      <w:pPr>
+        <w:ind w:left="3600" w:hanging="360"/>
+      </w:pPr>
+    </w:lvl>
+    <w:lvl w:ilvl="5" w:tplc="0C09001B" w:tentative="1">
+      <w:start w:val="1"/>
+      <w:numFmt w:val="lowerRoman"/>
+      <w:lvlText w:val="%6."/>
+      <w:lvlJc w:val="right"/>
+      <w:pPr>
+        <w:ind w:left="4320" w:hanging="180"/>
+      </w:pPr>
+    </w:lvl>
+    <w:lvl w:ilvl="6" w:tplc="0C09000F" w:tentative="1">
+      <w:start w:val="1"/>
+      <w:numFmt w:val="decimal"/>
+      <w:lvlText w:val="%7."/>
+      <w:lvlJc w:val="left"/>
+      <w:pPr>
+        <w:ind w:left="5040" w:hanging="360"/>
+      </w:pPr>
+    </w:lvl>
+    <w:lvl w:ilvl="7" w:tplc="0C090019" w:tentative="1">
+      <w:start w:val="1"/>
+      <w:numFmt w:val="lowerLetter"/>
+      <w:lvlText w:val="%8."/>
+      <w:lvlJc w:val="left"/>
+      <w:pPr>
+        <w:ind w:left="5760" w:hanging="360"/>
+      </w:pPr>
+    </w:lvl>
+    <w:lvl w:ilvl="8" w:tplc="0C09001B" w:tentative="1">
+      <w:start w:val="1"/>
+      <w:numFmt w:val="lowerRoman"/>
+      <w:lvlText w:val="%9."/>
+      <w:lvlJc w:val="right"/>
+      <w:pPr>
+        <w:ind w:left="6480" w:hanging="180"/>
+      </w:pPr>
+    </w:lvl>
+  </w:abstractNum>
+  <w:abstractNum w:abstractNumId="2" w15:restartNumberingAfterBreak="0">
+    <w:nsid w:val="0B4E5B24"/>
+    <w:multiLevelType w:val="hybridMultilevel"/>
+    <w:tmpl w:val="965839CC"/>
+    <w:lvl w:ilvl="0" w:tplc="0C090003">
+      <w:start w:val="1"/>
+      <w:numFmt w:val="bullet"/>
+      <w:lvlText w:val="o"/>
+      <w:lvlJc w:val="left"/>
+      <w:pPr>
+        <w:ind w:left="1440" w:hanging="360"/>
+      </w:pPr>
+      <w:rPr>
+        <w:rFonts w:ascii="Courier New" w:hAnsi="Courier New" w:cs="Courier New" w:hint="default"/>
+      </w:rPr>
+    </w:lvl>
+    <w:lvl w:ilvl="1" w:tplc="0C090003" w:tentative="1">
+      <w:start w:val="1"/>
+      <w:numFmt w:val="bullet"/>
+      <w:lvlText w:val="o"/>
+      <w:lvlJc w:val="left"/>
+      <w:pPr>
+        <w:ind w:left="2160" w:hanging="360"/>
+      </w:pPr>
+      <w:rPr>
+        <w:rFonts w:ascii="Courier New" w:hAnsi="Courier New" w:cs="Courier New" w:hint="default"/>
+      </w:rPr>
+    </w:lvl>
+    <w:lvl w:ilvl="2" w:tplc="0C090005" w:tentative="1">
+      <w:start w:val="1"/>
+      <w:numFmt w:val="bullet"/>
+      <w:lvlText w:val=""/>
+      <w:lvlJc w:val="left"/>
+      <w:pPr>
+        <w:ind w:left="2880" w:hanging="360"/>
+      </w:pPr>
+      <w:rPr>
+        <w:rFonts w:ascii="Wingdings" w:hAnsi="Wingdings" w:hint="default"/>
+      </w:rPr>
+    </w:lvl>
+    <w:lvl w:ilvl="3" w:tplc="0C090001" w:tentative="1">
+      <w:start w:val="1"/>
+      <w:numFmt w:val="bullet"/>
+      <w:lvlText w:val=""/>
+      <w:lvlJc w:val="left"/>
+      <w:pPr>
+        <w:ind w:left="3600" w:hanging="360"/>
+      </w:pPr>
+      <w:rPr>
+        <w:rFonts w:ascii="Symbol" w:hAnsi="Symbol" w:hint="default"/>
+      </w:rPr>
+    </w:lvl>
+    <w:lvl w:ilvl="4" w:tplc="0C090003" w:tentative="1">
+      <w:start w:val="1"/>
+      <w:numFmt w:val="bullet"/>
+      <w:lvlText w:val="o"/>
+      <w:lvlJc w:val="left"/>
+      <w:pPr>
+        <w:ind w:left="4320" w:hanging="360"/>
+      </w:pPr>
+      <w:rPr>
+        <w:rFonts w:ascii="Courier New" w:hAnsi="Courier New" w:cs="Courier New" w:hint="default"/>
+      </w:rPr>
+    </w:lvl>
+    <w:lvl w:ilvl="5" w:tplc="0C090005" w:tentative="1">
+      <w:start w:val="1"/>
+      <w:numFmt w:val="bullet"/>
+      <w:lvlText w:val=""/>
+      <w:lvlJc w:val="left"/>
+      <w:pPr>
+        <w:ind w:left="5040" w:hanging="360"/>
+      </w:pPr>
+      <w:rPr>
+        <w:rFonts w:ascii="Wingdings" w:hAnsi="Wingdings" w:hint="default"/>
+      </w:rPr>
+    </w:lvl>
+    <w:lvl w:ilvl="6" w:tplc="0C090001" w:tentative="1">
+      <w:start w:val="1"/>
+      <w:numFmt w:val="bullet"/>
+      <w:lvlText w:val=""/>
+      <w:lvlJc w:val="left"/>
+      <w:pPr>
+        <w:ind w:left="5760" w:hanging="360"/>
+      </w:pPr>
+      <w:rPr>
+        <w:rFonts w:ascii="Symbol" w:hAnsi="Symbol" w:hint="default"/>
+      </w:rPr>
+    </w:lvl>
+    <w:lvl w:ilvl="7" w:tplc="0C090003" w:tentative="1">
+      <w:start w:val="1"/>
+      <w:numFmt w:val="bullet"/>
+      <w:lvlText w:val="o"/>
+      <w:lvlJc w:val="left"/>
+      <w:pPr>
+        <w:ind w:left="6480" w:hanging="360"/>
+      </w:pPr>
+      <w:rPr>
+        <w:rFonts w:ascii="Courier New" w:hAnsi="Courier New" w:cs="Courier New" w:hint="default"/>
+      </w:rPr>
+    </w:lvl>
+    <w:lvl w:ilvl="8" w:tplc="0C090005" w:tentative="1">
+      <w:start w:val="1"/>
+      <w:numFmt w:val="bullet"/>
+      <w:lvlText w:val=""/>
+      <w:lvlJc w:val="left"/>
+      <w:pPr>
+        <w:ind w:left="7200" w:hanging="360"/>
+      </w:pPr>
+      <w:rPr>
+        <w:rFonts w:ascii="Wingdings" w:hAnsi="Wingdings" w:hint="default"/>
+      </w:rPr>
+    </w:lvl>
+  </w:abstractNum>
+  <w:abstractNum w:abstractNumId="3" w15:restartNumberingAfterBreak="0">
     <w:nsid w:val="0B625B4A"/>
     <w:multiLevelType w:val="hybridMultilevel"/>
     <w:tmpl w:val="3BF81262"/>
@@ -4025,7 +6704,120 @@
       </w:rPr>
     </w:lvl>
   </w:abstractNum>
-  <w:abstractNum w:abstractNumId="2" w15:restartNumberingAfterBreak="0">
+  <w:abstractNum w:abstractNumId="4" w15:restartNumberingAfterBreak="0">
+    <w:nsid w:val="0F3C1411"/>
+    <w:multiLevelType w:val="hybridMultilevel"/>
+    <w:tmpl w:val="2CCE57FC"/>
+    <w:lvl w:ilvl="0" w:tplc="0C090003">
+      <w:start w:val="1"/>
+      <w:numFmt w:val="bullet"/>
+      <w:lvlText w:val="o"/>
+      <w:lvlJc w:val="left"/>
+      <w:pPr>
+        <w:ind w:left="1440" w:hanging="360"/>
+      </w:pPr>
+      <w:rPr>
+        <w:rFonts w:ascii="Courier New" w:hAnsi="Courier New" w:cs="Courier New" w:hint="default"/>
+      </w:rPr>
+    </w:lvl>
+    <w:lvl w:ilvl="1" w:tplc="0C090003" w:tentative="1">
+      <w:start w:val="1"/>
+      <w:numFmt w:val="bullet"/>
+      <w:lvlText w:val="o"/>
+      <w:lvlJc w:val="left"/>
+      <w:pPr>
+        <w:ind w:left="2160" w:hanging="360"/>
+      </w:pPr>
+      <w:rPr>
+        <w:rFonts w:ascii="Courier New" w:hAnsi="Courier New" w:cs="Courier New" w:hint="default"/>
+      </w:rPr>
+    </w:lvl>
+    <w:lvl w:ilvl="2" w:tplc="0C090005" w:tentative="1">
+      <w:start w:val="1"/>
+      <w:numFmt w:val="bullet"/>
+      <w:lvlText w:val=""/>
+      <w:lvlJc w:val="left"/>
+      <w:pPr>
+        <w:ind w:left="2880" w:hanging="360"/>
+      </w:pPr>
+      <w:rPr>
+        <w:rFonts w:ascii="Wingdings" w:hAnsi="Wingdings" w:hint="default"/>
+      </w:rPr>
+    </w:lvl>
+    <w:lvl w:ilvl="3" w:tplc="0C090001" w:tentative="1">
+      <w:start w:val="1"/>
+      <w:numFmt w:val="bullet"/>
+      <w:lvlText w:val=""/>
+      <w:lvlJc w:val="left"/>
+      <w:pPr>
+        <w:ind w:left="3600" w:hanging="360"/>
+      </w:pPr>
+      <w:rPr>
+        <w:rFonts w:ascii="Symbol" w:hAnsi="Symbol" w:hint="default"/>
+      </w:rPr>
+    </w:lvl>
+    <w:lvl w:ilvl="4" w:tplc="0C090003" w:tentative="1">
+      <w:start w:val="1"/>
+      <w:numFmt w:val="bullet"/>
+      <w:lvlText w:val="o"/>
+      <w:lvlJc w:val="left"/>
+      <w:pPr>
+        <w:ind w:left="4320" w:hanging="360"/>
+      </w:pPr>
+      <w:rPr>
+        <w:rFonts w:ascii="Courier New" w:hAnsi="Courier New" w:cs="Courier New" w:hint="default"/>
+      </w:rPr>
+    </w:lvl>
+    <w:lvl w:ilvl="5" w:tplc="0C090005" w:tentative="1">
+      <w:start w:val="1"/>
+      <w:numFmt w:val="bullet"/>
+      <w:lvlText w:val=""/>
+      <w:lvlJc w:val="left"/>
+      <w:pPr>
+        <w:ind w:left="5040" w:hanging="360"/>
+      </w:pPr>
+      <w:rPr>
+        <w:rFonts w:ascii="Wingdings" w:hAnsi="Wingdings" w:hint="default"/>
+      </w:rPr>
+    </w:lvl>
+    <w:lvl w:ilvl="6" w:tplc="0C090001" w:tentative="1">
+      <w:start w:val="1"/>
+      <w:numFmt w:val="bullet"/>
+      <w:lvlText w:val=""/>
+      <w:lvlJc w:val="left"/>
+      <w:pPr>
+        <w:ind w:left="5760" w:hanging="360"/>
+      </w:pPr>
+      <w:rPr>
+        <w:rFonts w:ascii="Symbol" w:hAnsi="Symbol" w:hint="default"/>
+      </w:rPr>
+    </w:lvl>
+    <w:lvl w:ilvl="7" w:tplc="0C090003" w:tentative="1">
+      <w:start w:val="1"/>
+      <w:numFmt w:val="bullet"/>
+      <w:lvlText w:val="o"/>
+      <w:lvlJc w:val="left"/>
+      <w:pPr>
+        <w:ind w:left="6480" w:hanging="360"/>
+      </w:pPr>
+      <w:rPr>
+        <w:rFonts w:ascii="Courier New" w:hAnsi="Courier New" w:cs="Courier New" w:hint="default"/>
+      </w:rPr>
+    </w:lvl>
+    <w:lvl w:ilvl="8" w:tplc="0C090005" w:tentative="1">
+      <w:start w:val="1"/>
+      <w:numFmt w:val="bullet"/>
+      <w:lvlText w:val=""/>
+      <w:lvlJc w:val="left"/>
+      <w:pPr>
+        <w:ind w:left="7200" w:hanging="360"/>
+      </w:pPr>
+      <w:rPr>
+        <w:rFonts w:ascii="Wingdings" w:hAnsi="Wingdings" w:hint="default"/>
+      </w:rPr>
+    </w:lvl>
+  </w:abstractNum>
+  <w:abstractNum w:abstractNumId="5" w15:restartNumberingAfterBreak="0">
     <w:nsid w:val="12836971"/>
     <w:multiLevelType w:val="hybridMultilevel"/>
     <w:tmpl w:val="F944521E"/>
@@ -4114,7 +6906,7 @@
       </w:pPr>
     </w:lvl>
   </w:abstractNum>
-  <w:abstractNum w:abstractNumId="3" w15:restartNumberingAfterBreak="0">
+  <w:abstractNum w:abstractNumId="6" w15:restartNumberingAfterBreak="0">
     <w:nsid w:val="139B50DE"/>
     <w:multiLevelType w:val="hybridMultilevel"/>
     <w:tmpl w:val="AEBCEA4E"/>
@@ -4205,7 +6997,7 @@
       </w:pPr>
     </w:lvl>
   </w:abstractNum>
-  <w:abstractNum w:abstractNumId="4" w15:restartNumberingAfterBreak="0">
+  <w:abstractNum w:abstractNumId="7" w15:restartNumberingAfterBreak="0">
     <w:nsid w:val="142E69BA"/>
     <w:multiLevelType w:val="hybridMultilevel"/>
     <w:tmpl w:val="A60A5844"/>
@@ -4318,7 +7110,120 @@
       </w:rPr>
     </w:lvl>
   </w:abstractNum>
-  <w:abstractNum w:abstractNumId="5" w15:restartNumberingAfterBreak="0">
+  <w:abstractNum w:abstractNumId="8" w15:restartNumberingAfterBreak="0">
+    <w:nsid w:val="14CB6DB3"/>
+    <w:multiLevelType w:val="hybridMultilevel"/>
+    <w:tmpl w:val="79D8C6B8"/>
+    <w:lvl w:ilvl="0" w:tplc="0C090003">
+      <w:start w:val="1"/>
+      <w:numFmt w:val="bullet"/>
+      <w:lvlText w:val="o"/>
+      <w:lvlJc w:val="left"/>
+      <w:pPr>
+        <w:ind w:left="1440" w:hanging="360"/>
+      </w:pPr>
+      <w:rPr>
+        <w:rFonts w:ascii="Courier New" w:hAnsi="Courier New" w:cs="Courier New" w:hint="default"/>
+      </w:rPr>
+    </w:lvl>
+    <w:lvl w:ilvl="1" w:tplc="0C090003" w:tentative="1">
+      <w:start w:val="1"/>
+      <w:numFmt w:val="bullet"/>
+      <w:lvlText w:val="o"/>
+      <w:lvlJc w:val="left"/>
+      <w:pPr>
+        <w:ind w:left="2160" w:hanging="360"/>
+      </w:pPr>
+      <w:rPr>
+        <w:rFonts w:ascii="Courier New" w:hAnsi="Courier New" w:cs="Courier New" w:hint="default"/>
+      </w:rPr>
+    </w:lvl>
+    <w:lvl w:ilvl="2" w:tplc="0C090005" w:tentative="1">
+      <w:start w:val="1"/>
+      <w:numFmt w:val="bullet"/>
+      <w:lvlText w:val=""/>
+      <w:lvlJc w:val="left"/>
+      <w:pPr>
+        <w:ind w:left="2880" w:hanging="360"/>
+      </w:pPr>
+      <w:rPr>
+        <w:rFonts w:ascii="Wingdings" w:hAnsi="Wingdings" w:hint="default"/>
+      </w:rPr>
+    </w:lvl>
+    <w:lvl w:ilvl="3" w:tplc="0C090001" w:tentative="1">
+      <w:start w:val="1"/>
+      <w:numFmt w:val="bullet"/>
+      <w:lvlText w:val=""/>
+      <w:lvlJc w:val="left"/>
+      <w:pPr>
+        <w:ind w:left="3600" w:hanging="360"/>
+      </w:pPr>
+      <w:rPr>
+        <w:rFonts w:ascii="Symbol" w:hAnsi="Symbol" w:hint="default"/>
+      </w:rPr>
+    </w:lvl>
+    <w:lvl w:ilvl="4" w:tplc="0C090003" w:tentative="1">
+      <w:start w:val="1"/>
+      <w:numFmt w:val="bullet"/>
+      <w:lvlText w:val="o"/>
+      <w:lvlJc w:val="left"/>
+      <w:pPr>
+        <w:ind w:left="4320" w:hanging="360"/>
+      </w:pPr>
+      <w:rPr>
+        <w:rFonts w:ascii="Courier New" w:hAnsi="Courier New" w:cs="Courier New" w:hint="default"/>
+      </w:rPr>
+    </w:lvl>
+    <w:lvl w:ilvl="5" w:tplc="0C090005" w:tentative="1">
+      <w:start w:val="1"/>
+      <w:numFmt w:val="bullet"/>
+      <w:lvlText w:val=""/>
+      <w:lvlJc w:val="left"/>
+      <w:pPr>
+        <w:ind w:left="5040" w:hanging="360"/>
+      </w:pPr>
+      <w:rPr>
+        <w:rFonts w:ascii="Wingdings" w:hAnsi="Wingdings" w:hint="default"/>
+      </w:rPr>
+    </w:lvl>
+    <w:lvl w:ilvl="6" w:tplc="0C090001" w:tentative="1">
+      <w:start w:val="1"/>
+      <w:numFmt w:val="bullet"/>
+      <w:lvlText w:val=""/>
+      <w:lvlJc w:val="left"/>
+      <w:pPr>
+        <w:ind w:left="5760" w:hanging="360"/>
+      </w:pPr>
+      <w:rPr>
+        <w:rFonts w:ascii="Symbol" w:hAnsi="Symbol" w:hint="default"/>
+      </w:rPr>
+    </w:lvl>
+    <w:lvl w:ilvl="7" w:tplc="0C090003" w:tentative="1">
+      <w:start w:val="1"/>
+      <w:numFmt w:val="bullet"/>
+      <w:lvlText w:val="o"/>
+      <w:lvlJc w:val="left"/>
+      <w:pPr>
+        <w:ind w:left="6480" w:hanging="360"/>
+      </w:pPr>
+      <w:rPr>
+        <w:rFonts w:ascii="Courier New" w:hAnsi="Courier New" w:cs="Courier New" w:hint="default"/>
+      </w:rPr>
+    </w:lvl>
+    <w:lvl w:ilvl="8" w:tplc="0C090005" w:tentative="1">
+      <w:start w:val="1"/>
+      <w:numFmt w:val="bullet"/>
+      <w:lvlText w:val=""/>
+      <w:lvlJc w:val="left"/>
+      <w:pPr>
+        <w:ind w:left="7200" w:hanging="360"/>
+      </w:pPr>
+      <w:rPr>
+        <w:rFonts w:ascii="Wingdings" w:hAnsi="Wingdings" w:hint="default"/>
+      </w:rPr>
+    </w:lvl>
+  </w:abstractNum>
+  <w:abstractNum w:abstractNumId="9" w15:restartNumberingAfterBreak="0">
     <w:nsid w:val="16EA42F8"/>
     <w:multiLevelType w:val="hybridMultilevel"/>
     <w:tmpl w:val="E6CCD02A"/>
@@ -4431,7 +7336,7 @@
       </w:rPr>
     </w:lvl>
   </w:abstractNum>
-  <w:abstractNum w:abstractNumId="6" w15:restartNumberingAfterBreak="0">
+  <w:abstractNum w:abstractNumId="10" w15:restartNumberingAfterBreak="0">
     <w:nsid w:val="23703DEE"/>
     <w:multiLevelType w:val="hybridMultilevel"/>
     <w:tmpl w:val="291EC7C6"/>
@@ -4544,7 +7449,7 @@
       </w:rPr>
     </w:lvl>
   </w:abstractNum>
-  <w:abstractNum w:abstractNumId="7" w15:restartNumberingAfterBreak="0">
+  <w:abstractNum w:abstractNumId="11" w15:restartNumberingAfterBreak="0">
     <w:nsid w:val="26F37C06"/>
     <w:multiLevelType w:val="hybridMultilevel"/>
     <w:tmpl w:val="82C076DE"/>
@@ -4657,7 +7562,7 @@
       </w:rPr>
     </w:lvl>
   </w:abstractNum>
-  <w:abstractNum w:abstractNumId="8" w15:restartNumberingAfterBreak="0">
+  <w:abstractNum w:abstractNumId="12" w15:restartNumberingAfterBreak="0">
     <w:nsid w:val="2AC61A4F"/>
     <w:multiLevelType w:val="hybridMultilevel"/>
     <w:tmpl w:val="E120203E"/>
@@ -4771,7 +7676,7 @@
       </w:rPr>
     </w:lvl>
   </w:abstractNum>
-  <w:abstractNum w:abstractNumId="9" w15:restartNumberingAfterBreak="0">
+  <w:abstractNum w:abstractNumId="13" w15:restartNumberingAfterBreak="0">
     <w:nsid w:val="2B6B6207"/>
     <w:multiLevelType w:val="hybridMultilevel"/>
     <w:tmpl w:val="94A86D76"/>
@@ -4860,7 +7765,7 @@
       </w:pPr>
     </w:lvl>
   </w:abstractNum>
-  <w:abstractNum w:abstractNumId="10" w15:restartNumberingAfterBreak="0">
+  <w:abstractNum w:abstractNumId="14" w15:restartNumberingAfterBreak="0">
     <w:nsid w:val="2CCB1EA2"/>
     <w:multiLevelType w:val="hybridMultilevel"/>
     <w:tmpl w:val="C0E46974"/>
@@ -4949,7 +7854,120 @@
       </w:pPr>
     </w:lvl>
   </w:abstractNum>
-  <w:abstractNum w:abstractNumId="11" w15:restartNumberingAfterBreak="0">
+  <w:abstractNum w:abstractNumId="15" w15:restartNumberingAfterBreak="0">
+    <w:nsid w:val="326F105F"/>
+    <w:multiLevelType w:val="hybridMultilevel"/>
+    <w:tmpl w:val="619AC0AE"/>
+    <w:lvl w:ilvl="0" w:tplc="0C090003">
+      <w:start w:val="1"/>
+      <w:numFmt w:val="bullet"/>
+      <w:lvlText w:val="o"/>
+      <w:lvlJc w:val="left"/>
+      <w:pPr>
+        <w:ind w:left="1440" w:hanging="360"/>
+      </w:pPr>
+      <w:rPr>
+        <w:rFonts w:ascii="Courier New" w:hAnsi="Courier New" w:cs="Courier New" w:hint="default"/>
+      </w:rPr>
+    </w:lvl>
+    <w:lvl w:ilvl="1" w:tplc="0C090003" w:tentative="1">
+      <w:start w:val="1"/>
+      <w:numFmt w:val="bullet"/>
+      <w:lvlText w:val="o"/>
+      <w:lvlJc w:val="left"/>
+      <w:pPr>
+        <w:ind w:left="2160" w:hanging="360"/>
+      </w:pPr>
+      <w:rPr>
+        <w:rFonts w:ascii="Courier New" w:hAnsi="Courier New" w:cs="Courier New" w:hint="default"/>
+      </w:rPr>
+    </w:lvl>
+    <w:lvl w:ilvl="2" w:tplc="0C090005" w:tentative="1">
+      <w:start w:val="1"/>
+      <w:numFmt w:val="bullet"/>
+      <w:lvlText w:val=""/>
+      <w:lvlJc w:val="left"/>
+      <w:pPr>
+        <w:ind w:left="2880" w:hanging="360"/>
+      </w:pPr>
+      <w:rPr>
+        <w:rFonts w:ascii="Wingdings" w:hAnsi="Wingdings" w:hint="default"/>
+      </w:rPr>
+    </w:lvl>
+    <w:lvl w:ilvl="3" w:tplc="0C090001" w:tentative="1">
+      <w:start w:val="1"/>
+      <w:numFmt w:val="bullet"/>
+      <w:lvlText w:val=""/>
+      <w:lvlJc w:val="left"/>
+      <w:pPr>
+        <w:ind w:left="3600" w:hanging="360"/>
+      </w:pPr>
+      <w:rPr>
+        <w:rFonts w:ascii="Symbol" w:hAnsi="Symbol" w:hint="default"/>
+      </w:rPr>
+    </w:lvl>
+    <w:lvl w:ilvl="4" w:tplc="0C090003" w:tentative="1">
+      <w:start w:val="1"/>
+      <w:numFmt w:val="bullet"/>
+      <w:lvlText w:val="o"/>
+      <w:lvlJc w:val="left"/>
+      <w:pPr>
+        <w:ind w:left="4320" w:hanging="360"/>
+      </w:pPr>
+      <w:rPr>
+        <w:rFonts w:ascii="Courier New" w:hAnsi="Courier New" w:cs="Courier New" w:hint="default"/>
+      </w:rPr>
+    </w:lvl>
+    <w:lvl w:ilvl="5" w:tplc="0C090005" w:tentative="1">
+      <w:start w:val="1"/>
+      <w:numFmt w:val="bullet"/>
+      <w:lvlText w:val=""/>
+      <w:lvlJc w:val="left"/>
+      <w:pPr>
+        <w:ind w:left="5040" w:hanging="360"/>
+      </w:pPr>
+      <w:rPr>
+        <w:rFonts w:ascii="Wingdings" w:hAnsi="Wingdings" w:hint="default"/>
+      </w:rPr>
+    </w:lvl>
+    <w:lvl w:ilvl="6" w:tplc="0C090001" w:tentative="1">
+      <w:start w:val="1"/>
+      <w:numFmt w:val="bullet"/>
+      <w:lvlText w:val=""/>
+      <w:lvlJc w:val="left"/>
+      <w:pPr>
+        <w:ind w:left="5760" w:hanging="360"/>
+      </w:pPr>
+      <w:rPr>
+        <w:rFonts w:ascii="Symbol" w:hAnsi="Symbol" w:hint="default"/>
+      </w:rPr>
+    </w:lvl>
+    <w:lvl w:ilvl="7" w:tplc="0C090003" w:tentative="1">
+      <w:start w:val="1"/>
+      <w:numFmt w:val="bullet"/>
+      <w:lvlText w:val="o"/>
+      <w:lvlJc w:val="left"/>
+      <w:pPr>
+        <w:ind w:left="6480" w:hanging="360"/>
+      </w:pPr>
+      <w:rPr>
+        <w:rFonts w:ascii="Courier New" w:hAnsi="Courier New" w:cs="Courier New" w:hint="default"/>
+      </w:rPr>
+    </w:lvl>
+    <w:lvl w:ilvl="8" w:tplc="0C090005" w:tentative="1">
+      <w:start w:val="1"/>
+      <w:numFmt w:val="bullet"/>
+      <w:lvlText w:val=""/>
+      <w:lvlJc w:val="left"/>
+      <w:pPr>
+        <w:ind w:left="7200" w:hanging="360"/>
+      </w:pPr>
+      <w:rPr>
+        <w:rFonts w:ascii="Wingdings" w:hAnsi="Wingdings" w:hint="default"/>
+      </w:rPr>
+    </w:lvl>
+  </w:abstractNum>
+  <w:abstractNum w:abstractNumId="16" w15:restartNumberingAfterBreak="0">
     <w:nsid w:val="337E2430"/>
     <w:multiLevelType w:val="hybridMultilevel"/>
     <w:tmpl w:val="683658C0"/>
@@ -5064,7 +8082,7 @@
       </w:rPr>
     </w:lvl>
   </w:abstractNum>
-  <w:abstractNum w:abstractNumId="12" w15:restartNumberingAfterBreak="0">
+  <w:abstractNum w:abstractNumId="17" w15:restartNumberingAfterBreak="0">
     <w:nsid w:val="3FDE6FFC"/>
     <w:multiLevelType w:val="hybridMultilevel"/>
     <w:tmpl w:val="BFB40134"/>
@@ -5177,7 +8195,7 @@
       </w:rPr>
     </w:lvl>
   </w:abstractNum>
-  <w:abstractNum w:abstractNumId="13" w15:restartNumberingAfterBreak="0">
+  <w:abstractNum w:abstractNumId="18" w15:restartNumberingAfterBreak="0">
     <w:nsid w:val="42A9121A"/>
     <w:multiLevelType w:val="hybridMultilevel"/>
     <w:tmpl w:val="8056CC3A"/>
@@ -5266,7 +8284,7 @@
       </w:pPr>
     </w:lvl>
   </w:abstractNum>
-  <w:abstractNum w:abstractNumId="14" w15:restartNumberingAfterBreak="0">
+  <w:abstractNum w:abstractNumId="19" w15:restartNumberingAfterBreak="0">
     <w:nsid w:val="499D547D"/>
     <w:multiLevelType w:val="hybridMultilevel"/>
     <w:tmpl w:val="FC669B86"/>
@@ -5355,7 +8373,7 @@
       </w:pPr>
     </w:lvl>
   </w:abstractNum>
-  <w:abstractNum w:abstractNumId="15" w15:restartNumberingAfterBreak="0">
+  <w:abstractNum w:abstractNumId="20" w15:restartNumberingAfterBreak="0">
     <w:nsid w:val="4E666BE8"/>
     <w:multiLevelType w:val="hybridMultilevel"/>
     <w:tmpl w:val="FB0A3F4E"/>
@@ -5468,7 +8486,185 @@
       </w:rPr>
     </w:lvl>
   </w:abstractNum>
-  <w:abstractNum w:abstractNumId="16" w15:restartNumberingAfterBreak="0">
+  <w:abstractNum w:abstractNumId="21" w15:restartNumberingAfterBreak="0">
+    <w:nsid w:val="534C40E2"/>
+    <w:multiLevelType w:val="hybridMultilevel"/>
+    <w:tmpl w:val="F57083BA"/>
+    <w:lvl w:ilvl="0" w:tplc="0C09000F">
+      <w:start w:val="1"/>
+      <w:numFmt w:val="decimal"/>
+      <w:lvlText w:val="%1."/>
+      <w:lvlJc w:val="left"/>
+      <w:pPr>
+        <w:ind w:left="720" w:hanging="360"/>
+      </w:pPr>
+      <w:rPr>
+        <w:rFonts w:hint="default"/>
+      </w:rPr>
+    </w:lvl>
+    <w:lvl w:ilvl="1" w:tplc="0C090019" w:tentative="1">
+      <w:start w:val="1"/>
+      <w:numFmt w:val="lowerLetter"/>
+      <w:lvlText w:val="%2."/>
+      <w:lvlJc w:val="left"/>
+      <w:pPr>
+        <w:ind w:left="1440" w:hanging="360"/>
+      </w:pPr>
+    </w:lvl>
+    <w:lvl w:ilvl="2" w:tplc="0C09001B" w:tentative="1">
+      <w:start w:val="1"/>
+      <w:numFmt w:val="lowerRoman"/>
+      <w:lvlText w:val="%3."/>
+      <w:lvlJc w:val="right"/>
+      <w:pPr>
+        <w:ind w:left="2160" w:hanging="180"/>
+      </w:pPr>
+    </w:lvl>
+    <w:lvl w:ilvl="3" w:tplc="0C09000F" w:tentative="1">
+      <w:start w:val="1"/>
+      <w:numFmt w:val="decimal"/>
+      <w:lvlText w:val="%4."/>
+      <w:lvlJc w:val="left"/>
+      <w:pPr>
+        <w:ind w:left="2880" w:hanging="360"/>
+      </w:pPr>
+    </w:lvl>
+    <w:lvl w:ilvl="4" w:tplc="0C090019" w:tentative="1">
+      <w:start w:val="1"/>
+      <w:numFmt w:val="lowerLetter"/>
+      <w:lvlText w:val="%5."/>
+      <w:lvlJc w:val="left"/>
+      <w:pPr>
+        <w:ind w:left="3600" w:hanging="360"/>
+      </w:pPr>
+    </w:lvl>
+    <w:lvl w:ilvl="5" w:tplc="0C09001B" w:tentative="1">
+      <w:start w:val="1"/>
+      <w:numFmt w:val="lowerRoman"/>
+      <w:lvlText w:val="%6."/>
+      <w:lvlJc w:val="right"/>
+      <w:pPr>
+        <w:ind w:left="4320" w:hanging="180"/>
+      </w:pPr>
+    </w:lvl>
+    <w:lvl w:ilvl="6" w:tplc="0C09000F" w:tentative="1">
+      <w:start w:val="1"/>
+      <w:numFmt w:val="decimal"/>
+      <w:lvlText w:val="%7."/>
+      <w:lvlJc w:val="left"/>
+      <w:pPr>
+        <w:ind w:left="5040" w:hanging="360"/>
+      </w:pPr>
+    </w:lvl>
+    <w:lvl w:ilvl="7" w:tplc="0C090019" w:tentative="1">
+      <w:start w:val="1"/>
+      <w:numFmt w:val="lowerLetter"/>
+      <w:lvlText w:val="%8."/>
+      <w:lvlJc w:val="left"/>
+      <w:pPr>
+        <w:ind w:left="5760" w:hanging="360"/>
+      </w:pPr>
+    </w:lvl>
+    <w:lvl w:ilvl="8" w:tplc="0C09001B" w:tentative="1">
+      <w:start w:val="1"/>
+      <w:numFmt w:val="lowerRoman"/>
+      <w:lvlText w:val="%9."/>
+      <w:lvlJc w:val="right"/>
+      <w:pPr>
+        <w:ind w:left="6480" w:hanging="180"/>
+      </w:pPr>
+    </w:lvl>
+  </w:abstractNum>
+  <w:abstractNum w:abstractNumId="22" w15:restartNumberingAfterBreak="0">
+    <w:nsid w:val="57896393"/>
+    <w:multiLevelType w:val="hybridMultilevel"/>
+    <w:tmpl w:val="EF727FE0"/>
+    <w:lvl w:ilvl="0" w:tplc="0C09000F">
+      <w:start w:val="1"/>
+      <w:numFmt w:val="decimal"/>
+      <w:lvlText w:val="%1."/>
+      <w:lvlJc w:val="left"/>
+      <w:pPr>
+        <w:ind w:left="720" w:hanging="360"/>
+      </w:pPr>
+      <w:rPr>
+        <w:rFonts w:hint="default"/>
+      </w:rPr>
+    </w:lvl>
+    <w:lvl w:ilvl="1" w:tplc="0C090019" w:tentative="1">
+      <w:start w:val="1"/>
+      <w:numFmt w:val="lowerLetter"/>
+      <w:lvlText w:val="%2."/>
+      <w:lvlJc w:val="left"/>
+      <w:pPr>
+        <w:ind w:left="1440" w:hanging="360"/>
+      </w:pPr>
+    </w:lvl>
+    <w:lvl w:ilvl="2" w:tplc="0C09001B" w:tentative="1">
+      <w:start w:val="1"/>
+      <w:numFmt w:val="lowerRoman"/>
+      <w:lvlText w:val="%3."/>
+      <w:lvlJc w:val="right"/>
+      <w:pPr>
+        <w:ind w:left="2160" w:hanging="180"/>
+      </w:pPr>
+    </w:lvl>
+    <w:lvl w:ilvl="3" w:tplc="0C09000F" w:tentative="1">
+      <w:start w:val="1"/>
+      <w:numFmt w:val="decimal"/>
+      <w:lvlText w:val="%4."/>
+      <w:lvlJc w:val="left"/>
+      <w:pPr>
+        <w:ind w:left="2880" w:hanging="360"/>
+      </w:pPr>
+    </w:lvl>
+    <w:lvl w:ilvl="4" w:tplc="0C090019" w:tentative="1">
+      <w:start w:val="1"/>
+      <w:numFmt w:val="lowerLetter"/>
+      <w:lvlText w:val="%5."/>
+      <w:lvlJc w:val="left"/>
+      <w:pPr>
+        <w:ind w:left="3600" w:hanging="360"/>
+      </w:pPr>
+    </w:lvl>
+    <w:lvl w:ilvl="5" w:tplc="0C09001B" w:tentative="1">
+      <w:start w:val="1"/>
+      <w:numFmt w:val="lowerRoman"/>
+      <w:lvlText w:val="%6."/>
+      <w:lvlJc w:val="right"/>
+      <w:pPr>
+        <w:ind w:left="4320" w:hanging="180"/>
+      </w:pPr>
+    </w:lvl>
+    <w:lvl w:ilvl="6" w:tplc="0C09000F" w:tentative="1">
+      <w:start w:val="1"/>
+      <w:numFmt w:val="decimal"/>
+      <w:lvlText w:val="%7."/>
+      <w:lvlJc w:val="left"/>
+      <w:pPr>
+        <w:ind w:left="5040" w:hanging="360"/>
+      </w:pPr>
+    </w:lvl>
+    <w:lvl w:ilvl="7" w:tplc="0C090019" w:tentative="1">
+      <w:start w:val="1"/>
+      <w:numFmt w:val="lowerLetter"/>
+      <w:lvlText w:val="%8."/>
+      <w:lvlJc w:val="left"/>
+      <w:pPr>
+        <w:ind w:left="5760" w:hanging="360"/>
+      </w:pPr>
+    </w:lvl>
+    <w:lvl w:ilvl="8" w:tplc="0C09001B" w:tentative="1">
+      <w:start w:val="1"/>
+      <w:numFmt w:val="lowerRoman"/>
+      <w:lvlText w:val="%9."/>
+      <w:lvlJc w:val="right"/>
+      <w:pPr>
+        <w:ind w:left="6480" w:hanging="180"/>
+      </w:pPr>
+    </w:lvl>
+  </w:abstractNum>
+  <w:abstractNum w:abstractNumId="23" w15:restartNumberingAfterBreak="0">
     <w:nsid w:val="59EE5859"/>
     <w:multiLevelType w:val="hybridMultilevel"/>
     <w:tmpl w:val="2E282416"/>
@@ -5557,7 +8753,7 @@
       </w:pPr>
     </w:lvl>
   </w:abstractNum>
-  <w:abstractNum w:abstractNumId="17" w15:restartNumberingAfterBreak="0">
+  <w:abstractNum w:abstractNumId="24" w15:restartNumberingAfterBreak="0">
     <w:nsid w:val="5FEE7A59"/>
     <w:multiLevelType w:val="hybridMultilevel"/>
     <w:tmpl w:val="859067B0"/>
@@ -5672,7 +8868,7 @@
       </w:rPr>
     </w:lvl>
   </w:abstractNum>
-  <w:abstractNum w:abstractNumId="18" w15:restartNumberingAfterBreak="0">
+  <w:abstractNum w:abstractNumId="25" w15:restartNumberingAfterBreak="0">
     <w:nsid w:val="60030BB2"/>
     <w:multiLevelType w:val="hybridMultilevel"/>
     <w:tmpl w:val="BE960348"/>
@@ -5787,7 +8983,7 @@
       </w:rPr>
     </w:lvl>
   </w:abstractNum>
-  <w:abstractNum w:abstractNumId="19" w15:restartNumberingAfterBreak="0">
+  <w:abstractNum w:abstractNumId="26" w15:restartNumberingAfterBreak="0">
     <w:nsid w:val="6FCF285C"/>
     <w:multiLevelType w:val="hybridMultilevel"/>
     <w:tmpl w:val="289A1082"/>
@@ -5900,7 +9096,120 @@
       </w:rPr>
     </w:lvl>
   </w:abstractNum>
-  <w:abstractNum w:abstractNumId="20" w15:restartNumberingAfterBreak="0">
+  <w:abstractNum w:abstractNumId="27" w15:restartNumberingAfterBreak="0">
+    <w:nsid w:val="70D037F6"/>
+    <w:multiLevelType w:val="hybridMultilevel"/>
+    <w:tmpl w:val="3CEC7316"/>
+    <w:lvl w:ilvl="0" w:tplc="0C090003">
+      <w:start w:val="1"/>
+      <w:numFmt w:val="bullet"/>
+      <w:lvlText w:val="o"/>
+      <w:lvlJc w:val="left"/>
+      <w:pPr>
+        <w:ind w:left="1440" w:hanging="360"/>
+      </w:pPr>
+      <w:rPr>
+        <w:rFonts w:ascii="Courier New" w:hAnsi="Courier New" w:cs="Courier New" w:hint="default"/>
+      </w:rPr>
+    </w:lvl>
+    <w:lvl w:ilvl="1" w:tplc="0C090003" w:tentative="1">
+      <w:start w:val="1"/>
+      <w:numFmt w:val="bullet"/>
+      <w:lvlText w:val="o"/>
+      <w:lvlJc w:val="left"/>
+      <w:pPr>
+        <w:ind w:left="2160" w:hanging="360"/>
+      </w:pPr>
+      <w:rPr>
+        <w:rFonts w:ascii="Courier New" w:hAnsi="Courier New" w:cs="Courier New" w:hint="default"/>
+      </w:rPr>
+    </w:lvl>
+    <w:lvl w:ilvl="2" w:tplc="0C090005" w:tentative="1">
+      <w:start w:val="1"/>
+      <w:numFmt w:val="bullet"/>
+      <w:lvlText w:val=""/>
+      <w:lvlJc w:val="left"/>
+      <w:pPr>
+        <w:ind w:left="2880" w:hanging="360"/>
+      </w:pPr>
+      <w:rPr>
+        <w:rFonts w:ascii="Wingdings" w:hAnsi="Wingdings" w:hint="default"/>
+      </w:rPr>
+    </w:lvl>
+    <w:lvl w:ilvl="3" w:tplc="0C090001" w:tentative="1">
+      <w:start w:val="1"/>
+      <w:numFmt w:val="bullet"/>
+      <w:lvlText w:val=""/>
+      <w:lvlJc w:val="left"/>
+      <w:pPr>
+        <w:ind w:left="3600" w:hanging="360"/>
+      </w:pPr>
+      <w:rPr>
+        <w:rFonts w:ascii="Symbol" w:hAnsi="Symbol" w:hint="default"/>
+      </w:rPr>
+    </w:lvl>
+    <w:lvl w:ilvl="4" w:tplc="0C090003" w:tentative="1">
+      <w:start w:val="1"/>
+      <w:numFmt w:val="bullet"/>
+      <w:lvlText w:val="o"/>
+      <w:lvlJc w:val="left"/>
+      <w:pPr>
+        <w:ind w:left="4320" w:hanging="360"/>
+      </w:pPr>
+      <w:rPr>
+        <w:rFonts w:ascii="Courier New" w:hAnsi="Courier New" w:cs="Courier New" w:hint="default"/>
+      </w:rPr>
+    </w:lvl>
+    <w:lvl w:ilvl="5" w:tplc="0C090005" w:tentative="1">
+      <w:start w:val="1"/>
+      <w:numFmt w:val="bullet"/>
+      <w:lvlText w:val=""/>
+      <w:lvlJc w:val="left"/>
+      <w:pPr>
+        <w:ind w:left="5040" w:hanging="360"/>
+      </w:pPr>
+      <w:rPr>
+        <w:rFonts w:ascii="Wingdings" w:hAnsi="Wingdings" w:hint="default"/>
+      </w:rPr>
+    </w:lvl>
+    <w:lvl w:ilvl="6" w:tplc="0C090001" w:tentative="1">
+      <w:start w:val="1"/>
+      <w:numFmt w:val="bullet"/>
+      <w:lvlText w:val=""/>
+      <w:lvlJc w:val="left"/>
+      <w:pPr>
+        <w:ind w:left="5760" w:hanging="360"/>
+      </w:pPr>
+      <w:rPr>
+        <w:rFonts w:ascii="Symbol" w:hAnsi="Symbol" w:hint="default"/>
+      </w:rPr>
+    </w:lvl>
+    <w:lvl w:ilvl="7" w:tplc="0C090003" w:tentative="1">
+      <w:start w:val="1"/>
+      <w:numFmt w:val="bullet"/>
+      <w:lvlText w:val="o"/>
+      <w:lvlJc w:val="left"/>
+      <w:pPr>
+        <w:ind w:left="6480" w:hanging="360"/>
+      </w:pPr>
+      <w:rPr>
+        <w:rFonts w:ascii="Courier New" w:hAnsi="Courier New" w:cs="Courier New" w:hint="default"/>
+      </w:rPr>
+    </w:lvl>
+    <w:lvl w:ilvl="8" w:tplc="0C090005" w:tentative="1">
+      <w:start w:val="1"/>
+      <w:numFmt w:val="bullet"/>
+      <w:lvlText w:val=""/>
+      <w:lvlJc w:val="left"/>
+      <w:pPr>
+        <w:ind w:left="7200" w:hanging="360"/>
+      </w:pPr>
+      <w:rPr>
+        <w:rFonts w:ascii="Wingdings" w:hAnsi="Wingdings" w:hint="default"/>
+      </w:rPr>
+    </w:lvl>
+  </w:abstractNum>
+  <w:abstractNum w:abstractNumId="28" w15:restartNumberingAfterBreak="0">
     <w:nsid w:val="71017E18"/>
     <w:multiLevelType w:val="hybridMultilevel"/>
     <w:tmpl w:val="9D24130E"/>
@@ -6015,7 +9324,7 @@
       </w:rPr>
     </w:lvl>
   </w:abstractNum>
-  <w:abstractNum w:abstractNumId="21" w15:restartNumberingAfterBreak="0">
+  <w:abstractNum w:abstractNumId="29" w15:restartNumberingAfterBreak="0">
     <w:nsid w:val="72D220D6"/>
     <w:multiLevelType w:val="hybridMultilevel"/>
     <w:tmpl w:val="3E72E4AC"/>
@@ -6129,7 +9438,7 @@
       </w:rPr>
     </w:lvl>
   </w:abstractNum>
-  <w:abstractNum w:abstractNumId="22" w15:restartNumberingAfterBreak="0">
+  <w:abstractNum w:abstractNumId="30" w15:restartNumberingAfterBreak="0">
     <w:nsid w:val="755107C9"/>
     <w:multiLevelType w:val="hybridMultilevel"/>
     <w:tmpl w:val="1E46D7FE"/>
@@ -6243,7 +9552,96 @@
       </w:rPr>
     </w:lvl>
   </w:abstractNum>
-  <w:abstractNum w:abstractNumId="23" w15:restartNumberingAfterBreak="0">
+  <w:abstractNum w:abstractNumId="31" w15:restartNumberingAfterBreak="0">
+    <w:nsid w:val="7AD5139E"/>
+    <w:multiLevelType w:val="hybridMultilevel"/>
+    <w:tmpl w:val="DA88509A"/>
+    <w:lvl w:ilvl="0" w:tplc="0C09000F">
+      <w:start w:val="1"/>
+      <w:numFmt w:val="decimal"/>
+      <w:lvlText w:val="%1."/>
+      <w:lvlJc w:val="left"/>
+      <w:pPr>
+        <w:ind w:left="720" w:hanging="360"/>
+      </w:pPr>
+      <w:rPr>
+        <w:rFonts w:hint="default"/>
+      </w:rPr>
+    </w:lvl>
+    <w:lvl w:ilvl="1" w:tplc="0C090019" w:tentative="1">
+      <w:start w:val="1"/>
+      <w:numFmt w:val="lowerLetter"/>
+      <w:lvlText w:val="%2."/>
+      <w:lvlJc w:val="left"/>
+      <w:pPr>
+        <w:ind w:left="1440" w:hanging="360"/>
+      </w:pPr>
+    </w:lvl>
+    <w:lvl w:ilvl="2" w:tplc="0C09001B" w:tentative="1">
+      <w:start w:val="1"/>
+      <w:numFmt w:val="lowerRoman"/>
+      <w:lvlText w:val="%3."/>
+      <w:lvlJc w:val="right"/>
+      <w:pPr>
+        <w:ind w:left="2160" w:hanging="180"/>
+      </w:pPr>
+    </w:lvl>
+    <w:lvl w:ilvl="3" w:tplc="0C09000F" w:tentative="1">
+      <w:start w:val="1"/>
+      <w:numFmt w:val="decimal"/>
+      <w:lvlText w:val="%4."/>
+      <w:lvlJc w:val="left"/>
+      <w:pPr>
+        <w:ind w:left="2880" w:hanging="360"/>
+      </w:pPr>
+    </w:lvl>
+    <w:lvl w:ilvl="4" w:tplc="0C090019" w:tentative="1">
+      <w:start w:val="1"/>
+      <w:numFmt w:val="lowerLetter"/>
+      <w:lvlText w:val="%5."/>
+      <w:lvlJc w:val="left"/>
+      <w:pPr>
+        <w:ind w:left="3600" w:hanging="360"/>
+      </w:pPr>
+    </w:lvl>
+    <w:lvl w:ilvl="5" w:tplc="0C09001B" w:tentative="1">
+      <w:start w:val="1"/>
+      <w:numFmt w:val="lowerRoman"/>
+      <w:lvlText w:val="%6."/>
+      <w:lvlJc w:val="right"/>
+      <w:pPr>
+        <w:ind w:left="4320" w:hanging="180"/>
+      </w:pPr>
+    </w:lvl>
+    <w:lvl w:ilvl="6" w:tplc="0C09000F" w:tentative="1">
+      <w:start w:val="1"/>
+      <w:numFmt w:val="decimal"/>
+      <w:lvlText w:val="%7."/>
+      <w:lvlJc w:val="left"/>
+      <w:pPr>
+        <w:ind w:left="5040" w:hanging="360"/>
+      </w:pPr>
+    </w:lvl>
+    <w:lvl w:ilvl="7" w:tplc="0C090019" w:tentative="1">
+      <w:start w:val="1"/>
+      <w:numFmt w:val="lowerLetter"/>
+      <w:lvlText w:val="%8."/>
+      <w:lvlJc w:val="left"/>
+      <w:pPr>
+        <w:ind w:left="5760" w:hanging="360"/>
+      </w:pPr>
+    </w:lvl>
+    <w:lvl w:ilvl="8" w:tplc="0C09001B" w:tentative="1">
+      <w:start w:val="1"/>
+      <w:numFmt w:val="lowerRoman"/>
+      <w:lvlText w:val="%9."/>
+      <w:lvlJc w:val="right"/>
+      <w:pPr>
+        <w:ind w:left="6480" w:hanging="180"/>
+      </w:pPr>
+    </w:lvl>
+  </w:abstractNum>
+  <w:abstractNum w:abstractNumId="32" w15:restartNumberingAfterBreak="0">
     <w:nsid w:val="7B250DE6"/>
     <w:multiLevelType w:val="hybridMultilevel"/>
     <w:tmpl w:val="C01EBA5C"/>
@@ -6332,7 +9730,7 @@
       </w:pPr>
     </w:lvl>
   </w:abstractNum>
-  <w:abstractNum w:abstractNumId="24" w15:restartNumberingAfterBreak="0">
+  <w:abstractNum w:abstractNumId="33" w15:restartNumberingAfterBreak="0">
     <w:nsid w:val="7FC75935"/>
     <w:multiLevelType w:val="hybridMultilevel"/>
     <w:tmpl w:val="AD52B646"/>
@@ -6447,79 +9845,106 @@
     </w:lvl>
   </w:abstractNum>
   <w:num w:numId="1" w16cid:durableId="878591505">
-    <w:abstractNumId w:val="10"/>
+    <w:abstractNumId w:val="14"/>
   </w:num>
   <w:num w:numId="2" w16cid:durableId="802845499">
-    <w:abstractNumId w:val="22"/>
+    <w:abstractNumId w:val="30"/>
   </w:num>
   <w:num w:numId="3" w16cid:durableId="288754079">
+    <w:abstractNumId w:val="23"/>
+  </w:num>
+  <w:num w:numId="4" w16cid:durableId="1950429321">
     <w:abstractNumId w:val="16"/>
   </w:num>
-  <w:num w:numId="4" w16cid:durableId="1950429321">
-    <w:abstractNumId w:val="11"/>
-  </w:num>
   <w:num w:numId="5" w16cid:durableId="1091463767">
-    <w:abstractNumId w:val="20"/>
+    <w:abstractNumId w:val="28"/>
   </w:num>
   <w:num w:numId="6" w16cid:durableId="1881356664">
-    <w:abstractNumId w:val="18"/>
+    <w:abstractNumId w:val="25"/>
   </w:num>
   <w:num w:numId="7" w16cid:durableId="467434678">
-    <w:abstractNumId w:val="21"/>
+    <w:abstractNumId w:val="29"/>
   </w:num>
   <w:num w:numId="8" w16cid:durableId="1194029945">
     <w:abstractNumId w:val="0"/>
   </w:num>
   <w:num w:numId="9" w16cid:durableId="1321419351">
+    <w:abstractNumId w:val="3"/>
+  </w:num>
+  <w:num w:numId="10" w16cid:durableId="1334139310">
+    <w:abstractNumId w:val="6"/>
+  </w:num>
+  <w:num w:numId="11" w16cid:durableId="288751809">
+    <w:abstractNumId w:val="18"/>
+  </w:num>
+  <w:num w:numId="12" w16cid:durableId="7873975">
+    <w:abstractNumId w:val="10"/>
+  </w:num>
+  <w:num w:numId="13" w16cid:durableId="135950514">
+    <w:abstractNumId w:val="11"/>
+  </w:num>
+  <w:num w:numId="14" w16cid:durableId="1832600658">
+    <w:abstractNumId w:val="24"/>
+  </w:num>
+  <w:num w:numId="15" w16cid:durableId="35930034">
+    <w:abstractNumId w:val="33"/>
+  </w:num>
+  <w:num w:numId="16" w16cid:durableId="1394809304">
+    <w:abstractNumId w:val="12"/>
+  </w:num>
+  <w:num w:numId="17" w16cid:durableId="956377422">
+    <w:abstractNumId w:val="17"/>
+  </w:num>
+  <w:num w:numId="18" w16cid:durableId="2131972367">
+    <w:abstractNumId w:val="5"/>
+  </w:num>
+  <w:num w:numId="19" w16cid:durableId="1954944359">
+    <w:abstractNumId w:val="13"/>
+  </w:num>
+  <w:num w:numId="20" w16cid:durableId="1872038063">
+    <w:abstractNumId w:val="32"/>
+  </w:num>
+  <w:num w:numId="21" w16cid:durableId="1652980066">
+    <w:abstractNumId w:val="19"/>
+  </w:num>
+  <w:num w:numId="22" w16cid:durableId="475610658">
+    <w:abstractNumId w:val="20"/>
+  </w:num>
+  <w:num w:numId="23" w16cid:durableId="1451823224">
+    <w:abstractNumId w:val="26"/>
+  </w:num>
+  <w:num w:numId="24" w16cid:durableId="1548184383">
+    <w:abstractNumId w:val="9"/>
+  </w:num>
+  <w:num w:numId="25" w16cid:durableId="966551402">
+    <w:abstractNumId w:val="7"/>
+  </w:num>
+  <w:num w:numId="26" w16cid:durableId="1094788526">
     <w:abstractNumId w:val="1"/>
   </w:num>
-  <w:num w:numId="10" w16cid:durableId="1334139310">
-    <w:abstractNumId w:val="3"/>
+  <w:num w:numId="27" w16cid:durableId="713772920">
+    <w:abstractNumId w:val="31"/>
   </w:num>
-  <w:num w:numId="11" w16cid:durableId="288751809">
-    <w:abstractNumId w:val="13"/>
+  <w:num w:numId="28" w16cid:durableId="143859973">
+    <w:abstractNumId w:val="21"/>
   </w:num>
-  <w:num w:numId="12" w16cid:durableId="7873975">
-    <w:abstractNumId w:val="6"/>
+  <w:num w:numId="29" w16cid:durableId="1854880324">
+    <w:abstractNumId w:val="22"/>
   </w:num>
-  <w:num w:numId="13" w16cid:durableId="135950514">
-    <w:abstractNumId w:val="7"/>
-  </w:num>
-  <w:num w:numId="14" w16cid:durableId="1832600658">
-    <w:abstractNumId w:val="17"/>
-  </w:num>
-  <w:num w:numId="15" w16cid:durableId="35930034">
-    <w:abstractNumId w:val="24"/>
-  </w:num>
-  <w:num w:numId="16" w16cid:durableId="1394809304">
+  <w:num w:numId="30" w16cid:durableId="1677612778">
     <w:abstractNumId w:val="8"/>
   </w:num>
-  <w:num w:numId="17" w16cid:durableId="956377422">
-    <w:abstractNumId w:val="12"/>
-  </w:num>
-  <w:num w:numId="18" w16cid:durableId="2131972367">
+  <w:num w:numId="31" w16cid:durableId="424612811">
     <w:abstractNumId w:val="2"/>
   </w:num>
-  <w:num w:numId="19" w16cid:durableId="1954944359">
-    <w:abstractNumId w:val="9"/>
+  <w:num w:numId="32" w16cid:durableId="983006859">
+    <w:abstractNumId w:val="27"/>
   </w:num>
-  <w:num w:numId="20" w16cid:durableId="1872038063">
-    <w:abstractNumId w:val="23"/>
+  <w:num w:numId="33" w16cid:durableId="1643922826">
+    <w:abstractNumId w:val="4"/>
   </w:num>
-  <w:num w:numId="21" w16cid:durableId="1652980066">
-    <w:abstractNumId w:val="14"/>
-  </w:num>
-  <w:num w:numId="22" w16cid:durableId="475610658">
+  <w:num w:numId="34" w16cid:durableId="1433625821">
     <w:abstractNumId w:val="15"/>
-  </w:num>
-  <w:num w:numId="23" w16cid:durableId="1451823224">
-    <w:abstractNumId w:val="19"/>
-  </w:num>
-  <w:num w:numId="24" w16cid:durableId="1548184383">
-    <w:abstractNumId w:val="5"/>
-  </w:num>
-  <w:num w:numId="25" w16cid:durableId="966551402">
-    <w:abstractNumId w:val="4"/>
   </w:num>
 </w:numbering>
 </file>

</xml_diff>

<commit_message>
Creating an additional take a photo button test
</commit_message>
<xml_diff>
--- a/WCIT Project.docx
+++ b/WCIT Project.docx
@@ -341,23 +341,7 @@
           <w:sz w:val="20"/>
           <w:szCs w:val="20"/>
         </w:rPr>
-        <w:t xml:space="preserve">Molter Middleware (image upload from phones, </w:t>
-      </w:r>
-      <w:proofErr w:type="gramStart"/>
-      <w:r>
-        <w:rPr>
-          <w:sz w:val="20"/>
-          <w:szCs w:val="20"/>
-        </w:rPr>
-        <w:t>device based</w:t>
-      </w:r>
-      <w:proofErr w:type="gramEnd"/>
-      <w:r>
-        <w:rPr>
-          <w:sz w:val="20"/>
-          <w:szCs w:val="20"/>
-        </w:rPr>
-        <w:t xml:space="preserve"> session management, doesn’t require accounts).</w:t>
+        <w:t>Molter Middleware (image upload from phones, device based session management, doesn’t require accounts).</w:t>
       </w:r>
     </w:p>
     <w:p>
@@ -540,23 +524,7 @@
           <w:sz w:val="20"/>
           <w:szCs w:val="20"/>
         </w:rPr>
-        <w:t xml:space="preserve"> backend and </w:t>
-      </w:r>
-      <w:proofErr w:type="gramStart"/>
-      <w:r>
-        <w:rPr>
-          <w:sz w:val="20"/>
-          <w:szCs w:val="20"/>
-        </w:rPr>
-        <w:t>React</w:t>
-      </w:r>
-      <w:proofErr w:type="gramEnd"/>
-      <w:r>
-        <w:rPr>
-          <w:sz w:val="20"/>
-          <w:szCs w:val="20"/>
-        </w:rPr>
-        <w:t xml:space="preserve"> front end.</w:t>
+        <w:t xml:space="preserve"> backend and React front end.</w:t>
       </w:r>
     </w:p>
     <w:p>
@@ -944,23 +912,7 @@
           <w:sz w:val="20"/>
           <w:szCs w:val="20"/>
         </w:rPr>
-        <w:t xml:space="preserve">Once a picture has been taken a partial view pops up, </w:t>
-      </w:r>
-      <w:proofErr w:type="gramStart"/>
-      <w:r>
-        <w:rPr>
-          <w:sz w:val="20"/>
-          <w:szCs w:val="20"/>
-        </w:rPr>
-        <w:t>showing congratulations</w:t>
-      </w:r>
-      <w:proofErr w:type="gramEnd"/>
-      <w:r>
-        <w:rPr>
-          <w:sz w:val="20"/>
-          <w:szCs w:val="20"/>
-        </w:rPr>
-        <w:t xml:space="preserve"> you have found a “American short hair” for example.</w:t>
+        <w:t>Once a picture has been taken a partial view pops up, showing congratulations you have found a “American short hair” for example.</w:t>
       </w:r>
     </w:p>
     <w:p>
@@ -1092,23 +1044,7 @@
           <w:sz w:val="20"/>
           <w:szCs w:val="20"/>
         </w:rPr>
-        <w:t xml:space="preserve">There will be a dropdown under the name, showing all the fun facts as well as </w:t>
-      </w:r>
-      <w:proofErr w:type="gramStart"/>
-      <w:r>
-        <w:rPr>
-          <w:sz w:val="20"/>
-          <w:szCs w:val="20"/>
-        </w:rPr>
-        <w:t>the likelihood</w:t>
-      </w:r>
-      <w:proofErr w:type="gramEnd"/>
-      <w:r>
-        <w:rPr>
-          <w:sz w:val="20"/>
-          <w:szCs w:val="20"/>
-        </w:rPr>
-        <w:t xml:space="preserve"> it is another breed.</w:t>
+        <w:t>There will be a dropdown under the name, showing all the fun facts as well as the likelihood it is another breed.</w:t>
       </w:r>
     </w:p>
     <w:p>
@@ -1342,7 +1278,6 @@
         <w:t xml:space="preserve">Page 1 – </w:t>
       </w:r>
       <w:proofErr w:type="spellStart"/>
-      <w:proofErr w:type="gramStart"/>
       <w:r>
         <w:rPr>
           <w:sz w:val="22"/>
@@ -1356,15 +1291,7 @@
           <w:sz w:val="22"/>
           <w:szCs w:val="22"/>
         </w:rPr>
-        <w:t>(</w:t>
-      </w:r>
-      <w:proofErr w:type="gramEnd"/>
-      <w:r>
-        <w:rPr>
-          <w:sz w:val="22"/>
-          <w:szCs w:val="22"/>
-        </w:rPr>
-        <w:t>/):</w:t>
+        <w:t>(/):</w:t>
       </w:r>
     </w:p>
     <w:p>
@@ -2625,7 +2552,6 @@
         <w:t xml:space="preserve">in </w:t>
       </w:r>
       <w:proofErr w:type="spellStart"/>
-      <w:proofErr w:type="gramStart"/>
       <w:r>
         <w:rPr>
           <w:sz w:val="22"/>
@@ -2638,15 +2564,7 @@
           <w:sz w:val="22"/>
           <w:szCs w:val="22"/>
         </w:rPr>
-        <w:t>v.GITHUB</w:t>
-      </w:r>
-      <w:proofErr w:type="gramEnd"/>
-      <w:r>
-        <w:rPr>
-          <w:sz w:val="22"/>
-          <w:szCs w:val="22"/>
-        </w:rPr>
-        <w:t>_TOKEN</w:t>
+        <w:t>v.GITHUB_TOKEN</w:t>
       </w:r>
       <w:proofErr w:type="spellEnd"/>
       <w:r>
@@ -3065,45 +2983,22 @@
           <w:bCs/>
         </w:rPr>
         <w:lastRenderedPageBreak/>
-        <w:t>(</w:t>
-      </w:r>
-      <w:r>
-        <w:rPr>
-          <w:b/>
-          <w:bCs/>
-        </w:rPr>
-        <w:t>Database</w:t>
-      </w:r>
-      <w:r>
-        <w:rPr>
-          <w:b/>
-          <w:bCs/>
-        </w:rPr>
-        <w:t>)</w:t>
-      </w:r>
-    </w:p>
-    <w:p>
-      <w:pPr>
-        <w:rPr>
-          <w:sz w:val="22"/>
-          <w:szCs w:val="22"/>
-        </w:rPr>
-      </w:pPr>
-      <w:proofErr w:type="gramStart"/>
-      <w:r>
-        <w:rPr>
-          <w:sz w:val="22"/>
-          <w:szCs w:val="22"/>
-        </w:rPr>
-        <w:t>In order to</w:t>
-      </w:r>
-      <w:proofErr w:type="gramEnd"/>
-      <w:r>
-        <w:rPr>
-          <w:sz w:val="22"/>
-          <w:szCs w:val="22"/>
-        </w:rPr>
-        <w:t xml:space="preserve"> store </w:t>
+        <w:t>(Database)</w:t>
+      </w:r>
+    </w:p>
+    <w:p>
+      <w:pPr>
+        <w:rPr>
+          <w:sz w:val="22"/>
+          <w:szCs w:val="22"/>
+        </w:rPr>
+      </w:pPr>
+      <w:r>
+        <w:rPr>
+          <w:sz w:val="22"/>
+          <w:szCs w:val="22"/>
+        </w:rPr>
+        <w:t xml:space="preserve">In order to store </w:t>
       </w:r>
       <w:r>
         <w:rPr>
@@ -3212,30 +3107,14 @@
           <w:sz w:val="22"/>
           <w:szCs w:val="22"/>
         </w:rPr>
-        <w:t xml:space="preserve">Set up a password which will be used </w:t>
-      </w:r>
-      <w:proofErr w:type="gramStart"/>
-      <w:r>
-        <w:rPr>
-          <w:sz w:val="22"/>
-          <w:szCs w:val="22"/>
-        </w:rPr>
-        <w:t xml:space="preserve">in </w:t>
-      </w:r>
-      <w:r>
-        <w:rPr>
-          <w:sz w:val="22"/>
-          <w:szCs w:val="22"/>
-        </w:rPr>
-        <w:t>.env</w:t>
-      </w:r>
-      <w:proofErr w:type="gramEnd"/>
-      <w:r>
-        <w:rPr>
-          <w:sz w:val="22"/>
-          <w:szCs w:val="22"/>
-        </w:rPr>
-        <w:t>.</w:t>
+        <w:t xml:space="preserve">Set up a password which will be used in </w:t>
+      </w:r>
+      <w:r>
+        <w:rPr>
+          <w:sz w:val="22"/>
+          <w:szCs w:val="22"/>
+        </w:rPr>
+        <w:t>.env.</w:t>
       </w:r>
     </w:p>
     <w:p>
@@ -3495,15 +3374,7 @@
           <w:sz w:val="22"/>
           <w:szCs w:val="22"/>
         </w:rPr>
-        <w:t>Device_</w:t>
-      </w:r>
-      <w:proofErr w:type="gramStart"/>
-      <w:r>
-        <w:rPr>
-          <w:sz w:val="22"/>
-          <w:szCs w:val="22"/>
-        </w:rPr>
-        <w:t>id</w:t>
+        <w:t>Device_id</w:t>
       </w:r>
       <w:proofErr w:type="spellEnd"/>
       <w:r>
@@ -3511,15 +3382,7 @@
           <w:sz w:val="22"/>
           <w:szCs w:val="22"/>
         </w:rPr>
-        <w:t>:</w:t>
-      </w:r>
-      <w:proofErr w:type="gramEnd"/>
-      <w:r>
-        <w:rPr>
-          <w:sz w:val="22"/>
-          <w:szCs w:val="22"/>
-        </w:rPr>
-        <w:t xml:space="preserve"> identifies user/ device</w:t>
+        <w:t>: identifies user/ device</w:t>
       </w:r>
     </w:p>
     <w:p>
@@ -3997,21 +3860,12 @@
         </w:rPr>
         <w:t xml:space="preserve">in Fig 12. </w:t>
       </w:r>
-      <w:proofErr w:type="gramStart"/>
-      <w:r>
-        <w:rPr>
-          <w:sz w:val="22"/>
-          <w:szCs w:val="22"/>
-        </w:rPr>
-        <w:t>(</w:t>
-      </w:r>
-      <w:proofErr w:type="gramEnd"/>
-      <w:r>
-        <w:rPr>
-          <w:sz w:val="22"/>
-          <w:szCs w:val="22"/>
-        </w:rPr>
-        <w:t>POST/upload)</w:t>
+      <w:r>
+        <w:rPr>
+          <w:sz w:val="22"/>
+          <w:szCs w:val="22"/>
+        </w:rPr>
+        <w:t>(POST/upload)</w:t>
       </w:r>
     </w:p>
     <w:p>
@@ -4147,6 +4001,7 @@
       </w:pPr>
       <w:r>
         <w:rPr>
+          <w:noProof/>
           <w:sz w:val="22"/>
           <w:szCs w:val="22"/>
         </w:rPr>
@@ -4189,6 +4044,7 @@
       </w:r>
       <w:r>
         <w:rPr>
+          <w:noProof/>
           <w:sz w:val="22"/>
           <w:szCs w:val="22"/>
         </w:rPr>
@@ -4391,6 +4247,7 @@
       </w:pPr>
       <w:r>
         <w:rPr>
+          <w:noProof/>
           <w:sz w:val="22"/>
           <w:szCs w:val="22"/>
         </w:rPr>
@@ -4496,21 +4353,12 @@
         <w:t xml:space="preserve">Having multiple </w:t>
       </w:r>
       <w:proofErr w:type="spellStart"/>
-      <w:proofErr w:type="gramStart"/>
-      <w:r>
-        <w:rPr>
-          <w:sz w:val="22"/>
-          <w:szCs w:val="22"/>
-        </w:rPr>
-        <w:t>package</w:t>
-      </w:r>
-      <w:proofErr w:type="gramEnd"/>
-      <w:r>
-        <w:rPr>
-          <w:sz w:val="22"/>
-          <w:szCs w:val="22"/>
-        </w:rPr>
-        <w:t>.json</w:t>
+      <w:r>
+        <w:rPr>
+          <w:sz w:val="22"/>
+          <w:szCs w:val="22"/>
+        </w:rPr>
+        <w:t>package.json</w:t>
       </w:r>
       <w:proofErr w:type="spellEnd"/>
       <w:r>
@@ -4541,21 +4389,12 @@
         <w:t xml:space="preserve">We have 3 different </w:t>
       </w:r>
       <w:proofErr w:type="spellStart"/>
-      <w:proofErr w:type="gramStart"/>
-      <w:r>
-        <w:rPr>
-          <w:sz w:val="22"/>
-          <w:szCs w:val="22"/>
-        </w:rPr>
-        <w:t>package</w:t>
-      </w:r>
-      <w:proofErr w:type="gramEnd"/>
-      <w:r>
-        <w:rPr>
-          <w:sz w:val="22"/>
-          <w:szCs w:val="22"/>
-        </w:rPr>
-        <w:t>.json</w:t>
+      <w:r>
+        <w:rPr>
+          <w:sz w:val="22"/>
+          <w:szCs w:val="22"/>
+        </w:rPr>
+        <w:t>package.json</w:t>
       </w:r>
       <w:proofErr w:type="spellEnd"/>
       <w:r>
@@ -4731,7 +4570,6 @@
         <w:t xml:space="preserve">Frontend </w:t>
       </w:r>
       <w:proofErr w:type="spellStart"/>
-      <w:proofErr w:type="gramStart"/>
       <w:r>
         <w:rPr>
           <w:sz w:val="22"/>
@@ -4740,7 +4578,6 @@
         <w:t>package.json</w:t>
       </w:r>
       <w:proofErr w:type="spellEnd"/>
-      <w:proofErr w:type="gramEnd"/>
     </w:p>
     <w:p>
       <w:pPr>
@@ -4893,23 +4730,7 @@
           <w:sz w:val="22"/>
           <w:szCs w:val="22"/>
         </w:rPr>
-        <w:t xml:space="preserve">: Tried to build from </w:t>
-      </w:r>
-      <w:proofErr w:type="gramStart"/>
-      <w:r>
-        <w:rPr>
-          <w:sz w:val="22"/>
-          <w:szCs w:val="22"/>
-        </w:rPr>
-        <w:t>root, but</w:t>
-      </w:r>
-      <w:proofErr w:type="gramEnd"/>
-      <w:r>
-        <w:rPr>
-          <w:sz w:val="22"/>
-          <w:szCs w:val="22"/>
-        </w:rPr>
-        <w:t xml:space="preserve"> couldn’t find React.</w:t>
+        <w:t>: Tried to build from root, but couldn’t find React.</w:t>
       </w:r>
     </w:p>
     <w:p>
@@ -4968,7 +4789,6 @@
         <w:t xml:space="preserve">React script within </w:t>
       </w:r>
       <w:proofErr w:type="spellStart"/>
-      <w:proofErr w:type="gramStart"/>
       <w:r>
         <w:rPr>
           <w:sz w:val="22"/>
@@ -4977,7 +4797,6 @@
         <w:t>package.json</w:t>
       </w:r>
       <w:proofErr w:type="spellEnd"/>
-      <w:proofErr w:type="gramEnd"/>
       <w:r>
         <w:rPr>
           <w:sz w:val="22"/>
@@ -5084,7 +4903,6 @@
         <w:t xml:space="preserve">. Root </w:t>
       </w:r>
       <w:proofErr w:type="spellStart"/>
-      <w:proofErr w:type="gramStart"/>
       <w:r>
         <w:rPr>
           <w:sz w:val="22"/>
@@ -5093,7 +4911,6 @@
         <w:t>package.json</w:t>
       </w:r>
       <w:proofErr w:type="spellEnd"/>
-      <w:proofErr w:type="gramEnd"/>
     </w:p>
     <w:p>
       <w:pPr>
@@ -5193,7 +5010,6 @@
         <w:t xml:space="preserve">Backend </w:t>
       </w:r>
       <w:proofErr w:type="spellStart"/>
-      <w:proofErr w:type="gramStart"/>
       <w:r>
         <w:rPr>
           <w:sz w:val="22"/>
@@ -5202,7 +5018,6 @@
         <w:t>package.json</w:t>
       </w:r>
       <w:proofErr w:type="spellEnd"/>
-      <w:proofErr w:type="gramEnd"/>
     </w:p>
     <w:p>
       <w:pPr>
@@ -5287,7 +5102,6 @@
         <w:t xml:space="preserve">Fix: Added scripts to root </w:t>
       </w:r>
       <w:proofErr w:type="spellStart"/>
-      <w:proofErr w:type="gramStart"/>
       <w:r>
         <w:rPr>
           <w:sz w:val="22"/>
@@ -5296,7 +5110,6 @@
         <w:t>package.json</w:t>
       </w:r>
       <w:proofErr w:type="spellEnd"/>
-      <w:proofErr w:type="gramEnd"/>
       <w:r>
         <w:rPr>
           <w:sz w:val="22"/>
@@ -5378,7 +5191,6 @@
         <w:t xml:space="preserve"> in the backend </w:t>
       </w:r>
       <w:proofErr w:type="spellStart"/>
-      <w:proofErr w:type="gramStart"/>
       <w:r>
         <w:rPr>
           <w:sz w:val="22"/>
@@ -5387,7 +5199,6 @@
         <w:t>package.json</w:t>
       </w:r>
       <w:proofErr w:type="spellEnd"/>
-      <w:proofErr w:type="gramEnd"/>
       <w:r>
         <w:rPr>
           <w:sz w:val="22"/>
@@ -5556,23 +5367,7 @@
           <w:sz w:val="22"/>
           <w:szCs w:val="22"/>
         </w:rPr>
-        <w:t xml:space="preserve"> doesn’t </w:t>
-      </w:r>
-      <w:proofErr w:type="gramStart"/>
-      <w:r>
-        <w:rPr>
-          <w:sz w:val="22"/>
-          <w:szCs w:val="22"/>
-        </w:rPr>
-        <w:t>actually allow</w:t>
-      </w:r>
-      <w:proofErr w:type="gramEnd"/>
-      <w:r>
-        <w:rPr>
-          <w:sz w:val="22"/>
-          <w:szCs w:val="22"/>
-        </w:rPr>
-        <w:t xml:space="preserve"> any files to contain the PAT token as it’s a breach of confidentiality.</w:t>
+        <w:t xml:space="preserve"> doesn’t actually allow any files to contain the PAT token as it’s a breach of confidentiality.</w:t>
       </w:r>
     </w:p>
     <w:p>
@@ -5587,21 +5382,12 @@
           <w:szCs w:val="22"/>
         </w:rPr>
       </w:pPr>
-      <w:proofErr w:type="gramStart"/>
-      <w:r>
-        <w:rPr>
-          <w:sz w:val="22"/>
-          <w:szCs w:val="22"/>
-        </w:rPr>
-        <w:t>Instead</w:t>
-      </w:r>
-      <w:proofErr w:type="gramEnd"/>
-      <w:r>
-        <w:rPr>
-          <w:sz w:val="22"/>
-          <w:szCs w:val="22"/>
-        </w:rPr>
-        <w:t xml:space="preserve"> its stored within </w:t>
+      <w:r>
+        <w:rPr>
+          <w:sz w:val="22"/>
+          <w:szCs w:val="22"/>
+        </w:rPr>
+        <w:t xml:space="preserve">Instead its stored within </w:t>
       </w:r>
       <w:r>
         <w:rPr>
@@ -5611,7 +5397,6 @@
         <w:t xml:space="preserve">Azure as </w:t>
       </w:r>
       <w:proofErr w:type="spellStart"/>
-      <w:proofErr w:type="gramStart"/>
       <w:r>
         <w:rPr>
           <w:sz w:val="22"/>
@@ -5620,7 +5405,6 @@
         <w:t>a</w:t>
       </w:r>
       <w:proofErr w:type="spellEnd"/>
-      <w:proofErr w:type="gramEnd"/>
       <w:r>
         <w:rPr>
           <w:sz w:val="22"/>
@@ -5722,30 +5506,14 @@
           <w:szCs w:val="22"/>
         </w:rPr>
         <w:lastRenderedPageBreak/>
-        <w:t xml:space="preserve">On top of that there is a file </w:t>
-      </w:r>
-      <w:proofErr w:type="gramStart"/>
-      <w:r>
-        <w:rPr>
-          <w:sz w:val="22"/>
-          <w:szCs w:val="22"/>
-        </w:rPr>
-        <w:t xml:space="preserve">called </w:t>
-      </w:r>
-      <w:r>
-        <w:rPr>
-          <w:sz w:val="22"/>
-          <w:szCs w:val="22"/>
-        </w:rPr>
-        <w:t>.env</w:t>
-      </w:r>
-      <w:proofErr w:type="gramEnd"/>
-      <w:r>
-        <w:rPr>
-          <w:sz w:val="22"/>
-          <w:szCs w:val="22"/>
-        </w:rPr>
-        <w:t xml:space="preserve"> within the frontend and backend, the </w:t>
+        <w:t xml:space="preserve">On top of that there is a file called </w:t>
+      </w:r>
+      <w:r>
+        <w:rPr>
+          <w:sz w:val="22"/>
+          <w:szCs w:val="22"/>
+        </w:rPr>
+        <w:t xml:space="preserve">.env within the frontend and backend, the </w:t>
       </w:r>
       <w:proofErr w:type="spellStart"/>
       <w:r>
@@ -5950,6 +5718,7 @@
       </w:pPr>
       <w:r>
         <w:rPr>
+          <w:noProof/>
           <w:sz w:val="22"/>
           <w:szCs w:val="22"/>
         </w:rPr>
@@ -6070,23 +5839,7 @@
           <w:sz w:val="22"/>
           <w:szCs w:val="22"/>
         </w:rPr>
-        <w:t xml:space="preserve">Now there </w:t>
-      </w:r>
-      <w:proofErr w:type="gramStart"/>
-      <w:r>
-        <w:rPr>
-          <w:sz w:val="22"/>
-          <w:szCs w:val="22"/>
-        </w:rPr>
-        <w:t>isn’t  a</w:t>
-      </w:r>
-      <w:proofErr w:type="gramEnd"/>
-      <w:r>
-        <w:rPr>
-          <w:sz w:val="22"/>
-          <w:szCs w:val="22"/>
-        </w:rPr>
-        <w:t xml:space="preserve"> direct way a user can currently input the above because the only current input is the photo of the cat.</w:t>
+        <w:t>Now there isn’t  a direct way a user can currently input the above because the only current input is the photo of the cat.</w:t>
       </w:r>
     </w:p>
     <w:p>
@@ -6162,6 +5915,588 @@
           <w:szCs w:val="22"/>
         </w:rPr>
         <w:t>values as data rather than SQL.</w:t>
+      </w:r>
+    </w:p>
+    <w:p>
+      <w:pPr>
+        <w:rPr>
+          <w:sz w:val="22"/>
+          <w:szCs w:val="22"/>
+        </w:rPr>
+      </w:pPr>
+    </w:p>
+    <w:p>
+      <w:pPr>
+        <w:pStyle w:val="ListParagraph"/>
+        <w:numPr>
+          <w:ilvl w:val="0"/>
+          <w:numId w:val="21"/>
+        </w:numPr>
+        <w:rPr>
+          <w:sz w:val="22"/>
+          <w:szCs w:val="22"/>
+        </w:rPr>
+      </w:pPr>
+      <w:r>
+        <w:rPr>
+          <w:sz w:val="22"/>
+          <w:szCs w:val="22"/>
+        </w:rPr>
+        <w:t xml:space="preserve">Handling </w:t>
+      </w:r>
+      <w:r>
+        <w:rPr>
+          <w:sz w:val="22"/>
+          <w:szCs w:val="22"/>
+        </w:rPr>
+        <w:t>failed deployments onto cloud.</w:t>
+      </w:r>
+    </w:p>
+    <w:p>
+      <w:pPr>
+        <w:pStyle w:val="ListParagraph"/>
+        <w:rPr>
+          <w:sz w:val="22"/>
+          <w:szCs w:val="22"/>
+        </w:rPr>
+      </w:pPr>
+      <w:r>
+        <w:rPr>
+          <w:sz w:val="22"/>
+          <w:szCs w:val="22"/>
+        </w:rPr>
+        <w:t>Symptoms</w:t>
+      </w:r>
+    </w:p>
+    <w:p>
+      <w:pPr>
+        <w:pStyle w:val="ListParagraph"/>
+        <w:numPr>
+          <w:ilvl w:val="0"/>
+          <w:numId w:val="16"/>
+        </w:numPr>
+        <w:rPr>
+          <w:sz w:val="22"/>
+          <w:szCs w:val="22"/>
+        </w:rPr>
+      </w:pPr>
+      <w:r>
+        <w:rPr>
+          <w:sz w:val="22"/>
+          <w:szCs w:val="22"/>
+        </w:rPr>
+        <w:t>We were unable to use our database on our “View My Collection” page.</w:t>
+      </w:r>
+    </w:p>
+    <w:p>
+      <w:pPr>
+        <w:pStyle w:val="ListParagraph"/>
+        <w:numPr>
+          <w:ilvl w:val="0"/>
+          <w:numId w:val="16"/>
+        </w:numPr>
+        <w:rPr>
+          <w:sz w:val="22"/>
+          <w:szCs w:val="22"/>
+        </w:rPr>
+      </w:pPr>
+      <w:r>
+        <w:rPr>
+          <w:sz w:val="22"/>
+          <w:szCs w:val="22"/>
+        </w:rPr>
+        <w:t>It kept returning the default values</w:t>
+      </w:r>
+      <w:r>
+        <w:rPr>
+          <w:sz w:val="22"/>
+          <w:szCs w:val="22"/>
+        </w:rPr>
+        <w:t>.</w:t>
+      </w:r>
+    </w:p>
+    <w:p>
+      <w:pPr>
+        <w:pStyle w:val="ListParagraph"/>
+        <w:numPr>
+          <w:ilvl w:val="0"/>
+          <w:numId w:val="16"/>
+        </w:numPr>
+        <w:rPr>
+          <w:sz w:val="22"/>
+          <w:szCs w:val="22"/>
+        </w:rPr>
+      </w:pPr>
+      <w:r>
+        <w:rPr>
+          <w:sz w:val="22"/>
+          <w:szCs w:val="22"/>
+        </w:rPr>
+        <w:t xml:space="preserve">Console kept returning </w:t>
+      </w:r>
+      <w:r>
+        <w:rPr>
+          <w:sz w:val="22"/>
+          <w:szCs w:val="22"/>
+        </w:rPr>
+        <w:t>“Cannot GET</w:t>
+      </w:r>
+      <w:r>
+        <w:rPr>
+          <w:sz w:val="22"/>
+          <w:szCs w:val="22"/>
+        </w:rPr>
+        <w:t xml:space="preserve"> /</w:t>
+      </w:r>
+      <w:proofErr w:type="spellStart"/>
+      <w:r>
+        <w:rPr>
+          <w:sz w:val="22"/>
+          <w:szCs w:val="22"/>
+        </w:rPr>
+        <w:t>api</w:t>
+      </w:r>
+      <w:proofErr w:type="spellEnd"/>
+      <w:r>
+        <w:rPr>
+          <w:sz w:val="22"/>
+          <w:szCs w:val="22"/>
+        </w:rPr>
+        <w:t>/cats”</w:t>
+      </w:r>
+    </w:p>
+    <w:p>
+      <w:pPr>
+        <w:ind w:left="720"/>
+        <w:rPr>
+          <w:sz w:val="22"/>
+          <w:szCs w:val="22"/>
+        </w:rPr>
+      </w:pPr>
+      <w:r>
+        <w:rPr>
+          <w:sz w:val="22"/>
+          <w:szCs w:val="22"/>
+        </w:rPr>
+        <w:t>Root cause</w:t>
+      </w:r>
+    </w:p>
+    <w:p>
+      <w:pPr>
+        <w:pStyle w:val="ListParagraph"/>
+        <w:numPr>
+          <w:ilvl w:val="0"/>
+          <w:numId w:val="16"/>
+        </w:numPr>
+        <w:rPr>
+          <w:sz w:val="22"/>
+          <w:szCs w:val="22"/>
+        </w:rPr>
+      </w:pPr>
+      <w:r>
+        <w:rPr>
+          <w:sz w:val="22"/>
+          <w:szCs w:val="22"/>
+        </w:rPr>
+        <w:t>The deployment pipeline was broken.</w:t>
+      </w:r>
+    </w:p>
+    <w:p>
+      <w:pPr>
+        <w:pStyle w:val="ListParagraph"/>
+        <w:numPr>
+          <w:ilvl w:val="0"/>
+          <w:numId w:val="16"/>
+        </w:numPr>
+        <w:rPr>
+          <w:sz w:val="22"/>
+          <w:szCs w:val="22"/>
+        </w:rPr>
+      </w:pPr>
+      <w:r>
+        <w:rPr>
+          <w:sz w:val="22"/>
+          <w:szCs w:val="22"/>
+        </w:rPr>
+        <w:t>The command git push azure stored the latest code in /home/sit</w:t>
+      </w:r>
+      <w:r>
+        <w:rPr>
+          <w:sz w:val="22"/>
+          <w:szCs w:val="22"/>
+        </w:rPr>
+        <w:t>e/repository</w:t>
+      </w:r>
+    </w:p>
+    <w:p>
+      <w:pPr>
+        <w:pStyle w:val="ListParagraph"/>
+        <w:numPr>
+          <w:ilvl w:val="0"/>
+          <w:numId w:val="16"/>
+        </w:numPr>
+        <w:rPr>
+          <w:sz w:val="22"/>
+          <w:szCs w:val="22"/>
+        </w:rPr>
+      </w:pPr>
+      <w:r>
+        <w:rPr>
+          <w:sz w:val="22"/>
+          <w:szCs w:val="22"/>
+        </w:rPr>
+        <w:t xml:space="preserve">But it failed to copy the files from repository to </w:t>
+      </w:r>
+      <w:proofErr w:type="spellStart"/>
+      <w:r>
+        <w:rPr>
+          <w:sz w:val="22"/>
+          <w:szCs w:val="22"/>
+        </w:rPr>
+        <w:t>wwwroot</w:t>
+      </w:r>
+      <w:proofErr w:type="spellEnd"/>
+      <w:r>
+        <w:rPr>
+          <w:sz w:val="22"/>
+          <w:szCs w:val="22"/>
+        </w:rPr>
+        <w:t xml:space="preserve"> (where Azure serves the app).</w:t>
+      </w:r>
+    </w:p>
+    <w:p>
+      <w:pPr>
+        <w:ind w:left="720"/>
+        <w:rPr>
+          <w:sz w:val="22"/>
+          <w:szCs w:val="22"/>
+        </w:rPr>
+      </w:pPr>
+      <w:r>
+        <w:rPr>
+          <w:sz w:val="22"/>
+          <w:szCs w:val="22"/>
+        </w:rPr>
+        <w:t>Debugging steps</w:t>
+      </w:r>
+    </w:p>
+    <w:p>
+      <w:pPr>
+        <w:pStyle w:val="ListParagraph"/>
+        <w:numPr>
+          <w:ilvl w:val="0"/>
+          <w:numId w:val="16"/>
+        </w:numPr>
+        <w:rPr>
+          <w:sz w:val="22"/>
+          <w:szCs w:val="22"/>
+        </w:rPr>
+      </w:pPr>
+      <w:r>
+        <w:rPr>
+          <w:sz w:val="22"/>
+          <w:szCs w:val="22"/>
+        </w:rPr>
+        <w:t xml:space="preserve">Verified local code: </w:t>
+      </w:r>
+      <w:r>
+        <w:rPr>
+          <w:sz w:val="22"/>
+          <w:szCs w:val="22"/>
+        </w:rPr>
+        <w:t>We firstly verified that upload.js had the /cats route locally.</w:t>
+      </w:r>
+    </w:p>
+    <w:p>
+      <w:pPr>
+        <w:pStyle w:val="ListParagraph"/>
+        <w:numPr>
+          <w:ilvl w:val="0"/>
+          <w:numId w:val="16"/>
+        </w:numPr>
+        <w:rPr>
+          <w:sz w:val="22"/>
+          <w:szCs w:val="22"/>
+        </w:rPr>
+      </w:pPr>
+      <w:r>
+        <w:rPr>
+          <w:sz w:val="22"/>
+          <w:szCs w:val="22"/>
+        </w:rPr>
+        <w:t>Checked Azure Repository: In Kudu, we saw that /home/site/repository/backend/</w:t>
+      </w:r>
+      <w:proofErr w:type="spellStart"/>
+      <w:r>
+        <w:rPr>
+          <w:sz w:val="22"/>
+          <w:szCs w:val="22"/>
+        </w:rPr>
+        <w:t>src</w:t>
+      </w:r>
+      <w:proofErr w:type="spellEnd"/>
+      <w:r>
+        <w:rPr>
+          <w:sz w:val="22"/>
+          <w:szCs w:val="22"/>
+        </w:rPr>
+        <w:t>/routes/upload.js had /cats route.</w:t>
+      </w:r>
+    </w:p>
+    <w:p>
+      <w:pPr>
+        <w:pStyle w:val="ListParagraph"/>
+        <w:numPr>
+          <w:ilvl w:val="0"/>
+          <w:numId w:val="16"/>
+        </w:numPr>
+        <w:rPr>
+          <w:sz w:val="22"/>
+          <w:szCs w:val="22"/>
+        </w:rPr>
+      </w:pPr>
+      <w:r>
+        <w:rPr>
+          <w:sz w:val="22"/>
+          <w:szCs w:val="22"/>
+        </w:rPr>
+        <w:t>Checked deployed code: Found /home/site/</w:t>
+      </w:r>
+      <w:proofErr w:type="spellStart"/>
+      <w:r>
+        <w:rPr>
+          <w:sz w:val="22"/>
+          <w:szCs w:val="22"/>
+        </w:rPr>
+        <w:t>wwwroot</w:t>
+      </w:r>
+      <w:proofErr w:type="spellEnd"/>
+      <w:r>
+        <w:rPr>
+          <w:sz w:val="22"/>
+          <w:szCs w:val="22"/>
+        </w:rPr>
+        <w:t>/backend/</w:t>
+      </w:r>
+      <w:proofErr w:type="spellStart"/>
+      <w:r>
+        <w:rPr>
+          <w:sz w:val="22"/>
+          <w:szCs w:val="22"/>
+        </w:rPr>
+        <w:t>src</w:t>
+      </w:r>
+      <w:proofErr w:type="spellEnd"/>
+      <w:r>
+        <w:rPr>
+          <w:sz w:val="22"/>
+          <w:szCs w:val="22"/>
+        </w:rPr>
+        <w:t>/routes/upload.js was missing /cats.</w:t>
+      </w:r>
+    </w:p>
+    <w:p>
+      <w:pPr>
+        <w:pStyle w:val="ListParagraph"/>
+        <w:numPr>
+          <w:ilvl w:val="0"/>
+          <w:numId w:val="16"/>
+        </w:numPr>
+        <w:rPr>
+          <w:sz w:val="22"/>
+          <w:szCs w:val="22"/>
+        </w:rPr>
+      </w:pPr>
+      <w:r>
+        <w:rPr>
+          <w:sz w:val="22"/>
+          <w:szCs w:val="22"/>
+        </w:rPr>
+        <w:t>Tried redeploying: Multiple git push azure +</w:t>
+      </w:r>
+      <w:proofErr w:type="spellStart"/>
+      <w:r>
+        <w:rPr>
+          <w:sz w:val="22"/>
+          <w:szCs w:val="22"/>
+        </w:rPr>
+        <w:t>HEAD:master</w:t>
+      </w:r>
+      <w:proofErr w:type="spellEnd"/>
+      <w:r>
+        <w:rPr>
+          <w:sz w:val="22"/>
+          <w:szCs w:val="22"/>
+        </w:rPr>
+        <w:t xml:space="preserve"> attempts didn’t update </w:t>
+      </w:r>
+      <w:proofErr w:type="spellStart"/>
+      <w:r>
+        <w:rPr>
+          <w:sz w:val="22"/>
+          <w:szCs w:val="22"/>
+        </w:rPr>
+        <w:t>wwwroot</w:t>
+      </w:r>
+      <w:proofErr w:type="spellEnd"/>
+      <w:r>
+        <w:rPr>
+          <w:sz w:val="22"/>
+          <w:szCs w:val="22"/>
+        </w:rPr>
+        <w:t>.</w:t>
+      </w:r>
+    </w:p>
+    <w:p>
+      <w:pPr>
+        <w:pStyle w:val="ListParagraph"/>
+        <w:numPr>
+          <w:ilvl w:val="0"/>
+          <w:numId w:val="16"/>
+        </w:numPr>
+        <w:rPr>
+          <w:sz w:val="22"/>
+          <w:szCs w:val="22"/>
+        </w:rPr>
+      </w:pPr>
+      <w:r>
+        <w:rPr>
+          <w:sz w:val="22"/>
+          <w:szCs w:val="22"/>
+        </w:rPr>
+        <w:t xml:space="preserve">Checked deployment logs: Found failed deployments in Deployment </w:t>
+      </w:r>
+      <w:proofErr w:type="spellStart"/>
+      <w:r>
+        <w:rPr>
+          <w:sz w:val="22"/>
+          <w:szCs w:val="22"/>
+        </w:rPr>
+        <w:t>Center</w:t>
+      </w:r>
+      <w:proofErr w:type="spellEnd"/>
+      <w:r>
+        <w:rPr>
+          <w:sz w:val="22"/>
+          <w:szCs w:val="22"/>
+        </w:rPr>
+        <w:t>.</w:t>
+      </w:r>
+    </w:p>
+    <w:p>
+      <w:pPr>
+        <w:pStyle w:val="ListParagraph"/>
+        <w:numPr>
+          <w:ilvl w:val="0"/>
+          <w:numId w:val="16"/>
+        </w:numPr>
+        <w:rPr>
+          <w:sz w:val="22"/>
+          <w:szCs w:val="22"/>
+        </w:rPr>
+      </w:pPr>
+      <w:r>
+        <w:rPr>
+          <w:sz w:val="22"/>
+          <w:szCs w:val="22"/>
+        </w:rPr>
+        <w:t>Tried zip deployment: Failed during extraction.</w:t>
+      </w:r>
+    </w:p>
+    <w:p>
+      <w:pPr>
+        <w:pStyle w:val="ListParagraph"/>
+        <w:numPr>
+          <w:ilvl w:val="0"/>
+          <w:numId w:val="16"/>
+        </w:numPr>
+        <w:rPr>
+          <w:sz w:val="22"/>
+          <w:szCs w:val="22"/>
+        </w:rPr>
+      </w:pPr>
+      <w:r>
+        <w:rPr>
+          <w:sz w:val="22"/>
+          <w:szCs w:val="22"/>
+        </w:rPr>
+        <w:lastRenderedPageBreak/>
+        <w:t xml:space="preserve">Manual fix: Copied the file directly in Kudu: </w:t>
+      </w:r>
+    </w:p>
+    <w:p>
+      <w:pPr>
+        <w:pStyle w:val="ListParagraph"/>
+        <w:numPr>
+          <w:ilvl w:val="0"/>
+          <w:numId w:val="16"/>
+        </w:numPr>
+        <w:rPr>
+          <w:sz w:val="22"/>
+          <w:szCs w:val="22"/>
+        </w:rPr>
+      </w:pPr>
+      <w:r>
+        <w:rPr>
+          <w:sz w:val="22"/>
+          <w:szCs w:val="22"/>
+        </w:rPr>
+        <w:t>Cp /home/</w:t>
+      </w:r>
+      <w:r>
+        <w:rPr>
+          <w:sz w:val="22"/>
+          <w:szCs w:val="22"/>
+        </w:rPr>
+        <w:t>./repository/backend/</w:t>
+      </w:r>
+      <w:proofErr w:type="spellStart"/>
+      <w:r>
+        <w:rPr>
+          <w:sz w:val="22"/>
+          <w:szCs w:val="22"/>
+        </w:rPr>
+        <w:t>src</w:t>
+      </w:r>
+      <w:proofErr w:type="spellEnd"/>
+      <w:r>
+        <w:rPr>
+          <w:sz w:val="22"/>
+          <w:szCs w:val="22"/>
+        </w:rPr>
+        <w:t>/routes/upload.js /home/./</w:t>
+      </w:r>
+      <w:proofErr w:type="spellStart"/>
+      <w:r>
+        <w:rPr>
+          <w:sz w:val="22"/>
+          <w:szCs w:val="22"/>
+        </w:rPr>
+        <w:t>wwwroot</w:t>
+      </w:r>
+      <w:proofErr w:type="spellEnd"/>
+      <w:r>
+        <w:rPr>
+          <w:sz w:val="22"/>
+          <w:szCs w:val="22"/>
+        </w:rPr>
+        <w:t>/backend/</w:t>
+      </w:r>
+      <w:proofErr w:type="spellStart"/>
+      <w:r>
+        <w:rPr>
+          <w:sz w:val="22"/>
+          <w:szCs w:val="22"/>
+        </w:rPr>
+        <w:t>src</w:t>
+      </w:r>
+      <w:proofErr w:type="spellEnd"/>
+      <w:r>
+        <w:rPr>
+          <w:sz w:val="22"/>
+          <w:szCs w:val="22"/>
+        </w:rPr>
+        <w:t>/routes/upload.js.</w:t>
       </w:r>
     </w:p>
     <w:p>

</xml_diff>

<commit_message>
set preference from IPv6 to IPv4 as Azure may not have IPv6 connectivity
</commit_message>
<xml_diff>
--- a/WCIT Project.docx
+++ b/WCIT Project.docx
@@ -305,23 +305,27 @@
           <w:sz w:val="20"/>
           <w:szCs w:val="20"/>
         </w:rPr>
-        <w:t xml:space="preserve">Use </w:t>
-      </w:r>
-      <w:proofErr w:type="spellStart"/>
-      <w:r>
+        <w:t>Use Postegre SQL database (store history)</w:t>
+      </w:r>
+    </w:p>
+    <w:p>
+      <w:pPr>
+        <w:pStyle w:val="ListParagraph"/>
+        <w:numPr>
+          <w:ilvl w:val="0"/>
+          <w:numId w:val="2"/>
+        </w:numPr>
         <w:rPr>
           <w:sz w:val="20"/>
           <w:szCs w:val="20"/>
         </w:rPr>
-        <w:t>Postegre</w:t>
-      </w:r>
-      <w:proofErr w:type="spellEnd"/>
+      </w:pPr>
       <w:r>
         <w:rPr>
           <w:sz w:val="20"/>
           <w:szCs w:val="20"/>
         </w:rPr>
-        <w:t xml:space="preserve"> SQL database (store history)</w:t>
+        <w:t>Molter Middleware (image upload from phones, device based session management, doesn’t require accounts).</w:t>
       </w:r>
     </w:p>
     <w:p>
@@ -341,34 +345,34 @@
           <w:sz w:val="20"/>
           <w:szCs w:val="20"/>
         </w:rPr>
-        <w:t>Molter Middleware (image upload from phones, device based session management, doesn’t require accounts).</w:t>
-      </w:r>
-    </w:p>
-    <w:p>
-      <w:pPr>
-        <w:pStyle w:val="ListParagraph"/>
-        <w:numPr>
-          <w:ilvl w:val="0"/>
-          <w:numId w:val="2"/>
-        </w:numPr>
+        <w:t xml:space="preserve">OpenAI’s vision API for </w:t>
+      </w:r>
+      <w:r>
         <w:rPr>
           <w:sz w:val="20"/>
           <w:szCs w:val="20"/>
         </w:rPr>
-      </w:pPr>
-      <w:r>
+        <w:t>identifying cat breed (help me choose a cheap API)</w:t>
+      </w:r>
+    </w:p>
+    <w:p>
+      <w:pPr>
+        <w:pStyle w:val="ListParagraph"/>
+        <w:numPr>
+          <w:ilvl w:val="0"/>
+          <w:numId w:val="2"/>
+        </w:numPr>
         <w:rPr>
           <w:sz w:val="20"/>
           <w:szCs w:val="20"/>
         </w:rPr>
-        <w:t xml:space="preserve">OpenAI’s vision API for </w:t>
-      </w:r>
+      </w:pPr>
       <w:r>
         <w:rPr>
           <w:sz w:val="20"/>
           <w:szCs w:val="20"/>
         </w:rPr>
-        <w:t>identifying cat breed (help me choose a cheap API)</w:t>
+        <w:t>Add limits to the api add a fallback to free gpt model.</w:t>
       </w:r>
     </w:p>
     <w:p>
@@ -388,75 +392,7 @@
           <w:sz w:val="20"/>
           <w:szCs w:val="20"/>
         </w:rPr>
-        <w:t xml:space="preserve">Add limits to the </w:t>
-      </w:r>
-      <w:proofErr w:type="spellStart"/>
-      <w:r>
-        <w:rPr>
-          <w:sz w:val="20"/>
-          <w:szCs w:val="20"/>
-        </w:rPr>
-        <w:t>api</w:t>
-      </w:r>
-      <w:proofErr w:type="spellEnd"/>
-      <w:r>
-        <w:rPr>
-          <w:sz w:val="20"/>
-          <w:szCs w:val="20"/>
-        </w:rPr>
-        <w:t xml:space="preserve"> add a fallback to free </w:t>
-      </w:r>
-      <w:proofErr w:type="spellStart"/>
-      <w:r>
-        <w:rPr>
-          <w:sz w:val="20"/>
-          <w:szCs w:val="20"/>
-        </w:rPr>
-        <w:t>gpt</w:t>
-      </w:r>
-      <w:proofErr w:type="spellEnd"/>
-      <w:r>
-        <w:rPr>
-          <w:sz w:val="20"/>
-          <w:szCs w:val="20"/>
-        </w:rPr>
-        <w:t xml:space="preserve"> model.</w:t>
-      </w:r>
-    </w:p>
-    <w:p>
-      <w:pPr>
-        <w:pStyle w:val="ListParagraph"/>
-        <w:numPr>
-          <w:ilvl w:val="0"/>
-          <w:numId w:val="2"/>
-        </w:numPr>
-        <w:rPr>
-          <w:sz w:val="20"/>
-          <w:szCs w:val="20"/>
-        </w:rPr>
-      </w:pPr>
-      <w:r>
-        <w:rPr>
-          <w:sz w:val="20"/>
-          <w:szCs w:val="20"/>
-        </w:rPr>
-        <w:t xml:space="preserve">Want to use </w:t>
-      </w:r>
-      <w:proofErr w:type="spellStart"/>
-      <w:r>
-        <w:rPr>
-          <w:sz w:val="20"/>
-          <w:szCs w:val="20"/>
-        </w:rPr>
-        <w:t>github</w:t>
-      </w:r>
-      <w:proofErr w:type="spellEnd"/>
-      <w:r>
-        <w:rPr>
-          <w:sz w:val="20"/>
-          <w:szCs w:val="20"/>
-        </w:rPr>
-        <w:t>!</w:t>
+        <w:t>Want to use github!</w:t>
       </w:r>
     </w:p>
     <w:p>
@@ -508,23 +444,27 @@
           <w:sz w:val="20"/>
           <w:szCs w:val="20"/>
         </w:rPr>
-        <w:t xml:space="preserve">Vibe code web development using </w:t>
-      </w:r>
-      <w:proofErr w:type="spellStart"/>
-      <w:r>
+        <w:t>Vibe code web development using ExpressJS backend and React front end.</w:t>
+      </w:r>
+    </w:p>
+    <w:p>
+      <w:pPr>
+        <w:pStyle w:val="ListParagraph"/>
+        <w:numPr>
+          <w:ilvl w:val="0"/>
+          <w:numId w:val="2"/>
+        </w:numPr>
         <w:rPr>
           <w:sz w:val="20"/>
           <w:szCs w:val="20"/>
         </w:rPr>
-        <w:t>ExpressJS</w:t>
-      </w:r>
-      <w:proofErr w:type="spellEnd"/>
+      </w:pPr>
       <w:r>
         <w:rPr>
           <w:sz w:val="20"/>
           <w:szCs w:val="20"/>
         </w:rPr>
-        <w:t xml:space="preserve"> backend and React front end.</w:t>
+        <w:t>UI simple mobile friendly web application.</w:t>
       </w:r>
     </w:p>
     <w:p>
@@ -544,48 +484,48 @@
           <w:sz w:val="20"/>
           <w:szCs w:val="20"/>
         </w:rPr>
-        <w:t>UI simple mobile friendly web application.</w:t>
-      </w:r>
-    </w:p>
-    <w:p>
-      <w:pPr>
-        <w:pStyle w:val="ListParagraph"/>
-        <w:numPr>
-          <w:ilvl w:val="0"/>
-          <w:numId w:val="2"/>
-        </w:numPr>
+        <w:t>Deploy via Microsoft Azure</w:t>
+      </w:r>
+    </w:p>
+    <w:p>
+      <w:pPr>
         <w:rPr>
           <w:sz w:val="20"/>
           <w:szCs w:val="20"/>
         </w:rPr>
       </w:pPr>
-      <w:r>
+    </w:p>
+    <w:p>
+      <w:pPr>
+        <w:rPr>
+          <w:u w:val="thick"/>
+        </w:rPr>
+      </w:pPr>
+      <w:r>
+        <w:rPr>
+          <w:u w:val="thick"/>
+        </w:rPr>
+        <w:t>What I hope to learn</w:t>
+      </w:r>
+    </w:p>
+    <w:p>
+      <w:pPr>
+        <w:pStyle w:val="ListParagraph"/>
+        <w:numPr>
+          <w:ilvl w:val="0"/>
+          <w:numId w:val="11"/>
+        </w:numPr>
         <w:rPr>
           <w:sz w:val="20"/>
           <w:szCs w:val="20"/>
         </w:rPr>
-        <w:t>Deploy via Microsoft Azure</w:t>
-      </w:r>
-    </w:p>
-    <w:p>
-      <w:pPr>
+      </w:pPr>
+      <w:r>
         <w:rPr>
           <w:sz w:val="20"/>
           <w:szCs w:val="20"/>
         </w:rPr>
-      </w:pPr>
-    </w:p>
-    <w:p>
-      <w:pPr>
-        <w:rPr>
-          <w:u w:val="thick"/>
-        </w:rPr>
-      </w:pPr>
-      <w:r>
-        <w:rPr>
-          <w:u w:val="thick"/>
-        </w:rPr>
-        <w:t>What I hope to learn</w:t>
+        <w:t>How to deploy a functional AI project application.</w:t>
       </w:r>
     </w:p>
     <w:p>
@@ -605,41 +545,41 @@
           <w:sz w:val="20"/>
           <w:szCs w:val="20"/>
         </w:rPr>
-        <w:t>How to deploy a functional AI project application.</w:t>
-      </w:r>
-    </w:p>
-    <w:p>
-      <w:pPr>
-        <w:pStyle w:val="ListParagraph"/>
-        <w:numPr>
-          <w:ilvl w:val="0"/>
-          <w:numId w:val="11"/>
-        </w:numPr>
+        <w:t xml:space="preserve">Use </w:t>
+      </w:r>
+      <w:r>
         <w:rPr>
           <w:sz w:val="20"/>
           <w:szCs w:val="20"/>
         </w:rPr>
-      </w:pPr>
+        <w:t>GitHub</w:t>
+      </w:r>
       <w:r>
         <w:rPr>
           <w:sz w:val="20"/>
           <w:szCs w:val="20"/>
         </w:rPr>
-        <w:t xml:space="preserve">Use </w:t>
-      </w:r>
-      <w:r>
+        <w:t xml:space="preserve"> efficiently.</w:t>
+      </w:r>
+    </w:p>
+    <w:p>
+      <w:pPr>
+        <w:pStyle w:val="ListParagraph"/>
+        <w:numPr>
+          <w:ilvl w:val="0"/>
+          <w:numId w:val="11"/>
+        </w:numPr>
         <w:rPr>
           <w:sz w:val="20"/>
           <w:szCs w:val="20"/>
         </w:rPr>
-        <w:t>GitHub</w:t>
-      </w:r>
+      </w:pPr>
       <w:r>
         <w:rPr>
           <w:sz w:val="20"/>
           <w:szCs w:val="20"/>
         </w:rPr>
-        <w:t xml:space="preserve"> efficiently.</w:t>
+        <w:t>Utilise OpenAI to make predictions for me. (Reuse rather than build my own model)</w:t>
       </w:r>
     </w:p>
     <w:p>
@@ -659,43 +599,7 @@
           <w:sz w:val="20"/>
           <w:szCs w:val="20"/>
         </w:rPr>
-        <w:t>Utilise OpenAI to make predictions for me. (Reuse rather than build my own model)</w:t>
-      </w:r>
-    </w:p>
-    <w:p>
-      <w:pPr>
-        <w:pStyle w:val="ListParagraph"/>
-        <w:numPr>
-          <w:ilvl w:val="0"/>
-          <w:numId w:val="11"/>
-        </w:numPr>
-        <w:rPr>
-          <w:sz w:val="20"/>
-          <w:szCs w:val="20"/>
-        </w:rPr>
-      </w:pPr>
-      <w:r>
-        <w:rPr>
-          <w:sz w:val="20"/>
-          <w:szCs w:val="20"/>
-        </w:rPr>
-        <w:t xml:space="preserve">Learn how to use </w:t>
-      </w:r>
-      <w:proofErr w:type="spellStart"/>
-      <w:r>
-        <w:rPr>
-          <w:sz w:val="20"/>
-          <w:szCs w:val="20"/>
-        </w:rPr>
-        <w:t>Postegre</w:t>
-      </w:r>
-      <w:proofErr w:type="spellEnd"/>
-      <w:r>
-        <w:rPr>
-          <w:sz w:val="20"/>
-          <w:szCs w:val="20"/>
-        </w:rPr>
-        <w:t xml:space="preserve"> SQL database</w:t>
+        <w:t>Learn how to use Postegre SQL database</w:t>
       </w:r>
     </w:p>
     <w:p>
@@ -1275,23 +1179,7 @@
           <w:sz w:val="22"/>
           <w:szCs w:val="22"/>
         </w:rPr>
-        <w:t xml:space="preserve">Page 1 – </w:t>
-      </w:r>
-      <w:proofErr w:type="spellStart"/>
-      <w:r>
-        <w:rPr>
-          <w:sz w:val="22"/>
-          <w:szCs w:val="22"/>
-        </w:rPr>
-        <w:t>HomePage</w:t>
-      </w:r>
-      <w:proofErr w:type="spellEnd"/>
-      <w:r>
-        <w:rPr>
-          <w:sz w:val="22"/>
-          <w:szCs w:val="22"/>
-        </w:rPr>
-        <w:t>(/):</w:t>
+        <w:t>Page 1 – HomePage(/):</w:t>
       </w:r>
     </w:p>
     <w:p>
@@ -1494,23 +1382,7 @@
           <w:sz w:val="22"/>
           <w:szCs w:val="22"/>
         </w:rPr>
-        <w:t xml:space="preserve">Page 2 – </w:t>
-      </w:r>
-      <w:proofErr w:type="spellStart"/>
-      <w:r>
-        <w:rPr>
-          <w:sz w:val="22"/>
-          <w:szCs w:val="22"/>
-        </w:rPr>
-        <w:t>GalleryPage</w:t>
-      </w:r>
-      <w:proofErr w:type="spellEnd"/>
-      <w:r>
-        <w:rPr>
-          <w:sz w:val="22"/>
-          <w:szCs w:val="22"/>
-        </w:rPr>
-        <w:t>(/gallery):</w:t>
+        <w:t>Page 2 – GalleryPage(/gallery):</w:t>
       </w:r>
     </w:p>
     <w:p>
@@ -1981,21 +1853,12 @@
           <w:szCs w:val="22"/>
         </w:rPr>
       </w:pPr>
-      <w:proofErr w:type="spellStart"/>
-      <w:r>
-        <w:rPr>
-          <w:sz w:val="22"/>
-          <w:szCs w:val="22"/>
-        </w:rPr>
-        <w:t>Dotenv</w:t>
-      </w:r>
-      <w:proofErr w:type="spellEnd"/>
-      <w:r>
-        <w:rPr>
-          <w:sz w:val="22"/>
-          <w:szCs w:val="22"/>
-        </w:rPr>
-        <w:t xml:space="preserve"> </w:t>
+      <w:r>
+        <w:rPr>
+          <w:sz w:val="22"/>
+          <w:szCs w:val="22"/>
+        </w:rPr>
+        <w:t xml:space="preserve">Dotenv </w:t>
       </w:r>
       <w:r>
         <w:rPr>
@@ -2059,23 +1922,7 @@
           <w:sz w:val="22"/>
           <w:szCs w:val="22"/>
         </w:rPr>
-        <w:t xml:space="preserve">Go to </w:t>
-      </w:r>
-      <w:proofErr w:type="spellStart"/>
-      <w:r>
-        <w:rPr>
-          <w:sz w:val="22"/>
-          <w:szCs w:val="22"/>
-        </w:rPr>
-        <w:t>Github</w:t>
-      </w:r>
-      <w:proofErr w:type="spellEnd"/>
-      <w:r>
-        <w:rPr>
-          <w:sz w:val="22"/>
-          <w:szCs w:val="22"/>
-        </w:rPr>
-        <w:t xml:space="preserve"> Marketplace</w:t>
+        <w:t>Go to Github Marketplace</w:t>
       </w:r>
     </w:p>
     <w:p>
@@ -2521,21 +2368,12 @@
           <w:szCs w:val="22"/>
         </w:rPr>
       </w:pPr>
-      <w:proofErr w:type="spellStart"/>
-      <w:r>
-        <w:rPr>
-          <w:sz w:val="22"/>
-          <w:szCs w:val="22"/>
-        </w:rPr>
-        <w:t>Dotenv.config</w:t>
-      </w:r>
-      <w:proofErr w:type="spellEnd"/>
-      <w:r>
-        <w:rPr>
-          <w:sz w:val="22"/>
-          <w:szCs w:val="22"/>
-        </w:rPr>
-        <w:t xml:space="preserve"> in (Fig</w:t>
+      <w:r>
+        <w:rPr>
+          <w:sz w:val="22"/>
+          <w:szCs w:val="22"/>
+        </w:rPr>
+        <w:t>Dotenv.config in (Fig</w:t>
       </w:r>
       <w:r>
         <w:rPr>
@@ -2551,7 +2389,6 @@
         </w:rPr>
         <w:t xml:space="preserve">in </w:t>
       </w:r>
-      <w:proofErr w:type="spellStart"/>
       <w:r>
         <w:rPr>
           <w:sz w:val="22"/>
@@ -2564,15 +2401,7 @@
           <w:sz w:val="22"/>
           <w:szCs w:val="22"/>
         </w:rPr>
-        <w:t>v.GITHUB_TOKEN</w:t>
-      </w:r>
-      <w:proofErr w:type="spellEnd"/>
-      <w:r>
-        <w:rPr>
-          <w:sz w:val="22"/>
-          <w:szCs w:val="22"/>
-        </w:rPr>
-        <w:t>.</w:t>
+        <w:t>v.GITHUB_TOKEN.</w:t>
       </w:r>
     </w:p>
     <w:p>
@@ -2592,33 +2421,8 @@
           <w:sz w:val="22"/>
           <w:szCs w:val="22"/>
         </w:rPr>
-        <w:t xml:space="preserve">In </w:t>
-      </w:r>
-      <w:proofErr w:type="spellStart"/>
-      <w:r>
-        <w:rPr>
-          <w:sz w:val="22"/>
-          <w:szCs w:val="22"/>
-        </w:rPr>
-        <w:t>githubModelsServices</w:t>
-      </w:r>
-      <w:proofErr w:type="spellEnd"/>
-      <w:r>
-        <w:rPr>
-          <w:sz w:val="22"/>
-          <w:szCs w:val="22"/>
-        </w:rPr>
-        <w:t xml:space="preserve"> it loads the </w:t>
-      </w:r>
-      <w:proofErr w:type="spellStart"/>
-      <w:r>
-        <w:rPr>
-          <w:sz w:val="22"/>
-          <w:szCs w:val="22"/>
-        </w:rPr>
-        <w:t>Github</w:t>
-      </w:r>
-      <w:proofErr w:type="spellEnd"/>
+        <w:t>In githubModelsServices it loads the Github</w:t>
+      </w:r>
       <w:r>
         <w:rPr>
           <w:sz w:val="22"/>
@@ -2661,23 +2465,7 @@
           <w:sz w:val="22"/>
           <w:szCs w:val="22"/>
         </w:rPr>
-        <w:t>Create services within backend/</w:t>
-      </w:r>
-      <w:proofErr w:type="spellStart"/>
-      <w:r>
-        <w:rPr>
-          <w:sz w:val="22"/>
-          <w:szCs w:val="22"/>
-        </w:rPr>
-        <w:t>src</w:t>
-      </w:r>
-      <w:proofErr w:type="spellEnd"/>
-      <w:r>
-        <w:rPr>
-          <w:sz w:val="22"/>
-          <w:szCs w:val="22"/>
-        </w:rPr>
-        <w:t>.</w:t>
+        <w:t>Create services within backend/src.</w:t>
       </w:r>
     </w:p>
     <w:p>
@@ -2697,46 +2485,14 @@
           <w:sz w:val="22"/>
           <w:szCs w:val="22"/>
         </w:rPr>
-        <w:t xml:space="preserve">Create </w:t>
-      </w:r>
-      <w:proofErr w:type="spellStart"/>
-      <w:r>
-        <w:rPr>
-          <w:sz w:val="22"/>
-          <w:szCs w:val="22"/>
-        </w:rPr>
-        <w:t>api.ts</w:t>
-      </w:r>
-      <w:proofErr w:type="spellEnd"/>
-      <w:r>
-        <w:rPr>
-          <w:sz w:val="22"/>
-          <w:szCs w:val="22"/>
-        </w:rPr>
-        <w:t xml:space="preserve"> </w:t>
-      </w:r>
-      <w:r>
-        <w:rPr>
-          <w:sz w:val="22"/>
-          <w:szCs w:val="22"/>
-        </w:rPr>
-        <w:t xml:space="preserve">to set API base </w:t>
-      </w:r>
-      <w:proofErr w:type="spellStart"/>
-      <w:r>
-        <w:rPr>
-          <w:sz w:val="22"/>
-          <w:szCs w:val="22"/>
-        </w:rPr>
-        <w:t>url</w:t>
-      </w:r>
-      <w:proofErr w:type="spellEnd"/>
-      <w:r>
-        <w:rPr>
-          <w:sz w:val="22"/>
-          <w:szCs w:val="22"/>
-        </w:rPr>
-        <w:t>.</w:t>
+        <w:t xml:space="preserve">Create api.ts </w:t>
+      </w:r>
+      <w:r>
+        <w:rPr>
+          <w:sz w:val="22"/>
+          <w:szCs w:val="22"/>
+        </w:rPr>
+        <w:t>to set API base url.</w:t>
       </w:r>
     </w:p>
     <w:p>
@@ -2756,23 +2512,7 @@
           <w:sz w:val="22"/>
           <w:szCs w:val="22"/>
         </w:rPr>
-        <w:t xml:space="preserve">Create services that we will be able to use in our website within </w:t>
-      </w:r>
-      <w:proofErr w:type="spellStart"/>
-      <w:r>
-        <w:rPr>
-          <w:sz w:val="22"/>
-          <w:szCs w:val="22"/>
-        </w:rPr>
-        <w:t>githubModelsServices</w:t>
-      </w:r>
-      <w:proofErr w:type="spellEnd"/>
-      <w:r>
-        <w:rPr>
-          <w:sz w:val="22"/>
-          <w:szCs w:val="22"/>
-        </w:rPr>
-        <w:t xml:space="preserve"> in </w:t>
+        <w:t xml:space="preserve">Create services that we will be able to use in our website within githubModelsServices in </w:t>
       </w:r>
       <w:r>
         <w:rPr>
@@ -2843,23 +2583,7 @@
           <w:sz w:val="22"/>
           <w:szCs w:val="22"/>
         </w:rPr>
-        <w:t xml:space="preserve">Vision API – AI used to </w:t>
-      </w:r>
-      <w:proofErr w:type="spellStart"/>
-      <w:r>
-        <w:rPr>
-          <w:sz w:val="22"/>
-          <w:szCs w:val="22"/>
-        </w:rPr>
-        <w:t>analyze</w:t>
-      </w:r>
-      <w:proofErr w:type="spellEnd"/>
-      <w:r>
-        <w:rPr>
-          <w:sz w:val="22"/>
-          <w:szCs w:val="22"/>
-        </w:rPr>
-        <w:t xml:space="preserve"> images.</w:t>
+        <w:t>Vision API – AI used to analyze images.</w:t>
       </w:r>
     </w:p>
     <w:p>
@@ -2921,37 +2645,12 @@
           <w:szCs w:val="22"/>
         </w:rPr>
       </w:pPr>
-      <w:proofErr w:type="spellStart"/>
-      <w:r>
-        <w:rPr>
-          <w:sz w:val="22"/>
-          <w:szCs w:val="22"/>
-        </w:rPr>
-        <w:t>Github</w:t>
-      </w:r>
-      <w:proofErr w:type="spellEnd"/>
-      <w:r>
-        <w:rPr>
-          <w:sz w:val="22"/>
-          <w:szCs w:val="22"/>
-        </w:rPr>
-        <w:t xml:space="preserve"> Models – Free inference endpoint using </w:t>
-      </w:r>
-      <w:proofErr w:type="spellStart"/>
-      <w:r>
-        <w:rPr>
-          <w:sz w:val="22"/>
-          <w:szCs w:val="22"/>
-        </w:rPr>
-        <w:t>Github</w:t>
-      </w:r>
-      <w:proofErr w:type="spellEnd"/>
-      <w:r>
-        <w:rPr>
-          <w:sz w:val="22"/>
-          <w:szCs w:val="22"/>
-        </w:rPr>
-        <w:t xml:space="preserve"> PAT.</w:t>
+      <w:r>
+        <w:rPr>
+          <w:sz w:val="22"/>
+          <w:szCs w:val="22"/>
+        </w:rPr>
+        <w:t>Github Models – Free inference endpoint using Github PAT.</w:t>
       </w:r>
     </w:p>
     <w:p>
@@ -3130,21 +2829,12 @@
           <w:u w:val="thick"/>
         </w:rPr>
       </w:pPr>
-      <w:proofErr w:type="spellStart"/>
-      <w:r>
-        <w:rPr>
-          <w:sz w:val="22"/>
-          <w:szCs w:val="22"/>
-        </w:rPr>
-        <w:t>Npm</w:t>
-      </w:r>
-      <w:proofErr w:type="spellEnd"/>
-      <w:r>
-        <w:rPr>
-          <w:sz w:val="22"/>
-          <w:szCs w:val="22"/>
-        </w:rPr>
-        <w:t xml:space="preserve"> install used in the backend to install PostgreSQL client.</w:t>
+      <w:r>
+        <w:rPr>
+          <w:sz w:val="22"/>
+          <w:szCs w:val="22"/>
+        </w:rPr>
+        <w:t>Npm install used in the backend to install PostgreSQL client.</w:t>
       </w:r>
     </w:p>
     <w:p>
@@ -3165,39 +2855,7 @@
           <w:sz w:val="22"/>
           <w:szCs w:val="22"/>
         </w:rPr>
-        <w:t>Created a database connection file in backend/</w:t>
-      </w:r>
-      <w:proofErr w:type="spellStart"/>
-      <w:r>
-        <w:rPr>
-          <w:sz w:val="22"/>
-          <w:szCs w:val="22"/>
-        </w:rPr>
-        <w:t>src</w:t>
-      </w:r>
-      <w:proofErr w:type="spellEnd"/>
-      <w:r>
-        <w:rPr>
-          <w:sz w:val="22"/>
-          <w:szCs w:val="22"/>
-        </w:rPr>
-        <w:t>/</w:t>
-      </w:r>
-      <w:proofErr w:type="spellStart"/>
-      <w:r>
-        <w:rPr>
-          <w:sz w:val="22"/>
-          <w:szCs w:val="22"/>
-        </w:rPr>
-        <w:t>db</w:t>
-      </w:r>
-      <w:proofErr w:type="spellEnd"/>
-      <w:r>
-        <w:rPr>
-          <w:sz w:val="22"/>
-          <w:szCs w:val="22"/>
-        </w:rPr>
-        <w:t>/connection.js.</w:t>
+        <w:t>Created a database connection file in backend/src/db/connection.js.</w:t>
       </w:r>
     </w:p>
     <w:p>
@@ -3239,33 +2897,8 @@
           <w:sz w:val="22"/>
           <w:szCs w:val="22"/>
         </w:rPr>
-        <w:t xml:space="preserve">Imports </w:t>
-      </w:r>
-      <w:proofErr w:type="spellStart"/>
-      <w:r>
-        <w:rPr>
-          <w:sz w:val="22"/>
-          <w:szCs w:val="22"/>
-        </w:rPr>
-        <w:t>pg</w:t>
-      </w:r>
-      <w:proofErr w:type="spellEnd"/>
-      <w:r>
-        <w:rPr>
-          <w:sz w:val="22"/>
-          <w:szCs w:val="22"/>
-        </w:rPr>
-        <w:t xml:space="preserve"> and </w:t>
-      </w:r>
-      <w:proofErr w:type="spellStart"/>
-      <w:r>
-        <w:rPr>
-          <w:sz w:val="22"/>
-          <w:szCs w:val="22"/>
-        </w:rPr>
-        <w:t>dotenv</w:t>
-      </w:r>
-      <w:proofErr w:type="spellEnd"/>
+        <w:t>Imports pg and dotenv</w:t>
+      </w:r>
     </w:p>
     <w:p>
       <w:pPr>
@@ -3301,7 +2934,6 @@
           <w:u w:val="thick"/>
         </w:rPr>
       </w:pPr>
-      <w:proofErr w:type="spellStart"/>
       <w:r>
         <w:rPr>
           <w:sz w:val="22"/>
@@ -3309,29 +2941,12 @@
         </w:rPr>
         <w:t>Schema.sql</w:t>
       </w:r>
-      <w:proofErr w:type="spellEnd"/>
-      <w:r>
-        <w:rPr>
-          <w:sz w:val="22"/>
-          <w:szCs w:val="22"/>
-        </w:rPr>
-        <w:t xml:space="preserve"> (creates the </w:t>
-      </w:r>
-      <w:proofErr w:type="spellStart"/>
-      <w:r>
-        <w:rPr>
-          <w:sz w:val="22"/>
-          <w:szCs w:val="22"/>
-        </w:rPr>
-        <w:t>cat_identifications</w:t>
-      </w:r>
-      <w:proofErr w:type="spellEnd"/>
-      <w:r>
-        <w:rPr>
-          <w:sz w:val="22"/>
-          <w:szCs w:val="22"/>
-        </w:rPr>
-        <w:t xml:space="preserve"> table with columns)</w:t>
+      <w:r>
+        <w:rPr>
+          <w:sz w:val="22"/>
+          <w:szCs w:val="22"/>
+        </w:rPr>
+        <w:t xml:space="preserve"> (creates the cat_identifications table with columns)</w:t>
       </w:r>
     </w:p>
     <w:p>
@@ -3368,21 +2983,12 @@
           <w:u w:val="thick"/>
         </w:rPr>
       </w:pPr>
-      <w:proofErr w:type="spellStart"/>
-      <w:r>
-        <w:rPr>
-          <w:sz w:val="22"/>
-          <w:szCs w:val="22"/>
-        </w:rPr>
-        <w:t>Device_id</w:t>
-      </w:r>
-      <w:proofErr w:type="spellEnd"/>
-      <w:r>
-        <w:rPr>
-          <w:sz w:val="22"/>
-          <w:szCs w:val="22"/>
-        </w:rPr>
-        <w:t>: identifies user/ device</w:t>
+      <w:r>
+        <w:rPr>
+          <w:sz w:val="22"/>
+          <w:szCs w:val="22"/>
+        </w:rPr>
+        <w:t>Device_id: identifies user/ device</w:t>
       </w:r>
     </w:p>
     <w:p>
@@ -3398,21 +3004,12 @@
           <w:u w:val="thick"/>
         </w:rPr>
       </w:pPr>
-      <w:proofErr w:type="spellStart"/>
-      <w:r>
-        <w:rPr>
-          <w:sz w:val="22"/>
-          <w:szCs w:val="22"/>
-        </w:rPr>
-        <w:t>Image_url</w:t>
-      </w:r>
-      <w:proofErr w:type="spellEnd"/>
-      <w:r>
-        <w:rPr>
-          <w:sz w:val="22"/>
-          <w:szCs w:val="22"/>
-        </w:rPr>
-        <w:t>: base 64 encoded image</w:t>
+      <w:r>
+        <w:rPr>
+          <w:sz w:val="22"/>
+          <w:szCs w:val="22"/>
+        </w:rPr>
+        <w:t>Image_url: base 64 encoded image</w:t>
       </w:r>
     </w:p>
     <w:p>
@@ -3428,21 +3025,12 @@
           <w:u w:val="thick"/>
         </w:rPr>
       </w:pPr>
-      <w:proofErr w:type="spellStart"/>
-      <w:r>
-        <w:rPr>
-          <w:sz w:val="22"/>
-          <w:szCs w:val="22"/>
-        </w:rPr>
-        <w:t>Breed_name</w:t>
-      </w:r>
-      <w:proofErr w:type="spellEnd"/>
-      <w:r>
-        <w:rPr>
-          <w:sz w:val="22"/>
-          <w:szCs w:val="22"/>
-        </w:rPr>
-        <w:t>: primary breed</w:t>
+      <w:r>
+        <w:rPr>
+          <w:sz w:val="22"/>
+          <w:szCs w:val="22"/>
+        </w:rPr>
+        <w:t>Breed_name: primary breed</w:t>
       </w:r>
     </w:p>
     <w:p>
@@ -3479,21 +3067,12 @@
           <w:u w:val="thick"/>
         </w:rPr>
       </w:pPr>
-      <w:proofErr w:type="spellStart"/>
-      <w:r>
-        <w:rPr>
-          <w:sz w:val="22"/>
-          <w:szCs w:val="22"/>
-        </w:rPr>
-        <w:t>Alternative_breed</w:t>
-      </w:r>
-      <w:proofErr w:type="spellEnd"/>
-      <w:r>
-        <w:rPr>
-          <w:sz w:val="22"/>
-          <w:szCs w:val="22"/>
-        </w:rPr>
-        <w:t>: JSON array of other possible breeds</w:t>
+      <w:r>
+        <w:rPr>
+          <w:sz w:val="22"/>
+          <w:szCs w:val="22"/>
+        </w:rPr>
+        <w:t>Alternative_breed: JSON array of other possible breeds</w:t>
       </w:r>
     </w:p>
     <w:p>
@@ -3509,21 +3088,12 @@
           <w:u w:val="thick"/>
         </w:rPr>
       </w:pPr>
-      <w:proofErr w:type="spellStart"/>
-      <w:r>
-        <w:rPr>
-          <w:sz w:val="22"/>
-          <w:szCs w:val="22"/>
-        </w:rPr>
-        <w:t>Fun_facts</w:t>
-      </w:r>
-      <w:proofErr w:type="spellEnd"/>
-      <w:r>
-        <w:rPr>
-          <w:sz w:val="22"/>
-          <w:szCs w:val="22"/>
-        </w:rPr>
-        <w:t>: array of fun facts</w:t>
+      <w:r>
+        <w:rPr>
+          <w:sz w:val="22"/>
+          <w:szCs w:val="22"/>
+        </w:rPr>
+        <w:t>Fun_facts: array of fun facts</w:t>
       </w:r>
     </w:p>
     <w:p>
@@ -3539,21 +3109,12 @@
           <w:u w:val="thick"/>
         </w:rPr>
       </w:pPr>
-      <w:proofErr w:type="spellStart"/>
-      <w:r>
-        <w:rPr>
-          <w:sz w:val="22"/>
-          <w:szCs w:val="22"/>
-        </w:rPr>
-        <w:t>Created_at</w:t>
-      </w:r>
-      <w:proofErr w:type="spellEnd"/>
-      <w:r>
-        <w:rPr>
-          <w:sz w:val="22"/>
-          <w:szCs w:val="22"/>
-        </w:rPr>
-        <w:t>: timestamp</w:t>
+      <w:r>
+        <w:rPr>
+          <w:sz w:val="22"/>
+          <w:szCs w:val="22"/>
+        </w:rPr>
+        <w:t>Created_at: timestamp</w:t>
       </w:r>
     </w:p>
     <w:p>
@@ -3595,17 +3156,8 @@
           <w:sz w:val="22"/>
           <w:szCs w:val="22"/>
         </w:rPr>
-        <w:t xml:space="preserve">Reads </w:t>
-      </w:r>
-      <w:proofErr w:type="spellStart"/>
-      <w:r>
-        <w:rPr>
-          <w:sz w:val="22"/>
-          <w:szCs w:val="22"/>
-        </w:rPr>
-        <w:t>schema.sql</w:t>
-      </w:r>
-      <w:proofErr w:type="spellEnd"/>
+        <w:t>Reads schema.sql</w:t>
+      </w:r>
     </w:p>
     <w:p>
       <w:pPr>
@@ -3730,17 +3282,8 @@
           <w:sz w:val="22"/>
           <w:szCs w:val="22"/>
         </w:rPr>
-        <w:t xml:space="preserve">Imports </w:t>
-      </w:r>
-      <w:proofErr w:type="spellStart"/>
-      <w:r>
-        <w:rPr>
-          <w:sz w:val="22"/>
-          <w:szCs w:val="22"/>
-        </w:rPr>
-        <w:t>initalizeDatabase</w:t>
-      </w:r>
-      <w:proofErr w:type="spellEnd"/>
+        <w:t>Imports initalizeDatabase</w:t>
+      </w:r>
     </w:p>
     <w:p>
       <w:pPr>
@@ -4174,23 +3717,7 @@
           <w:sz w:val="22"/>
           <w:szCs w:val="22"/>
         </w:rPr>
-        <w:t xml:space="preserve">The GET route retrieves all cats for a specific </w:t>
-      </w:r>
-      <w:proofErr w:type="spellStart"/>
-      <w:r>
-        <w:rPr>
-          <w:sz w:val="22"/>
-          <w:szCs w:val="22"/>
-        </w:rPr>
-        <w:t>device_id</w:t>
-      </w:r>
-      <w:proofErr w:type="spellEnd"/>
-      <w:r>
-        <w:rPr>
-          <w:sz w:val="22"/>
-          <w:szCs w:val="22"/>
-        </w:rPr>
-        <w:t>.</w:t>
+        <w:t>The GET route retrieves all cats for a specific device_id.</w:t>
       </w:r>
     </w:p>
     <w:p>
@@ -4210,23 +3737,7 @@
           <w:sz w:val="22"/>
           <w:szCs w:val="22"/>
         </w:rPr>
-        <w:t xml:space="preserve">It then maps database column names to </w:t>
-      </w:r>
-      <w:proofErr w:type="spellStart"/>
-      <w:r>
-        <w:rPr>
-          <w:sz w:val="22"/>
-          <w:szCs w:val="22"/>
-        </w:rPr>
-        <w:t>Javascript</w:t>
-      </w:r>
-      <w:proofErr w:type="spellEnd"/>
-      <w:r>
-        <w:rPr>
-          <w:sz w:val="22"/>
-          <w:szCs w:val="22"/>
-        </w:rPr>
-        <w:t>.</w:t>
+        <w:t>It then maps database column names to Javascript.</w:t>
       </w:r>
     </w:p>
     <w:p>
@@ -4352,21 +3863,12 @@
         </w:rPr>
         <w:t xml:space="preserve">Having multiple </w:t>
       </w:r>
-      <w:proofErr w:type="spellStart"/>
-      <w:r>
-        <w:rPr>
-          <w:sz w:val="22"/>
-          <w:szCs w:val="22"/>
-        </w:rPr>
-        <w:t>package.json</w:t>
-      </w:r>
-      <w:proofErr w:type="spellEnd"/>
-      <w:r>
-        <w:rPr>
-          <w:sz w:val="22"/>
-          <w:szCs w:val="22"/>
-        </w:rPr>
-        <w:t xml:space="preserve"> files.</w:t>
+      <w:r>
+        <w:rPr>
+          <w:sz w:val="22"/>
+          <w:szCs w:val="22"/>
+        </w:rPr>
+        <w:t>package.json files.</w:t>
       </w:r>
     </w:p>
     <w:p>
@@ -4386,23 +3888,7 @@
           <w:sz w:val="22"/>
           <w:szCs w:val="22"/>
         </w:rPr>
-        <w:t xml:space="preserve">We have 3 different </w:t>
-      </w:r>
-      <w:proofErr w:type="spellStart"/>
-      <w:r>
-        <w:rPr>
-          <w:sz w:val="22"/>
-          <w:szCs w:val="22"/>
-        </w:rPr>
-        <w:t>package.json</w:t>
-      </w:r>
-      <w:proofErr w:type="spellEnd"/>
-      <w:r>
-        <w:rPr>
-          <w:sz w:val="22"/>
-          <w:szCs w:val="22"/>
-        </w:rPr>
-        <w:t xml:space="preserve"> files, one for the </w:t>
+        <w:t xml:space="preserve">We have 3 different package.json files, one for the </w:t>
       </w:r>
       <w:r>
         <w:rPr>
@@ -4450,23 +3936,7 @@
           <w:sz w:val="22"/>
           <w:szCs w:val="22"/>
         </w:rPr>
-        <w:t xml:space="preserve">. </w:t>
-      </w:r>
-      <w:proofErr w:type="spellStart"/>
-      <w:r>
-        <w:rPr>
-          <w:sz w:val="22"/>
-          <w:szCs w:val="22"/>
-        </w:rPr>
-        <w:t>Vercel</w:t>
-      </w:r>
-      <w:proofErr w:type="spellEnd"/>
-      <w:r>
-        <w:rPr>
-          <w:sz w:val="22"/>
-          <w:szCs w:val="22"/>
-        </w:rPr>
-        <w:t xml:space="preserve"> Root Directory.</w:t>
+        <w:t>. Vercel Root Directory.</w:t>
       </w:r>
     </w:p>
     <w:p>
@@ -4567,17 +4037,8 @@
           <w:sz w:val="22"/>
           <w:szCs w:val="22"/>
         </w:rPr>
-        <w:t xml:space="preserve">Frontend </w:t>
-      </w:r>
-      <w:proofErr w:type="spellStart"/>
-      <w:r>
-        <w:rPr>
-          <w:sz w:val="22"/>
-          <w:szCs w:val="22"/>
-        </w:rPr>
-        <w:t>package.json</w:t>
-      </w:r>
-      <w:proofErr w:type="spellEnd"/>
+        <w:t>Frontend package.json</w:t>
+      </w:r>
     </w:p>
     <w:p>
       <w:pPr>
@@ -4707,23 +4168,7 @@
           <w:sz w:val="22"/>
           <w:szCs w:val="22"/>
         </w:rPr>
-        <w:t xml:space="preserve"> </w:t>
-      </w:r>
-      <w:proofErr w:type="spellStart"/>
-      <w:r>
-        <w:rPr>
-          <w:sz w:val="22"/>
-          <w:szCs w:val="22"/>
-        </w:rPr>
-        <w:t>Vercel</w:t>
-      </w:r>
-      <w:proofErr w:type="spellEnd"/>
-      <w:r>
-        <w:rPr>
-          <w:sz w:val="22"/>
-          <w:szCs w:val="22"/>
-        </w:rPr>
-        <w:t xml:space="preserve"> issue</w:t>
+        <w:t xml:space="preserve"> Vercel issue</w:t>
       </w:r>
       <w:r>
         <w:rPr>
@@ -4750,23 +4195,7 @@
           <w:sz w:val="22"/>
           <w:szCs w:val="22"/>
         </w:rPr>
-        <w:t xml:space="preserve">Fix: Set “Root Directory” to frontend in </w:t>
-      </w:r>
-      <w:proofErr w:type="spellStart"/>
-      <w:r>
-        <w:rPr>
-          <w:sz w:val="22"/>
-          <w:szCs w:val="22"/>
-        </w:rPr>
-        <w:t>Vercel</w:t>
-      </w:r>
-      <w:proofErr w:type="spellEnd"/>
-      <w:r>
-        <w:rPr>
-          <w:sz w:val="22"/>
-          <w:szCs w:val="22"/>
-        </w:rPr>
-        <w:t xml:space="preserve"> Dashboard.</w:t>
+        <w:t>Fix: Set “Root Directory” to frontend in Vercel Dashboard.</w:t>
       </w:r>
     </w:p>
     <w:p>
@@ -4786,23 +4215,7 @@
           <w:sz w:val="22"/>
           <w:szCs w:val="22"/>
         </w:rPr>
-        <w:t xml:space="preserve">React script within </w:t>
-      </w:r>
-      <w:proofErr w:type="spellStart"/>
-      <w:r>
-        <w:rPr>
-          <w:sz w:val="22"/>
-          <w:szCs w:val="22"/>
-        </w:rPr>
-        <w:t>package.json</w:t>
-      </w:r>
-      <w:proofErr w:type="spellEnd"/>
-      <w:r>
-        <w:rPr>
-          <w:sz w:val="22"/>
-          <w:szCs w:val="22"/>
-        </w:rPr>
-        <w:t xml:space="preserve"> in frontend.</w:t>
+        <w:t>React script within package.json in frontend.</w:t>
       </w:r>
     </w:p>
     <w:p>
@@ -4837,39 +4250,7 @@
           <w:sz w:val="22"/>
           <w:szCs w:val="22"/>
         </w:rPr>
-        <w:t xml:space="preserve"> and couldn’t find express, </w:t>
-      </w:r>
-      <w:proofErr w:type="spellStart"/>
-      <w:r>
-        <w:rPr>
-          <w:sz w:val="22"/>
-          <w:szCs w:val="22"/>
-        </w:rPr>
-        <w:t>dotenv</w:t>
-      </w:r>
-      <w:proofErr w:type="spellEnd"/>
-      <w:r>
-        <w:rPr>
-          <w:sz w:val="22"/>
-          <w:szCs w:val="22"/>
-        </w:rPr>
-        <w:t xml:space="preserve"> or </w:t>
-      </w:r>
-      <w:proofErr w:type="spellStart"/>
-      <w:r>
-        <w:rPr>
-          <w:sz w:val="22"/>
-          <w:szCs w:val="22"/>
-        </w:rPr>
-        <w:t>openai</w:t>
-      </w:r>
-      <w:proofErr w:type="spellEnd"/>
-      <w:r>
-        <w:rPr>
-          <w:sz w:val="22"/>
-          <w:szCs w:val="22"/>
-        </w:rPr>
-        <w:t xml:space="preserve"> in the backend.</w:t>
+        <w:t xml:space="preserve"> and couldn’t find express, dotenv or openai in the backend.</w:t>
       </w:r>
     </w:p>
     <w:p>
@@ -4900,17 +4281,8 @@
           <w:sz w:val="22"/>
           <w:szCs w:val="22"/>
         </w:rPr>
-        <w:t xml:space="preserve">. Root </w:t>
-      </w:r>
-      <w:proofErr w:type="spellStart"/>
-      <w:r>
-        <w:rPr>
-          <w:sz w:val="22"/>
-          <w:szCs w:val="22"/>
-        </w:rPr>
-        <w:t>package.json</w:t>
-      </w:r>
-      <w:proofErr w:type="spellEnd"/>
+        <w:t>. Root package.json</w:t>
+      </w:r>
     </w:p>
     <w:p>
       <w:pPr>
@@ -5007,17 +4379,8 @@
           <w:sz w:val="22"/>
           <w:szCs w:val="22"/>
         </w:rPr>
-        <w:t xml:space="preserve">Backend </w:t>
-      </w:r>
-      <w:proofErr w:type="spellStart"/>
-      <w:r>
-        <w:rPr>
-          <w:sz w:val="22"/>
-          <w:szCs w:val="22"/>
-        </w:rPr>
-        <w:t>package.json</w:t>
-      </w:r>
-      <w:proofErr w:type="spellEnd"/>
+        <w:t>Backend package.json</w:t>
+      </w:r>
     </w:p>
     <w:p>
       <w:pPr>
@@ -5099,17 +4462,8 @@
           <w:sz w:val="22"/>
           <w:szCs w:val="22"/>
         </w:rPr>
-        <w:t xml:space="preserve">Fix: Added scripts to root </w:t>
-      </w:r>
-      <w:proofErr w:type="spellStart"/>
-      <w:r>
-        <w:rPr>
-          <w:sz w:val="22"/>
-          <w:szCs w:val="22"/>
-        </w:rPr>
-        <w:t>package.json</w:t>
-      </w:r>
-      <w:proofErr w:type="spellEnd"/>
+        <w:t>Fix: Added scripts to root package.json</w:t>
+      </w:r>
       <w:r>
         <w:rPr>
           <w:sz w:val="22"/>
@@ -5156,55 +4510,7 @@
           <w:sz w:val="22"/>
           <w:szCs w:val="22"/>
         </w:rPr>
-        <w:t xml:space="preserve">express, </w:t>
-      </w:r>
-      <w:proofErr w:type="spellStart"/>
-      <w:r>
-        <w:rPr>
-          <w:sz w:val="22"/>
-          <w:szCs w:val="22"/>
-        </w:rPr>
-        <w:t>openai</w:t>
-      </w:r>
-      <w:proofErr w:type="spellEnd"/>
-      <w:r>
-        <w:rPr>
-          <w:sz w:val="22"/>
-          <w:szCs w:val="22"/>
-        </w:rPr>
-        <w:t xml:space="preserve"> and </w:t>
-      </w:r>
-      <w:proofErr w:type="spellStart"/>
-      <w:r>
-        <w:rPr>
-          <w:sz w:val="22"/>
-          <w:szCs w:val="22"/>
-        </w:rPr>
-        <w:t>dotenv</w:t>
-      </w:r>
-      <w:proofErr w:type="spellEnd"/>
-      <w:r>
-        <w:rPr>
-          <w:sz w:val="22"/>
-          <w:szCs w:val="22"/>
-        </w:rPr>
-        <w:t xml:space="preserve"> in the backend </w:t>
-      </w:r>
-      <w:proofErr w:type="spellStart"/>
-      <w:r>
-        <w:rPr>
-          <w:sz w:val="22"/>
-          <w:szCs w:val="22"/>
-        </w:rPr>
-        <w:t>package.json</w:t>
-      </w:r>
-      <w:proofErr w:type="spellEnd"/>
-      <w:r>
-        <w:rPr>
-          <w:sz w:val="22"/>
-          <w:szCs w:val="22"/>
-        </w:rPr>
-        <w:t xml:space="preserve"> (Fig </w:t>
+        <w:t xml:space="preserve">express, openai and dotenv in the backend package.json (Fig </w:t>
       </w:r>
       <w:r>
         <w:rPr>
@@ -5353,21 +4659,12 @@
           <w:szCs w:val="22"/>
         </w:rPr>
       </w:pPr>
-      <w:proofErr w:type="spellStart"/>
-      <w:r>
-        <w:rPr>
-          <w:sz w:val="22"/>
-          <w:szCs w:val="22"/>
-        </w:rPr>
-        <w:t>Github</w:t>
-      </w:r>
-      <w:proofErr w:type="spellEnd"/>
-      <w:r>
-        <w:rPr>
-          <w:sz w:val="22"/>
-          <w:szCs w:val="22"/>
-        </w:rPr>
-        <w:t xml:space="preserve"> doesn’t actually allow any files to contain the PAT token as it’s a breach of confidentiality.</w:t>
+      <w:r>
+        <w:rPr>
+          <w:sz w:val="22"/>
+          <w:szCs w:val="22"/>
+        </w:rPr>
+        <w:t>Github doesn’t actually allow any files to contain the PAT token as it’s a breach of confidentiality.</w:t>
       </w:r>
     </w:p>
     <w:p>
@@ -5394,23 +4691,7 @@
           <w:sz w:val="22"/>
           <w:szCs w:val="22"/>
         </w:rPr>
-        <w:t xml:space="preserve">Azure as </w:t>
-      </w:r>
-      <w:proofErr w:type="spellStart"/>
-      <w:r>
-        <w:rPr>
-          <w:sz w:val="22"/>
-          <w:szCs w:val="22"/>
-        </w:rPr>
-        <w:t>a</w:t>
-      </w:r>
-      <w:proofErr w:type="spellEnd"/>
-      <w:r>
-        <w:rPr>
-          <w:sz w:val="22"/>
-          <w:szCs w:val="22"/>
-        </w:rPr>
-        <w:t xml:space="preserve"> Environment variable (Fig 11.)</w:t>
+        <w:t>Azure as a Environment variable (Fig 11.)</w:t>
       </w:r>
     </w:p>
     <w:p>
@@ -5513,78 +4794,14 @@
           <w:sz w:val="22"/>
           <w:szCs w:val="22"/>
         </w:rPr>
-        <w:t xml:space="preserve">.env within the frontend and backend, the </w:t>
-      </w:r>
-      <w:proofErr w:type="spellStart"/>
-      <w:r>
-        <w:rPr>
-          <w:sz w:val="22"/>
-          <w:szCs w:val="22"/>
-        </w:rPr>
-        <w:t>backend’s</w:t>
-      </w:r>
-      <w:proofErr w:type="spellEnd"/>
-      <w:r>
-        <w:rPr>
-          <w:sz w:val="22"/>
-          <w:szCs w:val="22"/>
-        </w:rPr>
-        <w:t xml:space="preserve"> .env file also contains the </w:t>
-      </w:r>
-      <w:proofErr w:type="spellStart"/>
-      <w:r>
-        <w:rPr>
-          <w:sz w:val="22"/>
-          <w:szCs w:val="22"/>
-        </w:rPr>
-        <w:t>Github_token</w:t>
-      </w:r>
-      <w:proofErr w:type="spellEnd"/>
-      <w:r>
-        <w:rPr>
-          <w:sz w:val="22"/>
-          <w:szCs w:val="22"/>
-        </w:rPr>
-        <w:t xml:space="preserve"> but </w:t>
-      </w:r>
-      <w:proofErr w:type="spellStart"/>
-      <w:r>
-        <w:rPr>
-          <w:sz w:val="22"/>
-          <w:szCs w:val="22"/>
-        </w:rPr>
-        <w:t>its</w:t>
-      </w:r>
-      <w:proofErr w:type="spellEnd"/>
-      <w:r>
-        <w:rPr>
-          <w:sz w:val="22"/>
-          <w:szCs w:val="22"/>
-        </w:rPr>
-        <w:t xml:space="preserve"> in a </w:t>
-      </w:r>
-      <w:proofErr w:type="spellStart"/>
-      <w:r>
-        <w:rPr>
-          <w:sz w:val="22"/>
-          <w:szCs w:val="22"/>
-        </w:rPr>
-        <w:t>git</w:t>
-      </w:r>
-      <w:r>
-        <w:rPr>
-          <w:sz w:val="22"/>
-          <w:szCs w:val="22"/>
-        </w:rPr>
-        <w:t>ignored</w:t>
-      </w:r>
-      <w:proofErr w:type="spellEnd"/>
-      <w:r>
-        <w:rPr>
-          <w:sz w:val="22"/>
-          <w:szCs w:val="22"/>
-        </w:rPr>
-        <w:t xml:space="preserve"> file. </w:t>
+        <w:t>.env within the frontend and backend, the backend’s .env file also contains the Github_token but its in a git</w:t>
+      </w:r>
+      <w:r>
+        <w:rPr>
+          <w:sz w:val="22"/>
+          <w:szCs w:val="22"/>
+        </w:rPr>
+        <w:t xml:space="preserve">ignored file. </w:t>
       </w:r>
     </w:p>
     <w:p>
@@ -5631,23 +4848,7 @@
           <w:sz w:val="22"/>
           <w:szCs w:val="22"/>
         </w:rPr>
-        <w:t xml:space="preserve">njects the environment variables into </w:t>
-      </w:r>
-      <w:proofErr w:type="spellStart"/>
-      <w:r>
-        <w:rPr>
-          <w:sz w:val="22"/>
-          <w:szCs w:val="22"/>
-        </w:rPr>
-        <w:t>process.env</w:t>
-      </w:r>
-      <w:proofErr w:type="spellEnd"/>
-      <w:r>
-        <w:rPr>
-          <w:sz w:val="22"/>
-          <w:szCs w:val="22"/>
-        </w:rPr>
-        <w:t xml:space="preserve"> for use.</w:t>
+        <w:t>njects the environment variables into process.env for use.</w:t>
       </w:r>
     </w:p>
     <w:p>
@@ -5803,23 +5004,7 @@
           <w:sz w:val="22"/>
           <w:szCs w:val="22"/>
         </w:rPr>
-        <w:t xml:space="preserve">DROP TABLE </w:t>
-      </w:r>
-      <w:proofErr w:type="spellStart"/>
-      <w:r>
-        <w:rPr>
-          <w:sz w:val="22"/>
-          <w:szCs w:val="22"/>
-        </w:rPr>
-        <w:t>cat_identifications</w:t>
-      </w:r>
-      <w:proofErr w:type="spellEnd"/>
-      <w:r>
-        <w:rPr>
-          <w:sz w:val="22"/>
-          <w:szCs w:val="22"/>
-        </w:rPr>
-        <w:t>; --</w:t>
+        <w:t>DROP TABLE cat_identifications; --</w:t>
       </w:r>
     </w:p>
     <w:p>
@@ -6046,23 +5231,7 @@
           <w:sz w:val="22"/>
           <w:szCs w:val="22"/>
         </w:rPr>
-        <w:t xml:space="preserve"> /</w:t>
-      </w:r>
-      <w:proofErr w:type="spellStart"/>
-      <w:r>
-        <w:rPr>
-          <w:sz w:val="22"/>
-          <w:szCs w:val="22"/>
-        </w:rPr>
-        <w:t>api</w:t>
-      </w:r>
-      <w:proofErr w:type="spellEnd"/>
-      <w:r>
-        <w:rPr>
-          <w:sz w:val="22"/>
-          <w:szCs w:val="22"/>
-        </w:rPr>
-        <w:t>/cats”</w:t>
+        <w:t xml:space="preserve"> /api/cats”</w:t>
       </w:r>
     </w:p>
     <w:p>
@@ -6145,23 +5314,7 @@
           <w:sz w:val="22"/>
           <w:szCs w:val="22"/>
         </w:rPr>
-        <w:t xml:space="preserve">But it failed to copy the files from repository to </w:t>
-      </w:r>
-      <w:proofErr w:type="spellStart"/>
-      <w:r>
-        <w:rPr>
-          <w:sz w:val="22"/>
-          <w:szCs w:val="22"/>
-        </w:rPr>
-        <w:t>wwwroot</w:t>
-      </w:r>
-      <w:proofErr w:type="spellEnd"/>
-      <w:r>
-        <w:rPr>
-          <w:sz w:val="22"/>
-          <w:szCs w:val="22"/>
-        </w:rPr>
-        <w:t xml:space="preserve"> (where Azure serves the app).</w:t>
+        <w:t>But it failed to copy the files from repository to wwwroot (where Azure serves the app).</w:t>
       </w:r>
     </w:p>
     <w:p>
@@ -6224,23 +5377,7 @@
           <w:sz w:val="22"/>
           <w:szCs w:val="22"/>
         </w:rPr>
-        <w:t>Checked Azure Repository: In Kudu, we saw that /home/site/repository/backend/</w:t>
-      </w:r>
-      <w:proofErr w:type="spellStart"/>
-      <w:r>
-        <w:rPr>
-          <w:sz w:val="22"/>
-          <w:szCs w:val="22"/>
-        </w:rPr>
-        <w:t>src</w:t>
-      </w:r>
-      <w:proofErr w:type="spellEnd"/>
-      <w:r>
-        <w:rPr>
-          <w:sz w:val="22"/>
-          <w:szCs w:val="22"/>
-        </w:rPr>
-        <w:t>/routes/upload.js had /cats route.</w:t>
+        <w:t>Checked Azure Repository: In Kudu, we saw that /home/site/repository/backend/src/routes/upload.js had /cats route.</w:t>
       </w:r>
     </w:p>
     <w:p>
@@ -6260,39 +5397,7 @@
           <w:sz w:val="22"/>
           <w:szCs w:val="22"/>
         </w:rPr>
-        <w:t>Checked deployed code: Found /home/site/</w:t>
-      </w:r>
-      <w:proofErr w:type="spellStart"/>
-      <w:r>
-        <w:rPr>
-          <w:sz w:val="22"/>
-          <w:szCs w:val="22"/>
-        </w:rPr>
-        <w:t>wwwroot</w:t>
-      </w:r>
-      <w:proofErr w:type="spellEnd"/>
-      <w:r>
-        <w:rPr>
-          <w:sz w:val="22"/>
-          <w:szCs w:val="22"/>
-        </w:rPr>
-        <w:t>/backend/</w:t>
-      </w:r>
-      <w:proofErr w:type="spellStart"/>
-      <w:r>
-        <w:rPr>
-          <w:sz w:val="22"/>
-          <w:szCs w:val="22"/>
-        </w:rPr>
-        <w:t>src</w:t>
-      </w:r>
-      <w:proofErr w:type="spellEnd"/>
-      <w:r>
-        <w:rPr>
-          <w:sz w:val="22"/>
-          <w:szCs w:val="22"/>
-        </w:rPr>
-        <w:t>/routes/upload.js was missing /cats.</w:t>
+        <w:t>Checked deployed code: Found /home/site/wwwroot/backend/src/routes/upload.js was missing /cats.</w:t>
       </w:r>
     </w:p>
     <w:p>
@@ -6312,39 +5417,7 @@
           <w:sz w:val="22"/>
           <w:szCs w:val="22"/>
         </w:rPr>
-        <w:t>Tried redeploying: Multiple git push azure +</w:t>
-      </w:r>
-      <w:proofErr w:type="spellStart"/>
-      <w:r>
-        <w:rPr>
-          <w:sz w:val="22"/>
-          <w:szCs w:val="22"/>
-        </w:rPr>
-        <w:t>HEAD:master</w:t>
-      </w:r>
-      <w:proofErr w:type="spellEnd"/>
-      <w:r>
-        <w:rPr>
-          <w:sz w:val="22"/>
-          <w:szCs w:val="22"/>
-        </w:rPr>
-        <w:t xml:space="preserve"> attempts didn’t update </w:t>
-      </w:r>
-      <w:proofErr w:type="spellStart"/>
-      <w:r>
-        <w:rPr>
-          <w:sz w:val="22"/>
-          <w:szCs w:val="22"/>
-        </w:rPr>
-        <w:t>wwwroot</w:t>
-      </w:r>
-      <w:proofErr w:type="spellEnd"/>
-      <w:r>
-        <w:rPr>
-          <w:sz w:val="22"/>
-          <w:szCs w:val="22"/>
-        </w:rPr>
-        <w:t>.</w:t>
+        <w:t>Tried redeploying: Multiple git push azure +HEAD:master attempts didn’t update wwwroot.</w:t>
       </w:r>
     </w:p>
     <w:p>
@@ -6364,23 +5437,7 @@
           <w:sz w:val="22"/>
           <w:szCs w:val="22"/>
         </w:rPr>
-        <w:t xml:space="preserve">Checked deployment logs: Found failed deployments in Deployment </w:t>
-      </w:r>
-      <w:proofErr w:type="spellStart"/>
-      <w:r>
-        <w:rPr>
-          <w:sz w:val="22"/>
-          <w:szCs w:val="22"/>
-        </w:rPr>
-        <w:t>Center</w:t>
-      </w:r>
-      <w:proofErr w:type="spellEnd"/>
-      <w:r>
-        <w:rPr>
-          <w:sz w:val="22"/>
-          <w:szCs w:val="22"/>
-        </w:rPr>
-        <w:t>.</w:t>
+        <w:t>Checked deployment logs: Found failed deployments in Deployment Center.</w:t>
       </w:r>
     </w:p>
     <w:p>
@@ -6448,60 +5505,562 @@
           <w:sz w:val="22"/>
           <w:szCs w:val="22"/>
         </w:rPr>
-        <w:t>./repository/backend/</w:t>
-      </w:r>
-      <w:proofErr w:type="spellStart"/>
-      <w:r>
-        <w:rPr>
-          <w:sz w:val="22"/>
-          <w:szCs w:val="22"/>
-        </w:rPr>
-        <w:t>src</w:t>
-      </w:r>
-      <w:proofErr w:type="spellEnd"/>
-      <w:r>
-        <w:rPr>
-          <w:sz w:val="22"/>
-          <w:szCs w:val="22"/>
-        </w:rPr>
-        <w:t>/routes/upload.js /home/./</w:t>
-      </w:r>
-      <w:proofErr w:type="spellStart"/>
-      <w:r>
-        <w:rPr>
-          <w:sz w:val="22"/>
-          <w:szCs w:val="22"/>
-        </w:rPr>
-        <w:t>wwwroot</w:t>
-      </w:r>
-      <w:proofErr w:type="spellEnd"/>
-      <w:r>
-        <w:rPr>
-          <w:sz w:val="22"/>
-          <w:szCs w:val="22"/>
-        </w:rPr>
-        <w:t>/backend/</w:t>
-      </w:r>
-      <w:proofErr w:type="spellStart"/>
-      <w:r>
-        <w:rPr>
-          <w:sz w:val="22"/>
-          <w:szCs w:val="22"/>
-        </w:rPr>
-        <w:t>src</w:t>
-      </w:r>
-      <w:proofErr w:type="spellEnd"/>
-      <w:r>
-        <w:rPr>
-          <w:sz w:val="22"/>
-          <w:szCs w:val="22"/>
-        </w:rPr>
-        <w:t>/routes/upload.js.</w:t>
-      </w:r>
-    </w:p>
-    <w:p>
-      <w:pPr>
-        <w:pStyle w:val="ListParagraph"/>
+        <w:t>./repository/backend/src/routes/upload.js /home/./wwwroot/backend/src/routes/upload.js.</w:t>
+      </w:r>
+    </w:p>
+    <w:p>
+      <w:pPr>
+        <w:pStyle w:val="ListParagraph"/>
+        <w:rPr>
+          <w:sz w:val="22"/>
+          <w:szCs w:val="22"/>
+        </w:rPr>
+      </w:pPr>
+    </w:p>
+    <w:p>
+      <w:pPr>
+        <w:pStyle w:val="ListParagraph"/>
+        <w:numPr>
+          <w:ilvl w:val="0"/>
+          <w:numId w:val="21"/>
+        </w:numPr>
+        <w:rPr>
+          <w:sz w:val="22"/>
+          <w:szCs w:val="22"/>
+        </w:rPr>
+      </w:pPr>
+      <w:r>
+        <w:rPr>
+          <w:sz w:val="22"/>
+          <w:szCs w:val="22"/>
+        </w:rPr>
+        <w:t>Managing price of services.</w:t>
+      </w:r>
+    </w:p>
+    <w:p>
+      <w:pPr>
+        <w:pStyle w:val="ListParagraph"/>
+        <w:numPr>
+          <w:ilvl w:val="0"/>
+          <w:numId w:val="16"/>
+        </w:numPr>
+        <w:rPr>
+          <w:sz w:val="22"/>
+          <w:szCs w:val="22"/>
+        </w:rPr>
+      </w:pPr>
+      <w:r>
+        <w:rPr>
+          <w:sz w:val="22"/>
+          <w:szCs w:val="22"/>
+        </w:rPr>
+        <w:t>The first payment for our Azure serv</w:t>
+      </w:r>
+      <w:r>
+        <w:rPr>
+          <w:sz w:val="22"/>
+          <w:szCs w:val="22"/>
+        </w:rPr>
+        <w:t>ices was A$2</w:t>
+      </w:r>
+      <w:r>
+        <w:rPr>
+          <w:sz w:val="22"/>
+          <w:szCs w:val="22"/>
+        </w:rPr>
+        <w:t>7.03.</w:t>
+      </w:r>
+    </w:p>
+    <w:p>
+      <w:pPr>
+        <w:ind w:firstLine="720"/>
+        <w:rPr>
+          <w:sz w:val="22"/>
+          <w:szCs w:val="22"/>
+        </w:rPr>
+      </w:pPr>
+      <w:r>
+        <w:drawing>
+          <wp:inline distT="0" distB="0" distL="0" distR="0" wp14:anchorId="1C061E3D" wp14:editId="500A5C5C">
+            <wp:extent cx="5731510" cy="583565"/>
+            <wp:effectExtent l="0" t="0" r="2540" b="6985"/>
+            <wp:docPr id="1220281147" name="Picture 1"/>
+            <wp:cNvGraphicFramePr>
+              <a:graphicFrameLocks xmlns:a="http://schemas.openxmlformats.org/drawingml/2006/main" noChangeAspect="1"/>
+            </wp:cNvGraphicFramePr>
+            <a:graphic xmlns:a="http://schemas.openxmlformats.org/drawingml/2006/main">
+              <a:graphicData uri="http://schemas.openxmlformats.org/drawingml/2006/picture">
+                <pic:pic xmlns:pic="http://schemas.openxmlformats.org/drawingml/2006/picture">
+                  <pic:nvPicPr>
+                    <pic:cNvPr id="1220281147" name=""/>
+                    <pic:cNvPicPr/>
+                  </pic:nvPicPr>
+                  <pic:blipFill>
+                    <a:blip r:embed="rId21"/>
+                    <a:stretch>
+                      <a:fillRect/>
+                    </a:stretch>
+                  </pic:blipFill>
+                  <pic:spPr>
+                    <a:xfrm>
+                      <a:off x="0" y="0"/>
+                      <a:ext cx="5731510" cy="583565"/>
+                    </a:xfrm>
+                    <a:prstGeom prst="rect">
+                      <a:avLst/>
+                    </a:prstGeom>
+                  </pic:spPr>
+                </pic:pic>
+              </a:graphicData>
+            </a:graphic>
+          </wp:inline>
+        </w:drawing>
+      </w:r>
+    </w:p>
+    <w:p>
+      <w:pPr>
+        <w:pStyle w:val="ListParagraph"/>
+        <w:numPr>
+          <w:ilvl w:val="0"/>
+          <w:numId w:val="16"/>
+        </w:numPr>
+        <w:rPr>
+          <w:sz w:val="22"/>
+          <w:szCs w:val="22"/>
+        </w:rPr>
+      </w:pPr>
+      <w:r>
+        <w:rPr>
+          <w:sz w:val="22"/>
+          <w:szCs w:val="22"/>
+        </w:rPr>
+        <w:t xml:space="preserve">The second payment for our Azure services was </w:t>
+      </w:r>
+      <w:r>
+        <w:rPr>
+          <w:sz w:val="22"/>
+          <w:szCs w:val="22"/>
+        </w:rPr>
+        <w:t>A$101.34.</w:t>
+      </w:r>
+    </w:p>
+    <w:p>
+      <w:pPr>
+        <w:ind w:firstLine="720"/>
+        <w:rPr>
+          <w:sz w:val="22"/>
+          <w:szCs w:val="22"/>
+        </w:rPr>
+      </w:pPr>
+      <w:r>
+        <w:rPr>
+          <w:sz w:val="22"/>
+          <w:szCs w:val="22"/>
+        </w:rPr>
+        <w:drawing>
+          <wp:inline distT="0" distB="0" distL="0" distR="0" wp14:anchorId="68D3F2E4" wp14:editId="4F1ACE66">
+            <wp:extent cx="5731510" cy="558165"/>
+            <wp:effectExtent l="0" t="0" r="2540" b="0"/>
+            <wp:docPr id="1952349539" name="Picture 1"/>
+            <wp:cNvGraphicFramePr>
+              <a:graphicFrameLocks xmlns:a="http://schemas.openxmlformats.org/drawingml/2006/main" noChangeAspect="1"/>
+            </wp:cNvGraphicFramePr>
+            <a:graphic xmlns:a="http://schemas.openxmlformats.org/drawingml/2006/main">
+              <a:graphicData uri="http://schemas.openxmlformats.org/drawingml/2006/picture">
+                <pic:pic xmlns:pic="http://schemas.openxmlformats.org/drawingml/2006/picture">
+                  <pic:nvPicPr>
+                    <pic:cNvPr id="1952349539" name=""/>
+                    <pic:cNvPicPr/>
+                  </pic:nvPicPr>
+                  <pic:blipFill>
+                    <a:blip r:embed="rId22"/>
+                    <a:stretch>
+                      <a:fillRect/>
+                    </a:stretch>
+                  </pic:blipFill>
+                  <pic:spPr>
+                    <a:xfrm>
+                      <a:off x="0" y="0"/>
+                      <a:ext cx="5731510" cy="558165"/>
+                    </a:xfrm>
+                    <a:prstGeom prst="rect">
+                      <a:avLst/>
+                    </a:prstGeom>
+                  </pic:spPr>
+                </pic:pic>
+              </a:graphicData>
+            </a:graphic>
+          </wp:inline>
+        </w:drawing>
+      </w:r>
+    </w:p>
+    <w:p>
+      <w:pPr>
+        <w:pStyle w:val="ListParagraph"/>
+        <w:numPr>
+          <w:ilvl w:val="0"/>
+          <w:numId w:val="16"/>
+        </w:numPr>
+        <w:rPr>
+          <w:sz w:val="22"/>
+          <w:szCs w:val="22"/>
+        </w:rPr>
+      </w:pPr>
+      <w:r>
+        <w:rPr>
+          <w:sz w:val="22"/>
+          <w:szCs w:val="22"/>
+        </w:rPr>
+        <w:t xml:space="preserve">This price jump is concerning, as if we were to </w:t>
+      </w:r>
+      <w:r>
+        <w:rPr>
+          <w:sz w:val="22"/>
+          <w:szCs w:val="22"/>
+        </w:rPr>
+        <w:t>continue</w:t>
+      </w:r>
+      <w:r>
+        <w:rPr>
+          <w:sz w:val="22"/>
+          <w:szCs w:val="22"/>
+        </w:rPr>
+        <w:t xml:space="preserve"> using these services we would incur a higher charge over time.</w:t>
+      </w:r>
+    </w:p>
+    <w:p>
+      <w:pPr>
+        <w:pStyle w:val="ListParagraph"/>
+        <w:numPr>
+          <w:ilvl w:val="0"/>
+          <w:numId w:val="16"/>
+        </w:numPr>
+        <w:rPr>
+          <w:sz w:val="22"/>
+          <w:szCs w:val="22"/>
+        </w:rPr>
+      </w:pPr>
+      <w:r>
+        <w:rPr>
+          <w:sz w:val="22"/>
+          <w:szCs w:val="22"/>
+        </w:rPr>
+        <w:t>App service plan</w:t>
+      </w:r>
+    </w:p>
+    <w:p>
+      <w:pPr>
+        <w:pStyle w:val="ListParagraph"/>
+        <w:numPr>
+          <w:ilvl w:val="0"/>
+          <w:numId w:val="37"/>
+        </w:numPr>
+        <w:rPr>
+          <w:sz w:val="22"/>
+          <w:szCs w:val="22"/>
+        </w:rPr>
+      </w:pPr>
+      <w:r>
+        <w:rPr>
+          <w:sz w:val="22"/>
+          <w:szCs w:val="22"/>
+        </w:rPr>
+        <w:t>Acts as our</w:t>
+      </w:r>
+      <w:r>
+        <w:rPr>
+          <w:sz w:val="22"/>
+          <w:szCs w:val="22"/>
+        </w:rPr>
+        <w:t xml:space="preserve"> computer/server.</w:t>
+      </w:r>
+    </w:p>
+    <w:p>
+      <w:pPr>
+        <w:pStyle w:val="ListParagraph"/>
+        <w:numPr>
+          <w:ilvl w:val="0"/>
+          <w:numId w:val="37"/>
+        </w:numPr>
+        <w:rPr>
+          <w:sz w:val="22"/>
+          <w:szCs w:val="22"/>
+        </w:rPr>
+      </w:pPr>
+      <w:r>
+        <w:rPr>
+          <w:sz w:val="22"/>
+          <w:szCs w:val="22"/>
+        </w:rPr>
+        <w:t>Gives us CPU cores, RAM and storage.</w:t>
+      </w:r>
+    </w:p>
+    <w:p>
+      <w:pPr>
+        <w:pStyle w:val="ListParagraph"/>
+        <w:numPr>
+          <w:ilvl w:val="0"/>
+          <w:numId w:val="37"/>
+        </w:numPr>
+        <w:rPr>
+          <w:sz w:val="22"/>
+          <w:szCs w:val="22"/>
+        </w:rPr>
+      </w:pPr>
+      <w:r>
+        <w:rPr>
+          <w:sz w:val="22"/>
+          <w:szCs w:val="22"/>
+        </w:rPr>
+        <w:t xml:space="preserve">Allows it be always on, auto scaling, </w:t>
+      </w:r>
+      <w:r>
+        <w:rPr>
+          <w:sz w:val="22"/>
+          <w:szCs w:val="22"/>
+        </w:rPr>
+        <w:t>and custom domains.</w:t>
+      </w:r>
+    </w:p>
+    <w:p>
+      <w:pPr>
+        <w:pStyle w:val="ListParagraph"/>
+        <w:numPr>
+          <w:ilvl w:val="0"/>
+          <w:numId w:val="36"/>
+        </w:numPr>
+        <w:rPr>
+          <w:sz w:val="22"/>
+          <w:szCs w:val="22"/>
+        </w:rPr>
+      </w:pPr>
+      <w:r>
+        <w:rPr>
+          <w:sz w:val="22"/>
+          <w:szCs w:val="22"/>
+        </w:rPr>
+        <w:t>Currently we are using the Basic B1 tier</w:t>
+      </w:r>
+      <w:r>
+        <w:rPr>
+          <w:sz w:val="22"/>
+          <w:szCs w:val="22"/>
+        </w:rPr>
+        <w:t>.</w:t>
+      </w:r>
+    </w:p>
+    <w:p>
+      <w:pPr>
+        <w:ind w:left="2160"/>
+        <w:rPr>
+          <w:sz w:val="22"/>
+          <w:szCs w:val="22"/>
+        </w:rPr>
+      </w:pPr>
+      <w:r>
+        <w:rPr>
+          <w:sz w:val="22"/>
+          <w:szCs w:val="22"/>
+        </w:rPr>
+        <w:drawing>
+          <wp:inline distT="0" distB="0" distL="0" distR="0" wp14:anchorId="598CDEE6" wp14:editId="364487DE">
+            <wp:extent cx="4378960" cy="1658241"/>
+            <wp:effectExtent l="0" t="0" r="2540" b="0"/>
+            <wp:docPr id="1564579323" name="Picture 1"/>
+            <wp:cNvGraphicFramePr>
+              <a:graphicFrameLocks xmlns:a="http://schemas.openxmlformats.org/drawingml/2006/main" noChangeAspect="1"/>
+            </wp:cNvGraphicFramePr>
+            <a:graphic xmlns:a="http://schemas.openxmlformats.org/drawingml/2006/main">
+              <a:graphicData uri="http://schemas.openxmlformats.org/drawingml/2006/picture">
+                <pic:pic xmlns:pic="http://schemas.openxmlformats.org/drawingml/2006/picture">
+                  <pic:nvPicPr>
+                    <pic:cNvPr id="1564579323" name=""/>
+                    <pic:cNvPicPr/>
+                  </pic:nvPicPr>
+                  <pic:blipFill>
+                    <a:blip r:embed="rId23"/>
+                    <a:stretch>
+                      <a:fillRect/>
+                    </a:stretch>
+                  </pic:blipFill>
+                  <pic:spPr>
+                    <a:xfrm>
+                      <a:off x="0" y="0"/>
+                      <a:ext cx="4394302" cy="1664051"/>
+                    </a:xfrm>
+                    <a:prstGeom prst="rect">
+                      <a:avLst/>
+                    </a:prstGeom>
+                  </pic:spPr>
+                </pic:pic>
+              </a:graphicData>
+            </a:graphic>
+          </wp:inline>
+        </w:drawing>
+      </w:r>
+    </w:p>
+    <w:p>
+      <w:pPr>
+        <w:pStyle w:val="ListParagraph"/>
+        <w:numPr>
+          <w:ilvl w:val="0"/>
+          <w:numId w:val="36"/>
+        </w:numPr>
+        <w:rPr>
+          <w:sz w:val="22"/>
+          <w:szCs w:val="22"/>
+        </w:rPr>
+      </w:pPr>
+      <w:r>
+        <w:rPr>
+          <w:sz w:val="22"/>
+          <w:szCs w:val="22"/>
+        </w:rPr>
+        <w:t>We will switch this to the shared tier, as It allows it be always run while being significantly cheaper.</w:t>
+      </w:r>
+    </w:p>
+    <w:p>
+      <w:pPr>
+        <w:pStyle w:val="ListParagraph"/>
+        <w:numPr>
+          <w:ilvl w:val="0"/>
+          <w:numId w:val="36"/>
+        </w:numPr>
+        <w:rPr>
+          <w:sz w:val="22"/>
+          <w:szCs w:val="22"/>
+        </w:rPr>
+      </w:pPr>
+      <w:r>
+        <w:rPr>
+          <w:sz w:val="22"/>
+          <w:szCs w:val="22"/>
+        </w:rPr>
+        <w:t>Unfortunately for our region we don’t have a shared tier so we will keep the Basic B1 tier to allow it to run on our cv.</w:t>
+      </w:r>
+    </w:p>
+    <w:p>
+      <w:pPr>
+        <w:pStyle w:val="ListParagraph"/>
+        <w:numPr>
+          <w:ilvl w:val="0"/>
+          <w:numId w:val="16"/>
+        </w:numPr>
+        <w:rPr>
+          <w:sz w:val="22"/>
+          <w:szCs w:val="22"/>
+        </w:rPr>
+      </w:pPr>
+      <w:r>
+        <w:rPr>
+          <w:sz w:val="22"/>
+          <w:szCs w:val="22"/>
+        </w:rPr>
+        <w:t>Notice in the second payment we incurred two from databases.</w:t>
+      </w:r>
+    </w:p>
+    <w:p>
+      <w:pPr>
+        <w:pStyle w:val="ListParagraph"/>
+        <w:numPr>
+          <w:ilvl w:val="0"/>
+          <w:numId w:val="35"/>
+        </w:numPr>
+        <w:rPr>
+          <w:sz w:val="22"/>
+          <w:szCs w:val="22"/>
+        </w:rPr>
+      </w:pPr>
+      <w:r>
+        <w:rPr>
+          <w:sz w:val="22"/>
+          <w:szCs w:val="22"/>
+        </w:rPr>
+        <w:t>PostgreSQL Flexible Server Burstable</w:t>
+      </w:r>
+      <w:r>
+        <w:rPr>
+          <w:sz w:val="22"/>
+          <w:szCs w:val="22"/>
+        </w:rPr>
+        <w:t>, this is the compute/server instance (CPU, RAM, processing power)</w:t>
+      </w:r>
+    </w:p>
+    <w:p>
+      <w:pPr>
+        <w:pStyle w:val="ListParagraph"/>
+        <w:numPr>
+          <w:ilvl w:val="0"/>
+          <w:numId w:val="35"/>
+        </w:numPr>
+        <w:rPr>
+          <w:sz w:val="22"/>
+          <w:szCs w:val="22"/>
+        </w:rPr>
+      </w:pPr>
+      <w:r>
+        <w:rPr>
+          <w:sz w:val="22"/>
+          <w:szCs w:val="22"/>
+        </w:rPr>
+        <w:t xml:space="preserve">PostgresSQL Flexible Server Storage, </w:t>
+      </w:r>
+      <w:r>
+        <w:rPr>
+          <w:sz w:val="22"/>
+          <w:szCs w:val="22"/>
+        </w:rPr>
+        <w:t>this is the storage/disk space attached to the databas</w:t>
+      </w:r>
+      <w:r>
+        <w:rPr>
+          <w:sz w:val="22"/>
+          <w:szCs w:val="22"/>
+        </w:rPr>
+        <w:t>e</w:t>
+      </w:r>
+    </w:p>
+    <w:p>
+      <w:pPr>
+        <w:pStyle w:val="ListParagraph"/>
+        <w:numPr>
+          <w:ilvl w:val="0"/>
+          <w:numId w:val="35"/>
+        </w:numPr>
+        <w:rPr>
+          <w:sz w:val="22"/>
+          <w:szCs w:val="22"/>
+        </w:rPr>
+      </w:pPr>
+      <w:r>
+        <w:rPr>
+          <w:sz w:val="22"/>
+          <w:szCs w:val="22"/>
+        </w:rPr>
+        <w:t>Possible reason: Free trial perio</w:t>
+      </w:r>
+      <w:r>
+        <w:rPr>
+          <w:sz w:val="22"/>
+          <w:szCs w:val="22"/>
+        </w:rPr>
+        <w:t xml:space="preserve">d ended </w:t>
+      </w:r>
+    </w:p>
+    <w:p>
+      <w:pPr>
+        <w:pStyle w:val="ListParagraph"/>
+        <w:ind w:left="2520"/>
+        <w:rPr>
+          <w:sz w:val="22"/>
+          <w:szCs w:val="22"/>
+        </w:rPr>
+      </w:pPr>
+    </w:p>
+    <w:p>
+      <w:pPr>
+        <w:pStyle w:val="ListParagraph"/>
+        <w:ind w:left="2520"/>
         <w:rPr>
           <w:sz w:val="22"/>
           <w:szCs w:val="22"/>
@@ -7153,6 +6712,119 @@
     </w:lvl>
   </w:abstractNum>
   <w:abstractNum w:abstractNumId="5" w15:restartNumberingAfterBreak="0">
+    <w:nsid w:val="103C0FED"/>
+    <w:multiLevelType w:val="hybridMultilevel"/>
+    <w:tmpl w:val="F77609F8"/>
+    <w:lvl w:ilvl="0" w:tplc="0C090003">
+      <w:start w:val="1"/>
+      <w:numFmt w:val="bullet"/>
+      <w:lvlText w:val="o"/>
+      <w:lvlJc w:val="left"/>
+      <w:pPr>
+        <w:ind w:left="2520" w:hanging="360"/>
+      </w:pPr>
+      <w:rPr>
+        <w:rFonts w:ascii="Courier New" w:hAnsi="Courier New" w:cs="Courier New" w:hint="default"/>
+      </w:rPr>
+    </w:lvl>
+    <w:lvl w:ilvl="1" w:tplc="0C090003" w:tentative="1">
+      <w:start w:val="1"/>
+      <w:numFmt w:val="bullet"/>
+      <w:lvlText w:val="o"/>
+      <w:lvlJc w:val="left"/>
+      <w:pPr>
+        <w:ind w:left="3240" w:hanging="360"/>
+      </w:pPr>
+      <w:rPr>
+        <w:rFonts w:ascii="Courier New" w:hAnsi="Courier New" w:cs="Courier New" w:hint="default"/>
+      </w:rPr>
+    </w:lvl>
+    <w:lvl w:ilvl="2" w:tplc="0C090005" w:tentative="1">
+      <w:start w:val="1"/>
+      <w:numFmt w:val="bullet"/>
+      <w:lvlText w:val=""/>
+      <w:lvlJc w:val="left"/>
+      <w:pPr>
+        <w:ind w:left="3960" w:hanging="360"/>
+      </w:pPr>
+      <w:rPr>
+        <w:rFonts w:ascii="Wingdings" w:hAnsi="Wingdings" w:hint="default"/>
+      </w:rPr>
+    </w:lvl>
+    <w:lvl w:ilvl="3" w:tplc="0C090001" w:tentative="1">
+      <w:start w:val="1"/>
+      <w:numFmt w:val="bullet"/>
+      <w:lvlText w:val=""/>
+      <w:lvlJc w:val="left"/>
+      <w:pPr>
+        <w:ind w:left="4680" w:hanging="360"/>
+      </w:pPr>
+      <w:rPr>
+        <w:rFonts w:ascii="Symbol" w:hAnsi="Symbol" w:hint="default"/>
+      </w:rPr>
+    </w:lvl>
+    <w:lvl w:ilvl="4" w:tplc="0C090003" w:tentative="1">
+      <w:start w:val="1"/>
+      <w:numFmt w:val="bullet"/>
+      <w:lvlText w:val="o"/>
+      <w:lvlJc w:val="left"/>
+      <w:pPr>
+        <w:ind w:left="5400" w:hanging="360"/>
+      </w:pPr>
+      <w:rPr>
+        <w:rFonts w:ascii="Courier New" w:hAnsi="Courier New" w:cs="Courier New" w:hint="default"/>
+      </w:rPr>
+    </w:lvl>
+    <w:lvl w:ilvl="5" w:tplc="0C090005" w:tentative="1">
+      <w:start w:val="1"/>
+      <w:numFmt w:val="bullet"/>
+      <w:lvlText w:val=""/>
+      <w:lvlJc w:val="left"/>
+      <w:pPr>
+        <w:ind w:left="6120" w:hanging="360"/>
+      </w:pPr>
+      <w:rPr>
+        <w:rFonts w:ascii="Wingdings" w:hAnsi="Wingdings" w:hint="default"/>
+      </w:rPr>
+    </w:lvl>
+    <w:lvl w:ilvl="6" w:tplc="0C090001" w:tentative="1">
+      <w:start w:val="1"/>
+      <w:numFmt w:val="bullet"/>
+      <w:lvlText w:val=""/>
+      <w:lvlJc w:val="left"/>
+      <w:pPr>
+        <w:ind w:left="6840" w:hanging="360"/>
+      </w:pPr>
+      <w:rPr>
+        <w:rFonts w:ascii="Symbol" w:hAnsi="Symbol" w:hint="default"/>
+      </w:rPr>
+    </w:lvl>
+    <w:lvl w:ilvl="7" w:tplc="0C090003" w:tentative="1">
+      <w:start w:val="1"/>
+      <w:numFmt w:val="bullet"/>
+      <w:lvlText w:val="o"/>
+      <w:lvlJc w:val="left"/>
+      <w:pPr>
+        <w:ind w:left="7560" w:hanging="360"/>
+      </w:pPr>
+      <w:rPr>
+        <w:rFonts w:ascii="Courier New" w:hAnsi="Courier New" w:cs="Courier New" w:hint="default"/>
+      </w:rPr>
+    </w:lvl>
+    <w:lvl w:ilvl="8" w:tplc="0C090005" w:tentative="1">
+      <w:start w:val="1"/>
+      <w:numFmt w:val="bullet"/>
+      <w:lvlText w:val=""/>
+      <w:lvlJc w:val="left"/>
+      <w:pPr>
+        <w:ind w:left="8280" w:hanging="360"/>
+      </w:pPr>
+      <w:rPr>
+        <w:rFonts w:ascii="Wingdings" w:hAnsi="Wingdings" w:hint="default"/>
+      </w:rPr>
+    </w:lvl>
+  </w:abstractNum>
+  <w:abstractNum w:abstractNumId="6" w15:restartNumberingAfterBreak="0">
     <w:nsid w:val="12836971"/>
     <w:multiLevelType w:val="hybridMultilevel"/>
     <w:tmpl w:val="F944521E"/>
@@ -7241,7 +6913,7 @@
       </w:pPr>
     </w:lvl>
   </w:abstractNum>
-  <w:abstractNum w:abstractNumId="6" w15:restartNumberingAfterBreak="0">
+  <w:abstractNum w:abstractNumId="7" w15:restartNumberingAfterBreak="0">
     <w:nsid w:val="139B50DE"/>
     <w:multiLevelType w:val="hybridMultilevel"/>
     <w:tmpl w:val="AEBCEA4E"/>
@@ -7332,7 +7004,7 @@
       </w:pPr>
     </w:lvl>
   </w:abstractNum>
-  <w:abstractNum w:abstractNumId="7" w15:restartNumberingAfterBreak="0">
+  <w:abstractNum w:abstractNumId="8" w15:restartNumberingAfterBreak="0">
     <w:nsid w:val="142E69BA"/>
     <w:multiLevelType w:val="hybridMultilevel"/>
     <w:tmpl w:val="A60A5844"/>
@@ -7445,7 +7117,7 @@
       </w:rPr>
     </w:lvl>
   </w:abstractNum>
-  <w:abstractNum w:abstractNumId="8" w15:restartNumberingAfterBreak="0">
+  <w:abstractNum w:abstractNumId="9" w15:restartNumberingAfterBreak="0">
     <w:nsid w:val="14CB6DB3"/>
     <w:multiLevelType w:val="hybridMultilevel"/>
     <w:tmpl w:val="79D8C6B8"/>
@@ -7558,7 +7230,7 @@
       </w:rPr>
     </w:lvl>
   </w:abstractNum>
-  <w:abstractNum w:abstractNumId="9" w15:restartNumberingAfterBreak="0">
+  <w:abstractNum w:abstractNumId="10" w15:restartNumberingAfterBreak="0">
     <w:nsid w:val="16EA42F8"/>
     <w:multiLevelType w:val="hybridMultilevel"/>
     <w:tmpl w:val="E6CCD02A"/>
@@ -7671,7 +7343,120 @@
       </w:rPr>
     </w:lvl>
   </w:abstractNum>
-  <w:abstractNum w:abstractNumId="10" w15:restartNumberingAfterBreak="0">
+  <w:abstractNum w:abstractNumId="11" w15:restartNumberingAfterBreak="0">
+    <w:nsid w:val="1A432FD3"/>
+    <w:multiLevelType w:val="hybridMultilevel"/>
+    <w:tmpl w:val="DD1290C2"/>
+    <w:lvl w:ilvl="0" w:tplc="0C090003">
+      <w:start w:val="1"/>
+      <w:numFmt w:val="bullet"/>
+      <w:lvlText w:val="o"/>
+      <w:lvlJc w:val="left"/>
+      <w:pPr>
+        <w:ind w:left="2520" w:hanging="360"/>
+      </w:pPr>
+      <w:rPr>
+        <w:rFonts w:ascii="Courier New" w:hAnsi="Courier New" w:cs="Courier New" w:hint="default"/>
+      </w:rPr>
+    </w:lvl>
+    <w:lvl w:ilvl="1" w:tplc="0C090003" w:tentative="1">
+      <w:start w:val="1"/>
+      <w:numFmt w:val="bullet"/>
+      <w:lvlText w:val="o"/>
+      <w:lvlJc w:val="left"/>
+      <w:pPr>
+        <w:ind w:left="3240" w:hanging="360"/>
+      </w:pPr>
+      <w:rPr>
+        <w:rFonts w:ascii="Courier New" w:hAnsi="Courier New" w:cs="Courier New" w:hint="default"/>
+      </w:rPr>
+    </w:lvl>
+    <w:lvl w:ilvl="2" w:tplc="0C090005" w:tentative="1">
+      <w:start w:val="1"/>
+      <w:numFmt w:val="bullet"/>
+      <w:lvlText w:val=""/>
+      <w:lvlJc w:val="left"/>
+      <w:pPr>
+        <w:ind w:left="3960" w:hanging="360"/>
+      </w:pPr>
+      <w:rPr>
+        <w:rFonts w:ascii="Wingdings" w:hAnsi="Wingdings" w:hint="default"/>
+      </w:rPr>
+    </w:lvl>
+    <w:lvl w:ilvl="3" w:tplc="0C090001" w:tentative="1">
+      <w:start w:val="1"/>
+      <w:numFmt w:val="bullet"/>
+      <w:lvlText w:val=""/>
+      <w:lvlJc w:val="left"/>
+      <w:pPr>
+        <w:ind w:left="4680" w:hanging="360"/>
+      </w:pPr>
+      <w:rPr>
+        <w:rFonts w:ascii="Symbol" w:hAnsi="Symbol" w:hint="default"/>
+      </w:rPr>
+    </w:lvl>
+    <w:lvl w:ilvl="4" w:tplc="0C090003" w:tentative="1">
+      <w:start w:val="1"/>
+      <w:numFmt w:val="bullet"/>
+      <w:lvlText w:val="o"/>
+      <w:lvlJc w:val="left"/>
+      <w:pPr>
+        <w:ind w:left="5400" w:hanging="360"/>
+      </w:pPr>
+      <w:rPr>
+        <w:rFonts w:ascii="Courier New" w:hAnsi="Courier New" w:cs="Courier New" w:hint="default"/>
+      </w:rPr>
+    </w:lvl>
+    <w:lvl w:ilvl="5" w:tplc="0C090005" w:tentative="1">
+      <w:start w:val="1"/>
+      <w:numFmt w:val="bullet"/>
+      <w:lvlText w:val=""/>
+      <w:lvlJc w:val="left"/>
+      <w:pPr>
+        <w:ind w:left="6120" w:hanging="360"/>
+      </w:pPr>
+      <w:rPr>
+        <w:rFonts w:ascii="Wingdings" w:hAnsi="Wingdings" w:hint="default"/>
+      </w:rPr>
+    </w:lvl>
+    <w:lvl w:ilvl="6" w:tplc="0C090001" w:tentative="1">
+      <w:start w:val="1"/>
+      <w:numFmt w:val="bullet"/>
+      <w:lvlText w:val=""/>
+      <w:lvlJc w:val="left"/>
+      <w:pPr>
+        <w:ind w:left="6840" w:hanging="360"/>
+      </w:pPr>
+      <w:rPr>
+        <w:rFonts w:ascii="Symbol" w:hAnsi="Symbol" w:hint="default"/>
+      </w:rPr>
+    </w:lvl>
+    <w:lvl w:ilvl="7" w:tplc="0C090003" w:tentative="1">
+      <w:start w:val="1"/>
+      <w:numFmt w:val="bullet"/>
+      <w:lvlText w:val="o"/>
+      <w:lvlJc w:val="left"/>
+      <w:pPr>
+        <w:ind w:left="7560" w:hanging="360"/>
+      </w:pPr>
+      <w:rPr>
+        <w:rFonts w:ascii="Courier New" w:hAnsi="Courier New" w:cs="Courier New" w:hint="default"/>
+      </w:rPr>
+    </w:lvl>
+    <w:lvl w:ilvl="8" w:tplc="0C090005" w:tentative="1">
+      <w:start w:val="1"/>
+      <w:numFmt w:val="bullet"/>
+      <w:lvlText w:val=""/>
+      <w:lvlJc w:val="left"/>
+      <w:pPr>
+        <w:ind w:left="8280" w:hanging="360"/>
+      </w:pPr>
+      <w:rPr>
+        <w:rFonts w:ascii="Wingdings" w:hAnsi="Wingdings" w:hint="default"/>
+      </w:rPr>
+    </w:lvl>
+  </w:abstractNum>
+  <w:abstractNum w:abstractNumId="12" w15:restartNumberingAfterBreak="0">
     <w:nsid w:val="23703DEE"/>
     <w:multiLevelType w:val="hybridMultilevel"/>
     <w:tmpl w:val="291EC7C6"/>
@@ -7784,7 +7569,7 @@
       </w:rPr>
     </w:lvl>
   </w:abstractNum>
-  <w:abstractNum w:abstractNumId="11" w15:restartNumberingAfterBreak="0">
+  <w:abstractNum w:abstractNumId="13" w15:restartNumberingAfterBreak="0">
     <w:nsid w:val="26F37C06"/>
     <w:multiLevelType w:val="hybridMultilevel"/>
     <w:tmpl w:val="82C076DE"/>
@@ -7897,10 +7682,10 @@
       </w:rPr>
     </w:lvl>
   </w:abstractNum>
-  <w:abstractNum w:abstractNumId="12" w15:restartNumberingAfterBreak="0">
+  <w:abstractNum w:abstractNumId="14" w15:restartNumberingAfterBreak="0">
     <w:nsid w:val="2AC61A4F"/>
     <w:multiLevelType w:val="hybridMultilevel"/>
-    <w:tmpl w:val="E120203E"/>
+    <w:tmpl w:val="BF8CF3C0"/>
     <w:lvl w:ilvl="0" w:tplc="E71CB754">
       <w:start w:val="1"/>
       <w:numFmt w:val="bullet"/>
@@ -8011,7 +7796,7 @@
       </w:rPr>
     </w:lvl>
   </w:abstractNum>
-  <w:abstractNum w:abstractNumId="13" w15:restartNumberingAfterBreak="0">
+  <w:abstractNum w:abstractNumId="15" w15:restartNumberingAfterBreak="0">
     <w:nsid w:val="2B6B6207"/>
     <w:multiLevelType w:val="hybridMultilevel"/>
     <w:tmpl w:val="94A86D76"/>
@@ -8100,7 +7885,7 @@
       </w:pPr>
     </w:lvl>
   </w:abstractNum>
-  <w:abstractNum w:abstractNumId="14" w15:restartNumberingAfterBreak="0">
+  <w:abstractNum w:abstractNumId="16" w15:restartNumberingAfterBreak="0">
     <w:nsid w:val="2CCB1EA2"/>
     <w:multiLevelType w:val="hybridMultilevel"/>
     <w:tmpl w:val="C0E46974"/>
@@ -8189,7 +7974,7 @@
       </w:pPr>
     </w:lvl>
   </w:abstractNum>
-  <w:abstractNum w:abstractNumId="15" w15:restartNumberingAfterBreak="0">
+  <w:abstractNum w:abstractNumId="17" w15:restartNumberingAfterBreak="0">
     <w:nsid w:val="326F105F"/>
     <w:multiLevelType w:val="hybridMultilevel"/>
     <w:tmpl w:val="619AC0AE"/>
@@ -8302,7 +8087,7 @@
       </w:rPr>
     </w:lvl>
   </w:abstractNum>
-  <w:abstractNum w:abstractNumId="16" w15:restartNumberingAfterBreak="0">
+  <w:abstractNum w:abstractNumId="18" w15:restartNumberingAfterBreak="0">
     <w:nsid w:val="337E2430"/>
     <w:multiLevelType w:val="hybridMultilevel"/>
     <w:tmpl w:val="683658C0"/>
@@ -8417,7 +8202,7 @@
       </w:rPr>
     </w:lvl>
   </w:abstractNum>
-  <w:abstractNum w:abstractNumId="17" w15:restartNumberingAfterBreak="0">
+  <w:abstractNum w:abstractNumId="19" w15:restartNumberingAfterBreak="0">
     <w:nsid w:val="3FDE6FFC"/>
     <w:multiLevelType w:val="hybridMultilevel"/>
     <w:tmpl w:val="BFB40134"/>
@@ -8530,7 +8315,7 @@
       </w:rPr>
     </w:lvl>
   </w:abstractNum>
-  <w:abstractNum w:abstractNumId="18" w15:restartNumberingAfterBreak="0">
+  <w:abstractNum w:abstractNumId="20" w15:restartNumberingAfterBreak="0">
     <w:nsid w:val="42A9121A"/>
     <w:multiLevelType w:val="hybridMultilevel"/>
     <w:tmpl w:val="8056CC3A"/>
@@ -8619,7 +8404,7 @@
       </w:pPr>
     </w:lvl>
   </w:abstractNum>
-  <w:abstractNum w:abstractNumId="19" w15:restartNumberingAfterBreak="0">
+  <w:abstractNum w:abstractNumId="21" w15:restartNumberingAfterBreak="0">
     <w:nsid w:val="499D547D"/>
     <w:multiLevelType w:val="hybridMultilevel"/>
     <w:tmpl w:val="FC669B86"/>
@@ -8708,7 +8493,7 @@
       </w:pPr>
     </w:lvl>
   </w:abstractNum>
-  <w:abstractNum w:abstractNumId="20" w15:restartNumberingAfterBreak="0">
+  <w:abstractNum w:abstractNumId="22" w15:restartNumberingAfterBreak="0">
     <w:nsid w:val="4E666BE8"/>
     <w:multiLevelType w:val="hybridMultilevel"/>
     <w:tmpl w:val="FB0A3F4E"/>
@@ -8821,7 +8606,7 @@
       </w:rPr>
     </w:lvl>
   </w:abstractNum>
-  <w:abstractNum w:abstractNumId="21" w15:restartNumberingAfterBreak="0">
+  <w:abstractNum w:abstractNumId="23" w15:restartNumberingAfterBreak="0">
     <w:nsid w:val="534C40E2"/>
     <w:multiLevelType w:val="hybridMultilevel"/>
     <w:tmpl w:val="F57083BA"/>
@@ -8910,7 +8695,7 @@
       </w:pPr>
     </w:lvl>
   </w:abstractNum>
-  <w:abstractNum w:abstractNumId="22" w15:restartNumberingAfterBreak="0">
+  <w:abstractNum w:abstractNumId="24" w15:restartNumberingAfterBreak="0">
     <w:nsid w:val="57896393"/>
     <w:multiLevelType w:val="hybridMultilevel"/>
     <w:tmpl w:val="EF727FE0"/>
@@ -8999,7 +8784,7 @@
       </w:pPr>
     </w:lvl>
   </w:abstractNum>
-  <w:abstractNum w:abstractNumId="23" w15:restartNumberingAfterBreak="0">
+  <w:abstractNum w:abstractNumId="25" w15:restartNumberingAfterBreak="0">
     <w:nsid w:val="59EE5859"/>
     <w:multiLevelType w:val="hybridMultilevel"/>
     <w:tmpl w:val="2E282416"/>
@@ -9088,7 +8873,120 @@
       </w:pPr>
     </w:lvl>
   </w:abstractNum>
-  <w:abstractNum w:abstractNumId="24" w15:restartNumberingAfterBreak="0">
+  <w:abstractNum w:abstractNumId="26" w15:restartNumberingAfterBreak="0">
+    <w:nsid w:val="5FC30382"/>
+    <w:multiLevelType w:val="hybridMultilevel"/>
+    <w:tmpl w:val="75F4ABB2"/>
+    <w:lvl w:ilvl="0" w:tplc="0C090003">
+      <w:start w:val="1"/>
+      <w:numFmt w:val="bullet"/>
+      <w:lvlText w:val="o"/>
+      <w:lvlJc w:val="left"/>
+      <w:pPr>
+        <w:ind w:left="2520" w:hanging="360"/>
+      </w:pPr>
+      <w:rPr>
+        <w:rFonts w:ascii="Courier New" w:hAnsi="Courier New" w:cs="Courier New" w:hint="default"/>
+      </w:rPr>
+    </w:lvl>
+    <w:lvl w:ilvl="1" w:tplc="0C090003" w:tentative="1">
+      <w:start w:val="1"/>
+      <w:numFmt w:val="bullet"/>
+      <w:lvlText w:val="o"/>
+      <w:lvlJc w:val="left"/>
+      <w:pPr>
+        <w:ind w:left="3240" w:hanging="360"/>
+      </w:pPr>
+      <w:rPr>
+        <w:rFonts w:ascii="Courier New" w:hAnsi="Courier New" w:cs="Courier New" w:hint="default"/>
+      </w:rPr>
+    </w:lvl>
+    <w:lvl w:ilvl="2" w:tplc="0C090005" w:tentative="1">
+      <w:start w:val="1"/>
+      <w:numFmt w:val="bullet"/>
+      <w:lvlText w:val=""/>
+      <w:lvlJc w:val="left"/>
+      <w:pPr>
+        <w:ind w:left="3960" w:hanging="360"/>
+      </w:pPr>
+      <w:rPr>
+        <w:rFonts w:ascii="Wingdings" w:hAnsi="Wingdings" w:hint="default"/>
+      </w:rPr>
+    </w:lvl>
+    <w:lvl w:ilvl="3" w:tplc="0C090001" w:tentative="1">
+      <w:start w:val="1"/>
+      <w:numFmt w:val="bullet"/>
+      <w:lvlText w:val=""/>
+      <w:lvlJc w:val="left"/>
+      <w:pPr>
+        <w:ind w:left="4680" w:hanging="360"/>
+      </w:pPr>
+      <w:rPr>
+        <w:rFonts w:ascii="Symbol" w:hAnsi="Symbol" w:hint="default"/>
+      </w:rPr>
+    </w:lvl>
+    <w:lvl w:ilvl="4" w:tplc="0C090003" w:tentative="1">
+      <w:start w:val="1"/>
+      <w:numFmt w:val="bullet"/>
+      <w:lvlText w:val="o"/>
+      <w:lvlJc w:val="left"/>
+      <w:pPr>
+        <w:ind w:left="5400" w:hanging="360"/>
+      </w:pPr>
+      <w:rPr>
+        <w:rFonts w:ascii="Courier New" w:hAnsi="Courier New" w:cs="Courier New" w:hint="default"/>
+      </w:rPr>
+    </w:lvl>
+    <w:lvl w:ilvl="5" w:tplc="0C090005" w:tentative="1">
+      <w:start w:val="1"/>
+      <w:numFmt w:val="bullet"/>
+      <w:lvlText w:val=""/>
+      <w:lvlJc w:val="left"/>
+      <w:pPr>
+        <w:ind w:left="6120" w:hanging="360"/>
+      </w:pPr>
+      <w:rPr>
+        <w:rFonts w:ascii="Wingdings" w:hAnsi="Wingdings" w:hint="default"/>
+      </w:rPr>
+    </w:lvl>
+    <w:lvl w:ilvl="6" w:tplc="0C090001" w:tentative="1">
+      <w:start w:val="1"/>
+      <w:numFmt w:val="bullet"/>
+      <w:lvlText w:val=""/>
+      <w:lvlJc w:val="left"/>
+      <w:pPr>
+        <w:ind w:left="6840" w:hanging="360"/>
+      </w:pPr>
+      <w:rPr>
+        <w:rFonts w:ascii="Symbol" w:hAnsi="Symbol" w:hint="default"/>
+      </w:rPr>
+    </w:lvl>
+    <w:lvl w:ilvl="7" w:tplc="0C090003" w:tentative="1">
+      <w:start w:val="1"/>
+      <w:numFmt w:val="bullet"/>
+      <w:lvlText w:val="o"/>
+      <w:lvlJc w:val="left"/>
+      <w:pPr>
+        <w:ind w:left="7560" w:hanging="360"/>
+      </w:pPr>
+      <w:rPr>
+        <w:rFonts w:ascii="Courier New" w:hAnsi="Courier New" w:cs="Courier New" w:hint="default"/>
+      </w:rPr>
+    </w:lvl>
+    <w:lvl w:ilvl="8" w:tplc="0C090005" w:tentative="1">
+      <w:start w:val="1"/>
+      <w:numFmt w:val="bullet"/>
+      <w:lvlText w:val=""/>
+      <w:lvlJc w:val="left"/>
+      <w:pPr>
+        <w:ind w:left="8280" w:hanging="360"/>
+      </w:pPr>
+      <w:rPr>
+        <w:rFonts w:ascii="Wingdings" w:hAnsi="Wingdings" w:hint="default"/>
+      </w:rPr>
+    </w:lvl>
+  </w:abstractNum>
+  <w:abstractNum w:abstractNumId="27" w15:restartNumberingAfterBreak="0">
     <w:nsid w:val="5FEE7A59"/>
     <w:multiLevelType w:val="hybridMultilevel"/>
     <w:tmpl w:val="859067B0"/>
@@ -9203,7 +9101,7 @@
       </w:rPr>
     </w:lvl>
   </w:abstractNum>
-  <w:abstractNum w:abstractNumId="25" w15:restartNumberingAfterBreak="0">
+  <w:abstractNum w:abstractNumId="28" w15:restartNumberingAfterBreak="0">
     <w:nsid w:val="60030BB2"/>
     <w:multiLevelType w:val="hybridMultilevel"/>
     <w:tmpl w:val="BE960348"/>
@@ -9318,7 +9216,7 @@
       </w:rPr>
     </w:lvl>
   </w:abstractNum>
-  <w:abstractNum w:abstractNumId="26" w15:restartNumberingAfterBreak="0">
+  <w:abstractNum w:abstractNumId="29" w15:restartNumberingAfterBreak="0">
     <w:nsid w:val="6FCF285C"/>
     <w:multiLevelType w:val="hybridMultilevel"/>
     <w:tmpl w:val="289A1082"/>
@@ -9431,7 +9329,7 @@
       </w:rPr>
     </w:lvl>
   </w:abstractNum>
-  <w:abstractNum w:abstractNumId="27" w15:restartNumberingAfterBreak="0">
+  <w:abstractNum w:abstractNumId="30" w15:restartNumberingAfterBreak="0">
     <w:nsid w:val="70D037F6"/>
     <w:multiLevelType w:val="hybridMultilevel"/>
     <w:tmpl w:val="3CEC7316"/>
@@ -9544,7 +9442,7 @@
       </w:rPr>
     </w:lvl>
   </w:abstractNum>
-  <w:abstractNum w:abstractNumId="28" w15:restartNumberingAfterBreak="0">
+  <w:abstractNum w:abstractNumId="31" w15:restartNumberingAfterBreak="0">
     <w:nsid w:val="71017E18"/>
     <w:multiLevelType w:val="hybridMultilevel"/>
     <w:tmpl w:val="9D24130E"/>
@@ -9659,7 +9557,7 @@
       </w:rPr>
     </w:lvl>
   </w:abstractNum>
-  <w:abstractNum w:abstractNumId="29" w15:restartNumberingAfterBreak="0">
+  <w:abstractNum w:abstractNumId="32" w15:restartNumberingAfterBreak="0">
     <w:nsid w:val="72D220D6"/>
     <w:multiLevelType w:val="hybridMultilevel"/>
     <w:tmpl w:val="3E72E4AC"/>
@@ -9773,7 +9671,7 @@
       </w:rPr>
     </w:lvl>
   </w:abstractNum>
-  <w:abstractNum w:abstractNumId="30" w15:restartNumberingAfterBreak="0">
+  <w:abstractNum w:abstractNumId="33" w15:restartNumberingAfterBreak="0">
     <w:nsid w:val="755107C9"/>
     <w:multiLevelType w:val="hybridMultilevel"/>
     <w:tmpl w:val="1E46D7FE"/>
@@ -9887,7 +9785,7 @@
       </w:rPr>
     </w:lvl>
   </w:abstractNum>
-  <w:abstractNum w:abstractNumId="31" w15:restartNumberingAfterBreak="0">
+  <w:abstractNum w:abstractNumId="34" w15:restartNumberingAfterBreak="0">
     <w:nsid w:val="7AD5139E"/>
     <w:multiLevelType w:val="hybridMultilevel"/>
     <w:tmpl w:val="DA88509A"/>
@@ -9976,7 +9874,7 @@
       </w:pPr>
     </w:lvl>
   </w:abstractNum>
-  <w:abstractNum w:abstractNumId="32" w15:restartNumberingAfterBreak="0">
+  <w:abstractNum w:abstractNumId="35" w15:restartNumberingAfterBreak="0">
     <w:nsid w:val="7B250DE6"/>
     <w:multiLevelType w:val="hybridMultilevel"/>
     <w:tmpl w:val="C01EBA5C"/>
@@ -10065,7 +9963,7 @@
       </w:pPr>
     </w:lvl>
   </w:abstractNum>
-  <w:abstractNum w:abstractNumId="33" w15:restartNumberingAfterBreak="0">
+  <w:abstractNum w:abstractNumId="36" w15:restartNumberingAfterBreak="0">
     <w:nsid w:val="7FC75935"/>
     <w:multiLevelType w:val="hybridMultilevel"/>
     <w:tmpl w:val="AD52B646"/>
@@ -10180,25 +10078,25 @@
     </w:lvl>
   </w:abstractNum>
   <w:num w:numId="1" w16cid:durableId="878591505">
-    <w:abstractNumId w:val="14"/>
+    <w:abstractNumId w:val="16"/>
   </w:num>
   <w:num w:numId="2" w16cid:durableId="802845499">
-    <w:abstractNumId w:val="30"/>
+    <w:abstractNumId w:val="33"/>
   </w:num>
   <w:num w:numId="3" w16cid:durableId="288754079">
-    <w:abstractNumId w:val="23"/>
+    <w:abstractNumId w:val="25"/>
   </w:num>
   <w:num w:numId="4" w16cid:durableId="1950429321">
-    <w:abstractNumId w:val="16"/>
+    <w:abstractNumId w:val="18"/>
   </w:num>
   <w:num w:numId="5" w16cid:durableId="1091463767">
+    <w:abstractNumId w:val="31"/>
+  </w:num>
+  <w:num w:numId="6" w16cid:durableId="1881356664">
     <w:abstractNumId w:val="28"/>
   </w:num>
-  <w:num w:numId="6" w16cid:durableId="1881356664">
-    <w:abstractNumId w:val="25"/>
-  </w:num>
   <w:num w:numId="7" w16cid:durableId="467434678">
-    <w:abstractNumId w:val="29"/>
+    <w:abstractNumId w:val="32"/>
   </w:num>
   <w:num w:numId="8" w16cid:durableId="1194029945">
     <w:abstractNumId w:val="0"/>
@@ -10207,79 +10105,88 @@
     <w:abstractNumId w:val="3"/>
   </w:num>
   <w:num w:numId="10" w16cid:durableId="1334139310">
+    <w:abstractNumId w:val="7"/>
+  </w:num>
+  <w:num w:numId="11" w16cid:durableId="288751809">
+    <w:abstractNumId w:val="20"/>
+  </w:num>
+  <w:num w:numId="12" w16cid:durableId="7873975">
+    <w:abstractNumId w:val="12"/>
+  </w:num>
+  <w:num w:numId="13" w16cid:durableId="135950514">
+    <w:abstractNumId w:val="13"/>
+  </w:num>
+  <w:num w:numId="14" w16cid:durableId="1832600658">
+    <w:abstractNumId w:val="27"/>
+  </w:num>
+  <w:num w:numId="15" w16cid:durableId="35930034">
+    <w:abstractNumId w:val="36"/>
+  </w:num>
+  <w:num w:numId="16" w16cid:durableId="1394809304">
+    <w:abstractNumId w:val="14"/>
+  </w:num>
+  <w:num w:numId="17" w16cid:durableId="956377422">
+    <w:abstractNumId w:val="19"/>
+  </w:num>
+  <w:num w:numId="18" w16cid:durableId="2131972367">
     <w:abstractNumId w:val="6"/>
   </w:num>
-  <w:num w:numId="11" w16cid:durableId="288751809">
-    <w:abstractNumId w:val="18"/>
+  <w:num w:numId="19" w16cid:durableId="1954944359">
+    <w:abstractNumId w:val="15"/>
   </w:num>
-  <w:num w:numId="12" w16cid:durableId="7873975">
+  <w:num w:numId="20" w16cid:durableId="1872038063">
+    <w:abstractNumId w:val="35"/>
+  </w:num>
+  <w:num w:numId="21" w16cid:durableId="1652980066">
+    <w:abstractNumId w:val="21"/>
+  </w:num>
+  <w:num w:numId="22" w16cid:durableId="475610658">
+    <w:abstractNumId w:val="22"/>
+  </w:num>
+  <w:num w:numId="23" w16cid:durableId="1451823224">
+    <w:abstractNumId w:val="29"/>
+  </w:num>
+  <w:num w:numId="24" w16cid:durableId="1548184383">
     <w:abstractNumId w:val="10"/>
   </w:num>
-  <w:num w:numId="13" w16cid:durableId="135950514">
-    <w:abstractNumId w:val="11"/>
-  </w:num>
-  <w:num w:numId="14" w16cid:durableId="1832600658">
-    <w:abstractNumId w:val="24"/>
-  </w:num>
-  <w:num w:numId="15" w16cid:durableId="35930034">
-    <w:abstractNumId w:val="33"/>
-  </w:num>
-  <w:num w:numId="16" w16cid:durableId="1394809304">
-    <w:abstractNumId w:val="12"/>
-  </w:num>
-  <w:num w:numId="17" w16cid:durableId="956377422">
-    <w:abstractNumId w:val="17"/>
-  </w:num>
-  <w:num w:numId="18" w16cid:durableId="2131972367">
-    <w:abstractNumId w:val="5"/>
-  </w:num>
-  <w:num w:numId="19" w16cid:durableId="1954944359">
-    <w:abstractNumId w:val="13"/>
-  </w:num>
-  <w:num w:numId="20" w16cid:durableId="1872038063">
-    <w:abstractNumId w:val="32"/>
-  </w:num>
-  <w:num w:numId="21" w16cid:durableId="1652980066">
-    <w:abstractNumId w:val="19"/>
-  </w:num>
-  <w:num w:numId="22" w16cid:durableId="475610658">
-    <w:abstractNumId w:val="20"/>
-  </w:num>
-  <w:num w:numId="23" w16cid:durableId="1451823224">
-    <w:abstractNumId w:val="26"/>
-  </w:num>
-  <w:num w:numId="24" w16cid:durableId="1548184383">
-    <w:abstractNumId w:val="9"/>
-  </w:num>
   <w:num w:numId="25" w16cid:durableId="966551402">
-    <w:abstractNumId w:val="7"/>
+    <w:abstractNumId w:val="8"/>
   </w:num>
   <w:num w:numId="26" w16cid:durableId="1094788526">
     <w:abstractNumId w:val="1"/>
   </w:num>
   <w:num w:numId="27" w16cid:durableId="713772920">
-    <w:abstractNumId w:val="31"/>
+    <w:abstractNumId w:val="34"/>
   </w:num>
   <w:num w:numId="28" w16cid:durableId="143859973">
-    <w:abstractNumId w:val="21"/>
+    <w:abstractNumId w:val="23"/>
   </w:num>
   <w:num w:numId="29" w16cid:durableId="1854880324">
-    <w:abstractNumId w:val="22"/>
+    <w:abstractNumId w:val="24"/>
   </w:num>
   <w:num w:numId="30" w16cid:durableId="1677612778">
-    <w:abstractNumId w:val="8"/>
+    <w:abstractNumId w:val="9"/>
   </w:num>
   <w:num w:numId="31" w16cid:durableId="424612811">
     <w:abstractNumId w:val="2"/>
   </w:num>
   <w:num w:numId="32" w16cid:durableId="983006859">
-    <w:abstractNumId w:val="27"/>
+    <w:abstractNumId w:val="30"/>
   </w:num>
   <w:num w:numId="33" w16cid:durableId="1643922826">
     <w:abstractNumId w:val="4"/>
   </w:num>
   <w:num w:numId="34" w16cid:durableId="1433625821">
-    <w:abstractNumId w:val="15"/>
+    <w:abstractNumId w:val="17"/>
+  </w:num>
+  <w:num w:numId="35" w16cid:durableId="2034063901">
+    <w:abstractNumId w:val="26"/>
+  </w:num>
+  <w:num w:numId="36" w16cid:durableId="2114862280">
+    <w:abstractNumId w:val="5"/>
+  </w:num>
+  <w:num w:numId="37" w16cid:durableId="1379092064">
+    <w:abstractNumId w:val="11"/>
   </w:num>
 </w:numbering>
 </file>

</xml_diff>

<commit_message>
changed UI into hand drawn style
</commit_message>
<xml_diff>
--- a/WCIT Project.docx
+++ b/WCIT Project.docx
@@ -305,27 +305,23 @@
           <w:sz w:val="20"/>
           <w:szCs w:val="20"/>
         </w:rPr>
-        <w:t>Use Postegre SQL database (store history)</w:t>
-      </w:r>
-    </w:p>
-    <w:p>
-      <w:pPr>
-        <w:pStyle w:val="ListParagraph"/>
-        <w:numPr>
-          <w:ilvl w:val="0"/>
-          <w:numId w:val="2"/>
-        </w:numPr>
+        <w:t xml:space="preserve">Use </w:t>
+      </w:r>
+      <w:proofErr w:type="spellStart"/>
+      <w:r>
         <w:rPr>
           <w:sz w:val="20"/>
           <w:szCs w:val="20"/>
         </w:rPr>
-      </w:pPr>
+        <w:t>Postegre</w:t>
+      </w:r>
+      <w:proofErr w:type="spellEnd"/>
       <w:r>
         <w:rPr>
           <w:sz w:val="20"/>
           <w:szCs w:val="20"/>
         </w:rPr>
-        <w:t>Molter Middleware (image upload from phones, device based session management, doesn’t require accounts).</w:t>
+        <w:t xml:space="preserve"> SQL database (store history)</w:t>
       </w:r>
     </w:p>
     <w:p>
@@ -345,54 +341,138 @@
           <w:sz w:val="20"/>
           <w:szCs w:val="20"/>
         </w:rPr>
-        <w:t xml:space="preserve">OpenAI’s vision API for </w:t>
-      </w:r>
+        <w:t xml:space="preserve">Molter Middleware (image upload from phones, </w:t>
+      </w:r>
+      <w:proofErr w:type="gramStart"/>
       <w:r>
         <w:rPr>
           <w:sz w:val="20"/>
           <w:szCs w:val="20"/>
         </w:rPr>
-        <w:t>identifying cat breed (help me choose a cheap API)</w:t>
-      </w:r>
-    </w:p>
-    <w:p>
-      <w:pPr>
-        <w:pStyle w:val="ListParagraph"/>
-        <w:numPr>
-          <w:ilvl w:val="0"/>
-          <w:numId w:val="2"/>
-        </w:numPr>
+        <w:t>device based</w:t>
+      </w:r>
+      <w:proofErr w:type="gramEnd"/>
+      <w:r>
         <w:rPr>
           <w:sz w:val="20"/>
           <w:szCs w:val="20"/>
         </w:rPr>
-      </w:pPr>
-      <w:r>
+        <w:t xml:space="preserve"> session management, doesn’t require accounts).</w:t>
+      </w:r>
+    </w:p>
+    <w:p>
+      <w:pPr>
+        <w:pStyle w:val="ListParagraph"/>
+        <w:numPr>
+          <w:ilvl w:val="0"/>
+          <w:numId w:val="2"/>
+        </w:numPr>
         <w:rPr>
           <w:sz w:val="20"/>
           <w:szCs w:val="20"/>
         </w:rPr>
-        <w:t>Add limits to the api add a fallback to free gpt model.</w:t>
-      </w:r>
-    </w:p>
-    <w:p>
-      <w:pPr>
-        <w:pStyle w:val="ListParagraph"/>
-        <w:numPr>
-          <w:ilvl w:val="0"/>
-          <w:numId w:val="2"/>
-        </w:numPr>
+      </w:pPr>
+      <w:r>
         <w:rPr>
           <w:sz w:val="20"/>
           <w:szCs w:val="20"/>
         </w:rPr>
-      </w:pPr>
+        <w:t xml:space="preserve">OpenAI’s vision API for </w:t>
+      </w:r>
       <w:r>
         <w:rPr>
           <w:sz w:val="20"/>
           <w:szCs w:val="20"/>
         </w:rPr>
-        <w:t>Want to use github!</w:t>
+        <w:t>identifying cat breed (help me choose a cheap API)</w:t>
+      </w:r>
+    </w:p>
+    <w:p>
+      <w:pPr>
+        <w:pStyle w:val="ListParagraph"/>
+        <w:numPr>
+          <w:ilvl w:val="0"/>
+          <w:numId w:val="2"/>
+        </w:numPr>
+        <w:rPr>
+          <w:sz w:val="20"/>
+          <w:szCs w:val="20"/>
+        </w:rPr>
+      </w:pPr>
+      <w:r>
+        <w:rPr>
+          <w:sz w:val="20"/>
+          <w:szCs w:val="20"/>
+        </w:rPr>
+        <w:t xml:space="preserve">Add limits to the </w:t>
+      </w:r>
+      <w:proofErr w:type="spellStart"/>
+      <w:r>
+        <w:rPr>
+          <w:sz w:val="20"/>
+          <w:szCs w:val="20"/>
+        </w:rPr>
+        <w:t>api</w:t>
+      </w:r>
+      <w:proofErr w:type="spellEnd"/>
+      <w:r>
+        <w:rPr>
+          <w:sz w:val="20"/>
+          <w:szCs w:val="20"/>
+        </w:rPr>
+        <w:t xml:space="preserve"> add a fallback to free </w:t>
+      </w:r>
+      <w:proofErr w:type="spellStart"/>
+      <w:r>
+        <w:rPr>
+          <w:sz w:val="20"/>
+          <w:szCs w:val="20"/>
+        </w:rPr>
+        <w:t>gpt</w:t>
+      </w:r>
+      <w:proofErr w:type="spellEnd"/>
+      <w:r>
+        <w:rPr>
+          <w:sz w:val="20"/>
+          <w:szCs w:val="20"/>
+        </w:rPr>
+        <w:t xml:space="preserve"> model.</w:t>
+      </w:r>
+    </w:p>
+    <w:p>
+      <w:pPr>
+        <w:pStyle w:val="ListParagraph"/>
+        <w:numPr>
+          <w:ilvl w:val="0"/>
+          <w:numId w:val="2"/>
+        </w:numPr>
+        <w:rPr>
+          <w:sz w:val="20"/>
+          <w:szCs w:val="20"/>
+        </w:rPr>
+      </w:pPr>
+      <w:r>
+        <w:rPr>
+          <w:sz w:val="20"/>
+          <w:szCs w:val="20"/>
+        </w:rPr>
+        <w:t xml:space="preserve">Want to use </w:t>
+      </w:r>
+      <w:proofErr w:type="spellStart"/>
+      <w:r>
+        <w:rPr>
+          <w:sz w:val="20"/>
+          <w:szCs w:val="20"/>
+        </w:rPr>
+        <w:t>github</w:t>
+      </w:r>
+      <w:proofErr w:type="spellEnd"/>
+      <w:r>
+        <w:rPr>
+          <w:sz w:val="20"/>
+          <w:szCs w:val="20"/>
+        </w:rPr>
+        <w:t>!</w:t>
       </w:r>
     </w:p>
     <w:p>
@@ -444,122 +524,120 @@
           <w:sz w:val="20"/>
           <w:szCs w:val="20"/>
         </w:rPr>
-        <w:t>Vibe code web development using ExpressJS backend and React front end.</w:t>
-      </w:r>
-    </w:p>
-    <w:p>
-      <w:pPr>
-        <w:pStyle w:val="ListParagraph"/>
-        <w:numPr>
-          <w:ilvl w:val="0"/>
-          <w:numId w:val="2"/>
-        </w:numPr>
+        <w:t xml:space="preserve">Vibe code web development using </w:t>
+      </w:r>
+      <w:proofErr w:type="spellStart"/>
+      <w:r>
         <w:rPr>
           <w:sz w:val="20"/>
           <w:szCs w:val="20"/>
         </w:rPr>
-      </w:pPr>
+        <w:t>ExpressJS</w:t>
+      </w:r>
+      <w:proofErr w:type="spellEnd"/>
       <w:r>
         <w:rPr>
           <w:sz w:val="20"/>
           <w:szCs w:val="20"/>
         </w:rPr>
-        <w:t>UI simple mobile friendly web application.</w:t>
-      </w:r>
-    </w:p>
-    <w:p>
-      <w:pPr>
-        <w:pStyle w:val="ListParagraph"/>
-        <w:numPr>
-          <w:ilvl w:val="0"/>
-          <w:numId w:val="2"/>
-        </w:numPr>
+        <w:t xml:space="preserve"> backend and </w:t>
+      </w:r>
+      <w:proofErr w:type="gramStart"/>
+      <w:r>
         <w:rPr>
           <w:sz w:val="20"/>
           <w:szCs w:val="20"/>
         </w:rPr>
-      </w:pPr>
+        <w:t>React</w:t>
+      </w:r>
+      <w:proofErr w:type="gramEnd"/>
       <w:r>
         <w:rPr>
           <w:sz w:val="20"/>
           <w:szCs w:val="20"/>
         </w:rPr>
-        <w:t>Deploy via Microsoft Azure</w:t>
-      </w:r>
-    </w:p>
-    <w:p>
-      <w:pPr>
+        <w:t xml:space="preserve"> front end.</w:t>
+      </w:r>
+    </w:p>
+    <w:p>
+      <w:pPr>
+        <w:pStyle w:val="ListParagraph"/>
+        <w:numPr>
+          <w:ilvl w:val="0"/>
+          <w:numId w:val="2"/>
+        </w:numPr>
         <w:rPr>
           <w:sz w:val="20"/>
           <w:szCs w:val="20"/>
         </w:rPr>
       </w:pPr>
-    </w:p>
-    <w:p>
-      <w:pPr>
-        <w:rPr>
-          <w:u w:val="thick"/>
-        </w:rPr>
-      </w:pPr>
-      <w:r>
-        <w:rPr>
-          <w:u w:val="thick"/>
-        </w:rPr>
-        <w:t>What I hope to learn</w:t>
-      </w:r>
-    </w:p>
-    <w:p>
-      <w:pPr>
-        <w:pStyle w:val="ListParagraph"/>
-        <w:numPr>
-          <w:ilvl w:val="0"/>
-          <w:numId w:val="11"/>
-        </w:numPr>
+      <w:r>
         <w:rPr>
           <w:sz w:val="20"/>
           <w:szCs w:val="20"/>
         </w:rPr>
-      </w:pPr>
-      <w:r>
+        <w:t>UI simple mobile friendly web application.</w:t>
+      </w:r>
+    </w:p>
+    <w:p>
+      <w:pPr>
+        <w:pStyle w:val="ListParagraph"/>
+        <w:numPr>
+          <w:ilvl w:val="0"/>
+          <w:numId w:val="2"/>
+        </w:numPr>
         <w:rPr>
           <w:sz w:val="20"/>
           <w:szCs w:val="20"/>
         </w:rPr>
-        <w:t>How to deploy a functional AI project application.</w:t>
-      </w:r>
-    </w:p>
-    <w:p>
-      <w:pPr>
-        <w:pStyle w:val="ListParagraph"/>
-        <w:numPr>
-          <w:ilvl w:val="0"/>
-          <w:numId w:val="11"/>
-        </w:numPr>
+      </w:pPr>
+      <w:r>
         <w:rPr>
           <w:sz w:val="20"/>
           <w:szCs w:val="20"/>
         </w:rPr>
-      </w:pPr>
-      <w:r>
+        <w:t>Deploy via Microsoft Azure</w:t>
+      </w:r>
+    </w:p>
+    <w:p>
+      <w:pPr>
         <w:rPr>
           <w:sz w:val="20"/>
           <w:szCs w:val="20"/>
         </w:rPr>
-        <w:t xml:space="preserve">Use </w:t>
-      </w:r>
-      <w:r>
+      </w:pPr>
+    </w:p>
+    <w:p>
+      <w:pPr>
+        <w:rPr>
+          <w:u w:val="thick"/>
+        </w:rPr>
+      </w:pPr>
+      <w:r>
+        <w:rPr>
+          <w:u w:val="thick"/>
+        </w:rPr>
+        <w:t>What I hope to learn</w:t>
+      </w:r>
+    </w:p>
+    <w:p>
+      <w:pPr>
+        <w:pStyle w:val="ListParagraph"/>
+        <w:numPr>
+          <w:ilvl w:val="0"/>
+          <w:numId w:val="11"/>
+        </w:numPr>
         <w:rPr>
           <w:sz w:val="20"/>
           <w:szCs w:val="20"/>
         </w:rPr>
-        <w:t>GitHub</w:t>
-      </w:r>
+      </w:pPr>
       <w:r>
         <w:rPr>
           <w:sz w:val="20"/>
           <w:szCs w:val="20"/>
         </w:rPr>
-        <w:t xml:space="preserve"> efficiently.</w:t>
+        <w:t>How to deploy a functional AI project application.</w:t>
       </w:r>
     </w:p>
     <w:p>
@@ -579,27 +657,77 @@
           <w:sz w:val="20"/>
           <w:szCs w:val="20"/>
         </w:rPr>
-        <w:t>Utilise OpenAI to make predictions for me. (Reuse rather than build my own model)</w:t>
-      </w:r>
-    </w:p>
-    <w:p>
-      <w:pPr>
-        <w:pStyle w:val="ListParagraph"/>
-        <w:numPr>
-          <w:ilvl w:val="0"/>
-          <w:numId w:val="11"/>
-        </w:numPr>
+        <w:t xml:space="preserve">Use </w:t>
+      </w:r>
+      <w:r>
         <w:rPr>
           <w:sz w:val="20"/>
           <w:szCs w:val="20"/>
         </w:rPr>
-      </w:pPr>
+        <w:t>GitHub</w:t>
+      </w:r>
       <w:r>
         <w:rPr>
           <w:sz w:val="20"/>
           <w:szCs w:val="20"/>
         </w:rPr>
-        <w:t>Learn how to use Postegre SQL database</w:t>
+        <w:t xml:space="preserve"> efficiently.</w:t>
+      </w:r>
+    </w:p>
+    <w:p>
+      <w:pPr>
+        <w:pStyle w:val="ListParagraph"/>
+        <w:numPr>
+          <w:ilvl w:val="0"/>
+          <w:numId w:val="11"/>
+        </w:numPr>
+        <w:rPr>
+          <w:sz w:val="20"/>
+          <w:szCs w:val="20"/>
+        </w:rPr>
+      </w:pPr>
+      <w:r>
+        <w:rPr>
+          <w:sz w:val="20"/>
+          <w:szCs w:val="20"/>
+        </w:rPr>
+        <w:t>Utilise OpenAI to make predictions for me. (Reuse rather than build my own model)</w:t>
+      </w:r>
+    </w:p>
+    <w:p>
+      <w:pPr>
+        <w:pStyle w:val="ListParagraph"/>
+        <w:numPr>
+          <w:ilvl w:val="0"/>
+          <w:numId w:val="11"/>
+        </w:numPr>
+        <w:rPr>
+          <w:sz w:val="20"/>
+          <w:szCs w:val="20"/>
+        </w:rPr>
+      </w:pPr>
+      <w:r>
+        <w:rPr>
+          <w:sz w:val="20"/>
+          <w:szCs w:val="20"/>
+        </w:rPr>
+        <w:t xml:space="preserve">Learn how to use </w:t>
+      </w:r>
+      <w:proofErr w:type="spellStart"/>
+      <w:r>
+        <w:rPr>
+          <w:sz w:val="20"/>
+          <w:szCs w:val="20"/>
+        </w:rPr>
+        <w:t>Postegre</w:t>
+      </w:r>
+      <w:proofErr w:type="spellEnd"/>
+      <w:r>
+        <w:rPr>
+          <w:sz w:val="20"/>
+          <w:szCs w:val="20"/>
+        </w:rPr>
+        <w:t xml:space="preserve"> SQL database</w:t>
       </w:r>
     </w:p>
     <w:p>
@@ -816,7 +944,23 @@
           <w:sz w:val="20"/>
           <w:szCs w:val="20"/>
         </w:rPr>
-        <w:t>Once a picture has been taken a partial view pops up, showing congratulations you have found a “American short hair” for example.</w:t>
+        <w:t xml:space="preserve">Once a picture has been taken a partial view pops up, </w:t>
+      </w:r>
+      <w:proofErr w:type="gramStart"/>
+      <w:r>
+        <w:rPr>
+          <w:sz w:val="20"/>
+          <w:szCs w:val="20"/>
+        </w:rPr>
+        <w:t>showing congratulations</w:t>
+      </w:r>
+      <w:proofErr w:type="gramEnd"/>
+      <w:r>
+        <w:rPr>
+          <w:sz w:val="20"/>
+          <w:szCs w:val="20"/>
+        </w:rPr>
+        <w:t xml:space="preserve"> you have found a “American short hair” for example.</w:t>
       </w:r>
     </w:p>
     <w:p>
@@ -948,7 +1092,23 @@
           <w:sz w:val="20"/>
           <w:szCs w:val="20"/>
         </w:rPr>
-        <w:t>There will be a dropdown under the name, showing all the fun facts as well as the likelihood it is another breed.</w:t>
+        <w:t xml:space="preserve">There will be a dropdown under the name, showing all the fun facts as well as </w:t>
+      </w:r>
+      <w:proofErr w:type="gramStart"/>
+      <w:r>
+        <w:rPr>
+          <w:sz w:val="20"/>
+          <w:szCs w:val="20"/>
+        </w:rPr>
+        <w:t>the likelihood</w:t>
+      </w:r>
+      <w:proofErr w:type="gramEnd"/>
+      <w:r>
+        <w:rPr>
+          <w:sz w:val="20"/>
+          <w:szCs w:val="20"/>
+        </w:rPr>
+        <w:t xml:space="preserve"> it is another breed.</w:t>
       </w:r>
     </w:p>
     <w:p>
@@ -1179,7 +1339,32 @@
           <w:sz w:val="22"/>
           <w:szCs w:val="22"/>
         </w:rPr>
-        <w:t>Page 1 – HomePage(/):</w:t>
+        <w:t xml:space="preserve">Page 1 – </w:t>
+      </w:r>
+      <w:proofErr w:type="spellStart"/>
+      <w:proofErr w:type="gramStart"/>
+      <w:r>
+        <w:rPr>
+          <w:sz w:val="22"/>
+          <w:szCs w:val="22"/>
+        </w:rPr>
+        <w:t>HomePage</w:t>
+      </w:r>
+      <w:proofErr w:type="spellEnd"/>
+      <w:r>
+        <w:rPr>
+          <w:sz w:val="22"/>
+          <w:szCs w:val="22"/>
+        </w:rPr>
+        <w:t>(</w:t>
+      </w:r>
+      <w:proofErr w:type="gramEnd"/>
+      <w:r>
+        <w:rPr>
+          <w:sz w:val="22"/>
+          <w:szCs w:val="22"/>
+        </w:rPr>
+        <w:t>/):</w:t>
       </w:r>
     </w:p>
     <w:p>
@@ -1382,7 +1567,23 @@
           <w:sz w:val="22"/>
           <w:szCs w:val="22"/>
         </w:rPr>
-        <w:t>Page 2 – GalleryPage(/gallery):</w:t>
+        <w:t xml:space="preserve">Page 2 – </w:t>
+      </w:r>
+      <w:proofErr w:type="spellStart"/>
+      <w:r>
+        <w:rPr>
+          <w:sz w:val="22"/>
+          <w:szCs w:val="22"/>
+        </w:rPr>
+        <w:t>GalleryPage</w:t>
+      </w:r>
+      <w:proofErr w:type="spellEnd"/>
+      <w:r>
+        <w:rPr>
+          <w:sz w:val="22"/>
+          <w:szCs w:val="22"/>
+        </w:rPr>
+        <w:t>(/gallery):</w:t>
       </w:r>
     </w:p>
     <w:p>
@@ -1853,12 +2054,21 @@
           <w:szCs w:val="22"/>
         </w:rPr>
       </w:pPr>
-      <w:r>
-        <w:rPr>
-          <w:sz w:val="22"/>
-          <w:szCs w:val="22"/>
-        </w:rPr>
-        <w:t xml:space="preserve">Dotenv </w:t>
+      <w:proofErr w:type="spellStart"/>
+      <w:r>
+        <w:rPr>
+          <w:sz w:val="22"/>
+          <w:szCs w:val="22"/>
+        </w:rPr>
+        <w:t>Dotenv</w:t>
+      </w:r>
+      <w:proofErr w:type="spellEnd"/>
+      <w:r>
+        <w:rPr>
+          <w:sz w:val="22"/>
+          <w:szCs w:val="22"/>
+        </w:rPr>
+        <w:t xml:space="preserve"> </w:t>
       </w:r>
       <w:r>
         <w:rPr>
@@ -1922,7 +2132,23 @@
           <w:sz w:val="22"/>
           <w:szCs w:val="22"/>
         </w:rPr>
-        <w:t>Go to Github Marketplace</w:t>
+        <w:t xml:space="preserve">Go to </w:t>
+      </w:r>
+      <w:proofErr w:type="spellStart"/>
+      <w:r>
+        <w:rPr>
+          <w:sz w:val="22"/>
+          <w:szCs w:val="22"/>
+        </w:rPr>
+        <w:t>Github</w:t>
+      </w:r>
+      <w:proofErr w:type="spellEnd"/>
+      <w:r>
+        <w:rPr>
+          <w:sz w:val="22"/>
+          <w:szCs w:val="22"/>
+        </w:rPr>
+        <w:t xml:space="preserve"> Marketplace</w:t>
       </w:r>
     </w:p>
     <w:p>
@@ -2368,12 +2594,21 @@
           <w:szCs w:val="22"/>
         </w:rPr>
       </w:pPr>
-      <w:r>
-        <w:rPr>
-          <w:sz w:val="22"/>
-          <w:szCs w:val="22"/>
-        </w:rPr>
-        <w:t>Dotenv.config in (Fig</w:t>
+      <w:proofErr w:type="spellStart"/>
+      <w:r>
+        <w:rPr>
+          <w:sz w:val="22"/>
+          <w:szCs w:val="22"/>
+        </w:rPr>
+        <w:t>Dotenv.config</w:t>
+      </w:r>
+      <w:proofErr w:type="spellEnd"/>
+      <w:r>
+        <w:rPr>
+          <w:sz w:val="22"/>
+          <w:szCs w:val="22"/>
+        </w:rPr>
+        <w:t xml:space="preserve"> in (Fig</w:t>
       </w:r>
       <w:r>
         <w:rPr>
@@ -2389,6 +2624,8 @@
         </w:rPr>
         <w:t xml:space="preserve">in </w:t>
       </w:r>
+      <w:proofErr w:type="spellStart"/>
+      <w:proofErr w:type="gramStart"/>
       <w:r>
         <w:rPr>
           <w:sz w:val="22"/>
@@ -2401,7 +2638,23 @@
           <w:sz w:val="22"/>
           <w:szCs w:val="22"/>
         </w:rPr>
-        <w:t>v.GITHUB_TOKEN.</w:t>
+        <w:t>v.GITHUB</w:t>
+      </w:r>
+      <w:proofErr w:type="gramEnd"/>
+      <w:r>
+        <w:rPr>
+          <w:sz w:val="22"/>
+          <w:szCs w:val="22"/>
+        </w:rPr>
+        <w:t>_TOKEN</w:t>
+      </w:r>
+      <w:proofErr w:type="spellEnd"/>
+      <w:r>
+        <w:rPr>
+          <w:sz w:val="22"/>
+          <w:szCs w:val="22"/>
+        </w:rPr>
+        <w:t>.</w:t>
       </w:r>
     </w:p>
     <w:p>
@@ -2421,8 +2674,33 @@
           <w:sz w:val="22"/>
           <w:szCs w:val="22"/>
         </w:rPr>
-        <w:t>In githubModelsServices it loads the Github</w:t>
-      </w:r>
+        <w:t xml:space="preserve">In </w:t>
+      </w:r>
+      <w:proofErr w:type="spellStart"/>
+      <w:r>
+        <w:rPr>
+          <w:sz w:val="22"/>
+          <w:szCs w:val="22"/>
+        </w:rPr>
+        <w:t>githubModelsServices</w:t>
+      </w:r>
+      <w:proofErr w:type="spellEnd"/>
+      <w:r>
+        <w:rPr>
+          <w:sz w:val="22"/>
+          <w:szCs w:val="22"/>
+        </w:rPr>
+        <w:t xml:space="preserve"> it loads the </w:t>
+      </w:r>
+      <w:proofErr w:type="spellStart"/>
+      <w:r>
+        <w:rPr>
+          <w:sz w:val="22"/>
+          <w:szCs w:val="22"/>
+        </w:rPr>
+        <w:t>Github</w:t>
+      </w:r>
+      <w:proofErr w:type="spellEnd"/>
       <w:r>
         <w:rPr>
           <w:sz w:val="22"/>
@@ -2465,7 +2743,23 @@
           <w:sz w:val="22"/>
           <w:szCs w:val="22"/>
         </w:rPr>
-        <w:t>Create services within backend/src.</w:t>
+        <w:t>Create services within backend/</w:t>
+      </w:r>
+      <w:proofErr w:type="spellStart"/>
+      <w:r>
+        <w:rPr>
+          <w:sz w:val="22"/>
+          <w:szCs w:val="22"/>
+        </w:rPr>
+        <w:t>src</w:t>
+      </w:r>
+      <w:proofErr w:type="spellEnd"/>
+      <w:r>
+        <w:rPr>
+          <w:sz w:val="22"/>
+          <w:szCs w:val="22"/>
+        </w:rPr>
+        <w:t>.</w:t>
       </w:r>
     </w:p>
     <w:p>
@@ -2485,14 +2779,46 @@
           <w:sz w:val="22"/>
           <w:szCs w:val="22"/>
         </w:rPr>
-        <w:t xml:space="preserve">Create api.ts </w:t>
-      </w:r>
-      <w:r>
-        <w:rPr>
-          <w:sz w:val="22"/>
-          <w:szCs w:val="22"/>
-        </w:rPr>
-        <w:t>to set API base url.</w:t>
+        <w:t xml:space="preserve">Create </w:t>
+      </w:r>
+      <w:proofErr w:type="spellStart"/>
+      <w:r>
+        <w:rPr>
+          <w:sz w:val="22"/>
+          <w:szCs w:val="22"/>
+        </w:rPr>
+        <w:t>api.ts</w:t>
+      </w:r>
+      <w:proofErr w:type="spellEnd"/>
+      <w:r>
+        <w:rPr>
+          <w:sz w:val="22"/>
+          <w:szCs w:val="22"/>
+        </w:rPr>
+        <w:t xml:space="preserve"> </w:t>
+      </w:r>
+      <w:r>
+        <w:rPr>
+          <w:sz w:val="22"/>
+          <w:szCs w:val="22"/>
+        </w:rPr>
+        <w:t xml:space="preserve">to set API base </w:t>
+      </w:r>
+      <w:proofErr w:type="spellStart"/>
+      <w:r>
+        <w:rPr>
+          <w:sz w:val="22"/>
+          <w:szCs w:val="22"/>
+        </w:rPr>
+        <w:t>url</w:t>
+      </w:r>
+      <w:proofErr w:type="spellEnd"/>
+      <w:r>
+        <w:rPr>
+          <w:sz w:val="22"/>
+          <w:szCs w:val="22"/>
+        </w:rPr>
+        <w:t>.</w:t>
       </w:r>
     </w:p>
     <w:p>
@@ -2512,7 +2838,23 @@
           <w:sz w:val="22"/>
           <w:szCs w:val="22"/>
         </w:rPr>
-        <w:t xml:space="preserve">Create services that we will be able to use in our website within githubModelsServices in </w:t>
+        <w:t xml:space="preserve">Create services that we will be able to use in our website within </w:t>
+      </w:r>
+      <w:proofErr w:type="spellStart"/>
+      <w:r>
+        <w:rPr>
+          <w:sz w:val="22"/>
+          <w:szCs w:val="22"/>
+        </w:rPr>
+        <w:t>githubModelsServices</w:t>
+      </w:r>
+      <w:proofErr w:type="spellEnd"/>
+      <w:r>
+        <w:rPr>
+          <w:sz w:val="22"/>
+          <w:szCs w:val="22"/>
+        </w:rPr>
+        <w:t xml:space="preserve"> in </w:t>
       </w:r>
       <w:r>
         <w:rPr>
@@ -2583,7 +2925,23 @@
           <w:sz w:val="22"/>
           <w:szCs w:val="22"/>
         </w:rPr>
-        <w:t>Vision API – AI used to analyze images.</w:t>
+        <w:t xml:space="preserve">Vision API – AI used to </w:t>
+      </w:r>
+      <w:proofErr w:type="spellStart"/>
+      <w:r>
+        <w:rPr>
+          <w:sz w:val="22"/>
+          <w:szCs w:val="22"/>
+        </w:rPr>
+        <w:t>analyze</w:t>
+      </w:r>
+      <w:proofErr w:type="spellEnd"/>
+      <w:r>
+        <w:rPr>
+          <w:sz w:val="22"/>
+          <w:szCs w:val="22"/>
+        </w:rPr>
+        <w:t xml:space="preserve"> images.</w:t>
       </w:r>
     </w:p>
     <w:p>
@@ -2645,12 +3003,37 @@
           <w:szCs w:val="22"/>
         </w:rPr>
       </w:pPr>
-      <w:r>
-        <w:rPr>
-          <w:sz w:val="22"/>
-          <w:szCs w:val="22"/>
-        </w:rPr>
-        <w:t>Github Models – Free inference endpoint using Github PAT.</w:t>
+      <w:proofErr w:type="spellStart"/>
+      <w:r>
+        <w:rPr>
+          <w:sz w:val="22"/>
+          <w:szCs w:val="22"/>
+        </w:rPr>
+        <w:t>Github</w:t>
+      </w:r>
+      <w:proofErr w:type="spellEnd"/>
+      <w:r>
+        <w:rPr>
+          <w:sz w:val="22"/>
+          <w:szCs w:val="22"/>
+        </w:rPr>
+        <w:t xml:space="preserve"> Models – Free inference endpoint using </w:t>
+      </w:r>
+      <w:proofErr w:type="spellStart"/>
+      <w:r>
+        <w:rPr>
+          <w:sz w:val="22"/>
+          <w:szCs w:val="22"/>
+        </w:rPr>
+        <w:t>Github</w:t>
+      </w:r>
+      <w:proofErr w:type="spellEnd"/>
+      <w:r>
+        <w:rPr>
+          <w:sz w:val="22"/>
+          <w:szCs w:val="22"/>
+        </w:rPr>
+        <w:t xml:space="preserve"> PAT.</w:t>
       </w:r>
     </w:p>
     <w:p>
@@ -2692,12 +3075,21 @@
           <w:szCs w:val="22"/>
         </w:rPr>
       </w:pPr>
-      <w:r>
-        <w:rPr>
-          <w:sz w:val="22"/>
-          <w:szCs w:val="22"/>
-        </w:rPr>
-        <w:t xml:space="preserve">In order to store </w:t>
+      <w:proofErr w:type="gramStart"/>
+      <w:r>
+        <w:rPr>
+          <w:sz w:val="22"/>
+          <w:szCs w:val="22"/>
+        </w:rPr>
+        <w:t>In order to</w:t>
+      </w:r>
+      <w:proofErr w:type="gramEnd"/>
+      <w:r>
+        <w:rPr>
+          <w:sz w:val="22"/>
+          <w:szCs w:val="22"/>
+        </w:rPr>
+        <w:t xml:space="preserve"> store </w:t>
       </w:r>
       <w:r>
         <w:rPr>
@@ -2806,14 +3198,30 @@
           <w:sz w:val="22"/>
           <w:szCs w:val="22"/>
         </w:rPr>
-        <w:t xml:space="preserve">Set up a password which will be used in </w:t>
-      </w:r>
-      <w:r>
-        <w:rPr>
-          <w:sz w:val="22"/>
-          <w:szCs w:val="22"/>
-        </w:rPr>
-        <w:t>.env.</w:t>
+        <w:t xml:space="preserve">Set up a password which will be used </w:t>
+      </w:r>
+      <w:proofErr w:type="gramStart"/>
+      <w:r>
+        <w:rPr>
+          <w:sz w:val="22"/>
+          <w:szCs w:val="22"/>
+        </w:rPr>
+        <w:t xml:space="preserve">in </w:t>
+      </w:r>
+      <w:r>
+        <w:rPr>
+          <w:sz w:val="22"/>
+          <w:szCs w:val="22"/>
+        </w:rPr>
+        <w:t>.env</w:t>
+      </w:r>
+      <w:proofErr w:type="gramEnd"/>
+      <w:r>
+        <w:rPr>
+          <w:sz w:val="22"/>
+          <w:szCs w:val="22"/>
+        </w:rPr>
+        <w:t>.</w:t>
       </w:r>
     </w:p>
     <w:p>
@@ -2829,12 +3237,21 @@
           <w:u w:val="thick"/>
         </w:rPr>
       </w:pPr>
-      <w:r>
-        <w:rPr>
-          <w:sz w:val="22"/>
-          <w:szCs w:val="22"/>
-        </w:rPr>
-        <w:t>Npm install used in the backend to install PostgreSQL client.</w:t>
+      <w:proofErr w:type="spellStart"/>
+      <w:r>
+        <w:rPr>
+          <w:sz w:val="22"/>
+          <w:szCs w:val="22"/>
+        </w:rPr>
+        <w:t>Npm</w:t>
+      </w:r>
+      <w:proofErr w:type="spellEnd"/>
+      <w:r>
+        <w:rPr>
+          <w:sz w:val="22"/>
+          <w:szCs w:val="22"/>
+        </w:rPr>
+        <w:t xml:space="preserve"> install used in the backend to install PostgreSQL client.</w:t>
       </w:r>
     </w:p>
     <w:p>
@@ -2855,7 +3272,39 @@
           <w:sz w:val="22"/>
           <w:szCs w:val="22"/>
         </w:rPr>
-        <w:t>Created a database connection file in backend/src/db/connection.js.</w:t>
+        <w:t>Created a database connection file in backend/</w:t>
+      </w:r>
+      <w:proofErr w:type="spellStart"/>
+      <w:r>
+        <w:rPr>
+          <w:sz w:val="22"/>
+          <w:szCs w:val="22"/>
+        </w:rPr>
+        <w:t>src</w:t>
+      </w:r>
+      <w:proofErr w:type="spellEnd"/>
+      <w:r>
+        <w:rPr>
+          <w:sz w:val="22"/>
+          <w:szCs w:val="22"/>
+        </w:rPr>
+        <w:t>/</w:t>
+      </w:r>
+      <w:proofErr w:type="spellStart"/>
+      <w:r>
+        <w:rPr>
+          <w:sz w:val="22"/>
+          <w:szCs w:val="22"/>
+        </w:rPr>
+        <w:t>db</w:t>
+      </w:r>
+      <w:proofErr w:type="spellEnd"/>
+      <w:r>
+        <w:rPr>
+          <w:sz w:val="22"/>
+          <w:szCs w:val="22"/>
+        </w:rPr>
+        <w:t>/connection.js.</w:t>
       </w:r>
     </w:p>
     <w:p>
@@ -2897,8 +3346,33 @@
           <w:sz w:val="22"/>
           <w:szCs w:val="22"/>
         </w:rPr>
-        <w:t>Imports pg and dotenv</w:t>
-      </w:r>
+        <w:t xml:space="preserve">Imports </w:t>
+      </w:r>
+      <w:proofErr w:type="spellStart"/>
+      <w:r>
+        <w:rPr>
+          <w:sz w:val="22"/>
+          <w:szCs w:val="22"/>
+        </w:rPr>
+        <w:t>pg</w:t>
+      </w:r>
+      <w:proofErr w:type="spellEnd"/>
+      <w:r>
+        <w:rPr>
+          <w:sz w:val="22"/>
+          <w:szCs w:val="22"/>
+        </w:rPr>
+        <w:t xml:space="preserve"> and </w:t>
+      </w:r>
+      <w:proofErr w:type="spellStart"/>
+      <w:r>
+        <w:rPr>
+          <w:sz w:val="22"/>
+          <w:szCs w:val="22"/>
+        </w:rPr>
+        <w:t>dotenv</w:t>
+      </w:r>
+      <w:proofErr w:type="spellEnd"/>
     </w:p>
     <w:p>
       <w:pPr>
@@ -2934,6 +3408,7 @@
           <w:u w:val="thick"/>
         </w:rPr>
       </w:pPr>
+      <w:proofErr w:type="spellStart"/>
       <w:r>
         <w:rPr>
           <w:sz w:val="22"/>
@@ -2941,12 +3416,29 @@
         </w:rPr>
         <w:t>Schema.sql</w:t>
       </w:r>
-      <w:r>
-        <w:rPr>
-          <w:sz w:val="22"/>
-          <w:szCs w:val="22"/>
-        </w:rPr>
-        <w:t xml:space="preserve"> (creates the cat_identifications table with columns)</w:t>
+      <w:proofErr w:type="spellEnd"/>
+      <w:r>
+        <w:rPr>
+          <w:sz w:val="22"/>
+          <w:szCs w:val="22"/>
+        </w:rPr>
+        <w:t xml:space="preserve"> (creates the </w:t>
+      </w:r>
+      <w:proofErr w:type="spellStart"/>
+      <w:r>
+        <w:rPr>
+          <w:sz w:val="22"/>
+          <w:szCs w:val="22"/>
+        </w:rPr>
+        <w:t>cat_identifications</w:t>
+      </w:r>
+      <w:proofErr w:type="spellEnd"/>
+      <w:r>
+        <w:rPr>
+          <w:sz w:val="22"/>
+          <w:szCs w:val="22"/>
+        </w:rPr>
+        <w:t xml:space="preserve"> table with columns)</w:t>
       </w:r>
     </w:p>
     <w:p>
@@ -2983,12 +3475,37 @@
           <w:u w:val="thick"/>
         </w:rPr>
       </w:pPr>
-      <w:r>
-        <w:rPr>
-          <w:sz w:val="22"/>
-          <w:szCs w:val="22"/>
-        </w:rPr>
-        <w:t>Device_id: identifies user/ device</w:t>
+      <w:proofErr w:type="spellStart"/>
+      <w:r>
+        <w:rPr>
+          <w:sz w:val="22"/>
+          <w:szCs w:val="22"/>
+        </w:rPr>
+        <w:t>Device_</w:t>
+      </w:r>
+      <w:proofErr w:type="gramStart"/>
+      <w:r>
+        <w:rPr>
+          <w:sz w:val="22"/>
+          <w:szCs w:val="22"/>
+        </w:rPr>
+        <w:t>id</w:t>
+      </w:r>
+      <w:proofErr w:type="spellEnd"/>
+      <w:r>
+        <w:rPr>
+          <w:sz w:val="22"/>
+          <w:szCs w:val="22"/>
+        </w:rPr>
+        <w:t>:</w:t>
+      </w:r>
+      <w:proofErr w:type="gramEnd"/>
+      <w:r>
+        <w:rPr>
+          <w:sz w:val="22"/>
+          <w:szCs w:val="22"/>
+        </w:rPr>
+        <w:t xml:space="preserve"> identifies user/ device</w:t>
       </w:r>
     </w:p>
     <w:p>
@@ -3004,12 +3521,21 @@
           <w:u w:val="thick"/>
         </w:rPr>
       </w:pPr>
-      <w:r>
-        <w:rPr>
-          <w:sz w:val="22"/>
-          <w:szCs w:val="22"/>
-        </w:rPr>
-        <w:t>Image_url: base 64 encoded image</w:t>
+      <w:proofErr w:type="spellStart"/>
+      <w:r>
+        <w:rPr>
+          <w:sz w:val="22"/>
+          <w:szCs w:val="22"/>
+        </w:rPr>
+        <w:t>Image_url</w:t>
+      </w:r>
+      <w:proofErr w:type="spellEnd"/>
+      <w:r>
+        <w:rPr>
+          <w:sz w:val="22"/>
+          <w:szCs w:val="22"/>
+        </w:rPr>
+        <w:t>: base 64 encoded image</w:t>
       </w:r>
     </w:p>
     <w:p>
@@ -3025,12 +3551,21 @@
           <w:u w:val="thick"/>
         </w:rPr>
       </w:pPr>
-      <w:r>
-        <w:rPr>
-          <w:sz w:val="22"/>
-          <w:szCs w:val="22"/>
-        </w:rPr>
-        <w:t>Breed_name: primary breed</w:t>
+      <w:proofErr w:type="spellStart"/>
+      <w:r>
+        <w:rPr>
+          <w:sz w:val="22"/>
+          <w:szCs w:val="22"/>
+        </w:rPr>
+        <w:t>Breed_name</w:t>
+      </w:r>
+      <w:proofErr w:type="spellEnd"/>
+      <w:r>
+        <w:rPr>
+          <w:sz w:val="22"/>
+          <w:szCs w:val="22"/>
+        </w:rPr>
+        <w:t>: primary breed</w:t>
       </w:r>
     </w:p>
     <w:p>
@@ -3067,12 +3602,21 @@
           <w:u w:val="thick"/>
         </w:rPr>
       </w:pPr>
-      <w:r>
-        <w:rPr>
-          <w:sz w:val="22"/>
-          <w:szCs w:val="22"/>
-        </w:rPr>
-        <w:t>Alternative_breed: JSON array of other possible breeds</w:t>
+      <w:proofErr w:type="spellStart"/>
+      <w:r>
+        <w:rPr>
+          <w:sz w:val="22"/>
+          <w:szCs w:val="22"/>
+        </w:rPr>
+        <w:t>Alternative_breed</w:t>
+      </w:r>
+      <w:proofErr w:type="spellEnd"/>
+      <w:r>
+        <w:rPr>
+          <w:sz w:val="22"/>
+          <w:szCs w:val="22"/>
+        </w:rPr>
+        <w:t>: JSON array of other possible breeds</w:t>
       </w:r>
     </w:p>
     <w:p>
@@ -3088,12 +3632,21 @@
           <w:u w:val="thick"/>
         </w:rPr>
       </w:pPr>
-      <w:r>
-        <w:rPr>
-          <w:sz w:val="22"/>
-          <w:szCs w:val="22"/>
-        </w:rPr>
-        <w:t>Fun_facts: array of fun facts</w:t>
+      <w:proofErr w:type="spellStart"/>
+      <w:r>
+        <w:rPr>
+          <w:sz w:val="22"/>
+          <w:szCs w:val="22"/>
+        </w:rPr>
+        <w:t>Fun_facts</w:t>
+      </w:r>
+      <w:proofErr w:type="spellEnd"/>
+      <w:r>
+        <w:rPr>
+          <w:sz w:val="22"/>
+          <w:szCs w:val="22"/>
+        </w:rPr>
+        <w:t>: array of fun facts</w:t>
       </w:r>
     </w:p>
     <w:p>
@@ -3109,12 +3662,21 @@
           <w:u w:val="thick"/>
         </w:rPr>
       </w:pPr>
-      <w:r>
-        <w:rPr>
-          <w:sz w:val="22"/>
-          <w:szCs w:val="22"/>
-        </w:rPr>
-        <w:t>Created_at: timestamp</w:t>
+      <w:proofErr w:type="spellStart"/>
+      <w:r>
+        <w:rPr>
+          <w:sz w:val="22"/>
+          <w:szCs w:val="22"/>
+        </w:rPr>
+        <w:t>Created_at</w:t>
+      </w:r>
+      <w:proofErr w:type="spellEnd"/>
+      <w:r>
+        <w:rPr>
+          <w:sz w:val="22"/>
+          <w:szCs w:val="22"/>
+        </w:rPr>
+        <w:t>: timestamp</w:t>
       </w:r>
     </w:p>
     <w:p>
@@ -3156,8 +3718,17 @@
           <w:sz w:val="22"/>
           <w:szCs w:val="22"/>
         </w:rPr>
-        <w:t>Reads schema.sql</w:t>
-      </w:r>
+        <w:t xml:space="preserve">Reads </w:t>
+      </w:r>
+      <w:proofErr w:type="spellStart"/>
+      <w:r>
+        <w:rPr>
+          <w:sz w:val="22"/>
+          <w:szCs w:val="22"/>
+        </w:rPr>
+        <w:t>schema.sql</w:t>
+      </w:r>
+      <w:proofErr w:type="spellEnd"/>
     </w:p>
     <w:p>
       <w:pPr>
@@ -3282,8 +3853,17 @@
           <w:sz w:val="22"/>
           <w:szCs w:val="22"/>
         </w:rPr>
-        <w:t>Imports initalizeDatabase</w:t>
-      </w:r>
+        <w:t xml:space="preserve">Imports </w:t>
+      </w:r>
+      <w:proofErr w:type="spellStart"/>
+      <w:r>
+        <w:rPr>
+          <w:sz w:val="22"/>
+          <w:szCs w:val="22"/>
+        </w:rPr>
+        <w:t>initalizeDatabase</w:t>
+      </w:r>
+      <w:proofErr w:type="spellEnd"/>
     </w:p>
     <w:p>
       <w:pPr>
@@ -3717,7 +4297,23 @@
           <w:sz w:val="22"/>
           <w:szCs w:val="22"/>
         </w:rPr>
-        <w:t>The GET route retrieves all cats for a specific device_id.</w:t>
+        <w:t xml:space="preserve">The GET route retrieves all cats for a specific </w:t>
+      </w:r>
+      <w:proofErr w:type="spellStart"/>
+      <w:r>
+        <w:rPr>
+          <w:sz w:val="22"/>
+          <w:szCs w:val="22"/>
+        </w:rPr>
+        <w:t>device_id</w:t>
+      </w:r>
+      <w:proofErr w:type="spellEnd"/>
+      <w:r>
+        <w:rPr>
+          <w:sz w:val="22"/>
+          <w:szCs w:val="22"/>
+        </w:rPr>
+        <w:t>.</w:t>
       </w:r>
     </w:p>
     <w:p>
@@ -3737,7 +4333,23 @@
           <w:sz w:val="22"/>
           <w:szCs w:val="22"/>
         </w:rPr>
-        <w:t>It then maps database column names to Javascript.</w:t>
+        <w:t xml:space="preserve">It then maps database column names to </w:t>
+      </w:r>
+      <w:proofErr w:type="spellStart"/>
+      <w:r>
+        <w:rPr>
+          <w:sz w:val="22"/>
+          <w:szCs w:val="22"/>
+        </w:rPr>
+        <w:t>Javascript</w:t>
+      </w:r>
+      <w:proofErr w:type="spellEnd"/>
+      <w:r>
+        <w:rPr>
+          <w:sz w:val="22"/>
+          <w:szCs w:val="22"/>
+        </w:rPr>
+        <w:t>.</w:t>
       </w:r>
     </w:p>
     <w:p>
@@ -3801,6 +4413,483 @@
     </w:p>
     <w:p>
       <w:pPr>
+        <w:ind w:firstLine="720"/>
+        <w:rPr>
+          <w:sz w:val="22"/>
+          <w:szCs w:val="22"/>
+        </w:rPr>
+      </w:pPr>
+    </w:p>
+    <w:p>
+      <w:pPr>
+        <w:rPr>
+          <w:sz w:val="22"/>
+          <w:szCs w:val="22"/>
+        </w:rPr>
+      </w:pPr>
+      <w:proofErr w:type="gramStart"/>
+      <w:r>
+        <w:rPr>
+          <w:sz w:val="22"/>
+          <w:szCs w:val="22"/>
+        </w:rPr>
+        <w:t>Later on</w:t>
+      </w:r>
+      <w:proofErr w:type="gramEnd"/>
+      <w:r>
+        <w:rPr>
+          <w:sz w:val="22"/>
+          <w:szCs w:val="22"/>
+        </w:rPr>
+        <w:t xml:space="preserve"> in production we realised the cost of Azure’s Postgres Database and decided to mi</w:t>
+      </w:r>
+      <w:r>
+        <w:rPr>
+          <w:sz w:val="22"/>
+          <w:szCs w:val="22"/>
+        </w:rPr>
+        <w:t xml:space="preserve">grate everything across to </w:t>
+      </w:r>
+      <w:proofErr w:type="spellStart"/>
+      <w:r>
+        <w:rPr>
+          <w:sz w:val="22"/>
+          <w:szCs w:val="22"/>
+        </w:rPr>
+        <w:t>Supabase</w:t>
+      </w:r>
+      <w:proofErr w:type="spellEnd"/>
+      <w:r>
+        <w:rPr>
+          <w:sz w:val="22"/>
+          <w:szCs w:val="22"/>
+        </w:rPr>
+        <w:t>.</w:t>
+      </w:r>
+      <w:r>
+        <w:rPr>
+          <w:sz w:val="22"/>
+          <w:szCs w:val="22"/>
+        </w:rPr>
+        <w:t xml:space="preserve"> </w:t>
+      </w:r>
+      <w:proofErr w:type="spellStart"/>
+      <w:r>
+        <w:rPr>
+          <w:sz w:val="22"/>
+          <w:szCs w:val="22"/>
+        </w:rPr>
+        <w:t>Supabase</w:t>
+      </w:r>
+      <w:proofErr w:type="spellEnd"/>
+      <w:r>
+        <w:rPr>
+          <w:sz w:val="22"/>
+          <w:szCs w:val="22"/>
+        </w:rPr>
+        <w:t xml:space="preserve"> is an open-source backend-as-a-service platform that provides a managed </w:t>
+      </w:r>
+      <w:proofErr w:type="spellStart"/>
+      <w:r>
+        <w:rPr>
+          <w:sz w:val="22"/>
+          <w:szCs w:val="22"/>
+        </w:rPr>
+        <w:t>PostreSQL</w:t>
+      </w:r>
+      <w:proofErr w:type="spellEnd"/>
+      <w:r>
+        <w:rPr>
+          <w:sz w:val="22"/>
+          <w:szCs w:val="22"/>
+        </w:rPr>
+        <w:t xml:space="preserve"> database. </w:t>
+      </w:r>
+      <w:proofErr w:type="gramStart"/>
+      <w:r>
+        <w:rPr>
+          <w:sz w:val="22"/>
+          <w:szCs w:val="22"/>
+        </w:rPr>
+        <w:t>So</w:t>
+      </w:r>
+      <w:proofErr w:type="gramEnd"/>
+      <w:r>
+        <w:rPr>
+          <w:sz w:val="22"/>
+          <w:szCs w:val="22"/>
+        </w:rPr>
+        <w:t xml:space="preserve"> in short </w:t>
+      </w:r>
+      <w:proofErr w:type="spellStart"/>
+      <w:r>
+        <w:rPr>
+          <w:sz w:val="22"/>
+          <w:szCs w:val="22"/>
+        </w:rPr>
+        <w:t>Supabase</w:t>
+      </w:r>
+      <w:proofErr w:type="spellEnd"/>
+      <w:r>
+        <w:rPr>
+          <w:sz w:val="22"/>
+          <w:szCs w:val="22"/>
+        </w:rPr>
+        <w:t xml:space="preserve"> is also a cloud database service.</w:t>
+      </w:r>
+    </w:p>
+    <w:p>
+      <w:pPr>
+        <w:rPr>
+          <w:sz w:val="22"/>
+          <w:szCs w:val="22"/>
+        </w:rPr>
+      </w:pPr>
+    </w:p>
+    <w:p>
+      <w:pPr>
+        <w:rPr>
+          <w:sz w:val="22"/>
+          <w:szCs w:val="22"/>
+        </w:rPr>
+      </w:pPr>
+      <w:r>
+        <w:rPr>
+          <w:sz w:val="22"/>
+          <w:szCs w:val="22"/>
+        </w:rPr>
+        <w:lastRenderedPageBreak/>
+        <w:drawing>
+          <wp:inline distT="0" distB="0" distL="0" distR="0" wp14:anchorId="54EC789B" wp14:editId="6976282B">
+            <wp:extent cx="5794375" cy="4416391"/>
+            <wp:effectExtent l="0" t="0" r="0" b="3810"/>
+            <wp:docPr id="1892629025" name="Picture 1"/>
+            <wp:cNvGraphicFramePr>
+              <a:graphicFrameLocks xmlns:a="http://schemas.openxmlformats.org/drawingml/2006/main" noChangeAspect="1"/>
+            </wp:cNvGraphicFramePr>
+            <a:graphic xmlns:a="http://schemas.openxmlformats.org/drawingml/2006/main">
+              <a:graphicData uri="http://schemas.openxmlformats.org/drawingml/2006/picture">
+                <pic:pic xmlns:pic="http://schemas.openxmlformats.org/drawingml/2006/picture">
+                  <pic:nvPicPr>
+                    <pic:cNvPr id="1892629025" name=""/>
+                    <pic:cNvPicPr/>
+                  </pic:nvPicPr>
+                  <pic:blipFill>
+                    <a:blip r:embed="rId13"/>
+                    <a:stretch>
+                      <a:fillRect/>
+                    </a:stretch>
+                  </pic:blipFill>
+                  <pic:spPr>
+                    <a:xfrm>
+                      <a:off x="0" y="0"/>
+                      <a:ext cx="5807279" cy="4426226"/>
+                    </a:xfrm>
+                    <a:prstGeom prst="rect">
+                      <a:avLst/>
+                    </a:prstGeom>
+                  </pic:spPr>
+                </pic:pic>
+              </a:graphicData>
+            </a:graphic>
+          </wp:inline>
+        </w:drawing>
+      </w:r>
+    </w:p>
+    <w:p>
+      <w:pPr>
+        <w:rPr>
+          <w:sz w:val="22"/>
+          <w:szCs w:val="22"/>
+        </w:rPr>
+      </w:pPr>
+      <w:r>
+        <w:rPr>
+          <w:sz w:val="22"/>
+          <w:szCs w:val="22"/>
+        </w:rPr>
+        <w:t xml:space="preserve">This reduces the original cost of using Azure’s cloud database from A$25 to </w:t>
+      </w:r>
+      <w:proofErr w:type="spellStart"/>
+      <w:r>
+        <w:rPr>
+          <w:sz w:val="22"/>
+          <w:szCs w:val="22"/>
+        </w:rPr>
+        <w:t>Supabase’s</w:t>
+      </w:r>
+      <w:proofErr w:type="spellEnd"/>
+      <w:r>
+        <w:rPr>
+          <w:sz w:val="22"/>
+          <w:szCs w:val="22"/>
+        </w:rPr>
+        <w:t xml:space="preserve"> free tier at A$0. </w:t>
+      </w:r>
+      <w:r>
+        <w:rPr>
+          <w:sz w:val="22"/>
+          <w:szCs w:val="22"/>
+        </w:rPr>
+        <w:t xml:space="preserve">Besides </w:t>
+      </w:r>
+      <w:proofErr w:type="gramStart"/>
+      <w:r>
+        <w:rPr>
+          <w:sz w:val="22"/>
+          <w:szCs w:val="22"/>
+        </w:rPr>
+        <w:t>that</w:t>
+      </w:r>
+      <w:proofErr w:type="gramEnd"/>
+      <w:r>
+        <w:rPr>
+          <w:sz w:val="22"/>
+          <w:szCs w:val="22"/>
+        </w:rPr>
+        <w:t xml:space="preserve"> </w:t>
+      </w:r>
+      <w:proofErr w:type="spellStart"/>
+      <w:r>
+        <w:rPr>
+          <w:sz w:val="22"/>
+          <w:szCs w:val="22"/>
+        </w:rPr>
+        <w:t>Supabase</w:t>
+      </w:r>
+      <w:proofErr w:type="spellEnd"/>
+      <w:r>
+        <w:rPr>
+          <w:sz w:val="22"/>
+          <w:szCs w:val="22"/>
+        </w:rPr>
+        <w:t xml:space="preserve"> requires manual upgrade to move tiers meaning there is no auto-charge.</w:t>
+      </w:r>
+    </w:p>
+    <w:p>
+      <w:pPr>
+        <w:rPr>
+          <w:sz w:val="22"/>
+          <w:szCs w:val="22"/>
+        </w:rPr>
+      </w:pPr>
+      <w:r>
+        <w:rPr>
+          <w:sz w:val="22"/>
+          <w:szCs w:val="22"/>
+        </w:rPr>
+        <w:t>We made use of a session pooler</w:t>
+      </w:r>
+      <w:r>
+        <w:rPr>
+          <w:sz w:val="22"/>
+          <w:szCs w:val="22"/>
+        </w:rPr>
+        <w:t xml:space="preserve"> which is a proxy that provides IPv4 support and connection management.</w:t>
+      </w:r>
+    </w:p>
+    <w:p>
+      <w:pPr>
+        <w:rPr>
+          <w:sz w:val="22"/>
+          <w:szCs w:val="22"/>
+        </w:rPr>
+      </w:pPr>
+    </w:p>
+    <w:p>
+      <w:pPr>
+        <w:rPr>
+          <w:sz w:val="22"/>
+          <w:szCs w:val="22"/>
+        </w:rPr>
+      </w:pPr>
+      <w:r>
+        <w:rPr>
+          <w:sz w:val="22"/>
+          <w:szCs w:val="22"/>
+        </w:rPr>
+        <w:lastRenderedPageBreak/>
+        <w:drawing>
+          <wp:inline distT="0" distB="0" distL="0" distR="0" wp14:anchorId="642D7DFE" wp14:editId="3A6DC9F6">
+            <wp:extent cx="5731510" cy="4512310"/>
+            <wp:effectExtent l="0" t="0" r="2540" b="2540"/>
+            <wp:docPr id="1724583847" name="Picture 1"/>
+            <wp:cNvGraphicFramePr>
+              <a:graphicFrameLocks xmlns:a="http://schemas.openxmlformats.org/drawingml/2006/main" noChangeAspect="1"/>
+            </wp:cNvGraphicFramePr>
+            <a:graphic xmlns:a="http://schemas.openxmlformats.org/drawingml/2006/main">
+              <a:graphicData uri="http://schemas.openxmlformats.org/drawingml/2006/picture">
+                <pic:pic xmlns:pic="http://schemas.openxmlformats.org/drawingml/2006/picture">
+                  <pic:nvPicPr>
+                    <pic:cNvPr id="1724583847" name=""/>
+                    <pic:cNvPicPr/>
+                  </pic:nvPicPr>
+                  <pic:blipFill>
+                    <a:blip r:embed="rId14"/>
+                    <a:stretch>
+                      <a:fillRect/>
+                    </a:stretch>
+                  </pic:blipFill>
+                  <pic:spPr>
+                    <a:xfrm>
+                      <a:off x="0" y="0"/>
+                      <a:ext cx="5731510" cy="4512310"/>
+                    </a:xfrm>
+                    <a:prstGeom prst="rect">
+                      <a:avLst/>
+                    </a:prstGeom>
+                  </pic:spPr>
+                </pic:pic>
+              </a:graphicData>
+            </a:graphic>
+          </wp:inline>
+        </w:drawing>
+      </w:r>
+    </w:p>
+    <w:p>
+      <w:pPr>
+        <w:rPr>
+          <w:sz w:val="22"/>
+          <w:szCs w:val="22"/>
+        </w:rPr>
+      </w:pPr>
+    </w:p>
+    <w:p>
+      <w:pPr>
+        <w:rPr>
+          <w:sz w:val="22"/>
+          <w:szCs w:val="22"/>
+        </w:rPr>
+      </w:pPr>
+      <w:proofErr w:type="gramStart"/>
+      <w:r>
+        <w:rPr>
+          <w:sz w:val="22"/>
+          <w:szCs w:val="22"/>
+        </w:rPr>
+        <w:t>Additionally</w:t>
+      </w:r>
+      <w:proofErr w:type="gramEnd"/>
+      <w:r>
+        <w:rPr>
+          <w:sz w:val="22"/>
+          <w:szCs w:val="22"/>
+        </w:rPr>
+        <w:t xml:space="preserve"> we also created our database schema</w:t>
+      </w:r>
+      <w:r>
+        <w:rPr>
+          <w:sz w:val="22"/>
+          <w:szCs w:val="22"/>
+        </w:rPr>
+        <w:t xml:space="preserve"> as well as indexes for search performance.</w:t>
+      </w:r>
+      <w:r>
+        <w:rPr>
+          <w:sz w:val="22"/>
+          <w:szCs w:val="22"/>
+        </w:rPr>
+        <w:t xml:space="preserve"> The reason we do this and not export the data from Azure </w:t>
+      </w:r>
+      <w:proofErr w:type="spellStart"/>
+      <w:r>
+        <w:rPr>
+          <w:sz w:val="22"/>
+          <w:szCs w:val="22"/>
+        </w:rPr>
+        <w:t>PostgresSQL</w:t>
+      </w:r>
+      <w:proofErr w:type="spellEnd"/>
+      <w:r>
+        <w:rPr>
+          <w:sz w:val="22"/>
+          <w:szCs w:val="22"/>
+        </w:rPr>
+        <w:t xml:space="preserve"> is because we had no data to transfer over. If we </w:t>
+      </w:r>
+      <w:proofErr w:type="gramStart"/>
+      <w:r>
+        <w:rPr>
+          <w:sz w:val="22"/>
+          <w:szCs w:val="22"/>
+        </w:rPr>
+        <w:t>did</w:t>
+      </w:r>
+      <w:proofErr w:type="gramEnd"/>
+      <w:r>
+        <w:rPr>
+          <w:sz w:val="22"/>
+          <w:szCs w:val="22"/>
+        </w:rPr>
+        <w:t xml:space="preserve"> </w:t>
+      </w:r>
+      <w:r>
+        <w:rPr>
+          <w:sz w:val="22"/>
+          <w:szCs w:val="22"/>
+        </w:rPr>
+        <w:t>we would have done the following.</w:t>
+      </w:r>
+    </w:p>
+    <w:p>
+      <w:pPr>
+        <w:rPr>
+          <w:sz w:val="22"/>
+          <w:szCs w:val="22"/>
+        </w:rPr>
+      </w:pPr>
+    </w:p>
+    <w:p>
+      <w:pPr>
+        <w:rPr>
+          <w:sz w:val="22"/>
+          <w:szCs w:val="22"/>
+        </w:rPr>
+      </w:pPr>
+      <w:r>
+        <w:rPr>
+          <w:sz w:val="22"/>
+          <w:szCs w:val="22"/>
+        </w:rPr>
+        <w:drawing>
+          <wp:inline distT="0" distB="0" distL="0" distR="0" wp14:anchorId="7FE46293" wp14:editId="43749E9E">
+            <wp:extent cx="5731510" cy="1661795"/>
+            <wp:effectExtent l="0" t="0" r="2540" b="0"/>
+            <wp:docPr id="1253568410" name="Picture 1"/>
+            <wp:cNvGraphicFramePr>
+              <a:graphicFrameLocks xmlns:a="http://schemas.openxmlformats.org/drawingml/2006/main" noChangeAspect="1"/>
+            </wp:cNvGraphicFramePr>
+            <a:graphic xmlns:a="http://schemas.openxmlformats.org/drawingml/2006/main">
+              <a:graphicData uri="http://schemas.openxmlformats.org/drawingml/2006/picture">
+                <pic:pic xmlns:pic="http://schemas.openxmlformats.org/drawingml/2006/picture">
+                  <pic:nvPicPr>
+                    <pic:cNvPr id="1253568410" name=""/>
+                    <pic:cNvPicPr/>
+                  </pic:nvPicPr>
+                  <pic:blipFill>
+                    <a:blip r:embed="rId15"/>
+                    <a:stretch>
+                      <a:fillRect/>
+                    </a:stretch>
+                  </pic:blipFill>
+                  <pic:spPr>
+                    <a:xfrm>
+                      <a:off x="0" y="0"/>
+                      <a:ext cx="5731510" cy="1661795"/>
+                    </a:xfrm>
+                    <a:prstGeom prst="rect">
+                      <a:avLst/>
+                    </a:prstGeom>
+                  </pic:spPr>
+                </pic:pic>
+              </a:graphicData>
+            </a:graphic>
+          </wp:inline>
+        </w:drawing>
+      </w:r>
+    </w:p>
+    <w:p>
+      <w:pPr>
         <w:rPr>
           <w:sz w:val="22"/>
           <w:szCs w:val="22"/>
@@ -3863,12 +4952,30 @@
         </w:rPr>
         <w:t xml:space="preserve">Having multiple </w:t>
       </w:r>
-      <w:r>
-        <w:rPr>
-          <w:sz w:val="22"/>
-          <w:szCs w:val="22"/>
-        </w:rPr>
-        <w:t>package.json files.</w:t>
+      <w:proofErr w:type="spellStart"/>
+      <w:proofErr w:type="gramStart"/>
+      <w:r>
+        <w:rPr>
+          <w:sz w:val="22"/>
+          <w:szCs w:val="22"/>
+        </w:rPr>
+        <w:t>package</w:t>
+      </w:r>
+      <w:proofErr w:type="gramEnd"/>
+      <w:r>
+        <w:rPr>
+          <w:sz w:val="22"/>
+          <w:szCs w:val="22"/>
+        </w:rPr>
+        <w:t>.json</w:t>
+      </w:r>
+      <w:proofErr w:type="spellEnd"/>
+      <w:r>
+        <w:rPr>
+          <w:sz w:val="22"/>
+          <w:szCs w:val="22"/>
+        </w:rPr>
+        <w:t xml:space="preserve"> files.</w:t>
       </w:r>
     </w:p>
     <w:p>
@@ -3888,7 +4995,33 @@
           <w:sz w:val="22"/>
           <w:szCs w:val="22"/>
         </w:rPr>
-        <w:t xml:space="preserve">We have 3 different package.json files, one for the </w:t>
+        <w:lastRenderedPageBreak/>
+        <w:t xml:space="preserve">We have 3 different </w:t>
+      </w:r>
+      <w:proofErr w:type="spellStart"/>
+      <w:proofErr w:type="gramStart"/>
+      <w:r>
+        <w:rPr>
+          <w:sz w:val="22"/>
+          <w:szCs w:val="22"/>
+        </w:rPr>
+        <w:t>package</w:t>
+      </w:r>
+      <w:proofErr w:type="gramEnd"/>
+      <w:r>
+        <w:rPr>
+          <w:sz w:val="22"/>
+          <w:szCs w:val="22"/>
+        </w:rPr>
+        <w:t>.json</w:t>
+      </w:r>
+      <w:proofErr w:type="spellEnd"/>
+      <w:r>
+        <w:rPr>
+          <w:sz w:val="22"/>
+          <w:szCs w:val="22"/>
+        </w:rPr>
+        <w:t xml:space="preserve"> files, one for the </w:t>
       </w:r>
       <w:r>
         <w:rPr>
@@ -3936,7 +5069,23 @@
           <w:sz w:val="22"/>
           <w:szCs w:val="22"/>
         </w:rPr>
-        <w:t>. Vercel Root Directory.</w:t>
+        <w:t xml:space="preserve">. </w:t>
+      </w:r>
+      <w:proofErr w:type="spellStart"/>
+      <w:r>
+        <w:rPr>
+          <w:sz w:val="22"/>
+          <w:szCs w:val="22"/>
+        </w:rPr>
+        <w:t>Vercel</w:t>
+      </w:r>
+      <w:proofErr w:type="spellEnd"/>
+      <w:r>
+        <w:rPr>
+          <w:sz w:val="22"/>
+          <w:szCs w:val="22"/>
+        </w:rPr>
+        <w:t xml:space="preserve"> Root Directory.</w:t>
       </w:r>
     </w:p>
     <w:p>
@@ -3954,7 +5103,6 @@
           <w:sz w:val="22"/>
           <w:szCs w:val="22"/>
         </w:rPr>
-        <w:lastRenderedPageBreak/>
         <w:drawing>
           <wp:inline distT="0" distB="0" distL="0" distR="0" wp14:anchorId="1F21DF0D" wp14:editId="28430C85">
             <wp:extent cx="4404360" cy="1580514"/>
@@ -3971,7 +5119,7 @@
                     <pic:cNvPicPr/>
                   </pic:nvPicPr>
                   <pic:blipFill>
-                    <a:blip r:embed="rId13"/>
+                    <a:blip r:embed="rId16"/>
                     <a:stretch>
                       <a:fillRect/>
                     </a:stretch>
@@ -4037,8 +5185,19 @@
           <w:sz w:val="22"/>
           <w:szCs w:val="22"/>
         </w:rPr>
-        <w:t>Frontend package.json</w:t>
-      </w:r>
+        <w:t xml:space="preserve">Frontend </w:t>
+      </w:r>
+      <w:proofErr w:type="spellStart"/>
+      <w:proofErr w:type="gramStart"/>
+      <w:r>
+        <w:rPr>
+          <w:sz w:val="22"/>
+          <w:szCs w:val="22"/>
+        </w:rPr>
+        <w:t>package.json</w:t>
+      </w:r>
+      <w:proofErr w:type="spellEnd"/>
+      <w:proofErr w:type="gramEnd"/>
     </w:p>
     <w:p>
       <w:pPr>
@@ -4071,7 +5230,7 @@
                     <pic:cNvPicPr/>
                   </pic:nvPicPr>
                   <pic:blipFill>
-                    <a:blip r:embed="rId14"/>
+                    <a:blip r:embed="rId17"/>
                     <a:stretch>
                       <a:fillRect/>
                     </a:stretch>
@@ -4113,7 +5272,7 @@
                     <pic:cNvPicPr/>
                   </pic:nvPicPr>
                   <pic:blipFill>
-                    <a:blip r:embed="rId15"/>
+                    <a:blip r:embed="rId18"/>
                     <a:stretch>
                       <a:fillRect/>
                     </a:stretch>
@@ -4168,14 +5327,46 @@
           <w:sz w:val="22"/>
           <w:szCs w:val="22"/>
         </w:rPr>
-        <w:t xml:space="preserve"> Vercel issue</w:t>
-      </w:r>
-      <w:r>
-        <w:rPr>
-          <w:sz w:val="22"/>
-          <w:szCs w:val="22"/>
-        </w:rPr>
-        <w:t>: Tried to build from root, but couldn’t find React.</w:t>
+        <w:t xml:space="preserve"> </w:t>
+      </w:r>
+      <w:proofErr w:type="spellStart"/>
+      <w:r>
+        <w:rPr>
+          <w:sz w:val="22"/>
+          <w:szCs w:val="22"/>
+        </w:rPr>
+        <w:t>Vercel</w:t>
+      </w:r>
+      <w:proofErr w:type="spellEnd"/>
+      <w:r>
+        <w:rPr>
+          <w:sz w:val="22"/>
+          <w:szCs w:val="22"/>
+        </w:rPr>
+        <w:t xml:space="preserve"> issue</w:t>
+      </w:r>
+      <w:r>
+        <w:rPr>
+          <w:sz w:val="22"/>
+          <w:szCs w:val="22"/>
+        </w:rPr>
+        <w:t xml:space="preserve">: Tried to build from </w:t>
+      </w:r>
+      <w:proofErr w:type="gramStart"/>
+      <w:r>
+        <w:rPr>
+          <w:sz w:val="22"/>
+          <w:szCs w:val="22"/>
+        </w:rPr>
+        <w:t>root, but</w:t>
+      </w:r>
+      <w:proofErr w:type="gramEnd"/>
+      <w:r>
+        <w:rPr>
+          <w:sz w:val="22"/>
+          <w:szCs w:val="22"/>
+        </w:rPr>
+        <w:t xml:space="preserve"> couldn’t find React.</w:t>
       </w:r>
     </w:p>
     <w:p>
@@ -4195,7 +5386,23 @@
           <w:sz w:val="22"/>
           <w:szCs w:val="22"/>
         </w:rPr>
-        <w:t>Fix: Set “Root Directory” to frontend in Vercel Dashboard.</w:t>
+        <w:t xml:space="preserve">Fix: Set “Root Directory” to frontend in </w:t>
+      </w:r>
+      <w:proofErr w:type="spellStart"/>
+      <w:r>
+        <w:rPr>
+          <w:sz w:val="22"/>
+          <w:szCs w:val="22"/>
+        </w:rPr>
+        <w:t>Vercel</w:t>
+      </w:r>
+      <w:proofErr w:type="spellEnd"/>
+      <w:r>
+        <w:rPr>
+          <w:sz w:val="22"/>
+          <w:szCs w:val="22"/>
+        </w:rPr>
+        <w:t xml:space="preserve"> Dashboard.</w:t>
       </w:r>
     </w:p>
     <w:p>
@@ -4215,7 +5422,25 @@
           <w:sz w:val="22"/>
           <w:szCs w:val="22"/>
         </w:rPr>
-        <w:t>React script within package.json in frontend.</w:t>
+        <w:t xml:space="preserve">React script within </w:t>
+      </w:r>
+      <w:proofErr w:type="spellStart"/>
+      <w:proofErr w:type="gramStart"/>
+      <w:r>
+        <w:rPr>
+          <w:sz w:val="22"/>
+          <w:szCs w:val="22"/>
+        </w:rPr>
+        <w:t>package.json</w:t>
+      </w:r>
+      <w:proofErr w:type="spellEnd"/>
+      <w:proofErr w:type="gramEnd"/>
+      <w:r>
+        <w:rPr>
+          <w:sz w:val="22"/>
+          <w:szCs w:val="22"/>
+        </w:rPr>
+        <w:t xml:space="preserve"> in frontend.</w:t>
       </w:r>
     </w:p>
     <w:p>
@@ -4250,7 +5475,39 @@
           <w:sz w:val="22"/>
           <w:szCs w:val="22"/>
         </w:rPr>
-        <w:t xml:space="preserve"> and couldn’t find express, dotenv or openai in the backend.</w:t>
+        <w:t xml:space="preserve"> and couldn’t find express, </w:t>
+      </w:r>
+      <w:proofErr w:type="spellStart"/>
+      <w:r>
+        <w:rPr>
+          <w:sz w:val="22"/>
+          <w:szCs w:val="22"/>
+        </w:rPr>
+        <w:t>dotenv</w:t>
+      </w:r>
+      <w:proofErr w:type="spellEnd"/>
+      <w:r>
+        <w:rPr>
+          <w:sz w:val="22"/>
+          <w:szCs w:val="22"/>
+        </w:rPr>
+        <w:t xml:space="preserve"> or </w:t>
+      </w:r>
+      <w:proofErr w:type="spellStart"/>
+      <w:r>
+        <w:rPr>
+          <w:sz w:val="22"/>
+          <w:szCs w:val="22"/>
+        </w:rPr>
+        <w:t>openai</w:t>
+      </w:r>
+      <w:proofErr w:type="spellEnd"/>
+      <w:r>
+        <w:rPr>
+          <w:sz w:val="22"/>
+          <w:szCs w:val="22"/>
+        </w:rPr>
+        <w:t xml:space="preserve"> in the backend.</w:t>
       </w:r>
     </w:p>
     <w:p>
@@ -4281,8 +5538,19 @@
           <w:sz w:val="22"/>
           <w:szCs w:val="22"/>
         </w:rPr>
-        <w:t>. Root package.json</w:t>
-      </w:r>
+        <w:t xml:space="preserve">. Root </w:t>
+      </w:r>
+      <w:proofErr w:type="spellStart"/>
+      <w:proofErr w:type="gramStart"/>
+      <w:r>
+        <w:rPr>
+          <w:sz w:val="22"/>
+          <w:szCs w:val="22"/>
+        </w:rPr>
+        <w:t>package.json</w:t>
+      </w:r>
+      <w:proofErr w:type="spellEnd"/>
+      <w:proofErr w:type="gramEnd"/>
     </w:p>
     <w:p>
       <w:pPr>
@@ -4313,7 +5581,7 @@
                     <pic:cNvPicPr/>
                   </pic:nvPicPr>
                   <pic:blipFill>
-                    <a:blip r:embed="rId16"/>
+                    <a:blip r:embed="rId19"/>
                     <a:stretch>
                       <a:fillRect/>
                     </a:stretch>
@@ -4379,8 +5647,19 @@
           <w:sz w:val="22"/>
           <w:szCs w:val="22"/>
         </w:rPr>
-        <w:t>Backend package.json</w:t>
-      </w:r>
+        <w:t xml:space="preserve">Backend </w:t>
+      </w:r>
+      <w:proofErr w:type="spellStart"/>
+      <w:proofErr w:type="gramStart"/>
+      <w:r>
+        <w:rPr>
+          <w:sz w:val="22"/>
+          <w:szCs w:val="22"/>
+        </w:rPr>
+        <w:t>package.json</w:t>
+      </w:r>
+      <w:proofErr w:type="spellEnd"/>
+      <w:proofErr w:type="gramEnd"/>
     </w:p>
     <w:p>
       <w:pPr>
@@ -4397,7 +5676,6 @@
           <w:sz w:val="22"/>
           <w:szCs w:val="22"/>
         </w:rPr>
-        <w:lastRenderedPageBreak/>
         <w:drawing>
           <wp:inline distT="0" distB="0" distL="0" distR="0" wp14:anchorId="3D5B0D41" wp14:editId="65A51A5F">
             <wp:extent cx="1981477" cy="819264"/>
@@ -4414,7 +5692,7 @@
                     <pic:cNvPicPr/>
                   </pic:nvPicPr>
                   <pic:blipFill>
-                    <a:blip r:embed="rId17"/>
+                    <a:blip r:embed="rId20"/>
                     <a:stretch>
                       <a:fillRect/>
                     </a:stretch>
@@ -4462,8 +5740,19 @@
           <w:sz w:val="22"/>
           <w:szCs w:val="22"/>
         </w:rPr>
-        <w:t>Fix: Added scripts to root package.json</w:t>
-      </w:r>
+        <w:t xml:space="preserve">Fix: Added scripts to root </w:t>
+      </w:r>
+      <w:proofErr w:type="spellStart"/>
+      <w:proofErr w:type="gramStart"/>
+      <w:r>
+        <w:rPr>
+          <w:sz w:val="22"/>
+          <w:szCs w:val="22"/>
+        </w:rPr>
+        <w:t>package.json</w:t>
+      </w:r>
+      <w:proofErr w:type="spellEnd"/>
+      <w:proofErr w:type="gramEnd"/>
       <w:r>
         <w:rPr>
           <w:sz w:val="22"/>
@@ -4510,7 +5799,57 @@
           <w:sz w:val="22"/>
           <w:szCs w:val="22"/>
         </w:rPr>
-        <w:t xml:space="preserve">express, openai and dotenv in the backend package.json (Fig </w:t>
+        <w:t xml:space="preserve">express, </w:t>
+      </w:r>
+      <w:proofErr w:type="spellStart"/>
+      <w:r>
+        <w:rPr>
+          <w:sz w:val="22"/>
+          <w:szCs w:val="22"/>
+        </w:rPr>
+        <w:t>openai</w:t>
+      </w:r>
+      <w:proofErr w:type="spellEnd"/>
+      <w:r>
+        <w:rPr>
+          <w:sz w:val="22"/>
+          <w:szCs w:val="22"/>
+        </w:rPr>
+        <w:t xml:space="preserve"> and </w:t>
+      </w:r>
+      <w:proofErr w:type="spellStart"/>
+      <w:r>
+        <w:rPr>
+          <w:sz w:val="22"/>
+          <w:szCs w:val="22"/>
+        </w:rPr>
+        <w:t>dotenv</w:t>
+      </w:r>
+      <w:proofErr w:type="spellEnd"/>
+      <w:r>
+        <w:rPr>
+          <w:sz w:val="22"/>
+          <w:szCs w:val="22"/>
+        </w:rPr>
+        <w:t xml:space="preserve"> in the backend </w:t>
+      </w:r>
+      <w:proofErr w:type="spellStart"/>
+      <w:proofErr w:type="gramStart"/>
+      <w:r>
+        <w:rPr>
+          <w:sz w:val="22"/>
+          <w:szCs w:val="22"/>
+        </w:rPr>
+        <w:t>package.json</w:t>
+      </w:r>
+      <w:proofErr w:type="spellEnd"/>
+      <w:proofErr w:type="gramEnd"/>
+      <w:r>
+        <w:rPr>
+          <w:sz w:val="22"/>
+          <w:szCs w:val="22"/>
+        </w:rPr>
+        <w:t xml:space="preserve"> (Fig </w:t>
       </w:r>
       <w:r>
         <w:rPr>
@@ -4578,7 +5917,7 @@
                     <pic:cNvPicPr/>
                   </pic:nvPicPr>
                   <pic:blipFill>
-                    <a:blip r:embed="rId18"/>
+                    <a:blip r:embed="rId21"/>
                     <a:stretch>
                       <a:fillRect/>
                     </a:stretch>
@@ -4659,12 +5998,37 @@
           <w:szCs w:val="22"/>
         </w:rPr>
       </w:pPr>
-      <w:r>
-        <w:rPr>
-          <w:sz w:val="22"/>
-          <w:szCs w:val="22"/>
-        </w:rPr>
-        <w:t>Github doesn’t actually allow any files to contain the PAT token as it’s a breach of confidentiality.</w:t>
+      <w:proofErr w:type="spellStart"/>
+      <w:r>
+        <w:rPr>
+          <w:sz w:val="22"/>
+          <w:szCs w:val="22"/>
+        </w:rPr>
+        <w:t>Github</w:t>
+      </w:r>
+      <w:proofErr w:type="spellEnd"/>
+      <w:r>
+        <w:rPr>
+          <w:sz w:val="22"/>
+          <w:szCs w:val="22"/>
+        </w:rPr>
+        <w:t xml:space="preserve"> doesn’t </w:t>
+      </w:r>
+      <w:proofErr w:type="gramStart"/>
+      <w:r>
+        <w:rPr>
+          <w:sz w:val="22"/>
+          <w:szCs w:val="22"/>
+        </w:rPr>
+        <w:t>actually allow</w:t>
+      </w:r>
+      <w:proofErr w:type="gramEnd"/>
+      <w:r>
+        <w:rPr>
+          <w:sz w:val="22"/>
+          <w:szCs w:val="22"/>
+        </w:rPr>
+        <w:t xml:space="preserve"> any files to contain the PAT token as it’s a breach of confidentiality.</w:t>
       </w:r>
     </w:p>
     <w:p>
@@ -4679,19 +6043,46 @@
           <w:szCs w:val="22"/>
         </w:rPr>
       </w:pPr>
-      <w:r>
-        <w:rPr>
-          <w:sz w:val="22"/>
-          <w:szCs w:val="22"/>
-        </w:rPr>
-        <w:t xml:space="preserve">Instead its stored within </w:t>
-      </w:r>
-      <w:r>
-        <w:rPr>
-          <w:sz w:val="22"/>
-          <w:szCs w:val="22"/>
-        </w:rPr>
-        <w:t>Azure as a Environment variable (Fig 11.)</w:t>
+      <w:proofErr w:type="gramStart"/>
+      <w:r>
+        <w:rPr>
+          <w:sz w:val="22"/>
+          <w:szCs w:val="22"/>
+        </w:rPr>
+        <w:t>Instead</w:t>
+      </w:r>
+      <w:proofErr w:type="gramEnd"/>
+      <w:r>
+        <w:rPr>
+          <w:sz w:val="22"/>
+          <w:szCs w:val="22"/>
+        </w:rPr>
+        <w:t xml:space="preserve"> its stored within </w:t>
+      </w:r>
+      <w:r>
+        <w:rPr>
+          <w:sz w:val="22"/>
+          <w:szCs w:val="22"/>
+        </w:rPr>
+        <w:t xml:space="preserve">Azure as </w:t>
+      </w:r>
+      <w:proofErr w:type="spellStart"/>
+      <w:proofErr w:type="gramStart"/>
+      <w:r>
+        <w:rPr>
+          <w:sz w:val="22"/>
+          <w:szCs w:val="22"/>
+        </w:rPr>
+        <w:t>a</w:t>
+      </w:r>
+      <w:proofErr w:type="spellEnd"/>
+      <w:proofErr w:type="gramEnd"/>
+      <w:r>
+        <w:rPr>
+          <w:sz w:val="22"/>
+          <w:szCs w:val="22"/>
+        </w:rPr>
+        <w:t xml:space="preserve"> Environment variable (Fig 11.)</w:t>
       </w:r>
     </w:p>
     <w:p>
@@ -4732,6 +6123,7 @@
           <w:sz w:val="22"/>
           <w:szCs w:val="22"/>
         </w:rPr>
+        <w:lastRenderedPageBreak/>
         <w:drawing>
           <wp:inline distT="0" distB="0" distL="0" distR="0" wp14:anchorId="68478709" wp14:editId="27516DCC">
             <wp:extent cx="4959761" cy="2799688"/>
@@ -4748,7 +6140,7 @@
                     <pic:cNvPicPr/>
                   </pic:nvPicPr>
                   <pic:blipFill>
-                    <a:blip r:embed="rId19"/>
+                    <a:blip r:embed="rId22"/>
                     <a:stretch>
                       <a:fillRect/>
                     </a:stretch>
@@ -4786,22 +6178,101 @@
           <w:sz w:val="22"/>
           <w:szCs w:val="22"/>
         </w:rPr>
-        <w:lastRenderedPageBreak/>
-        <w:t xml:space="preserve">On top of that there is a file called </w:t>
-      </w:r>
-      <w:r>
-        <w:rPr>
-          <w:sz w:val="22"/>
-          <w:szCs w:val="22"/>
-        </w:rPr>
-        <w:t>.env within the frontend and backend, the backend’s .env file also contains the Github_token but its in a git</w:t>
-      </w:r>
-      <w:r>
-        <w:rPr>
-          <w:sz w:val="22"/>
-          <w:szCs w:val="22"/>
-        </w:rPr>
-        <w:t xml:space="preserve">ignored file. </w:t>
+        <w:t xml:space="preserve">On top of that there is a file </w:t>
+      </w:r>
+      <w:proofErr w:type="gramStart"/>
+      <w:r>
+        <w:rPr>
+          <w:sz w:val="22"/>
+          <w:szCs w:val="22"/>
+        </w:rPr>
+        <w:t xml:space="preserve">called </w:t>
+      </w:r>
+      <w:r>
+        <w:rPr>
+          <w:sz w:val="22"/>
+          <w:szCs w:val="22"/>
+        </w:rPr>
+        <w:t>.env</w:t>
+      </w:r>
+      <w:proofErr w:type="gramEnd"/>
+      <w:r>
+        <w:rPr>
+          <w:sz w:val="22"/>
+          <w:szCs w:val="22"/>
+        </w:rPr>
+        <w:t xml:space="preserve"> within the frontend and backend, the </w:t>
+      </w:r>
+      <w:proofErr w:type="spellStart"/>
+      <w:r>
+        <w:rPr>
+          <w:sz w:val="22"/>
+          <w:szCs w:val="22"/>
+        </w:rPr>
+        <w:t>backend’s</w:t>
+      </w:r>
+      <w:proofErr w:type="spellEnd"/>
+      <w:r>
+        <w:rPr>
+          <w:sz w:val="22"/>
+          <w:szCs w:val="22"/>
+        </w:rPr>
+        <w:t xml:space="preserve"> .env file also contains the </w:t>
+      </w:r>
+      <w:proofErr w:type="spellStart"/>
+      <w:r>
+        <w:rPr>
+          <w:sz w:val="22"/>
+          <w:szCs w:val="22"/>
+        </w:rPr>
+        <w:t>Github_token</w:t>
+      </w:r>
+      <w:proofErr w:type="spellEnd"/>
+      <w:r>
+        <w:rPr>
+          <w:sz w:val="22"/>
+          <w:szCs w:val="22"/>
+        </w:rPr>
+        <w:t xml:space="preserve"> but </w:t>
+      </w:r>
+      <w:proofErr w:type="spellStart"/>
+      <w:r>
+        <w:rPr>
+          <w:sz w:val="22"/>
+          <w:szCs w:val="22"/>
+        </w:rPr>
+        <w:t>its</w:t>
+      </w:r>
+      <w:proofErr w:type="spellEnd"/>
+      <w:r>
+        <w:rPr>
+          <w:sz w:val="22"/>
+          <w:szCs w:val="22"/>
+        </w:rPr>
+        <w:t xml:space="preserve"> in a </w:t>
+      </w:r>
+      <w:proofErr w:type="spellStart"/>
+      <w:r>
+        <w:rPr>
+          <w:sz w:val="22"/>
+          <w:szCs w:val="22"/>
+        </w:rPr>
+        <w:t>git</w:t>
+      </w:r>
+      <w:r>
+        <w:rPr>
+          <w:sz w:val="22"/>
+          <w:szCs w:val="22"/>
+        </w:rPr>
+        <w:t>ignored</w:t>
+      </w:r>
+      <w:proofErr w:type="spellEnd"/>
+      <w:r>
+        <w:rPr>
+          <w:sz w:val="22"/>
+          <w:szCs w:val="22"/>
+        </w:rPr>
+        <w:t xml:space="preserve"> file. </w:t>
       </w:r>
     </w:p>
     <w:p>
@@ -4848,7 +6319,23 @@
           <w:sz w:val="22"/>
           <w:szCs w:val="22"/>
         </w:rPr>
-        <w:t>njects the environment variables into process.env for use.</w:t>
+        <w:t xml:space="preserve">njects the environment variables into </w:t>
+      </w:r>
+      <w:proofErr w:type="spellStart"/>
+      <w:r>
+        <w:rPr>
+          <w:sz w:val="22"/>
+          <w:szCs w:val="22"/>
+        </w:rPr>
+        <w:t>process.env</w:t>
+      </w:r>
+      <w:proofErr w:type="spellEnd"/>
+      <w:r>
+        <w:rPr>
+          <w:sz w:val="22"/>
+          <w:szCs w:val="22"/>
+        </w:rPr>
+        <w:t xml:space="preserve"> for use.</w:t>
       </w:r>
     </w:p>
     <w:p>
@@ -4939,7 +6426,7 @@
                     <pic:cNvPicPr/>
                   </pic:nvPicPr>
                   <pic:blipFill>
-                    <a:blip r:embed="rId20"/>
+                    <a:blip r:embed="rId23"/>
                     <a:stretch>
                       <a:fillRect/>
                     </a:stretch>
@@ -5004,7 +6491,23 @@
           <w:sz w:val="22"/>
           <w:szCs w:val="22"/>
         </w:rPr>
-        <w:t>DROP TABLE cat_identifications; --</w:t>
+        <w:t xml:space="preserve">DROP TABLE </w:t>
+      </w:r>
+      <w:proofErr w:type="spellStart"/>
+      <w:r>
+        <w:rPr>
+          <w:sz w:val="22"/>
+          <w:szCs w:val="22"/>
+        </w:rPr>
+        <w:t>cat_identifications</w:t>
+      </w:r>
+      <w:proofErr w:type="spellEnd"/>
+      <w:r>
+        <w:rPr>
+          <w:sz w:val="22"/>
+          <w:szCs w:val="22"/>
+        </w:rPr>
+        <w:t>; --</w:t>
       </w:r>
     </w:p>
     <w:p>
@@ -5024,7 +6527,23 @@
           <w:sz w:val="22"/>
           <w:szCs w:val="22"/>
         </w:rPr>
-        <w:t>Now there isn’t  a direct way a user can currently input the above because the only current input is the photo of the cat.</w:t>
+        <w:t xml:space="preserve">Now there </w:t>
+      </w:r>
+      <w:proofErr w:type="gramStart"/>
+      <w:r>
+        <w:rPr>
+          <w:sz w:val="22"/>
+          <w:szCs w:val="22"/>
+        </w:rPr>
+        <w:t>isn’t  a</w:t>
+      </w:r>
+      <w:proofErr w:type="gramEnd"/>
+      <w:r>
+        <w:rPr>
+          <w:sz w:val="22"/>
+          <w:szCs w:val="22"/>
+        </w:rPr>
+        <w:t xml:space="preserve"> direct way a user can currently input the above because the only current input is the photo of the cat.</w:t>
       </w:r>
     </w:p>
     <w:p>
@@ -5231,7 +6750,23 @@
           <w:sz w:val="22"/>
           <w:szCs w:val="22"/>
         </w:rPr>
-        <w:t xml:space="preserve"> /api/cats”</w:t>
+        <w:t xml:space="preserve"> /</w:t>
+      </w:r>
+      <w:proofErr w:type="spellStart"/>
+      <w:r>
+        <w:rPr>
+          <w:sz w:val="22"/>
+          <w:szCs w:val="22"/>
+        </w:rPr>
+        <w:t>api</w:t>
+      </w:r>
+      <w:proofErr w:type="spellEnd"/>
+      <w:r>
+        <w:rPr>
+          <w:sz w:val="22"/>
+          <w:szCs w:val="22"/>
+        </w:rPr>
+        <w:t>/cats”</w:t>
       </w:r>
     </w:p>
     <w:p>
@@ -5314,7 +6849,24 @@
           <w:sz w:val="22"/>
           <w:szCs w:val="22"/>
         </w:rPr>
-        <w:t>But it failed to copy the files from repository to wwwroot (where Azure serves the app).</w:t>
+        <w:lastRenderedPageBreak/>
+        <w:t xml:space="preserve">But it failed to copy the files from repository to </w:t>
+      </w:r>
+      <w:proofErr w:type="spellStart"/>
+      <w:r>
+        <w:rPr>
+          <w:sz w:val="22"/>
+          <w:szCs w:val="22"/>
+        </w:rPr>
+        <w:t>wwwroot</w:t>
+      </w:r>
+      <w:proofErr w:type="spellEnd"/>
+      <w:r>
+        <w:rPr>
+          <w:sz w:val="22"/>
+          <w:szCs w:val="22"/>
+        </w:rPr>
+        <w:t xml:space="preserve"> (where Azure serves the app).</w:t>
       </w:r>
     </w:p>
     <w:p>
@@ -5357,7 +6909,23 @@
           <w:sz w:val="22"/>
           <w:szCs w:val="22"/>
         </w:rPr>
-        <w:t>We firstly verified that upload.js had the /cats route locally.</w:t>
+        <w:t>We firstly verified that upload.js had the /</w:t>
+      </w:r>
+      <w:proofErr w:type="gramStart"/>
+      <w:r>
+        <w:rPr>
+          <w:sz w:val="22"/>
+          <w:szCs w:val="22"/>
+        </w:rPr>
+        <w:t>cats</w:t>
+      </w:r>
+      <w:proofErr w:type="gramEnd"/>
+      <w:r>
+        <w:rPr>
+          <w:sz w:val="22"/>
+          <w:szCs w:val="22"/>
+        </w:rPr>
+        <w:t xml:space="preserve"> route locally.</w:t>
       </w:r>
     </w:p>
     <w:p>
@@ -5377,7 +6945,39 @@
           <w:sz w:val="22"/>
           <w:szCs w:val="22"/>
         </w:rPr>
-        <w:t>Checked Azure Repository: In Kudu, we saw that /home/site/repository/backend/src/routes/upload.js had /cats route.</w:t>
+        <w:t>Checked Azure Repository: In Kudu, we saw that /home/site/repository/backend/</w:t>
+      </w:r>
+      <w:proofErr w:type="spellStart"/>
+      <w:r>
+        <w:rPr>
+          <w:sz w:val="22"/>
+          <w:szCs w:val="22"/>
+        </w:rPr>
+        <w:t>src</w:t>
+      </w:r>
+      <w:proofErr w:type="spellEnd"/>
+      <w:r>
+        <w:rPr>
+          <w:sz w:val="22"/>
+          <w:szCs w:val="22"/>
+        </w:rPr>
+        <w:t>/routes/upload.js had /</w:t>
+      </w:r>
+      <w:proofErr w:type="gramStart"/>
+      <w:r>
+        <w:rPr>
+          <w:sz w:val="22"/>
+          <w:szCs w:val="22"/>
+        </w:rPr>
+        <w:t>cats</w:t>
+      </w:r>
+      <w:proofErr w:type="gramEnd"/>
+      <w:r>
+        <w:rPr>
+          <w:sz w:val="22"/>
+          <w:szCs w:val="22"/>
+        </w:rPr>
+        <w:t xml:space="preserve"> route.</w:t>
       </w:r>
     </w:p>
     <w:p>
@@ -5397,7 +6997,39 @@
           <w:sz w:val="22"/>
           <w:szCs w:val="22"/>
         </w:rPr>
-        <w:t>Checked deployed code: Found /home/site/wwwroot/backend/src/routes/upload.js was missing /cats.</w:t>
+        <w:t>Checked deployed code: Found /home/site/</w:t>
+      </w:r>
+      <w:proofErr w:type="spellStart"/>
+      <w:r>
+        <w:rPr>
+          <w:sz w:val="22"/>
+          <w:szCs w:val="22"/>
+        </w:rPr>
+        <w:t>wwwroot</w:t>
+      </w:r>
+      <w:proofErr w:type="spellEnd"/>
+      <w:r>
+        <w:rPr>
+          <w:sz w:val="22"/>
+          <w:szCs w:val="22"/>
+        </w:rPr>
+        <w:t>/backend/</w:t>
+      </w:r>
+      <w:proofErr w:type="spellStart"/>
+      <w:r>
+        <w:rPr>
+          <w:sz w:val="22"/>
+          <w:szCs w:val="22"/>
+        </w:rPr>
+        <w:t>src</w:t>
+      </w:r>
+      <w:proofErr w:type="spellEnd"/>
+      <w:r>
+        <w:rPr>
+          <w:sz w:val="22"/>
+          <w:szCs w:val="22"/>
+        </w:rPr>
+        <w:t>/routes/upload.js was missing /cats.</w:t>
       </w:r>
     </w:p>
     <w:p>
@@ -5417,7 +7049,41 @@
           <w:sz w:val="22"/>
           <w:szCs w:val="22"/>
         </w:rPr>
-        <w:t>Tried redeploying: Multiple git push azure +HEAD:master attempts didn’t update wwwroot.</w:t>
+        <w:t>Tried redeploying: Multiple git push azure +</w:t>
+      </w:r>
+      <w:proofErr w:type="spellStart"/>
+      <w:proofErr w:type="gramStart"/>
+      <w:r>
+        <w:rPr>
+          <w:sz w:val="22"/>
+          <w:szCs w:val="22"/>
+        </w:rPr>
+        <w:t>HEAD:master</w:t>
+      </w:r>
+      <w:proofErr w:type="spellEnd"/>
+      <w:proofErr w:type="gramEnd"/>
+      <w:r>
+        <w:rPr>
+          <w:sz w:val="22"/>
+          <w:szCs w:val="22"/>
+        </w:rPr>
+        <w:t xml:space="preserve"> attempts didn’t update </w:t>
+      </w:r>
+      <w:proofErr w:type="spellStart"/>
+      <w:r>
+        <w:rPr>
+          <w:sz w:val="22"/>
+          <w:szCs w:val="22"/>
+        </w:rPr>
+        <w:t>wwwroot</w:t>
+      </w:r>
+      <w:proofErr w:type="spellEnd"/>
+      <w:r>
+        <w:rPr>
+          <w:sz w:val="22"/>
+          <w:szCs w:val="22"/>
+        </w:rPr>
+        <w:t>.</w:t>
       </w:r>
     </w:p>
     <w:p>
@@ -5437,7 +7103,23 @@
           <w:sz w:val="22"/>
           <w:szCs w:val="22"/>
         </w:rPr>
-        <w:t>Checked deployment logs: Found failed deployments in Deployment Center.</w:t>
+        <w:t xml:space="preserve">Checked deployment logs: Found failed deployments in Deployment </w:t>
+      </w:r>
+      <w:proofErr w:type="spellStart"/>
+      <w:r>
+        <w:rPr>
+          <w:sz w:val="22"/>
+          <w:szCs w:val="22"/>
+        </w:rPr>
+        <w:t>Center</w:t>
+      </w:r>
+      <w:proofErr w:type="spellEnd"/>
+      <w:r>
+        <w:rPr>
+          <w:sz w:val="22"/>
+          <w:szCs w:val="22"/>
+        </w:rPr>
+        <w:t>.</w:t>
       </w:r>
     </w:p>
     <w:p>
@@ -5477,7 +7159,6 @@
           <w:sz w:val="22"/>
           <w:szCs w:val="22"/>
         </w:rPr>
-        <w:lastRenderedPageBreak/>
         <w:t xml:space="preserve">Manual fix: Copied the file directly in Kudu: </w:t>
       </w:r>
     </w:p>
@@ -5505,7 +7186,55 @@
           <w:sz w:val="22"/>
           <w:szCs w:val="22"/>
         </w:rPr>
-        <w:t>./repository/backend/src/routes/upload.js /home/./wwwroot/backend/src/routes/upload.js.</w:t>
+        <w:t>./repository/backend/</w:t>
+      </w:r>
+      <w:proofErr w:type="spellStart"/>
+      <w:r>
+        <w:rPr>
+          <w:sz w:val="22"/>
+          <w:szCs w:val="22"/>
+        </w:rPr>
+        <w:t>src</w:t>
+      </w:r>
+      <w:proofErr w:type="spellEnd"/>
+      <w:r>
+        <w:rPr>
+          <w:sz w:val="22"/>
+          <w:szCs w:val="22"/>
+        </w:rPr>
+        <w:t>/routes/upload.js /home/./</w:t>
+      </w:r>
+      <w:proofErr w:type="spellStart"/>
+      <w:r>
+        <w:rPr>
+          <w:sz w:val="22"/>
+          <w:szCs w:val="22"/>
+        </w:rPr>
+        <w:t>wwwroot</w:t>
+      </w:r>
+      <w:proofErr w:type="spellEnd"/>
+      <w:r>
+        <w:rPr>
+          <w:sz w:val="22"/>
+          <w:szCs w:val="22"/>
+        </w:rPr>
+        <w:t>/backend/</w:t>
+      </w:r>
+      <w:proofErr w:type="spellStart"/>
+      <w:r>
+        <w:rPr>
+          <w:sz w:val="22"/>
+          <w:szCs w:val="22"/>
+        </w:rPr>
+        <w:t>src</w:t>
+      </w:r>
+      <w:proofErr w:type="spellEnd"/>
+      <w:r>
+        <w:rPr>
+          <w:sz w:val="22"/>
+          <w:szCs w:val="22"/>
+        </w:rPr>
+        <w:t>/routes/upload.js.</w:t>
       </w:r>
     </w:p>
     <w:p>
@@ -5580,6 +7309,9 @@
         </w:rPr>
       </w:pPr>
       <w:r>
+        <w:rPr>
+          <w:noProof/>
+        </w:rPr>
         <w:drawing>
           <wp:inline distT="0" distB="0" distL="0" distR="0" wp14:anchorId="1C061E3D" wp14:editId="500A5C5C">
             <wp:extent cx="5731510" cy="583565"/>
@@ -5596,7 +7328,7 @@
                     <pic:cNvPicPr/>
                   </pic:nvPicPr>
                   <pic:blipFill>
-                    <a:blip r:embed="rId21"/>
+                    <a:blip r:embed="rId24"/>
                     <a:stretch>
                       <a:fillRect/>
                     </a:stretch>
@@ -5654,6 +7386,7 @@
       </w:pPr>
       <w:r>
         <w:rPr>
+          <w:noProof/>
           <w:sz w:val="22"/>
           <w:szCs w:val="22"/>
         </w:rPr>
@@ -5673,7 +7406,7 @@
                     <pic:cNvPicPr/>
                   </pic:nvPicPr>
                   <pic:blipFill>
-                    <a:blip r:embed="rId22"/>
+                    <a:blip r:embed="rId25"/>
                     <a:stretch>
                       <a:fillRect/>
                     </a:stretch>
@@ -5812,7 +7545,23 @@
           <w:sz w:val="22"/>
           <w:szCs w:val="22"/>
         </w:rPr>
-        <w:t xml:space="preserve">Allows it be always on, auto scaling, </w:t>
+        <w:t xml:space="preserve">Allows it </w:t>
+      </w:r>
+      <w:proofErr w:type="gramStart"/>
+      <w:r>
+        <w:rPr>
+          <w:sz w:val="22"/>
+          <w:szCs w:val="22"/>
+        </w:rPr>
+        <w:t>be</w:t>
+      </w:r>
+      <w:proofErr w:type="gramEnd"/>
+      <w:r>
+        <w:rPr>
+          <w:sz w:val="22"/>
+          <w:szCs w:val="22"/>
+        </w:rPr>
+        <w:t xml:space="preserve"> always on, auto scaling, </w:t>
       </w:r>
       <w:r>
         <w:rPr>
@@ -5859,9 +7608,11 @@
       </w:pPr>
       <w:r>
         <w:rPr>
-          <w:sz w:val="22"/>
-          <w:szCs w:val="22"/>
-        </w:rPr>
+          <w:noProof/>
+          <w:sz w:val="22"/>
+          <w:szCs w:val="22"/>
+        </w:rPr>
+        <w:lastRenderedPageBreak/>
         <w:drawing>
           <wp:inline distT="0" distB="0" distL="0" distR="0" wp14:anchorId="598CDEE6" wp14:editId="364487DE">
             <wp:extent cx="4378960" cy="1658241"/>
@@ -5878,7 +7629,7 @@
                     <pic:cNvPicPr/>
                   </pic:nvPicPr>
                   <pic:blipFill>
-                    <a:blip r:embed="rId23"/>
+                    <a:blip r:embed="rId26"/>
                     <a:stretch>
                       <a:fillRect/>
                     </a:stretch>
@@ -5916,7 +7667,39 @@
           <w:sz w:val="22"/>
           <w:szCs w:val="22"/>
         </w:rPr>
-        <w:t>We will switch this to the shared tier, as It allows it be always run while being significantly cheaper.</w:t>
+        <w:t xml:space="preserve">We will switch this to the shared tier, as </w:t>
+      </w:r>
+      <w:proofErr w:type="gramStart"/>
+      <w:r>
+        <w:rPr>
+          <w:sz w:val="22"/>
+          <w:szCs w:val="22"/>
+        </w:rPr>
+        <w:t>It</w:t>
+      </w:r>
+      <w:proofErr w:type="gramEnd"/>
+      <w:r>
+        <w:rPr>
+          <w:sz w:val="22"/>
+          <w:szCs w:val="22"/>
+        </w:rPr>
+        <w:t xml:space="preserve"> allows it </w:t>
+      </w:r>
+      <w:proofErr w:type="gramStart"/>
+      <w:r>
+        <w:rPr>
+          <w:sz w:val="22"/>
+          <w:szCs w:val="22"/>
+        </w:rPr>
+        <w:t>be</w:t>
+      </w:r>
+      <w:proofErr w:type="gramEnd"/>
+      <w:r>
+        <w:rPr>
+          <w:sz w:val="22"/>
+          <w:szCs w:val="22"/>
+        </w:rPr>
+        <w:t xml:space="preserve"> always run while being significantly cheaper.</w:t>
       </w:r>
     </w:p>
     <w:p>
@@ -5998,12 +7781,21 @@
           <w:szCs w:val="22"/>
         </w:rPr>
       </w:pPr>
-      <w:r>
-        <w:rPr>
-          <w:sz w:val="22"/>
-          <w:szCs w:val="22"/>
-        </w:rPr>
-        <w:t xml:space="preserve">PostgresSQL Flexible Server Storage, </w:t>
+      <w:proofErr w:type="spellStart"/>
+      <w:r>
+        <w:rPr>
+          <w:sz w:val="22"/>
+          <w:szCs w:val="22"/>
+        </w:rPr>
+        <w:t>PostgresSQL</w:t>
+      </w:r>
+      <w:proofErr w:type="spellEnd"/>
+      <w:r>
+        <w:rPr>
+          <w:sz w:val="22"/>
+          <w:szCs w:val="22"/>
+        </w:rPr>
+        <w:t xml:space="preserve"> Flexible Server Storage, </w:t>
       </w:r>
       <w:r>
         <w:rPr>

</xml_diff>

<commit_message>
added rarity, difficulty and origin for cats, also added designs
</commit_message>
<xml_diff>
--- a/WCIT Project.docx
+++ b/WCIT Project.docx
@@ -305,23 +305,27 @@
           <w:sz w:val="20"/>
           <w:szCs w:val="20"/>
         </w:rPr>
-        <w:t xml:space="preserve">Use </w:t>
-      </w:r>
-      <w:proofErr w:type="spellStart"/>
-      <w:r>
+        <w:t>Use Postegre SQL database (store history)</w:t>
+      </w:r>
+    </w:p>
+    <w:p>
+      <w:pPr>
+        <w:pStyle w:val="ListParagraph"/>
+        <w:numPr>
+          <w:ilvl w:val="0"/>
+          <w:numId w:val="2"/>
+        </w:numPr>
         <w:rPr>
           <w:sz w:val="20"/>
           <w:szCs w:val="20"/>
         </w:rPr>
-        <w:t>Postegre</w:t>
-      </w:r>
-      <w:proofErr w:type="spellEnd"/>
+      </w:pPr>
       <w:r>
         <w:rPr>
           <w:sz w:val="20"/>
           <w:szCs w:val="20"/>
         </w:rPr>
-        <w:t xml:space="preserve"> SQL database (store history)</w:t>
+        <w:t>Molter Middleware (image upload from phones, device based session management, doesn’t require accounts).</w:t>
       </w:r>
     </w:p>
     <w:p>
@@ -341,138 +345,54 @@
           <w:sz w:val="20"/>
           <w:szCs w:val="20"/>
         </w:rPr>
-        <w:t xml:space="preserve">Molter Middleware (image upload from phones, </w:t>
-      </w:r>
-      <w:proofErr w:type="gramStart"/>
+        <w:t xml:space="preserve">OpenAI’s vision API for </w:t>
+      </w:r>
       <w:r>
         <w:rPr>
           <w:sz w:val="20"/>
           <w:szCs w:val="20"/>
         </w:rPr>
-        <w:t>device based</w:t>
-      </w:r>
-      <w:proofErr w:type="gramEnd"/>
-      <w:r>
+        <w:t>identifying cat breed (help me choose a cheap API)</w:t>
+      </w:r>
+    </w:p>
+    <w:p>
+      <w:pPr>
+        <w:pStyle w:val="ListParagraph"/>
+        <w:numPr>
+          <w:ilvl w:val="0"/>
+          <w:numId w:val="2"/>
+        </w:numPr>
         <w:rPr>
           <w:sz w:val="20"/>
           <w:szCs w:val="20"/>
         </w:rPr>
-        <w:t xml:space="preserve"> session management, doesn’t require accounts).</w:t>
-      </w:r>
-    </w:p>
-    <w:p>
-      <w:pPr>
-        <w:pStyle w:val="ListParagraph"/>
-        <w:numPr>
-          <w:ilvl w:val="0"/>
-          <w:numId w:val="2"/>
-        </w:numPr>
+      </w:pPr>
+      <w:r>
         <w:rPr>
           <w:sz w:val="20"/>
           <w:szCs w:val="20"/>
         </w:rPr>
-      </w:pPr>
-      <w:r>
+        <w:t>Add limits to the api add a fallback to free gpt model.</w:t>
+      </w:r>
+    </w:p>
+    <w:p>
+      <w:pPr>
+        <w:pStyle w:val="ListParagraph"/>
+        <w:numPr>
+          <w:ilvl w:val="0"/>
+          <w:numId w:val="2"/>
+        </w:numPr>
         <w:rPr>
           <w:sz w:val="20"/>
           <w:szCs w:val="20"/>
         </w:rPr>
-        <w:t xml:space="preserve">OpenAI’s vision API for </w:t>
-      </w:r>
+      </w:pPr>
       <w:r>
         <w:rPr>
           <w:sz w:val="20"/>
           <w:szCs w:val="20"/>
         </w:rPr>
-        <w:t>identifying cat breed (help me choose a cheap API)</w:t>
-      </w:r>
-    </w:p>
-    <w:p>
-      <w:pPr>
-        <w:pStyle w:val="ListParagraph"/>
-        <w:numPr>
-          <w:ilvl w:val="0"/>
-          <w:numId w:val="2"/>
-        </w:numPr>
-        <w:rPr>
-          <w:sz w:val="20"/>
-          <w:szCs w:val="20"/>
-        </w:rPr>
-      </w:pPr>
-      <w:r>
-        <w:rPr>
-          <w:sz w:val="20"/>
-          <w:szCs w:val="20"/>
-        </w:rPr>
-        <w:t xml:space="preserve">Add limits to the </w:t>
-      </w:r>
-      <w:proofErr w:type="spellStart"/>
-      <w:r>
-        <w:rPr>
-          <w:sz w:val="20"/>
-          <w:szCs w:val="20"/>
-        </w:rPr>
-        <w:t>api</w:t>
-      </w:r>
-      <w:proofErr w:type="spellEnd"/>
-      <w:r>
-        <w:rPr>
-          <w:sz w:val="20"/>
-          <w:szCs w:val="20"/>
-        </w:rPr>
-        <w:t xml:space="preserve"> add a fallback to free </w:t>
-      </w:r>
-      <w:proofErr w:type="spellStart"/>
-      <w:r>
-        <w:rPr>
-          <w:sz w:val="20"/>
-          <w:szCs w:val="20"/>
-        </w:rPr>
-        <w:t>gpt</w:t>
-      </w:r>
-      <w:proofErr w:type="spellEnd"/>
-      <w:r>
-        <w:rPr>
-          <w:sz w:val="20"/>
-          <w:szCs w:val="20"/>
-        </w:rPr>
-        <w:t xml:space="preserve"> model.</w:t>
-      </w:r>
-    </w:p>
-    <w:p>
-      <w:pPr>
-        <w:pStyle w:val="ListParagraph"/>
-        <w:numPr>
-          <w:ilvl w:val="0"/>
-          <w:numId w:val="2"/>
-        </w:numPr>
-        <w:rPr>
-          <w:sz w:val="20"/>
-          <w:szCs w:val="20"/>
-        </w:rPr>
-      </w:pPr>
-      <w:r>
-        <w:rPr>
-          <w:sz w:val="20"/>
-          <w:szCs w:val="20"/>
-        </w:rPr>
-        <w:t xml:space="preserve">Want to use </w:t>
-      </w:r>
-      <w:proofErr w:type="spellStart"/>
-      <w:r>
-        <w:rPr>
-          <w:sz w:val="20"/>
-          <w:szCs w:val="20"/>
-        </w:rPr>
-        <w:t>github</w:t>
-      </w:r>
-      <w:proofErr w:type="spellEnd"/>
-      <w:r>
-        <w:rPr>
-          <w:sz w:val="20"/>
-          <w:szCs w:val="20"/>
-        </w:rPr>
-        <w:t>!</w:t>
+        <w:t>Want to use github!</w:t>
       </w:r>
     </w:p>
     <w:p>
@@ -524,120 +444,122 @@
           <w:sz w:val="20"/>
           <w:szCs w:val="20"/>
         </w:rPr>
-        <w:t xml:space="preserve">Vibe code web development using </w:t>
-      </w:r>
-      <w:proofErr w:type="spellStart"/>
-      <w:r>
+        <w:t>Vibe code web development using ExpressJS backend and React front end.</w:t>
+      </w:r>
+    </w:p>
+    <w:p>
+      <w:pPr>
+        <w:pStyle w:val="ListParagraph"/>
+        <w:numPr>
+          <w:ilvl w:val="0"/>
+          <w:numId w:val="2"/>
+        </w:numPr>
         <w:rPr>
           <w:sz w:val="20"/>
           <w:szCs w:val="20"/>
         </w:rPr>
-        <w:t>ExpressJS</w:t>
-      </w:r>
-      <w:proofErr w:type="spellEnd"/>
+      </w:pPr>
       <w:r>
         <w:rPr>
           <w:sz w:val="20"/>
           <w:szCs w:val="20"/>
         </w:rPr>
-        <w:t xml:space="preserve"> backend and </w:t>
-      </w:r>
-      <w:proofErr w:type="gramStart"/>
-      <w:r>
+        <w:t>UI simple mobile friendly web application.</w:t>
+      </w:r>
+    </w:p>
+    <w:p>
+      <w:pPr>
+        <w:pStyle w:val="ListParagraph"/>
+        <w:numPr>
+          <w:ilvl w:val="0"/>
+          <w:numId w:val="2"/>
+        </w:numPr>
         <w:rPr>
           <w:sz w:val="20"/>
           <w:szCs w:val="20"/>
         </w:rPr>
-        <w:t>React</w:t>
-      </w:r>
-      <w:proofErr w:type="gramEnd"/>
+      </w:pPr>
       <w:r>
         <w:rPr>
           <w:sz w:val="20"/>
           <w:szCs w:val="20"/>
         </w:rPr>
-        <w:t xml:space="preserve"> front end.</w:t>
-      </w:r>
-    </w:p>
-    <w:p>
-      <w:pPr>
-        <w:pStyle w:val="ListParagraph"/>
-        <w:numPr>
-          <w:ilvl w:val="0"/>
-          <w:numId w:val="2"/>
-        </w:numPr>
+        <w:t>Deploy via Microsoft Azure</w:t>
+      </w:r>
+    </w:p>
+    <w:p>
+      <w:pPr>
         <w:rPr>
           <w:sz w:val="20"/>
           <w:szCs w:val="20"/>
         </w:rPr>
       </w:pPr>
-      <w:r>
+    </w:p>
+    <w:p>
+      <w:pPr>
+        <w:rPr>
+          <w:u w:val="thick"/>
+        </w:rPr>
+      </w:pPr>
+      <w:r>
+        <w:rPr>
+          <w:u w:val="thick"/>
+        </w:rPr>
+        <w:t>What I hope to learn</w:t>
+      </w:r>
+    </w:p>
+    <w:p>
+      <w:pPr>
+        <w:pStyle w:val="ListParagraph"/>
+        <w:numPr>
+          <w:ilvl w:val="0"/>
+          <w:numId w:val="11"/>
+        </w:numPr>
         <w:rPr>
           <w:sz w:val="20"/>
           <w:szCs w:val="20"/>
         </w:rPr>
-        <w:t>UI simple mobile friendly web application.</w:t>
-      </w:r>
-    </w:p>
-    <w:p>
-      <w:pPr>
-        <w:pStyle w:val="ListParagraph"/>
-        <w:numPr>
-          <w:ilvl w:val="0"/>
-          <w:numId w:val="2"/>
-        </w:numPr>
+      </w:pPr>
+      <w:r>
         <w:rPr>
           <w:sz w:val="20"/>
           <w:szCs w:val="20"/>
         </w:rPr>
-      </w:pPr>
-      <w:r>
+        <w:t>How to deploy a functional AI project application.</w:t>
+      </w:r>
+    </w:p>
+    <w:p>
+      <w:pPr>
+        <w:pStyle w:val="ListParagraph"/>
+        <w:numPr>
+          <w:ilvl w:val="0"/>
+          <w:numId w:val="11"/>
+        </w:numPr>
         <w:rPr>
           <w:sz w:val="20"/>
           <w:szCs w:val="20"/>
         </w:rPr>
-        <w:t>Deploy via Microsoft Azure</w:t>
-      </w:r>
-    </w:p>
-    <w:p>
-      <w:pPr>
+      </w:pPr>
+      <w:r>
         <w:rPr>
           <w:sz w:val="20"/>
           <w:szCs w:val="20"/>
         </w:rPr>
-      </w:pPr>
-    </w:p>
-    <w:p>
-      <w:pPr>
-        <w:rPr>
-          <w:u w:val="thick"/>
-        </w:rPr>
-      </w:pPr>
-      <w:r>
-        <w:rPr>
-          <w:u w:val="thick"/>
-        </w:rPr>
-        <w:t>What I hope to learn</w:t>
-      </w:r>
-    </w:p>
-    <w:p>
-      <w:pPr>
-        <w:pStyle w:val="ListParagraph"/>
-        <w:numPr>
-          <w:ilvl w:val="0"/>
-          <w:numId w:val="11"/>
-        </w:numPr>
+        <w:t xml:space="preserve">Use </w:t>
+      </w:r>
+      <w:r>
         <w:rPr>
           <w:sz w:val="20"/>
           <w:szCs w:val="20"/>
         </w:rPr>
-      </w:pPr>
+        <w:t>GitHub</w:t>
+      </w:r>
       <w:r>
         <w:rPr>
           <w:sz w:val="20"/>
           <w:szCs w:val="20"/>
         </w:rPr>
-        <w:t>How to deploy a functional AI project application.</w:t>
+        <w:t xml:space="preserve"> efficiently.</w:t>
       </w:r>
     </w:p>
     <w:p>
@@ -657,77 +579,27 @@
           <w:sz w:val="20"/>
           <w:szCs w:val="20"/>
         </w:rPr>
-        <w:t xml:space="preserve">Use </w:t>
-      </w:r>
-      <w:r>
+        <w:t>Utilise OpenAI to make predictions for me. (Reuse rather than build my own model)</w:t>
+      </w:r>
+    </w:p>
+    <w:p>
+      <w:pPr>
+        <w:pStyle w:val="ListParagraph"/>
+        <w:numPr>
+          <w:ilvl w:val="0"/>
+          <w:numId w:val="11"/>
+        </w:numPr>
         <w:rPr>
           <w:sz w:val="20"/>
           <w:szCs w:val="20"/>
         </w:rPr>
-        <w:t>GitHub</w:t>
-      </w:r>
+      </w:pPr>
       <w:r>
         <w:rPr>
           <w:sz w:val="20"/>
           <w:szCs w:val="20"/>
         </w:rPr>
-        <w:t xml:space="preserve"> efficiently.</w:t>
-      </w:r>
-    </w:p>
-    <w:p>
-      <w:pPr>
-        <w:pStyle w:val="ListParagraph"/>
-        <w:numPr>
-          <w:ilvl w:val="0"/>
-          <w:numId w:val="11"/>
-        </w:numPr>
-        <w:rPr>
-          <w:sz w:val="20"/>
-          <w:szCs w:val="20"/>
-        </w:rPr>
-      </w:pPr>
-      <w:r>
-        <w:rPr>
-          <w:sz w:val="20"/>
-          <w:szCs w:val="20"/>
-        </w:rPr>
-        <w:t>Utilise OpenAI to make predictions for me. (Reuse rather than build my own model)</w:t>
-      </w:r>
-    </w:p>
-    <w:p>
-      <w:pPr>
-        <w:pStyle w:val="ListParagraph"/>
-        <w:numPr>
-          <w:ilvl w:val="0"/>
-          <w:numId w:val="11"/>
-        </w:numPr>
-        <w:rPr>
-          <w:sz w:val="20"/>
-          <w:szCs w:val="20"/>
-        </w:rPr>
-      </w:pPr>
-      <w:r>
-        <w:rPr>
-          <w:sz w:val="20"/>
-          <w:szCs w:val="20"/>
-        </w:rPr>
-        <w:t xml:space="preserve">Learn how to use </w:t>
-      </w:r>
-      <w:proofErr w:type="spellStart"/>
-      <w:r>
-        <w:rPr>
-          <w:sz w:val="20"/>
-          <w:szCs w:val="20"/>
-        </w:rPr>
-        <w:t>Postegre</w:t>
-      </w:r>
-      <w:proofErr w:type="spellEnd"/>
-      <w:r>
-        <w:rPr>
-          <w:sz w:val="20"/>
-          <w:szCs w:val="20"/>
-        </w:rPr>
-        <w:t xml:space="preserve"> SQL database</w:t>
+        <w:t>Learn how to use Postegre SQL database</w:t>
       </w:r>
     </w:p>
     <w:p>
@@ -944,23 +816,7 @@
           <w:sz w:val="20"/>
           <w:szCs w:val="20"/>
         </w:rPr>
-        <w:t xml:space="preserve">Once a picture has been taken a partial view pops up, </w:t>
-      </w:r>
-      <w:proofErr w:type="gramStart"/>
-      <w:r>
-        <w:rPr>
-          <w:sz w:val="20"/>
-          <w:szCs w:val="20"/>
-        </w:rPr>
-        <w:t>showing congratulations</w:t>
-      </w:r>
-      <w:proofErr w:type="gramEnd"/>
-      <w:r>
-        <w:rPr>
-          <w:sz w:val="20"/>
-          <w:szCs w:val="20"/>
-        </w:rPr>
-        <w:t xml:space="preserve"> you have found a “American short hair” for example.</w:t>
+        <w:t>Once a picture has been taken a partial view pops up, showing congratulations you have found a “American short hair” for example.</w:t>
       </w:r>
     </w:p>
     <w:p>
@@ -1092,23 +948,7 @@
           <w:sz w:val="20"/>
           <w:szCs w:val="20"/>
         </w:rPr>
-        <w:t xml:space="preserve">There will be a dropdown under the name, showing all the fun facts as well as </w:t>
-      </w:r>
-      <w:proofErr w:type="gramStart"/>
-      <w:r>
-        <w:rPr>
-          <w:sz w:val="20"/>
-          <w:szCs w:val="20"/>
-        </w:rPr>
-        <w:t>the likelihood</w:t>
-      </w:r>
-      <w:proofErr w:type="gramEnd"/>
-      <w:r>
-        <w:rPr>
-          <w:sz w:val="20"/>
-          <w:szCs w:val="20"/>
-        </w:rPr>
-        <w:t xml:space="preserve"> it is another breed.</w:t>
+        <w:t>There will be a dropdown under the name, showing all the fun facts as well as the likelihood it is another breed.</w:t>
       </w:r>
     </w:p>
     <w:p>
@@ -1339,32 +1179,7 @@
           <w:sz w:val="22"/>
           <w:szCs w:val="22"/>
         </w:rPr>
-        <w:t xml:space="preserve">Page 1 – </w:t>
-      </w:r>
-      <w:proofErr w:type="spellStart"/>
-      <w:proofErr w:type="gramStart"/>
-      <w:r>
-        <w:rPr>
-          <w:sz w:val="22"/>
-          <w:szCs w:val="22"/>
-        </w:rPr>
-        <w:t>HomePage</w:t>
-      </w:r>
-      <w:proofErr w:type="spellEnd"/>
-      <w:r>
-        <w:rPr>
-          <w:sz w:val="22"/>
-          <w:szCs w:val="22"/>
-        </w:rPr>
-        <w:t>(</w:t>
-      </w:r>
-      <w:proofErr w:type="gramEnd"/>
-      <w:r>
-        <w:rPr>
-          <w:sz w:val="22"/>
-          <w:szCs w:val="22"/>
-        </w:rPr>
-        <w:t>/):</w:t>
+        <w:t>Page 1 – HomePage(/):</w:t>
       </w:r>
     </w:p>
     <w:p>
@@ -1567,23 +1382,7 @@
           <w:sz w:val="22"/>
           <w:szCs w:val="22"/>
         </w:rPr>
-        <w:t xml:space="preserve">Page 2 – </w:t>
-      </w:r>
-      <w:proofErr w:type="spellStart"/>
-      <w:r>
-        <w:rPr>
-          <w:sz w:val="22"/>
-          <w:szCs w:val="22"/>
-        </w:rPr>
-        <w:t>GalleryPage</w:t>
-      </w:r>
-      <w:proofErr w:type="spellEnd"/>
-      <w:r>
-        <w:rPr>
-          <w:sz w:val="22"/>
-          <w:szCs w:val="22"/>
-        </w:rPr>
-        <w:t>(/gallery):</w:t>
+        <w:t>Page 2 – GalleryPage(/gallery):</w:t>
       </w:r>
     </w:p>
     <w:p>
@@ -2054,21 +1853,12 @@
           <w:szCs w:val="22"/>
         </w:rPr>
       </w:pPr>
-      <w:proofErr w:type="spellStart"/>
-      <w:r>
-        <w:rPr>
-          <w:sz w:val="22"/>
-          <w:szCs w:val="22"/>
-        </w:rPr>
-        <w:t>Dotenv</w:t>
-      </w:r>
-      <w:proofErr w:type="spellEnd"/>
-      <w:r>
-        <w:rPr>
-          <w:sz w:val="22"/>
-          <w:szCs w:val="22"/>
-        </w:rPr>
-        <w:t xml:space="preserve"> </w:t>
+      <w:r>
+        <w:rPr>
+          <w:sz w:val="22"/>
+          <w:szCs w:val="22"/>
+        </w:rPr>
+        <w:t xml:space="preserve">Dotenv </w:t>
       </w:r>
       <w:r>
         <w:rPr>
@@ -2132,23 +1922,7 @@
           <w:sz w:val="22"/>
           <w:szCs w:val="22"/>
         </w:rPr>
-        <w:t xml:space="preserve">Go to </w:t>
-      </w:r>
-      <w:proofErr w:type="spellStart"/>
-      <w:r>
-        <w:rPr>
-          <w:sz w:val="22"/>
-          <w:szCs w:val="22"/>
-        </w:rPr>
-        <w:t>Github</w:t>
-      </w:r>
-      <w:proofErr w:type="spellEnd"/>
-      <w:r>
-        <w:rPr>
-          <w:sz w:val="22"/>
-          <w:szCs w:val="22"/>
-        </w:rPr>
-        <w:t xml:space="preserve"> Marketplace</w:t>
+        <w:t>Go to Github Marketplace</w:t>
       </w:r>
     </w:p>
     <w:p>
@@ -2594,21 +2368,12 @@
           <w:szCs w:val="22"/>
         </w:rPr>
       </w:pPr>
-      <w:proofErr w:type="spellStart"/>
-      <w:r>
-        <w:rPr>
-          <w:sz w:val="22"/>
-          <w:szCs w:val="22"/>
-        </w:rPr>
-        <w:t>Dotenv.config</w:t>
-      </w:r>
-      <w:proofErr w:type="spellEnd"/>
-      <w:r>
-        <w:rPr>
-          <w:sz w:val="22"/>
-          <w:szCs w:val="22"/>
-        </w:rPr>
-        <w:t xml:space="preserve"> in (Fig</w:t>
+      <w:r>
+        <w:rPr>
+          <w:sz w:val="22"/>
+          <w:szCs w:val="22"/>
+        </w:rPr>
+        <w:t>Dotenv.config in (Fig</w:t>
       </w:r>
       <w:r>
         <w:rPr>
@@ -2624,8 +2389,6 @@
         </w:rPr>
         <w:t xml:space="preserve">in </w:t>
       </w:r>
-      <w:proofErr w:type="spellStart"/>
-      <w:proofErr w:type="gramStart"/>
       <w:r>
         <w:rPr>
           <w:sz w:val="22"/>
@@ -2638,23 +2401,7 @@
           <w:sz w:val="22"/>
           <w:szCs w:val="22"/>
         </w:rPr>
-        <w:t>v.GITHUB</w:t>
-      </w:r>
-      <w:proofErr w:type="gramEnd"/>
-      <w:r>
-        <w:rPr>
-          <w:sz w:val="22"/>
-          <w:szCs w:val="22"/>
-        </w:rPr>
-        <w:t>_TOKEN</w:t>
-      </w:r>
-      <w:proofErr w:type="spellEnd"/>
-      <w:r>
-        <w:rPr>
-          <w:sz w:val="22"/>
-          <w:szCs w:val="22"/>
-        </w:rPr>
-        <w:t>.</w:t>
+        <w:t>v.GITHUB_TOKEN.</w:t>
       </w:r>
     </w:p>
     <w:p>
@@ -2674,33 +2421,8 @@
           <w:sz w:val="22"/>
           <w:szCs w:val="22"/>
         </w:rPr>
-        <w:t xml:space="preserve">In </w:t>
-      </w:r>
-      <w:proofErr w:type="spellStart"/>
-      <w:r>
-        <w:rPr>
-          <w:sz w:val="22"/>
-          <w:szCs w:val="22"/>
-        </w:rPr>
-        <w:t>githubModelsServices</w:t>
-      </w:r>
-      <w:proofErr w:type="spellEnd"/>
-      <w:r>
-        <w:rPr>
-          <w:sz w:val="22"/>
-          <w:szCs w:val="22"/>
-        </w:rPr>
-        <w:t xml:space="preserve"> it loads the </w:t>
-      </w:r>
-      <w:proofErr w:type="spellStart"/>
-      <w:r>
-        <w:rPr>
-          <w:sz w:val="22"/>
-          <w:szCs w:val="22"/>
-        </w:rPr>
-        <w:t>Github</w:t>
-      </w:r>
-      <w:proofErr w:type="spellEnd"/>
+        <w:t>In githubModelsServices it loads the Github</w:t>
+      </w:r>
       <w:r>
         <w:rPr>
           <w:sz w:val="22"/>
@@ -2743,23 +2465,7 @@
           <w:sz w:val="22"/>
           <w:szCs w:val="22"/>
         </w:rPr>
-        <w:t>Create services within backend/</w:t>
-      </w:r>
-      <w:proofErr w:type="spellStart"/>
-      <w:r>
-        <w:rPr>
-          <w:sz w:val="22"/>
-          <w:szCs w:val="22"/>
-        </w:rPr>
-        <w:t>src</w:t>
-      </w:r>
-      <w:proofErr w:type="spellEnd"/>
-      <w:r>
-        <w:rPr>
-          <w:sz w:val="22"/>
-          <w:szCs w:val="22"/>
-        </w:rPr>
-        <w:t>.</w:t>
+        <w:t>Create services within backend/src.</w:t>
       </w:r>
     </w:p>
     <w:p>
@@ -2779,46 +2485,14 @@
           <w:sz w:val="22"/>
           <w:szCs w:val="22"/>
         </w:rPr>
-        <w:t xml:space="preserve">Create </w:t>
-      </w:r>
-      <w:proofErr w:type="spellStart"/>
-      <w:r>
-        <w:rPr>
-          <w:sz w:val="22"/>
-          <w:szCs w:val="22"/>
-        </w:rPr>
-        <w:t>api.ts</w:t>
-      </w:r>
-      <w:proofErr w:type="spellEnd"/>
-      <w:r>
-        <w:rPr>
-          <w:sz w:val="22"/>
-          <w:szCs w:val="22"/>
-        </w:rPr>
-        <w:t xml:space="preserve"> </w:t>
-      </w:r>
-      <w:r>
-        <w:rPr>
-          <w:sz w:val="22"/>
-          <w:szCs w:val="22"/>
-        </w:rPr>
-        <w:t xml:space="preserve">to set API base </w:t>
-      </w:r>
-      <w:proofErr w:type="spellStart"/>
-      <w:r>
-        <w:rPr>
-          <w:sz w:val="22"/>
-          <w:szCs w:val="22"/>
-        </w:rPr>
-        <w:t>url</w:t>
-      </w:r>
-      <w:proofErr w:type="spellEnd"/>
-      <w:r>
-        <w:rPr>
-          <w:sz w:val="22"/>
-          <w:szCs w:val="22"/>
-        </w:rPr>
-        <w:t>.</w:t>
+        <w:t xml:space="preserve">Create api.ts </w:t>
+      </w:r>
+      <w:r>
+        <w:rPr>
+          <w:sz w:val="22"/>
+          <w:szCs w:val="22"/>
+        </w:rPr>
+        <w:t>to set API base url.</w:t>
       </w:r>
     </w:p>
     <w:p>
@@ -2838,23 +2512,7 @@
           <w:sz w:val="22"/>
           <w:szCs w:val="22"/>
         </w:rPr>
-        <w:t xml:space="preserve">Create services that we will be able to use in our website within </w:t>
-      </w:r>
-      <w:proofErr w:type="spellStart"/>
-      <w:r>
-        <w:rPr>
-          <w:sz w:val="22"/>
-          <w:szCs w:val="22"/>
-        </w:rPr>
-        <w:t>githubModelsServices</w:t>
-      </w:r>
-      <w:proofErr w:type="spellEnd"/>
-      <w:r>
-        <w:rPr>
-          <w:sz w:val="22"/>
-          <w:szCs w:val="22"/>
-        </w:rPr>
-        <w:t xml:space="preserve"> in </w:t>
+        <w:t xml:space="preserve">Create services that we will be able to use in our website within githubModelsServices in </w:t>
       </w:r>
       <w:r>
         <w:rPr>
@@ -2925,23 +2583,7 @@
           <w:sz w:val="22"/>
           <w:szCs w:val="22"/>
         </w:rPr>
-        <w:t xml:space="preserve">Vision API – AI used to </w:t>
-      </w:r>
-      <w:proofErr w:type="spellStart"/>
-      <w:r>
-        <w:rPr>
-          <w:sz w:val="22"/>
-          <w:szCs w:val="22"/>
-        </w:rPr>
-        <w:t>analyze</w:t>
-      </w:r>
-      <w:proofErr w:type="spellEnd"/>
-      <w:r>
-        <w:rPr>
-          <w:sz w:val="22"/>
-          <w:szCs w:val="22"/>
-        </w:rPr>
-        <w:t xml:space="preserve"> images.</w:t>
+        <w:t>Vision API – AI used to analyze images.</w:t>
       </w:r>
     </w:p>
     <w:p>
@@ -3003,37 +2645,12 @@
           <w:szCs w:val="22"/>
         </w:rPr>
       </w:pPr>
-      <w:proofErr w:type="spellStart"/>
-      <w:r>
-        <w:rPr>
-          <w:sz w:val="22"/>
-          <w:szCs w:val="22"/>
-        </w:rPr>
-        <w:t>Github</w:t>
-      </w:r>
-      <w:proofErr w:type="spellEnd"/>
-      <w:r>
-        <w:rPr>
-          <w:sz w:val="22"/>
-          <w:szCs w:val="22"/>
-        </w:rPr>
-        <w:t xml:space="preserve"> Models – Free inference endpoint using </w:t>
-      </w:r>
-      <w:proofErr w:type="spellStart"/>
-      <w:r>
-        <w:rPr>
-          <w:sz w:val="22"/>
-          <w:szCs w:val="22"/>
-        </w:rPr>
-        <w:t>Github</w:t>
-      </w:r>
-      <w:proofErr w:type="spellEnd"/>
-      <w:r>
-        <w:rPr>
-          <w:sz w:val="22"/>
-          <w:szCs w:val="22"/>
-        </w:rPr>
-        <w:t xml:space="preserve"> PAT.</w:t>
+      <w:r>
+        <w:rPr>
+          <w:sz w:val="22"/>
+          <w:szCs w:val="22"/>
+        </w:rPr>
+        <w:t>Github Models – Free inference endpoint using Github PAT.</w:t>
       </w:r>
     </w:p>
     <w:p>
@@ -3075,21 +2692,12 @@
           <w:szCs w:val="22"/>
         </w:rPr>
       </w:pPr>
-      <w:proofErr w:type="gramStart"/>
-      <w:r>
-        <w:rPr>
-          <w:sz w:val="22"/>
-          <w:szCs w:val="22"/>
-        </w:rPr>
-        <w:t>In order to</w:t>
-      </w:r>
-      <w:proofErr w:type="gramEnd"/>
-      <w:r>
-        <w:rPr>
-          <w:sz w:val="22"/>
-          <w:szCs w:val="22"/>
-        </w:rPr>
-        <w:t xml:space="preserve"> store </w:t>
+      <w:r>
+        <w:rPr>
+          <w:sz w:val="22"/>
+          <w:szCs w:val="22"/>
+        </w:rPr>
+        <w:t xml:space="preserve">In order to store </w:t>
       </w:r>
       <w:r>
         <w:rPr>
@@ -3198,30 +2806,14 @@
           <w:sz w:val="22"/>
           <w:szCs w:val="22"/>
         </w:rPr>
-        <w:t xml:space="preserve">Set up a password which will be used </w:t>
-      </w:r>
-      <w:proofErr w:type="gramStart"/>
-      <w:r>
-        <w:rPr>
-          <w:sz w:val="22"/>
-          <w:szCs w:val="22"/>
-        </w:rPr>
-        <w:t xml:space="preserve">in </w:t>
-      </w:r>
-      <w:r>
-        <w:rPr>
-          <w:sz w:val="22"/>
-          <w:szCs w:val="22"/>
-        </w:rPr>
-        <w:t>.env</w:t>
-      </w:r>
-      <w:proofErr w:type="gramEnd"/>
-      <w:r>
-        <w:rPr>
-          <w:sz w:val="22"/>
-          <w:szCs w:val="22"/>
-        </w:rPr>
-        <w:t>.</w:t>
+        <w:t xml:space="preserve">Set up a password which will be used in </w:t>
+      </w:r>
+      <w:r>
+        <w:rPr>
+          <w:sz w:val="22"/>
+          <w:szCs w:val="22"/>
+        </w:rPr>
+        <w:t>.env.</w:t>
       </w:r>
     </w:p>
     <w:p>
@@ -3237,21 +2829,12 @@
           <w:u w:val="thick"/>
         </w:rPr>
       </w:pPr>
-      <w:proofErr w:type="spellStart"/>
-      <w:r>
-        <w:rPr>
-          <w:sz w:val="22"/>
-          <w:szCs w:val="22"/>
-        </w:rPr>
-        <w:t>Npm</w:t>
-      </w:r>
-      <w:proofErr w:type="spellEnd"/>
-      <w:r>
-        <w:rPr>
-          <w:sz w:val="22"/>
-          <w:szCs w:val="22"/>
-        </w:rPr>
-        <w:t xml:space="preserve"> install used in the backend to install PostgreSQL client.</w:t>
+      <w:r>
+        <w:rPr>
+          <w:sz w:val="22"/>
+          <w:szCs w:val="22"/>
+        </w:rPr>
+        <w:t>Npm install used in the backend to install PostgreSQL client.</w:t>
       </w:r>
     </w:p>
     <w:p>
@@ -3272,39 +2855,7 @@
           <w:sz w:val="22"/>
           <w:szCs w:val="22"/>
         </w:rPr>
-        <w:t>Created a database connection file in backend/</w:t>
-      </w:r>
-      <w:proofErr w:type="spellStart"/>
-      <w:r>
-        <w:rPr>
-          <w:sz w:val="22"/>
-          <w:szCs w:val="22"/>
-        </w:rPr>
-        <w:t>src</w:t>
-      </w:r>
-      <w:proofErr w:type="spellEnd"/>
-      <w:r>
-        <w:rPr>
-          <w:sz w:val="22"/>
-          <w:szCs w:val="22"/>
-        </w:rPr>
-        <w:t>/</w:t>
-      </w:r>
-      <w:proofErr w:type="spellStart"/>
-      <w:r>
-        <w:rPr>
-          <w:sz w:val="22"/>
-          <w:szCs w:val="22"/>
-        </w:rPr>
-        <w:t>db</w:t>
-      </w:r>
-      <w:proofErr w:type="spellEnd"/>
-      <w:r>
-        <w:rPr>
-          <w:sz w:val="22"/>
-          <w:szCs w:val="22"/>
-        </w:rPr>
-        <w:t>/connection.js.</w:t>
+        <w:t>Created a database connection file in backend/src/db/connection.js.</w:t>
       </w:r>
     </w:p>
     <w:p>
@@ -3346,33 +2897,8 @@
           <w:sz w:val="22"/>
           <w:szCs w:val="22"/>
         </w:rPr>
-        <w:t xml:space="preserve">Imports </w:t>
-      </w:r>
-      <w:proofErr w:type="spellStart"/>
-      <w:r>
-        <w:rPr>
-          <w:sz w:val="22"/>
-          <w:szCs w:val="22"/>
-        </w:rPr>
-        <w:t>pg</w:t>
-      </w:r>
-      <w:proofErr w:type="spellEnd"/>
-      <w:r>
-        <w:rPr>
-          <w:sz w:val="22"/>
-          <w:szCs w:val="22"/>
-        </w:rPr>
-        <w:t xml:space="preserve"> and </w:t>
-      </w:r>
-      <w:proofErr w:type="spellStart"/>
-      <w:r>
-        <w:rPr>
-          <w:sz w:val="22"/>
-          <w:szCs w:val="22"/>
-        </w:rPr>
-        <w:t>dotenv</w:t>
-      </w:r>
-      <w:proofErr w:type="spellEnd"/>
+        <w:t>Imports pg and dotenv</w:t>
+      </w:r>
     </w:p>
     <w:p>
       <w:pPr>
@@ -3408,7 +2934,6 @@
           <w:u w:val="thick"/>
         </w:rPr>
       </w:pPr>
-      <w:proofErr w:type="spellStart"/>
       <w:r>
         <w:rPr>
           <w:sz w:val="22"/>
@@ -3416,29 +2941,12 @@
         </w:rPr>
         <w:t>Schema.sql</w:t>
       </w:r>
-      <w:proofErr w:type="spellEnd"/>
-      <w:r>
-        <w:rPr>
-          <w:sz w:val="22"/>
-          <w:szCs w:val="22"/>
-        </w:rPr>
-        <w:t xml:space="preserve"> (creates the </w:t>
-      </w:r>
-      <w:proofErr w:type="spellStart"/>
-      <w:r>
-        <w:rPr>
-          <w:sz w:val="22"/>
-          <w:szCs w:val="22"/>
-        </w:rPr>
-        <w:t>cat_identifications</w:t>
-      </w:r>
-      <w:proofErr w:type="spellEnd"/>
-      <w:r>
-        <w:rPr>
-          <w:sz w:val="22"/>
-          <w:szCs w:val="22"/>
-        </w:rPr>
-        <w:t xml:space="preserve"> table with columns)</w:t>
+      <w:r>
+        <w:rPr>
+          <w:sz w:val="22"/>
+          <w:szCs w:val="22"/>
+        </w:rPr>
+        <w:t xml:space="preserve"> (creates the cat_identifications table with columns)</w:t>
       </w:r>
     </w:p>
     <w:p>
@@ -3475,37 +2983,12 @@
           <w:u w:val="thick"/>
         </w:rPr>
       </w:pPr>
-      <w:proofErr w:type="spellStart"/>
-      <w:r>
-        <w:rPr>
-          <w:sz w:val="22"/>
-          <w:szCs w:val="22"/>
-        </w:rPr>
-        <w:t>Device_</w:t>
-      </w:r>
-      <w:proofErr w:type="gramStart"/>
-      <w:r>
-        <w:rPr>
-          <w:sz w:val="22"/>
-          <w:szCs w:val="22"/>
-        </w:rPr>
-        <w:t>id</w:t>
-      </w:r>
-      <w:proofErr w:type="spellEnd"/>
-      <w:r>
-        <w:rPr>
-          <w:sz w:val="22"/>
-          <w:szCs w:val="22"/>
-        </w:rPr>
-        <w:t>:</w:t>
-      </w:r>
-      <w:proofErr w:type="gramEnd"/>
-      <w:r>
-        <w:rPr>
-          <w:sz w:val="22"/>
-          <w:szCs w:val="22"/>
-        </w:rPr>
-        <w:t xml:space="preserve"> identifies user/ device</w:t>
+      <w:r>
+        <w:rPr>
+          <w:sz w:val="22"/>
+          <w:szCs w:val="22"/>
+        </w:rPr>
+        <w:t>Device_id: identifies user/ device</w:t>
       </w:r>
     </w:p>
     <w:p>
@@ -3521,21 +3004,12 @@
           <w:u w:val="thick"/>
         </w:rPr>
       </w:pPr>
-      <w:proofErr w:type="spellStart"/>
-      <w:r>
-        <w:rPr>
-          <w:sz w:val="22"/>
-          <w:szCs w:val="22"/>
-        </w:rPr>
-        <w:t>Image_url</w:t>
-      </w:r>
-      <w:proofErr w:type="spellEnd"/>
-      <w:r>
-        <w:rPr>
-          <w:sz w:val="22"/>
-          <w:szCs w:val="22"/>
-        </w:rPr>
-        <w:t>: base 64 encoded image</w:t>
+      <w:r>
+        <w:rPr>
+          <w:sz w:val="22"/>
+          <w:szCs w:val="22"/>
+        </w:rPr>
+        <w:t>Image_url: base 64 encoded image</w:t>
       </w:r>
     </w:p>
     <w:p>
@@ -3551,21 +3025,12 @@
           <w:u w:val="thick"/>
         </w:rPr>
       </w:pPr>
-      <w:proofErr w:type="spellStart"/>
-      <w:r>
-        <w:rPr>
-          <w:sz w:val="22"/>
-          <w:szCs w:val="22"/>
-        </w:rPr>
-        <w:t>Breed_name</w:t>
-      </w:r>
-      <w:proofErr w:type="spellEnd"/>
-      <w:r>
-        <w:rPr>
-          <w:sz w:val="22"/>
-          <w:szCs w:val="22"/>
-        </w:rPr>
-        <w:t>: primary breed</w:t>
+      <w:r>
+        <w:rPr>
+          <w:sz w:val="22"/>
+          <w:szCs w:val="22"/>
+        </w:rPr>
+        <w:t>Breed_name: primary breed</w:t>
       </w:r>
     </w:p>
     <w:p>
@@ -3602,21 +3067,12 @@
           <w:u w:val="thick"/>
         </w:rPr>
       </w:pPr>
-      <w:proofErr w:type="spellStart"/>
-      <w:r>
-        <w:rPr>
-          <w:sz w:val="22"/>
-          <w:szCs w:val="22"/>
-        </w:rPr>
-        <w:t>Alternative_breed</w:t>
-      </w:r>
-      <w:proofErr w:type="spellEnd"/>
-      <w:r>
-        <w:rPr>
-          <w:sz w:val="22"/>
-          <w:szCs w:val="22"/>
-        </w:rPr>
-        <w:t>: JSON array of other possible breeds</w:t>
+      <w:r>
+        <w:rPr>
+          <w:sz w:val="22"/>
+          <w:szCs w:val="22"/>
+        </w:rPr>
+        <w:t>Alternative_breed: JSON array of other possible breeds</w:t>
       </w:r>
     </w:p>
     <w:p>
@@ -3632,21 +3088,12 @@
           <w:u w:val="thick"/>
         </w:rPr>
       </w:pPr>
-      <w:proofErr w:type="spellStart"/>
-      <w:r>
-        <w:rPr>
-          <w:sz w:val="22"/>
-          <w:szCs w:val="22"/>
-        </w:rPr>
-        <w:t>Fun_facts</w:t>
-      </w:r>
-      <w:proofErr w:type="spellEnd"/>
-      <w:r>
-        <w:rPr>
-          <w:sz w:val="22"/>
-          <w:szCs w:val="22"/>
-        </w:rPr>
-        <w:t>: array of fun facts</w:t>
+      <w:r>
+        <w:rPr>
+          <w:sz w:val="22"/>
+          <w:szCs w:val="22"/>
+        </w:rPr>
+        <w:t>Fun_facts: array of fun facts</w:t>
       </w:r>
     </w:p>
     <w:p>
@@ -3662,21 +3109,12 @@
           <w:u w:val="thick"/>
         </w:rPr>
       </w:pPr>
-      <w:proofErr w:type="spellStart"/>
-      <w:r>
-        <w:rPr>
-          <w:sz w:val="22"/>
-          <w:szCs w:val="22"/>
-        </w:rPr>
-        <w:t>Created_at</w:t>
-      </w:r>
-      <w:proofErr w:type="spellEnd"/>
-      <w:r>
-        <w:rPr>
-          <w:sz w:val="22"/>
-          <w:szCs w:val="22"/>
-        </w:rPr>
-        <w:t>: timestamp</w:t>
+      <w:r>
+        <w:rPr>
+          <w:sz w:val="22"/>
+          <w:szCs w:val="22"/>
+        </w:rPr>
+        <w:t>Created_at: timestamp</w:t>
       </w:r>
     </w:p>
     <w:p>
@@ -3718,17 +3156,8 @@
           <w:sz w:val="22"/>
           <w:szCs w:val="22"/>
         </w:rPr>
-        <w:t xml:space="preserve">Reads </w:t>
-      </w:r>
-      <w:proofErr w:type="spellStart"/>
-      <w:r>
-        <w:rPr>
-          <w:sz w:val="22"/>
-          <w:szCs w:val="22"/>
-        </w:rPr>
-        <w:t>schema.sql</w:t>
-      </w:r>
-      <w:proofErr w:type="spellEnd"/>
+        <w:t>Reads schema.sql</w:t>
+      </w:r>
     </w:p>
     <w:p>
       <w:pPr>
@@ -3853,17 +3282,8 @@
           <w:sz w:val="22"/>
           <w:szCs w:val="22"/>
         </w:rPr>
-        <w:t xml:space="preserve">Imports </w:t>
-      </w:r>
-      <w:proofErr w:type="spellStart"/>
-      <w:r>
-        <w:rPr>
-          <w:sz w:val="22"/>
-          <w:szCs w:val="22"/>
-        </w:rPr>
-        <w:t>initalizeDatabase</w:t>
-      </w:r>
-      <w:proofErr w:type="spellEnd"/>
+        <w:t>Imports initalizeDatabase</w:t>
+      </w:r>
     </w:p>
     <w:p>
       <w:pPr>
@@ -4297,23 +3717,7 @@
           <w:sz w:val="22"/>
           <w:szCs w:val="22"/>
         </w:rPr>
-        <w:t xml:space="preserve">The GET route retrieves all cats for a specific </w:t>
-      </w:r>
-      <w:proofErr w:type="spellStart"/>
-      <w:r>
-        <w:rPr>
-          <w:sz w:val="22"/>
-          <w:szCs w:val="22"/>
-        </w:rPr>
-        <w:t>device_id</w:t>
-      </w:r>
-      <w:proofErr w:type="spellEnd"/>
-      <w:r>
-        <w:rPr>
-          <w:sz w:val="22"/>
-          <w:szCs w:val="22"/>
-        </w:rPr>
-        <w:t>.</w:t>
+        <w:t>The GET route retrieves all cats for a specific device_id.</w:t>
       </w:r>
     </w:p>
     <w:p>
@@ -4333,23 +3737,7 @@
           <w:sz w:val="22"/>
           <w:szCs w:val="22"/>
         </w:rPr>
-        <w:t xml:space="preserve">It then maps database column names to </w:t>
-      </w:r>
-      <w:proofErr w:type="spellStart"/>
-      <w:r>
-        <w:rPr>
-          <w:sz w:val="22"/>
-          <w:szCs w:val="22"/>
-        </w:rPr>
-        <w:t>Javascript</w:t>
-      </w:r>
-      <w:proofErr w:type="spellEnd"/>
-      <w:r>
-        <w:rPr>
-          <w:sz w:val="22"/>
-          <w:szCs w:val="22"/>
-        </w:rPr>
-        <w:t>.</w:t>
+        <w:t>It then maps database column names to Javascript.</w:t>
       </w:r>
     </w:p>
     <w:p>
@@ -4427,44 +3815,19 @@
           <w:szCs w:val="22"/>
         </w:rPr>
       </w:pPr>
-      <w:proofErr w:type="gramStart"/>
-      <w:r>
-        <w:rPr>
-          <w:sz w:val="22"/>
-          <w:szCs w:val="22"/>
-        </w:rPr>
-        <w:t>Later on</w:t>
-      </w:r>
-      <w:proofErr w:type="gramEnd"/>
-      <w:r>
-        <w:rPr>
-          <w:sz w:val="22"/>
-          <w:szCs w:val="22"/>
-        </w:rPr>
-        <w:t xml:space="preserve"> in production we realised the cost of Azure’s Postgres Database and decided to mi</w:t>
-      </w:r>
-      <w:r>
-        <w:rPr>
-          <w:sz w:val="22"/>
-          <w:szCs w:val="22"/>
-        </w:rPr>
-        <w:t xml:space="preserve">grate everything across to </w:t>
-      </w:r>
-      <w:proofErr w:type="spellStart"/>
-      <w:r>
-        <w:rPr>
-          <w:sz w:val="22"/>
-          <w:szCs w:val="22"/>
-        </w:rPr>
-        <w:t>Supabase</w:t>
-      </w:r>
-      <w:proofErr w:type="spellEnd"/>
-      <w:r>
-        <w:rPr>
-          <w:sz w:val="22"/>
-          <w:szCs w:val="22"/>
-        </w:rPr>
-        <w:t>.</w:t>
+      <w:r>
+        <w:rPr>
+          <w:sz w:val="22"/>
+          <w:szCs w:val="22"/>
+        </w:rPr>
+        <w:t>Later on in production we realised the cost of Azure’s Postgres Database and decided to mi</w:t>
+      </w:r>
+      <w:r>
+        <w:rPr>
+          <w:sz w:val="22"/>
+          <w:szCs w:val="22"/>
+        </w:rPr>
+        <w:t>grate everything across to Supabase.</w:t>
       </w:r>
       <w:r>
         <w:rPr>
@@ -4473,69 +3836,19 @@
         </w:rPr>
         <w:t xml:space="preserve"> </w:t>
       </w:r>
-      <w:proofErr w:type="spellStart"/>
-      <w:r>
-        <w:rPr>
-          <w:sz w:val="22"/>
-          <w:szCs w:val="22"/>
-        </w:rPr>
-        <w:t>Supabase</w:t>
-      </w:r>
-      <w:proofErr w:type="spellEnd"/>
-      <w:r>
-        <w:rPr>
-          <w:sz w:val="22"/>
-          <w:szCs w:val="22"/>
-        </w:rPr>
-        <w:t xml:space="preserve"> is an open-source backend-as-a-service platform that provides a managed </w:t>
-      </w:r>
-      <w:proofErr w:type="spellStart"/>
-      <w:r>
-        <w:rPr>
-          <w:sz w:val="22"/>
-          <w:szCs w:val="22"/>
-        </w:rPr>
-        <w:t>PostreSQL</w:t>
-      </w:r>
-      <w:proofErr w:type="spellEnd"/>
-      <w:r>
-        <w:rPr>
-          <w:sz w:val="22"/>
-          <w:szCs w:val="22"/>
-        </w:rPr>
-        <w:t xml:space="preserve"> database. </w:t>
-      </w:r>
-      <w:proofErr w:type="gramStart"/>
-      <w:r>
-        <w:rPr>
-          <w:sz w:val="22"/>
-          <w:szCs w:val="22"/>
-        </w:rPr>
-        <w:t>So</w:t>
-      </w:r>
-      <w:proofErr w:type="gramEnd"/>
-      <w:r>
-        <w:rPr>
-          <w:sz w:val="22"/>
-          <w:szCs w:val="22"/>
-        </w:rPr>
-        <w:t xml:space="preserve"> in short </w:t>
-      </w:r>
-      <w:proofErr w:type="spellStart"/>
-      <w:r>
-        <w:rPr>
-          <w:sz w:val="22"/>
-          <w:szCs w:val="22"/>
-        </w:rPr>
-        <w:t>Supabase</w:t>
-      </w:r>
-      <w:proofErr w:type="spellEnd"/>
-      <w:r>
-        <w:rPr>
-          <w:sz w:val="22"/>
-          <w:szCs w:val="22"/>
-        </w:rPr>
-        <w:t xml:space="preserve"> is also a cloud database service.</w:t>
+      <w:r>
+        <w:rPr>
+          <w:sz w:val="22"/>
+          <w:szCs w:val="22"/>
+        </w:rPr>
+        <w:t xml:space="preserve">Supabase is an open-source backend-as-a-service platform that provides a managed PostreSQL database. </w:t>
+      </w:r>
+      <w:r>
+        <w:rPr>
+          <w:sz w:val="22"/>
+          <w:szCs w:val="22"/>
+        </w:rPr>
+        <w:t>So in short Supabase is also a cloud database service.</w:t>
       </w:r>
     </w:p>
     <w:p>
@@ -4608,62 +3921,14 @@
           <w:sz w:val="22"/>
           <w:szCs w:val="22"/>
         </w:rPr>
-        <w:t xml:space="preserve">This reduces the original cost of using Azure’s cloud database from A$25 to </w:t>
-      </w:r>
-      <w:proofErr w:type="spellStart"/>
-      <w:r>
-        <w:rPr>
-          <w:sz w:val="22"/>
-          <w:szCs w:val="22"/>
-        </w:rPr>
-        <w:t>Supabase’s</w:t>
-      </w:r>
-      <w:proofErr w:type="spellEnd"/>
-      <w:r>
-        <w:rPr>
-          <w:sz w:val="22"/>
-          <w:szCs w:val="22"/>
-        </w:rPr>
-        <w:t xml:space="preserve"> free tier at A$0. </w:t>
-      </w:r>
-      <w:r>
-        <w:rPr>
-          <w:sz w:val="22"/>
-          <w:szCs w:val="22"/>
-        </w:rPr>
-        <w:t xml:space="preserve">Besides </w:t>
-      </w:r>
-      <w:proofErr w:type="gramStart"/>
-      <w:r>
-        <w:rPr>
-          <w:sz w:val="22"/>
-          <w:szCs w:val="22"/>
-        </w:rPr>
-        <w:t>that</w:t>
-      </w:r>
-      <w:proofErr w:type="gramEnd"/>
-      <w:r>
-        <w:rPr>
-          <w:sz w:val="22"/>
-          <w:szCs w:val="22"/>
-        </w:rPr>
-        <w:t xml:space="preserve"> </w:t>
-      </w:r>
-      <w:proofErr w:type="spellStart"/>
-      <w:r>
-        <w:rPr>
-          <w:sz w:val="22"/>
-          <w:szCs w:val="22"/>
-        </w:rPr>
-        <w:t>Supabase</w:t>
-      </w:r>
-      <w:proofErr w:type="spellEnd"/>
-      <w:r>
-        <w:rPr>
-          <w:sz w:val="22"/>
-          <w:szCs w:val="22"/>
-        </w:rPr>
-        <w:t xml:space="preserve"> requires manual upgrade to move tiers meaning there is no auto-charge.</w:t>
+        <w:t xml:space="preserve">This reduces the original cost of using Azure’s cloud database from A$25 to Supabase’s free tier at A$0. </w:t>
+      </w:r>
+      <w:r>
+        <w:rPr>
+          <w:sz w:val="22"/>
+          <w:szCs w:val="22"/>
+        </w:rPr>
+        <w:t>Besides that Supabase requires manual upgrade to move tiers meaning there is no auto-charge.</w:t>
       </w:r>
     </w:p>
     <w:p>
@@ -4761,21 +4026,12 @@
           <w:szCs w:val="22"/>
         </w:rPr>
       </w:pPr>
-      <w:proofErr w:type="gramStart"/>
-      <w:r>
-        <w:rPr>
-          <w:sz w:val="22"/>
-          <w:szCs w:val="22"/>
-        </w:rPr>
-        <w:t>Additionally</w:t>
-      </w:r>
-      <w:proofErr w:type="gramEnd"/>
-      <w:r>
-        <w:rPr>
-          <w:sz w:val="22"/>
-          <w:szCs w:val="22"/>
-        </w:rPr>
-        <w:t xml:space="preserve"> we also created our database schema</w:t>
+      <w:r>
+        <w:rPr>
+          <w:sz w:val="22"/>
+          <w:szCs w:val="22"/>
+        </w:rPr>
+        <w:t>Additionally we also created our database schema</w:t>
       </w:r>
       <w:r>
         <w:rPr>
@@ -4789,39 +4045,7 @@
           <w:sz w:val="22"/>
           <w:szCs w:val="22"/>
         </w:rPr>
-        <w:t xml:space="preserve"> The reason we do this and not export the data from Azure </w:t>
-      </w:r>
-      <w:proofErr w:type="spellStart"/>
-      <w:r>
-        <w:rPr>
-          <w:sz w:val="22"/>
-          <w:szCs w:val="22"/>
-        </w:rPr>
-        <w:t>PostgresSQL</w:t>
-      </w:r>
-      <w:proofErr w:type="spellEnd"/>
-      <w:r>
-        <w:rPr>
-          <w:sz w:val="22"/>
-          <w:szCs w:val="22"/>
-        </w:rPr>
-        <w:t xml:space="preserve"> is because we had no data to transfer over. If we </w:t>
-      </w:r>
-      <w:proofErr w:type="gramStart"/>
-      <w:r>
-        <w:rPr>
-          <w:sz w:val="22"/>
-          <w:szCs w:val="22"/>
-        </w:rPr>
-        <w:t>did</w:t>
-      </w:r>
-      <w:proofErr w:type="gramEnd"/>
-      <w:r>
-        <w:rPr>
-          <w:sz w:val="22"/>
-          <w:szCs w:val="22"/>
-        </w:rPr>
-        <w:t xml:space="preserve"> </w:t>
+        <w:t xml:space="preserve"> The reason we do this and not export the data from Azure PostgresSQL is because we had no data to transfer over. If we did </w:t>
       </w:r>
       <w:r>
         <w:rPr>
@@ -4952,30 +4176,12 @@
         </w:rPr>
         <w:t xml:space="preserve">Having multiple </w:t>
       </w:r>
-      <w:proofErr w:type="spellStart"/>
-      <w:proofErr w:type="gramStart"/>
-      <w:r>
-        <w:rPr>
-          <w:sz w:val="22"/>
-          <w:szCs w:val="22"/>
-        </w:rPr>
-        <w:t>package</w:t>
-      </w:r>
-      <w:proofErr w:type="gramEnd"/>
-      <w:r>
-        <w:rPr>
-          <w:sz w:val="22"/>
-          <w:szCs w:val="22"/>
-        </w:rPr>
-        <w:t>.json</w:t>
-      </w:r>
-      <w:proofErr w:type="spellEnd"/>
-      <w:r>
-        <w:rPr>
-          <w:sz w:val="22"/>
-          <w:szCs w:val="22"/>
-        </w:rPr>
-        <w:t xml:space="preserve"> files.</w:t>
+      <w:r>
+        <w:rPr>
+          <w:sz w:val="22"/>
+          <w:szCs w:val="22"/>
+        </w:rPr>
+        <w:t>package.json files.</w:t>
       </w:r>
     </w:p>
     <w:p>
@@ -4996,32 +4202,7 @@
           <w:szCs w:val="22"/>
         </w:rPr>
         <w:lastRenderedPageBreak/>
-        <w:t xml:space="preserve">We have 3 different </w:t>
-      </w:r>
-      <w:proofErr w:type="spellStart"/>
-      <w:proofErr w:type="gramStart"/>
-      <w:r>
-        <w:rPr>
-          <w:sz w:val="22"/>
-          <w:szCs w:val="22"/>
-        </w:rPr>
-        <w:t>package</w:t>
-      </w:r>
-      <w:proofErr w:type="gramEnd"/>
-      <w:r>
-        <w:rPr>
-          <w:sz w:val="22"/>
-          <w:szCs w:val="22"/>
-        </w:rPr>
-        <w:t>.json</w:t>
-      </w:r>
-      <w:proofErr w:type="spellEnd"/>
-      <w:r>
-        <w:rPr>
-          <w:sz w:val="22"/>
-          <w:szCs w:val="22"/>
-        </w:rPr>
-        <w:t xml:space="preserve"> files, one for the </w:t>
+        <w:t xml:space="preserve">We have 3 different package.json files, one for the </w:t>
       </w:r>
       <w:r>
         <w:rPr>
@@ -5069,23 +4250,7 @@
           <w:sz w:val="22"/>
           <w:szCs w:val="22"/>
         </w:rPr>
-        <w:t xml:space="preserve">. </w:t>
-      </w:r>
-      <w:proofErr w:type="spellStart"/>
-      <w:r>
-        <w:rPr>
-          <w:sz w:val="22"/>
-          <w:szCs w:val="22"/>
-        </w:rPr>
-        <w:t>Vercel</w:t>
-      </w:r>
-      <w:proofErr w:type="spellEnd"/>
-      <w:r>
-        <w:rPr>
-          <w:sz w:val="22"/>
-          <w:szCs w:val="22"/>
-        </w:rPr>
-        <w:t xml:space="preserve"> Root Directory.</w:t>
+        <w:t>. Vercel Root Directory.</w:t>
       </w:r>
     </w:p>
     <w:p>
@@ -5185,19 +4350,8 @@
           <w:sz w:val="22"/>
           <w:szCs w:val="22"/>
         </w:rPr>
-        <w:t xml:space="preserve">Frontend </w:t>
-      </w:r>
-      <w:proofErr w:type="spellStart"/>
-      <w:proofErr w:type="gramStart"/>
-      <w:r>
-        <w:rPr>
-          <w:sz w:val="22"/>
-          <w:szCs w:val="22"/>
-        </w:rPr>
-        <w:t>package.json</w:t>
-      </w:r>
-      <w:proofErr w:type="spellEnd"/>
-      <w:proofErr w:type="gramEnd"/>
+        <w:t>Frontend package.json</w:t>
+      </w:r>
     </w:p>
     <w:p>
       <w:pPr>
@@ -5327,46 +4481,14 @@
           <w:sz w:val="22"/>
           <w:szCs w:val="22"/>
         </w:rPr>
-        <w:t xml:space="preserve"> </w:t>
-      </w:r>
-      <w:proofErr w:type="spellStart"/>
-      <w:r>
-        <w:rPr>
-          <w:sz w:val="22"/>
-          <w:szCs w:val="22"/>
-        </w:rPr>
-        <w:t>Vercel</w:t>
-      </w:r>
-      <w:proofErr w:type="spellEnd"/>
-      <w:r>
-        <w:rPr>
-          <w:sz w:val="22"/>
-          <w:szCs w:val="22"/>
-        </w:rPr>
-        <w:t xml:space="preserve"> issue</w:t>
-      </w:r>
-      <w:r>
-        <w:rPr>
-          <w:sz w:val="22"/>
-          <w:szCs w:val="22"/>
-        </w:rPr>
-        <w:t xml:space="preserve">: Tried to build from </w:t>
-      </w:r>
-      <w:proofErr w:type="gramStart"/>
-      <w:r>
-        <w:rPr>
-          <w:sz w:val="22"/>
-          <w:szCs w:val="22"/>
-        </w:rPr>
-        <w:t>root, but</w:t>
-      </w:r>
-      <w:proofErr w:type="gramEnd"/>
-      <w:r>
-        <w:rPr>
-          <w:sz w:val="22"/>
-          <w:szCs w:val="22"/>
-        </w:rPr>
-        <w:t xml:space="preserve"> couldn’t find React.</w:t>
+        <w:t xml:space="preserve"> Vercel issue</w:t>
+      </w:r>
+      <w:r>
+        <w:rPr>
+          <w:sz w:val="22"/>
+          <w:szCs w:val="22"/>
+        </w:rPr>
+        <w:t>: Tried to build from root, but couldn’t find React.</w:t>
       </w:r>
     </w:p>
     <w:p>
@@ -5386,23 +4508,7 @@
           <w:sz w:val="22"/>
           <w:szCs w:val="22"/>
         </w:rPr>
-        <w:t xml:space="preserve">Fix: Set “Root Directory” to frontend in </w:t>
-      </w:r>
-      <w:proofErr w:type="spellStart"/>
-      <w:r>
-        <w:rPr>
-          <w:sz w:val="22"/>
-          <w:szCs w:val="22"/>
-        </w:rPr>
-        <w:t>Vercel</w:t>
-      </w:r>
-      <w:proofErr w:type="spellEnd"/>
-      <w:r>
-        <w:rPr>
-          <w:sz w:val="22"/>
-          <w:szCs w:val="22"/>
-        </w:rPr>
-        <w:t xml:space="preserve"> Dashboard.</w:t>
+        <w:t>Fix: Set “Root Directory” to frontend in Vercel Dashboard.</w:t>
       </w:r>
     </w:p>
     <w:p>
@@ -5422,25 +4528,7 @@
           <w:sz w:val="22"/>
           <w:szCs w:val="22"/>
         </w:rPr>
-        <w:t xml:space="preserve">React script within </w:t>
-      </w:r>
-      <w:proofErr w:type="spellStart"/>
-      <w:proofErr w:type="gramStart"/>
-      <w:r>
-        <w:rPr>
-          <w:sz w:val="22"/>
-          <w:szCs w:val="22"/>
-        </w:rPr>
-        <w:t>package.json</w:t>
-      </w:r>
-      <w:proofErr w:type="spellEnd"/>
-      <w:proofErr w:type="gramEnd"/>
-      <w:r>
-        <w:rPr>
-          <w:sz w:val="22"/>
-          <w:szCs w:val="22"/>
-        </w:rPr>
-        <w:t xml:space="preserve"> in frontend.</w:t>
+        <w:t>React script within package.json in frontend.</w:t>
       </w:r>
     </w:p>
     <w:p>
@@ -5475,39 +4563,7 @@
           <w:sz w:val="22"/>
           <w:szCs w:val="22"/>
         </w:rPr>
-        <w:t xml:space="preserve"> and couldn’t find express, </w:t>
-      </w:r>
-      <w:proofErr w:type="spellStart"/>
-      <w:r>
-        <w:rPr>
-          <w:sz w:val="22"/>
-          <w:szCs w:val="22"/>
-        </w:rPr>
-        <w:t>dotenv</w:t>
-      </w:r>
-      <w:proofErr w:type="spellEnd"/>
-      <w:r>
-        <w:rPr>
-          <w:sz w:val="22"/>
-          <w:szCs w:val="22"/>
-        </w:rPr>
-        <w:t xml:space="preserve"> or </w:t>
-      </w:r>
-      <w:proofErr w:type="spellStart"/>
-      <w:r>
-        <w:rPr>
-          <w:sz w:val="22"/>
-          <w:szCs w:val="22"/>
-        </w:rPr>
-        <w:t>openai</w:t>
-      </w:r>
-      <w:proofErr w:type="spellEnd"/>
-      <w:r>
-        <w:rPr>
-          <w:sz w:val="22"/>
-          <w:szCs w:val="22"/>
-        </w:rPr>
-        <w:t xml:space="preserve"> in the backend.</w:t>
+        <w:t xml:space="preserve"> and couldn’t find express, dotenv or openai in the backend.</w:t>
       </w:r>
     </w:p>
     <w:p>
@@ -5538,19 +4594,8 @@
           <w:sz w:val="22"/>
           <w:szCs w:val="22"/>
         </w:rPr>
-        <w:t xml:space="preserve">. Root </w:t>
-      </w:r>
-      <w:proofErr w:type="spellStart"/>
-      <w:proofErr w:type="gramStart"/>
-      <w:r>
-        <w:rPr>
-          <w:sz w:val="22"/>
-          <w:szCs w:val="22"/>
-        </w:rPr>
-        <w:t>package.json</w:t>
-      </w:r>
-      <w:proofErr w:type="spellEnd"/>
-      <w:proofErr w:type="gramEnd"/>
+        <w:t>. Root package.json</w:t>
+      </w:r>
     </w:p>
     <w:p>
       <w:pPr>
@@ -5647,19 +4692,8 @@
           <w:sz w:val="22"/>
           <w:szCs w:val="22"/>
         </w:rPr>
-        <w:t xml:space="preserve">Backend </w:t>
-      </w:r>
-      <w:proofErr w:type="spellStart"/>
-      <w:proofErr w:type="gramStart"/>
-      <w:r>
-        <w:rPr>
-          <w:sz w:val="22"/>
-          <w:szCs w:val="22"/>
-        </w:rPr>
-        <w:t>package.json</w:t>
-      </w:r>
-      <w:proofErr w:type="spellEnd"/>
-      <w:proofErr w:type="gramEnd"/>
+        <w:t>Backend package.json</w:t>
+      </w:r>
     </w:p>
     <w:p>
       <w:pPr>
@@ -5740,19 +4774,8 @@
           <w:sz w:val="22"/>
           <w:szCs w:val="22"/>
         </w:rPr>
-        <w:t xml:space="preserve">Fix: Added scripts to root </w:t>
-      </w:r>
-      <w:proofErr w:type="spellStart"/>
-      <w:proofErr w:type="gramStart"/>
-      <w:r>
-        <w:rPr>
-          <w:sz w:val="22"/>
-          <w:szCs w:val="22"/>
-        </w:rPr>
-        <w:t>package.json</w:t>
-      </w:r>
-      <w:proofErr w:type="spellEnd"/>
-      <w:proofErr w:type="gramEnd"/>
+        <w:t>Fix: Added scripts to root package.json</w:t>
+      </w:r>
       <w:r>
         <w:rPr>
           <w:sz w:val="22"/>
@@ -5799,57 +4822,7 @@
           <w:sz w:val="22"/>
           <w:szCs w:val="22"/>
         </w:rPr>
-        <w:t xml:space="preserve">express, </w:t>
-      </w:r>
-      <w:proofErr w:type="spellStart"/>
-      <w:r>
-        <w:rPr>
-          <w:sz w:val="22"/>
-          <w:szCs w:val="22"/>
-        </w:rPr>
-        <w:t>openai</w:t>
-      </w:r>
-      <w:proofErr w:type="spellEnd"/>
-      <w:r>
-        <w:rPr>
-          <w:sz w:val="22"/>
-          <w:szCs w:val="22"/>
-        </w:rPr>
-        <w:t xml:space="preserve"> and </w:t>
-      </w:r>
-      <w:proofErr w:type="spellStart"/>
-      <w:r>
-        <w:rPr>
-          <w:sz w:val="22"/>
-          <w:szCs w:val="22"/>
-        </w:rPr>
-        <w:t>dotenv</w:t>
-      </w:r>
-      <w:proofErr w:type="spellEnd"/>
-      <w:r>
-        <w:rPr>
-          <w:sz w:val="22"/>
-          <w:szCs w:val="22"/>
-        </w:rPr>
-        <w:t xml:space="preserve"> in the backend </w:t>
-      </w:r>
-      <w:proofErr w:type="spellStart"/>
-      <w:proofErr w:type="gramStart"/>
-      <w:r>
-        <w:rPr>
-          <w:sz w:val="22"/>
-          <w:szCs w:val="22"/>
-        </w:rPr>
-        <w:t>package.json</w:t>
-      </w:r>
-      <w:proofErr w:type="spellEnd"/>
-      <w:proofErr w:type="gramEnd"/>
-      <w:r>
-        <w:rPr>
-          <w:sz w:val="22"/>
-          <w:szCs w:val="22"/>
-        </w:rPr>
-        <w:t xml:space="preserve"> (Fig </w:t>
+        <w:t xml:space="preserve">express, openai and dotenv in the backend package.json (Fig </w:t>
       </w:r>
       <w:r>
         <w:rPr>
@@ -5998,37 +4971,12 @@
           <w:szCs w:val="22"/>
         </w:rPr>
       </w:pPr>
-      <w:proofErr w:type="spellStart"/>
-      <w:r>
-        <w:rPr>
-          <w:sz w:val="22"/>
-          <w:szCs w:val="22"/>
-        </w:rPr>
-        <w:t>Github</w:t>
-      </w:r>
-      <w:proofErr w:type="spellEnd"/>
-      <w:r>
-        <w:rPr>
-          <w:sz w:val="22"/>
-          <w:szCs w:val="22"/>
-        </w:rPr>
-        <w:t xml:space="preserve"> doesn’t </w:t>
-      </w:r>
-      <w:proofErr w:type="gramStart"/>
-      <w:r>
-        <w:rPr>
-          <w:sz w:val="22"/>
-          <w:szCs w:val="22"/>
-        </w:rPr>
-        <w:t>actually allow</w:t>
-      </w:r>
-      <w:proofErr w:type="gramEnd"/>
-      <w:r>
-        <w:rPr>
-          <w:sz w:val="22"/>
-          <w:szCs w:val="22"/>
-        </w:rPr>
-        <w:t xml:space="preserve"> any files to contain the PAT token as it’s a breach of confidentiality.</w:t>
+      <w:r>
+        <w:rPr>
+          <w:sz w:val="22"/>
+          <w:szCs w:val="22"/>
+        </w:rPr>
+        <w:t>Github doesn’t actually allow any files to contain the PAT token as it’s a breach of confidentiality.</w:t>
       </w:r>
     </w:p>
     <w:p>
@@ -6043,46 +4991,19 @@
           <w:szCs w:val="22"/>
         </w:rPr>
       </w:pPr>
-      <w:proofErr w:type="gramStart"/>
-      <w:r>
-        <w:rPr>
-          <w:sz w:val="22"/>
-          <w:szCs w:val="22"/>
-        </w:rPr>
-        <w:t>Instead</w:t>
-      </w:r>
-      <w:proofErr w:type="gramEnd"/>
-      <w:r>
-        <w:rPr>
-          <w:sz w:val="22"/>
-          <w:szCs w:val="22"/>
-        </w:rPr>
-        <w:t xml:space="preserve"> its stored within </w:t>
-      </w:r>
-      <w:r>
-        <w:rPr>
-          <w:sz w:val="22"/>
-          <w:szCs w:val="22"/>
-        </w:rPr>
-        <w:t xml:space="preserve">Azure as </w:t>
-      </w:r>
-      <w:proofErr w:type="spellStart"/>
-      <w:proofErr w:type="gramStart"/>
-      <w:r>
-        <w:rPr>
-          <w:sz w:val="22"/>
-          <w:szCs w:val="22"/>
-        </w:rPr>
-        <w:t>a</w:t>
-      </w:r>
-      <w:proofErr w:type="spellEnd"/>
-      <w:proofErr w:type="gramEnd"/>
-      <w:r>
-        <w:rPr>
-          <w:sz w:val="22"/>
-          <w:szCs w:val="22"/>
-        </w:rPr>
-        <w:t xml:space="preserve"> Environment variable (Fig 11.)</w:t>
+      <w:r>
+        <w:rPr>
+          <w:sz w:val="22"/>
+          <w:szCs w:val="22"/>
+        </w:rPr>
+        <w:t xml:space="preserve">Instead its stored within </w:t>
+      </w:r>
+      <w:r>
+        <w:rPr>
+          <w:sz w:val="22"/>
+          <w:szCs w:val="22"/>
+        </w:rPr>
+        <w:t>Azure as a Environment variable (Fig 11.)</w:t>
       </w:r>
     </w:p>
     <w:p>
@@ -6178,101 +5099,21 @@
           <w:sz w:val="22"/>
           <w:szCs w:val="22"/>
         </w:rPr>
-        <w:t xml:space="preserve">On top of that there is a file </w:t>
-      </w:r>
-      <w:proofErr w:type="gramStart"/>
-      <w:r>
-        <w:rPr>
-          <w:sz w:val="22"/>
-          <w:szCs w:val="22"/>
-        </w:rPr>
-        <w:t xml:space="preserve">called </w:t>
-      </w:r>
-      <w:r>
-        <w:rPr>
-          <w:sz w:val="22"/>
-          <w:szCs w:val="22"/>
-        </w:rPr>
-        <w:t>.env</w:t>
-      </w:r>
-      <w:proofErr w:type="gramEnd"/>
-      <w:r>
-        <w:rPr>
-          <w:sz w:val="22"/>
-          <w:szCs w:val="22"/>
-        </w:rPr>
-        <w:t xml:space="preserve"> within the frontend and backend, the </w:t>
-      </w:r>
-      <w:proofErr w:type="spellStart"/>
-      <w:r>
-        <w:rPr>
-          <w:sz w:val="22"/>
-          <w:szCs w:val="22"/>
-        </w:rPr>
-        <w:t>backend’s</w:t>
-      </w:r>
-      <w:proofErr w:type="spellEnd"/>
-      <w:r>
-        <w:rPr>
-          <w:sz w:val="22"/>
-          <w:szCs w:val="22"/>
-        </w:rPr>
-        <w:t xml:space="preserve"> .env file also contains the </w:t>
-      </w:r>
-      <w:proofErr w:type="spellStart"/>
-      <w:r>
-        <w:rPr>
-          <w:sz w:val="22"/>
-          <w:szCs w:val="22"/>
-        </w:rPr>
-        <w:t>Github_token</w:t>
-      </w:r>
-      <w:proofErr w:type="spellEnd"/>
-      <w:r>
-        <w:rPr>
-          <w:sz w:val="22"/>
-          <w:szCs w:val="22"/>
-        </w:rPr>
-        <w:t xml:space="preserve"> but </w:t>
-      </w:r>
-      <w:proofErr w:type="spellStart"/>
-      <w:r>
-        <w:rPr>
-          <w:sz w:val="22"/>
-          <w:szCs w:val="22"/>
-        </w:rPr>
-        <w:t>its</w:t>
-      </w:r>
-      <w:proofErr w:type="spellEnd"/>
-      <w:r>
-        <w:rPr>
-          <w:sz w:val="22"/>
-          <w:szCs w:val="22"/>
-        </w:rPr>
-        <w:t xml:space="preserve"> in a </w:t>
-      </w:r>
-      <w:proofErr w:type="spellStart"/>
-      <w:r>
-        <w:rPr>
-          <w:sz w:val="22"/>
-          <w:szCs w:val="22"/>
-        </w:rPr>
-        <w:t>git</w:t>
-      </w:r>
-      <w:r>
-        <w:rPr>
-          <w:sz w:val="22"/>
-          <w:szCs w:val="22"/>
-        </w:rPr>
-        <w:t>ignored</w:t>
-      </w:r>
-      <w:proofErr w:type="spellEnd"/>
-      <w:r>
-        <w:rPr>
-          <w:sz w:val="22"/>
-          <w:szCs w:val="22"/>
-        </w:rPr>
-        <w:t xml:space="preserve"> file. </w:t>
+        <w:t xml:space="preserve">On top of that there is a file called </w:t>
+      </w:r>
+      <w:r>
+        <w:rPr>
+          <w:sz w:val="22"/>
+          <w:szCs w:val="22"/>
+        </w:rPr>
+        <w:t>.env within the frontend and backend, the backend’s .env file also contains the Github_token but its in a git</w:t>
+      </w:r>
+      <w:r>
+        <w:rPr>
+          <w:sz w:val="22"/>
+          <w:szCs w:val="22"/>
+        </w:rPr>
+        <w:t xml:space="preserve">ignored file. </w:t>
       </w:r>
     </w:p>
     <w:p>
@@ -6319,23 +5160,7 @@
           <w:sz w:val="22"/>
           <w:szCs w:val="22"/>
         </w:rPr>
-        <w:t xml:space="preserve">njects the environment variables into </w:t>
-      </w:r>
-      <w:proofErr w:type="spellStart"/>
-      <w:r>
-        <w:rPr>
-          <w:sz w:val="22"/>
-          <w:szCs w:val="22"/>
-        </w:rPr>
-        <w:t>process.env</w:t>
-      </w:r>
-      <w:proofErr w:type="spellEnd"/>
-      <w:r>
-        <w:rPr>
-          <w:sz w:val="22"/>
-          <w:szCs w:val="22"/>
-        </w:rPr>
-        <w:t xml:space="preserve"> for use.</w:t>
+        <w:t>njects the environment variables into process.env for use.</w:t>
       </w:r>
     </w:p>
     <w:p>
@@ -6491,23 +5316,7 @@
           <w:sz w:val="22"/>
           <w:szCs w:val="22"/>
         </w:rPr>
-        <w:t xml:space="preserve">DROP TABLE </w:t>
-      </w:r>
-      <w:proofErr w:type="spellStart"/>
-      <w:r>
-        <w:rPr>
-          <w:sz w:val="22"/>
-          <w:szCs w:val="22"/>
-        </w:rPr>
-        <w:t>cat_identifications</w:t>
-      </w:r>
-      <w:proofErr w:type="spellEnd"/>
-      <w:r>
-        <w:rPr>
-          <w:sz w:val="22"/>
-          <w:szCs w:val="22"/>
-        </w:rPr>
-        <w:t>; --</w:t>
+        <w:t>DROP TABLE cat_identifications; --</w:t>
       </w:r>
     </w:p>
     <w:p>
@@ -6527,23 +5336,7 @@
           <w:sz w:val="22"/>
           <w:szCs w:val="22"/>
         </w:rPr>
-        <w:t xml:space="preserve">Now there </w:t>
-      </w:r>
-      <w:proofErr w:type="gramStart"/>
-      <w:r>
-        <w:rPr>
-          <w:sz w:val="22"/>
-          <w:szCs w:val="22"/>
-        </w:rPr>
-        <w:t>isn’t  a</w:t>
-      </w:r>
-      <w:proofErr w:type="gramEnd"/>
-      <w:r>
-        <w:rPr>
-          <w:sz w:val="22"/>
-          <w:szCs w:val="22"/>
-        </w:rPr>
-        <w:t xml:space="preserve"> direct way a user can currently input the above because the only current input is the photo of the cat.</w:t>
+        <w:t>Now there isn’t  a direct way a user can currently input the above because the only current input is the photo of the cat.</w:t>
       </w:r>
     </w:p>
     <w:p>
@@ -6750,23 +5543,7 @@
           <w:sz w:val="22"/>
           <w:szCs w:val="22"/>
         </w:rPr>
-        <w:t xml:space="preserve"> /</w:t>
-      </w:r>
-      <w:proofErr w:type="spellStart"/>
-      <w:r>
-        <w:rPr>
-          <w:sz w:val="22"/>
-          <w:szCs w:val="22"/>
-        </w:rPr>
-        <w:t>api</w:t>
-      </w:r>
-      <w:proofErr w:type="spellEnd"/>
-      <w:r>
-        <w:rPr>
-          <w:sz w:val="22"/>
-          <w:szCs w:val="22"/>
-        </w:rPr>
-        <w:t>/cats”</w:t>
+        <w:t xml:space="preserve"> /api/cats”</w:t>
       </w:r>
     </w:p>
     <w:p>
@@ -6850,23 +5627,7 @@
           <w:szCs w:val="22"/>
         </w:rPr>
         <w:lastRenderedPageBreak/>
-        <w:t xml:space="preserve">But it failed to copy the files from repository to </w:t>
-      </w:r>
-      <w:proofErr w:type="spellStart"/>
-      <w:r>
-        <w:rPr>
-          <w:sz w:val="22"/>
-          <w:szCs w:val="22"/>
-        </w:rPr>
-        <w:t>wwwroot</w:t>
-      </w:r>
-      <w:proofErr w:type="spellEnd"/>
-      <w:r>
-        <w:rPr>
-          <w:sz w:val="22"/>
-          <w:szCs w:val="22"/>
-        </w:rPr>
-        <w:t xml:space="preserve"> (where Azure serves the app).</w:t>
+        <w:t>But it failed to copy the files from repository to wwwroot (where Azure serves the app).</w:t>
       </w:r>
     </w:p>
     <w:p>
@@ -6909,23 +5670,7 @@
           <w:sz w:val="22"/>
           <w:szCs w:val="22"/>
         </w:rPr>
-        <w:t>We firstly verified that upload.js had the /</w:t>
-      </w:r>
-      <w:proofErr w:type="gramStart"/>
-      <w:r>
-        <w:rPr>
-          <w:sz w:val="22"/>
-          <w:szCs w:val="22"/>
-        </w:rPr>
-        <w:t>cats</w:t>
-      </w:r>
-      <w:proofErr w:type="gramEnd"/>
-      <w:r>
-        <w:rPr>
-          <w:sz w:val="22"/>
-          <w:szCs w:val="22"/>
-        </w:rPr>
-        <w:t xml:space="preserve"> route locally.</w:t>
+        <w:t>We firstly verified that upload.js had the /cats route locally.</w:t>
       </w:r>
     </w:p>
     <w:p>
@@ -6945,39 +5690,7 @@
           <w:sz w:val="22"/>
           <w:szCs w:val="22"/>
         </w:rPr>
-        <w:t>Checked Azure Repository: In Kudu, we saw that /home/site/repository/backend/</w:t>
-      </w:r>
-      <w:proofErr w:type="spellStart"/>
-      <w:r>
-        <w:rPr>
-          <w:sz w:val="22"/>
-          <w:szCs w:val="22"/>
-        </w:rPr>
-        <w:t>src</w:t>
-      </w:r>
-      <w:proofErr w:type="spellEnd"/>
-      <w:r>
-        <w:rPr>
-          <w:sz w:val="22"/>
-          <w:szCs w:val="22"/>
-        </w:rPr>
-        <w:t>/routes/upload.js had /</w:t>
-      </w:r>
-      <w:proofErr w:type="gramStart"/>
-      <w:r>
-        <w:rPr>
-          <w:sz w:val="22"/>
-          <w:szCs w:val="22"/>
-        </w:rPr>
-        <w:t>cats</w:t>
-      </w:r>
-      <w:proofErr w:type="gramEnd"/>
-      <w:r>
-        <w:rPr>
-          <w:sz w:val="22"/>
-          <w:szCs w:val="22"/>
-        </w:rPr>
-        <w:t xml:space="preserve"> route.</w:t>
+        <w:t>Checked Azure Repository: In Kudu, we saw that /home/site/repository/backend/src/routes/upload.js had /cats route.</w:t>
       </w:r>
     </w:p>
     <w:p>
@@ -6997,39 +5710,7 @@
           <w:sz w:val="22"/>
           <w:szCs w:val="22"/>
         </w:rPr>
-        <w:t>Checked deployed code: Found /home/site/</w:t>
-      </w:r>
-      <w:proofErr w:type="spellStart"/>
-      <w:r>
-        <w:rPr>
-          <w:sz w:val="22"/>
-          <w:szCs w:val="22"/>
-        </w:rPr>
-        <w:t>wwwroot</w:t>
-      </w:r>
-      <w:proofErr w:type="spellEnd"/>
-      <w:r>
-        <w:rPr>
-          <w:sz w:val="22"/>
-          <w:szCs w:val="22"/>
-        </w:rPr>
-        <w:t>/backend/</w:t>
-      </w:r>
-      <w:proofErr w:type="spellStart"/>
-      <w:r>
-        <w:rPr>
-          <w:sz w:val="22"/>
-          <w:szCs w:val="22"/>
-        </w:rPr>
-        <w:t>src</w:t>
-      </w:r>
-      <w:proofErr w:type="spellEnd"/>
-      <w:r>
-        <w:rPr>
-          <w:sz w:val="22"/>
-          <w:szCs w:val="22"/>
-        </w:rPr>
-        <w:t>/routes/upload.js was missing /cats.</w:t>
+        <w:t>Checked deployed code: Found /home/site/wwwroot/backend/src/routes/upload.js was missing /cats.</w:t>
       </w:r>
     </w:p>
     <w:p>
@@ -7049,41 +5730,7 @@
           <w:sz w:val="22"/>
           <w:szCs w:val="22"/>
         </w:rPr>
-        <w:t>Tried redeploying: Multiple git push azure +</w:t>
-      </w:r>
-      <w:proofErr w:type="spellStart"/>
-      <w:proofErr w:type="gramStart"/>
-      <w:r>
-        <w:rPr>
-          <w:sz w:val="22"/>
-          <w:szCs w:val="22"/>
-        </w:rPr>
-        <w:t>HEAD:master</w:t>
-      </w:r>
-      <w:proofErr w:type="spellEnd"/>
-      <w:proofErr w:type="gramEnd"/>
-      <w:r>
-        <w:rPr>
-          <w:sz w:val="22"/>
-          <w:szCs w:val="22"/>
-        </w:rPr>
-        <w:t xml:space="preserve"> attempts didn’t update </w:t>
-      </w:r>
-      <w:proofErr w:type="spellStart"/>
-      <w:r>
-        <w:rPr>
-          <w:sz w:val="22"/>
-          <w:szCs w:val="22"/>
-        </w:rPr>
-        <w:t>wwwroot</w:t>
-      </w:r>
-      <w:proofErr w:type="spellEnd"/>
-      <w:r>
-        <w:rPr>
-          <w:sz w:val="22"/>
-          <w:szCs w:val="22"/>
-        </w:rPr>
-        <w:t>.</w:t>
+        <w:t>Tried redeploying: Multiple git push azure +HEAD:master attempts didn’t update wwwroot.</w:t>
       </w:r>
     </w:p>
     <w:p>
@@ -7103,23 +5750,7 @@
           <w:sz w:val="22"/>
           <w:szCs w:val="22"/>
         </w:rPr>
-        <w:t xml:space="preserve">Checked deployment logs: Found failed deployments in Deployment </w:t>
-      </w:r>
-      <w:proofErr w:type="spellStart"/>
-      <w:r>
-        <w:rPr>
-          <w:sz w:val="22"/>
-          <w:szCs w:val="22"/>
-        </w:rPr>
-        <w:t>Center</w:t>
-      </w:r>
-      <w:proofErr w:type="spellEnd"/>
-      <w:r>
-        <w:rPr>
-          <w:sz w:val="22"/>
-          <w:szCs w:val="22"/>
-        </w:rPr>
-        <w:t>.</w:t>
+        <w:t>Checked deployment logs: Found failed deployments in Deployment Center.</w:t>
       </w:r>
     </w:p>
     <w:p>
@@ -7186,55 +5817,7 @@
           <w:sz w:val="22"/>
           <w:szCs w:val="22"/>
         </w:rPr>
-        <w:t>./repository/backend/</w:t>
-      </w:r>
-      <w:proofErr w:type="spellStart"/>
-      <w:r>
-        <w:rPr>
-          <w:sz w:val="22"/>
-          <w:szCs w:val="22"/>
-        </w:rPr>
-        <w:t>src</w:t>
-      </w:r>
-      <w:proofErr w:type="spellEnd"/>
-      <w:r>
-        <w:rPr>
-          <w:sz w:val="22"/>
-          <w:szCs w:val="22"/>
-        </w:rPr>
-        <w:t>/routes/upload.js /home/./</w:t>
-      </w:r>
-      <w:proofErr w:type="spellStart"/>
-      <w:r>
-        <w:rPr>
-          <w:sz w:val="22"/>
-          <w:szCs w:val="22"/>
-        </w:rPr>
-        <w:t>wwwroot</w:t>
-      </w:r>
-      <w:proofErr w:type="spellEnd"/>
-      <w:r>
-        <w:rPr>
-          <w:sz w:val="22"/>
-          <w:szCs w:val="22"/>
-        </w:rPr>
-        <w:t>/backend/</w:t>
-      </w:r>
-      <w:proofErr w:type="spellStart"/>
-      <w:r>
-        <w:rPr>
-          <w:sz w:val="22"/>
-          <w:szCs w:val="22"/>
-        </w:rPr>
-        <w:t>src</w:t>
-      </w:r>
-      <w:proofErr w:type="spellEnd"/>
-      <w:r>
-        <w:rPr>
-          <w:sz w:val="22"/>
-          <w:szCs w:val="22"/>
-        </w:rPr>
-        <w:t>/routes/upload.js.</w:t>
+        <w:t>./repository/backend/src/routes/upload.js /home/./wwwroot/backend/src/routes/upload.js.</w:t>
       </w:r>
     </w:p>
     <w:p>
@@ -7545,23 +6128,7 @@
           <w:sz w:val="22"/>
           <w:szCs w:val="22"/>
         </w:rPr>
-        <w:t xml:space="preserve">Allows it </w:t>
-      </w:r>
-      <w:proofErr w:type="gramStart"/>
-      <w:r>
-        <w:rPr>
-          <w:sz w:val="22"/>
-          <w:szCs w:val="22"/>
-        </w:rPr>
-        <w:t>be</w:t>
-      </w:r>
-      <w:proofErr w:type="gramEnd"/>
-      <w:r>
-        <w:rPr>
-          <w:sz w:val="22"/>
-          <w:szCs w:val="22"/>
-        </w:rPr>
-        <w:t xml:space="preserve"> always on, auto scaling, </w:t>
+        <w:t xml:space="preserve">Allows it be always on, auto scaling, </w:t>
       </w:r>
       <w:r>
         <w:rPr>
@@ -7667,39 +6234,7 @@
           <w:sz w:val="22"/>
           <w:szCs w:val="22"/>
         </w:rPr>
-        <w:t xml:space="preserve">We will switch this to the shared tier, as </w:t>
-      </w:r>
-      <w:proofErr w:type="gramStart"/>
-      <w:r>
-        <w:rPr>
-          <w:sz w:val="22"/>
-          <w:szCs w:val="22"/>
-        </w:rPr>
-        <w:t>It</w:t>
-      </w:r>
-      <w:proofErr w:type="gramEnd"/>
-      <w:r>
-        <w:rPr>
-          <w:sz w:val="22"/>
-          <w:szCs w:val="22"/>
-        </w:rPr>
-        <w:t xml:space="preserve"> allows it </w:t>
-      </w:r>
-      <w:proofErr w:type="gramStart"/>
-      <w:r>
-        <w:rPr>
-          <w:sz w:val="22"/>
-          <w:szCs w:val="22"/>
-        </w:rPr>
-        <w:t>be</w:t>
-      </w:r>
-      <w:proofErr w:type="gramEnd"/>
-      <w:r>
-        <w:rPr>
-          <w:sz w:val="22"/>
-          <w:szCs w:val="22"/>
-        </w:rPr>
-        <w:t xml:space="preserve"> always run while being significantly cheaper.</w:t>
+        <w:t>We will switch this to the shared tier, as It allows it be always run while being significantly cheaper.</w:t>
       </w:r>
     </w:p>
     <w:p>
@@ -7781,21 +6316,12 @@
           <w:szCs w:val="22"/>
         </w:rPr>
       </w:pPr>
-      <w:proofErr w:type="spellStart"/>
-      <w:r>
-        <w:rPr>
-          <w:sz w:val="22"/>
-          <w:szCs w:val="22"/>
-        </w:rPr>
-        <w:t>PostgresSQL</w:t>
-      </w:r>
-      <w:proofErr w:type="spellEnd"/>
-      <w:r>
-        <w:rPr>
-          <w:sz w:val="22"/>
-          <w:szCs w:val="22"/>
-        </w:rPr>
-        <w:t xml:space="preserve"> Flexible Server Storage, </w:t>
+      <w:r>
+        <w:rPr>
+          <w:sz w:val="22"/>
+          <w:szCs w:val="22"/>
+        </w:rPr>
+        <w:t xml:space="preserve">PostgresSQL Flexible Server Storage, </w:t>
       </w:r>
       <w:r>
         <w:rPr>

</xml_diff>

<commit_message>
Fixed confidence interval problem
</commit_message>
<xml_diff>
--- a/WCIT Project.docx
+++ b/WCIT Project.docx
@@ -6363,6 +6363,56 @@
           <w:szCs w:val="22"/>
         </w:rPr>
         <w:t xml:space="preserve">d ended </w:t>
+      </w:r>
+    </w:p>
+    <w:p>
+      <w:pPr>
+        <w:rPr>
+          <w:sz w:val="22"/>
+          <w:szCs w:val="22"/>
+        </w:rPr>
+      </w:pPr>
+      <w:r>
+        <w:rPr>
+          <w:sz w:val="22"/>
+          <w:szCs w:val="22"/>
+        </w:rPr>
+        <w:lastRenderedPageBreak/>
+        <w:drawing>
+          <wp:inline distT="0" distB="0" distL="0" distR="0" wp14:anchorId="2EA7DFA4" wp14:editId="793B70F0">
+            <wp:extent cx="3572374" cy="5372850"/>
+            <wp:effectExtent l="0" t="0" r="9525" b="0"/>
+            <wp:docPr id="126440762" name="Picture 1"/>
+            <wp:cNvGraphicFramePr>
+              <a:graphicFrameLocks xmlns:a="http://schemas.openxmlformats.org/drawingml/2006/main" noChangeAspect="1"/>
+            </wp:cNvGraphicFramePr>
+            <a:graphic xmlns:a="http://schemas.openxmlformats.org/drawingml/2006/main">
+              <a:graphicData uri="http://schemas.openxmlformats.org/drawingml/2006/picture">
+                <pic:pic xmlns:pic="http://schemas.openxmlformats.org/drawingml/2006/picture">
+                  <pic:nvPicPr>
+                    <pic:cNvPr id="126440762" name=""/>
+                    <pic:cNvPicPr/>
+                  </pic:nvPicPr>
+                  <pic:blipFill>
+                    <a:blip r:embed="rId27"/>
+                    <a:stretch>
+                      <a:fillRect/>
+                    </a:stretch>
+                  </pic:blipFill>
+                  <pic:spPr>
+                    <a:xfrm>
+                      <a:off x="0" y="0"/>
+                      <a:ext cx="3572374" cy="5372850"/>
+                    </a:xfrm>
+                    <a:prstGeom prst="rect">
+                      <a:avLst/>
+                    </a:prstGeom>
+                  </pic:spPr>
+                </pic:pic>
+              </a:graphicData>
+            </a:graphic>
+          </wp:inline>
+        </w:drawing>
       </w:r>
     </w:p>
     <w:p>

</xml_diff>